<commit_message>
Ajout idée setting + outil communication (cf Idées)
</commit_message>
<xml_diff>
--- a/GDD Florentin et Lucas.docx
+++ b/GDD Florentin et Lucas.docx
@@ -408,36 +408,28 @@
       <w:r>
         <w:t xml:space="preserve"> </w:t>
       </w:r>
-      <w:proofErr w:type="spellStart"/>
       <w:r>
         <w:rPr>
           <w:i/>
         </w:rPr>
-        <w:t>layout</w:t>
-      </w:r>
-      <w:proofErr w:type="spellEnd"/>
+        <w:t xml:space="preserve">layout </w:t>
+      </w:r>
       <w:r>
         <w:rPr>
           <w:i/>
         </w:rPr>
+        <w:t xml:space="preserve">des niveaux </w:t>
+      </w:r>
+      <w:r>
+        <w:t>et</w:t>
+      </w:r>
+      <w:r>
+        <w:t>/ou</w:t>
+      </w:r>
+      <w:r>
         <w:t xml:space="preserve"> </w:t>
       </w:r>
       <w:r>
-        <w:rPr>
-          <w:i/>
-        </w:rPr>
-        <w:t xml:space="preserve">des niveaux </w:t>
-      </w:r>
-      <w:r>
-        <w:t>et</w:t>
-      </w:r>
-      <w:r>
-        <w:t>/ou</w:t>
-      </w:r>
-      <w:r>
-        <w:t xml:space="preserve"> </w:t>
-      </w:r>
-      <w:r>
         <w:t xml:space="preserve">des </w:t>
       </w:r>
       <w:r>
@@ -566,15 +558,7 @@
         <w:t xml:space="preserve">  </w:t>
       </w:r>
       <w:r>
-        <w:t xml:space="preserve">transforme le </w:t>
-      </w:r>
-      <w:proofErr w:type="spellStart"/>
-      <w:r>
-        <w:t>layout</w:t>
-      </w:r>
-      <w:proofErr w:type="spellEnd"/>
-      <w:r>
-        <w:t xml:space="preserve"> dans une transition directement</w:t>
+        <w:t>transforme le layout dans une transition directement</w:t>
       </w:r>
     </w:p>
     <w:p>
@@ -588,11 +572,9 @@
       <w:r>
         <w:t xml:space="preserve"> </w:t>
       </w:r>
-      <w:proofErr w:type="spellStart"/>
       <w:r>
         <w:t>Platforming</w:t>
       </w:r>
-      <w:proofErr w:type="spellEnd"/>
     </w:p>
     <w:p>
       <w:pPr>
@@ -634,11 +616,9 @@
           <w:numId w:val="13"/>
         </w:numPr>
       </w:pPr>
-      <w:proofErr w:type="spellStart"/>
       <w:r>
         <w:t>Dasher</w:t>
       </w:r>
-      <w:proofErr w:type="spellEnd"/>
       <w:r>
         <w:t> </w:t>
       </w:r>
@@ -687,13 +667,8 @@
         <w:t>Barrières à casser</w:t>
       </w:r>
       <w:r>
-        <w:t xml:space="preserve"> avec le </w:t>
-      </w:r>
-      <w:proofErr w:type="spellStart"/>
-      <w:r>
-        <w:t>dash</w:t>
-      </w:r>
-      <w:proofErr w:type="spellEnd"/>
+        <w:t xml:space="preserve"> avec le dash</w:t>
+      </w:r>
     </w:p>
     <w:p>
       <w:pPr>
@@ -727,15 +702,7 @@
         </w:numPr>
       </w:pPr>
       <w:r>
-        <w:t xml:space="preserve">Atteindre la </w:t>
-      </w:r>
-      <w:proofErr w:type="spellStart"/>
-      <w:r>
-        <w:t>plateformer</w:t>
-      </w:r>
-      <w:proofErr w:type="spellEnd"/>
-      <w:r>
-        <w:t xml:space="preserve"> suivante (progresser dans le tableau)</w:t>
+        <w:t>Atteindre la plateformer suivante (progresser dans le tableau)</w:t>
       </w:r>
     </w:p>
     <w:p>
@@ -757,14 +724,12 @@
           <w:lang w:val="en-US"/>
         </w:rPr>
       </w:pPr>
-      <w:proofErr w:type="spellStart"/>
       <w:r>
         <w:rPr>
           <w:lang w:val="en-US"/>
         </w:rPr>
         <w:t>Ressources</w:t>
       </w:r>
-      <w:proofErr w:type="spellEnd"/>
     </w:p>
     <w:p>
       <w:pPr>
@@ -795,19 +760,11 @@
           <w:lang w:val="en-US"/>
         </w:rPr>
       </w:pPr>
-      <w:proofErr w:type="spellStart"/>
       <w:r>
         <w:rPr>
           <w:lang w:val="en-US"/>
         </w:rPr>
-        <w:t>Saut</w:t>
-      </w:r>
-      <w:proofErr w:type="spellEnd"/>
-      <w:r>
-        <w:rPr>
-          <w:lang w:val="en-US"/>
-        </w:rPr>
-        <w:t xml:space="preserve"> (cooldown/recovery)</w:t>
+        <w:t>Saut (cooldown/recovery)</w:t>
       </w:r>
     </w:p>
     <w:p>
@@ -1063,11 +1020,9 @@
       <w:pPr>
         <w:pStyle w:val="Titre2"/>
       </w:pPr>
-      <w:proofErr w:type="spellStart"/>
       <w:r>
         <w:t>Character</w:t>
       </w:r>
-      <w:proofErr w:type="spellEnd"/>
     </w:p>
     <w:p>
       <w:r>
@@ -1102,15 +1057,7 @@
         <w:t>personnage cherche à faire une rencontre, t</w:t>
       </w:r>
       <w:r>
-        <w:t xml:space="preserve">out ce qui se passe dans le </w:t>
-      </w:r>
-      <w:proofErr w:type="spellStart"/>
-      <w:r>
-        <w:t>platforming</w:t>
-      </w:r>
-      <w:proofErr w:type="spellEnd"/>
-      <w:r>
-        <w:t xml:space="preserve"> représente ce qui se passe dans sa tête.</w:t>
+        <w:t>out ce qui se passe dans le platforming représente ce qui se passe dans sa tête.</w:t>
       </w:r>
     </w:p>
     <w:p>
@@ -1168,13 +1115,8 @@
         </w:drawing>
       </w:r>
       <w:r>
-        <w:t xml:space="preserve">Exemple : </w:t>
-      </w:r>
-      <w:proofErr w:type="spellStart"/>
-      <w:r>
-        <w:t>Towerfall</w:t>
-      </w:r>
-      <w:proofErr w:type="spellEnd"/>
+        <w:t>Exemple : Towerfall</w:t>
+      </w:r>
     </w:p>
     <w:p>
       <w:pPr>
@@ -1303,13 +1245,8 @@
         </w:numPr>
       </w:pPr>
       <w:r>
-        <w:t xml:space="preserve">Saut : </w:t>
-      </w:r>
-      <w:proofErr w:type="spellStart"/>
-      <w:r>
-        <w:t>Space</w:t>
-      </w:r>
-      <w:proofErr w:type="spellEnd"/>
+        <w:t>Saut : Space</w:t>
+      </w:r>
     </w:p>
     <w:p>
       <w:pPr>
@@ -1499,13 +1436,8 @@
         <w:t>Physiques :</w:t>
       </w:r>
       <w:r>
-        <w:t xml:space="preserve"> précision du </w:t>
-      </w:r>
-      <w:proofErr w:type="spellStart"/>
-      <w:r>
-        <w:t>platforming</w:t>
-      </w:r>
-      <w:proofErr w:type="spellEnd"/>
+        <w:t xml:space="preserve"> précision du platforming</w:t>
+      </w:r>
       <w:r>
         <w:t xml:space="preserve"> </w:t>
       </w:r>
@@ -1531,15 +1463,7 @@
         <w:t>3) Mental :</w:t>
       </w:r>
       <w:r>
-        <w:t xml:space="preserve"> selon la complexité du </w:t>
-      </w:r>
-      <w:proofErr w:type="spellStart"/>
-      <w:r>
-        <w:t>layout</w:t>
-      </w:r>
-      <w:proofErr w:type="spellEnd"/>
-      <w:r>
-        <w:t xml:space="preserve"> du niveau (définir une stratégie à l’avance de parcours du niveau) </w:t>
+        <w:t xml:space="preserve"> selon la complexité du layout du niveau (définir une stratégie à l’avance de parcours du niveau) </w:t>
       </w:r>
       <w:r>
         <w:sym w:font="Wingdings" w:char="F0E0"/>
@@ -1628,221 +1552,345 @@
           <w:szCs w:val="32"/>
         </w:rPr>
       </w:pPr>
+      <w:r>
+        <w:br w:type="page"/>
+      </w:r>
+    </w:p>
+    <w:p>
+      <w:pPr>
+        <w:pStyle w:val="Titre1"/>
+      </w:pPr>
+      <w:r>
+        <w:lastRenderedPageBreak/>
+        <w:t>Fiche d’identité</w:t>
+      </w:r>
+    </w:p>
+    <w:p>
+      <w:pPr>
+        <w:pStyle w:val="Titre2"/>
+        <w:rPr>
+          <w:b w:val="0"/>
+          <w:bCs/>
+        </w:rPr>
+      </w:pPr>
+      <w:r>
+        <w:t>Plateforme</w:t>
+      </w:r>
+      <w:r>
+        <w:t xml:space="preserve"> : </w:t>
+      </w:r>
+      <w:r>
+        <w:rPr>
+          <w:b w:val="0"/>
+          <w:bCs/>
+        </w:rPr>
+        <w:t>PC (steam)</w:t>
+      </w:r>
+    </w:p>
+    <w:p>
+      <w:pPr>
+        <w:pStyle w:val="Titre2"/>
+        <w:rPr>
+          <w:b w:val="0"/>
+          <w:bCs/>
+        </w:rPr>
+      </w:pPr>
+      <w:r>
+        <w:t>Nb de joueur</w:t>
+      </w:r>
+      <w:r>
+        <w:t xml:space="preserve"> : </w:t>
+      </w:r>
+      <w:r>
+        <w:rPr>
+          <w:b w:val="0"/>
+          <w:bCs/>
+        </w:rPr>
+        <w:t xml:space="preserve"> 1</w:t>
+      </w:r>
+    </w:p>
+    <w:p>
+      <w:pPr>
+        <w:pStyle w:val="Titre2"/>
+        <w:rPr>
+          <w:b w:val="0"/>
+          <w:bCs/>
+        </w:rPr>
+      </w:pPr>
+      <w:r>
+        <w:t>Genre</w:t>
+      </w:r>
+      <w:r>
+        <w:t xml:space="preserve"> : </w:t>
+      </w:r>
+      <w:r>
+        <w:rPr>
+          <w:b w:val="0"/>
+          <w:bCs/>
+        </w:rPr>
+        <w:t>Platformer, expressif, narratif, dating sim</w:t>
+      </w:r>
+    </w:p>
+    <w:p>
+      <w:pPr>
+        <w:pStyle w:val="Titre2"/>
+        <w:rPr>
+          <w:b w:val="0"/>
+          <w:bCs/>
+        </w:rPr>
+      </w:pPr>
+      <w:r>
+        <w:t>Durée de partie</w:t>
+      </w:r>
+      <w:r>
+        <w:t> </w:t>
+      </w:r>
+      <w:r>
+        <w:rPr>
+          <w:b w:val="0"/>
+          <w:bCs/>
+        </w:rPr>
+        <w:t>: ???</w:t>
+      </w:r>
+    </w:p>
+    <w:p/>
+    <w:p>
+      <w:pPr>
+        <w:pStyle w:val="Titre1"/>
+      </w:pPr>
+      <w:r>
+        <w:t>USP</w:t>
+      </w:r>
+    </w:p>
+    <w:p>
+      <w:pPr>
+        <w:pStyle w:val="Paragraphedeliste"/>
+        <w:numPr>
+          <w:ilvl w:val="0"/>
+          <w:numId w:val="13"/>
+        </w:numPr>
+      </w:pPr>
+      <w:r>
+        <w:t>EXPRESSIVE GAME</w:t>
+      </w:r>
+    </w:p>
+    <w:p>
+      <w:pPr>
+        <w:pStyle w:val="Paragraphedeliste"/>
+        <w:numPr>
+          <w:ilvl w:val="0"/>
+          <w:numId w:val="13"/>
+        </w:numPr>
+      </w:pPr>
+      <w:r>
+        <w:t>Lien mécanique – narration ET level design - narration</w:t>
+      </w:r>
+    </w:p>
+    <w:p>
+      <w:pPr>
+        <w:pStyle w:val="Paragraphedeliste"/>
+        <w:numPr>
+          <w:ilvl w:val="0"/>
+          <w:numId w:val="13"/>
+        </w:numPr>
+      </w:pPr>
+      <w:r>
+        <w:t>Fusion de genres : dating sim, platformer-narratif</w:t>
+      </w:r>
+    </w:p>
+    <w:p>
+      <w:pPr>
+        <w:pStyle w:val="Paragraphedeliste"/>
+        <w:numPr>
+          <w:ilvl w:val="0"/>
+          <w:numId w:val="13"/>
+        </w:numPr>
+      </w:pPr>
+      <w:r>
+        <w:t>DA New Weird / Fantastique</w:t>
+      </w:r>
+    </w:p>
+    <w:p>
+      <w:pPr>
+        <w:pStyle w:val="Titre1"/>
+      </w:pPr>
+      <w:r>
+        <w:t>Idées</w:t>
+      </w:r>
+    </w:p>
+    <w:p>
+      <w:pPr>
+        <w:pStyle w:val="Paragraphedeliste"/>
+        <w:numPr>
+          <w:ilvl w:val="0"/>
+          <w:numId w:val="2"/>
+        </w:numPr>
+      </w:pPr>
+      <w:r>
+        <w:t xml:space="preserve">Lier la proximité et la connivence entre les personnages avec la difficulté </w:t>
+      </w:r>
+      <w:r>
+        <w:t>et la modification du niveau</w:t>
+      </w:r>
+    </w:p>
+    <w:p>
+      <w:pPr>
+        <w:pStyle w:val="Paragraphedeliste"/>
+        <w:numPr>
+          <w:ilvl w:val="0"/>
+          <w:numId w:val="2"/>
+        </w:numPr>
+      </w:pPr>
+      <w:r>
+        <w:t>Utiliser l’outil de communication permet</w:t>
+      </w:r>
+      <w:r>
+        <w:t xml:space="preserve"> de faire l’expérience </w:t>
+      </w:r>
+      <w:r>
+        <w:t xml:space="preserve">des possibles (notions de choix de narration) qui affecte le </w:t>
+      </w:r>
+      <w:r>
+        <w:rPr>
+          <w:i/>
+        </w:rPr>
+        <w:t>layout</w:t>
+      </w:r>
+      <w:r>
+        <w:t xml:space="preserve"> du jeu et la relation entre les personnages communiquant.</w:t>
+      </w:r>
+      <w:r>
+        <w:t xml:space="preserve"> Layout = relation personnage.</w:t>
+      </w:r>
+    </w:p>
+    <w:p>
+      <w:pPr>
+        <w:pStyle w:val="Paragraphedeliste"/>
+        <w:numPr>
+          <w:ilvl w:val="0"/>
+          <w:numId w:val="2"/>
+        </w:numPr>
+      </w:pPr>
+      <w:r>
+        <w:t>Relation triangulaire entre le protagoniste, un personnage avec qui communiquer, et un autre personnage/concept avec qui communiquer</w:t>
+      </w:r>
+      <w:r>
+        <w:t xml:space="preserve">. Deux jauges liées à </w:t>
+      </w:r>
+      <w:r>
+        <w:t>éléments</w:t>
+      </w:r>
+      <w:r>
+        <w:t xml:space="preserve"> de jeux </w:t>
+      </w:r>
+      <w:r>
+        <w:t xml:space="preserve">(physique du jeu) </w:t>
+      </w:r>
+      <w:r>
+        <w:t xml:space="preserve">ou </w:t>
+      </w:r>
+      <w:r>
+        <w:rPr>
+          <w:i/>
+        </w:rPr>
+        <w:t>layout</w:t>
+      </w:r>
+      <w:r>
+        <w:t xml:space="preserve"> du jeu</w:t>
+      </w:r>
+      <w:r>
+        <w:t>.</w:t>
+      </w:r>
+    </w:p>
+    <w:p>
+      <w:pPr>
+        <w:pStyle w:val="Paragraphedeliste"/>
+        <w:numPr>
+          <w:ilvl w:val="0"/>
+          <w:numId w:val="2"/>
+        </w:numPr>
+      </w:pPr>
+      <w:r>
+        <w:t>Modulation proximité/distance avec personnages ou concepts.</w:t>
+      </w:r>
+      <w:r>
+        <w:t xml:space="preserve"> Cette modulation </w:t>
+      </w:r>
+      <w:r>
+        <w:t>affecte un paramètre du jeu.</w:t>
+      </w:r>
+    </w:p>
+    <w:p>
+      <w:pPr>
+        <w:pStyle w:val="Paragraphedeliste"/>
+        <w:numPr>
+          <w:ilvl w:val="0"/>
+          <w:numId w:val="2"/>
+        </w:numPr>
+      </w:pPr>
+      <w:r>
+        <w:t>Piège autour des zones de communication pour représenter la difficulté à contacter quelqu’un</w:t>
+      </w:r>
+    </w:p>
+    <w:p>
+      <w:pPr>
+        <w:pStyle w:val="Paragraphedeliste"/>
+        <w:numPr>
+          <w:ilvl w:val="0"/>
+          <w:numId w:val="2"/>
+        </w:numPr>
+      </w:pPr>
+      <w:r>
+        <w:t>Calendrier / Agenda</w:t>
+      </w:r>
+    </w:p>
+    <w:p>
+      <w:pPr>
+        <w:pStyle w:val="Paragraphedeliste"/>
+        <w:numPr>
+          <w:ilvl w:val="0"/>
+          <w:numId w:val="2"/>
+        </w:numPr>
+      </w:pPr>
+      <w:r>
+        <w:t>Compétence dézoom caméra</w:t>
+      </w:r>
+    </w:p>
+    <w:p>
+      <w:pPr>
+        <w:pStyle w:val="Paragraphedeliste"/>
+        <w:numPr>
+          <w:ilvl w:val="0"/>
+          <w:numId w:val="2"/>
+        </w:numPr>
+      </w:pPr>
+      <w:r>
+        <w:t>Idée setting et o</w:t>
+      </w:r>
+      <w:r>
+        <w:t xml:space="preserve">util communication : </w:t>
+      </w:r>
+      <w:r>
+        <w:t xml:space="preserve">grosse </w:t>
+      </w:r>
+      <w:r>
+        <w:t>torche / flamme dans laquelle on voit l’autre personnage ? La flamme s’éteind quand on finit de communiquer, la lumière disparaît sur l’écran (tout devient noir) puis d’autres flammes s’allument et dévoilent le niveau suivant.</w:t>
+      </w:r>
+      <w:r>
+        <w:t xml:space="preserve"> On pourrait changer la couleur des flammes de la même façon qu’on changerait la couleur de l’habit du personnage.</w:t>
+      </w:r>
+      <w:r>
+        <w:t xml:space="preserve"> On serait dans une forêt assez sombre où des torches ponctuent les niveaux.</w:t>
+      </w:r>
       <w:bookmarkStart w:id="0" w:name="_GoBack"/>
       <w:bookmarkEnd w:id="0"/>
-      <w:r>
-        <w:br w:type="page"/>
-      </w:r>
-    </w:p>
-    <w:p>
-      <w:pPr>
-        <w:pStyle w:val="Titre1"/>
-      </w:pPr>
-      <w:r>
-        <w:lastRenderedPageBreak/>
-        <w:t>Fiche d’identité</w:t>
-      </w:r>
-    </w:p>
-    <w:p>
-      <w:pPr>
-        <w:pStyle w:val="Titre2"/>
-        <w:rPr>
-          <w:b w:val="0"/>
-          <w:bCs/>
-        </w:rPr>
-      </w:pPr>
-      <w:r>
-        <w:t>Plateforme</w:t>
-      </w:r>
-      <w:r>
-        <w:t xml:space="preserve"> : </w:t>
-      </w:r>
-      <w:r>
-        <w:rPr>
-          <w:b w:val="0"/>
-          <w:bCs/>
-        </w:rPr>
-        <w:t>PC (</w:t>
-      </w:r>
-      <w:proofErr w:type="spellStart"/>
-      <w:r>
-        <w:rPr>
-          <w:b w:val="0"/>
-          <w:bCs/>
-        </w:rPr>
-        <w:t>steam</w:t>
-      </w:r>
-      <w:proofErr w:type="spellEnd"/>
-      <w:r>
-        <w:rPr>
-          <w:b w:val="0"/>
-          <w:bCs/>
-        </w:rPr>
-        <w:t>)</w:t>
-      </w:r>
-    </w:p>
-    <w:p>
-      <w:pPr>
-        <w:pStyle w:val="Titre2"/>
-        <w:rPr>
-          <w:b w:val="0"/>
-          <w:bCs/>
-        </w:rPr>
-      </w:pPr>
-      <w:r>
-        <w:t>Nb de joueur</w:t>
-      </w:r>
-      <w:r>
-        <w:t xml:space="preserve"> : </w:t>
-      </w:r>
-      <w:r>
-        <w:rPr>
-          <w:b w:val="0"/>
-          <w:bCs/>
-        </w:rPr>
-        <w:t xml:space="preserve"> 1</w:t>
-      </w:r>
-    </w:p>
-    <w:p>
-      <w:pPr>
-        <w:pStyle w:val="Titre2"/>
-        <w:rPr>
-          <w:b w:val="0"/>
-          <w:bCs/>
-        </w:rPr>
-      </w:pPr>
-      <w:r>
-        <w:t>Genre</w:t>
-      </w:r>
-      <w:r>
-        <w:t xml:space="preserve"> : </w:t>
-      </w:r>
-      <w:r>
-        <w:rPr>
-          <w:b w:val="0"/>
-          <w:bCs/>
-        </w:rPr>
-        <w:t xml:space="preserve">Platformer, expressif, narratif, dating </w:t>
-      </w:r>
-      <w:proofErr w:type="spellStart"/>
-      <w:r>
-        <w:rPr>
-          <w:b w:val="0"/>
-          <w:bCs/>
-        </w:rPr>
-        <w:t>sim</w:t>
-      </w:r>
-      <w:proofErr w:type="spellEnd"/>
-    </w:p>
-    <w:p>
-      <w:pPr>
-        <w:pStyle w:val="Titre2"/>
-        <w:rPr>
-          <w:b w:val="0"/>
-          <w:bCs/>
-        </w:rPr>
-      </w:pPr>
-      <w:r>
-        <w:t>Durée de partie</w:t>
-      </w:r>
-      <w:r>
-        <w:t> </w:t>
-      </w:r>
-      <w:r>
-        <w:rPr>
-          <w:b w:val="0"/>
-          <w:bCs/>
-        </w:rPr>
-        <w:t>: ???</w:t>
-      </w:r>
-    </w:p>
-    <w:p/>
-    <w:p>
-      <w:pPr>
-        <w:pStyle w:val="Titre1"/>
-      </w:pPr>
-      <w:r>
-        <w:t>USP</w:t>
-      </w:r>
-    </w:p>
-    <w:p>
-      <w:pPr>
-        <w:pStyle w:val="Paragraphedeliste"/>
-        <w:numPr>
-          <w:ilvl w:val="0"/>
-          <w:numId w:val="13"/>
-        </w:numPr>
-      </w:pPr>
-      <w:r>
-        <w:t>EXPRESSIVE GAME</w:t>
-      </w:r>
-    </w:p>
-    <w:p>
-      <w:pPr>
-        <w:pStyle w:val="Paragraphedeliste"/>
-        <w:numPr>
-          <w:ilvl w:val="0"/>
-          <w:numId w:val="13"/>
-        </w:numPr>
-      </w:pPr>
-      <w:r>
-        <w:t xml:space="preserve">Lien mécanique – narration ET </w:t>
-      </w:r>
-      <w:proofErr w:type="spellStart"/>
-      <w:r>
-        <w:t>level</w:t>
-      </w:r>
-      <w:proofErr w:type="spellEnd"/>
-      <w:r>
-        <w:t xml:space="preserve"> design - narration</w:t>
-      </w:r>
-    </w:p>
-    <w:p>
-      <w:pPr>
-        <w:pStyle w:val="Paragraphedeliste"/>
-        <w:numPr>
-          <w:ilvl w:val="0"/>
-          <w:numId w:val="13"/>
-        </w:numPr>
-      </w:pPr>
-      <w:r>
-        <w:t xml:space="preserve">Fusion de genres : dating </w:t>
-      </w:r>
-      <w:proofErr w:type="spellStart"/>
-      <w:r>
-        <w:t>sim</w:t>
-      </w:r>
-      <w:proofErr w:type="spellEnd"/>
-      <w:r>
-        <w:t xml:space="preserve">, </w:t>
-      </w:r>
-      <w:proofErr w:type="spellStart"/>
-      <w:r>
-        <w:t>platformer</w:t>
-      </w:r>
-      <w:proofErr w:type="spellEnd"/>
-      <w:r>
-        <w:t>-narratif</w:t>
-      </w:r>
-    </w:p>
-    <w:p>
-      <w:pPr>
-        <w:pStyle w:val="Paragraphedeliste"/>
-        <w:numPr>
-          <w:ilvl w:val="0"/>
-          <w:numId w:val="13"/>
-        </w:numPr>
-      </w:pPr>
-      <w:r>
-        <w:t>DA New Weird / Fantastique</w:t>
-      </w:r>
-    </w:p>
-    <w:p>
-      <w:pPr>
-        <w:pStyle w:val="Titre1"/>
-      </w:pPr>
-      <w:r>
-        <w:t>Idées</w:t>
+    </w:p>
+    <w:p>
+      <w:r>
+        <w:t xml:space="preserve">Listes des paramètres modifiables selon la relation </w:t>
+      </w:r>
+      <w:r>
+        <w:t>des personnages :</w:t>
       </w:r>
     </w:p>
     <w:p>
@@ -1854,10 +1902,10 @@
         </w:numPr>
       </w:pPr>
       <w:r>
-        <w:t xml:space="preserve">Lier la proximité et la connivence entre les personnages avec la difficulté </w:t>
-      </w:r>
-      <w:r>
-        <w:t>et la modification du niveau</w:t>
+        <w:t>La compétence de saut</w:t>
+      </w:r>
+      <w:r>
+        <w:t xml:space="preserve"> (acquisition et optimisation)</w:t>
       </w:r>
     </w:p>
     <w:p>
@@ -1869,182 +1917,14 @@
         </w:numPr>
       </w:pPr>
       <w:r>
-        <w:t>Utiliser l’outil de communication permet</w:t>
-      </w:r>
-      <w:r>
-        <w:t xml:space="preserve"> de faire l’expérience </w:t>
-      </w:r>
-      <w:r>
-        <w:t xml:space="preserve">des possibles (notions de choix de narration) qui affecte le </w:t>
-      </w:r>
-      <w:proofErr w:type="spellStart"/>
+        <w:t xml:space="preserve">La compétence de </w:t>
+      </w:r>
       <w:r>
         <w:rPr>
           <w:i/>
         </w:rPr>
-        <w:t>layout</w:t>
-      </w:r>
-      <w:proofErr w:type="spellEnd"/>
-      <w:r>
-        <w:t xml:space="preserve"> du jeu et la relation entre les personnages communiquant.</w:t>
-      </w:r>
-      <w:r>
-        <w:t xml:space="preserve"> </w:t>
-      </w:r>
-      <w:proofErr w:type="spellStart"/>
-      <w:r>
-        <w:t>Layout</w:t>
-      </w:r>
-      <w:proofErr w:type="spellEnd"/>
-      <w:r>
-        <w:t xml:space="preserve"> = relation personnage.</w:t>
-      </w:r>
-    </w:p>
-    <w:p>
-      <w:pPr>
-        <w:pStyle w:val="Paragraphedeliste"/>
-        <w:numPr>
-          <w:ilvl w:val="0"/>
-          <w:numId w:val="2"/>
-        </w:numPr>
-      </w:pPr>
-      <w:r>
-        <w:t>Relation triangulaire entre le protagoniste, un personnage avec qui communiquer, et un autre personnage/concept avec qui communiquer</w:t>
-      </w:r>
-      <w:r>
-        <w:t xml:space="preserve">. Deux jauges liées à </w:t>
-      </w:r>
-      <w:r>
-        <w:t>éléments</w:t>
-      </w:r>
-      <w:r>
-        <w:t xml:space="preserve"> de jeux </w:t>
-      </w:r>
-      <w:r>
-        <w:t xml:space="preserve">(physique du jeu) </w:t>
-      </w:r>
-      <w:r>
-        <w:t xml:space="preserve">ou </w:t>
-      </w:r>
-      <w:proofErr w:type="spellStart"/>
-      <w:r>
-        <w:rPr>
-          <w:i/>
-        </w:rPr>
-        <w:t>layout</w:t>
-      </w:r>
-      <w:proofErr w:type="spellEnd"/>
-      <w:r>
-        <w:t xml:space="preserve"> du jeu</w:t>
-      </w:r>
-      <w:r>
-        <w:t>.</w:t>
-      </w:r>
-    </w:p>
-    <w:p>
-      <w:pPr>
-        <w:pStyle w:val="Paragraphedeliste"/>
-        <w:numPr>
-          <w:ilvl w:val="0"/>
-          <w:numId w:val="2"/>
-        </w:numPr>
-      </w:pPr>
-      <w:r>
-        <w:t>Modulation proximité/distance avec personnages ou concepts.</w:t>
-      </w:r>
-      <w:r>
-        <w:t xml:space="preserve"> Cette modulation </w:t>
-      </w:r>
-      <w:r>
-        <w:t>affecte un paramètre du jeu.</w:t>
-      </w:r>
-    </w:p>
-    <w:p>
-      <w:pPr>
-        <w:pStyle w:val="Paragraphedeliste"/>
-        <w:numPr>
-          <w:ilvl w:val="0"/>
-          <w:numId w:val="2"/>
-        </w:numPr>
-      </w:pPr>
-      <w:r>
-        <w:t>Piège autour des zones de communication pour représenter la difficulté à contacter quelqu’un</w:t>
-      </w:r>
-    </w:p>
-    <w:p>
-      <w:pPr>
-        <w:pStyle w:val="Paragraphedeliste"/>
-        <w:numPr>
-          <w:ilvl w:val="0"/>
-          <w:numId w:val="2"/>
-        </w:numPr>
-      </w:pPr>
-      <w:r>
-        <w:t>Calendrier / Agenda</w:t>
-      </w:r>
-    </w:p>
-    <w:p>
-      <w:pPr>
-        <w:pStyle w:val="Paragraphedeliste"/>
-        <w:numPr>
-          <w:ilvl w:val="0"/>
-          <w:numId w:val="2"/>
-        </w:numPr>
-      </w:pPr>
-      <w:r>
-        <w:t xml:space="preserve">Compétence </w:t>
-      </w:r>
-      <w:proofErr w:type="spellStart"/>
-      <w:r>
-        <w:t>dézoom</w:t>
-      </w:r>
-      <w:proofErr w:type="spellEnd"/>
-      <w:r>
-        <w:t xml:space="preserve"> caméra</w:t>
-      </w:r>
-    </w:p>
-    <w:p>
-      <w:r>
-        <w:t xml:space="preserve">Listes des paramètres modifiables selon la relation </w:t>
-      </w:r>
-      <w:r>
-        <w:t>des personnages :</w:t>
-      </w:r>
-    </w:p>
-    <w:p>
-      <w:pPr>
-        <w:pStyle w:val="Paragraphedeliste"/>
-        <w:numPr>
-          <w:ilvl w:val="0"/>
-          <w:numId w:val="2"/>
-        </w:numPr>
-      </w:pPr>
-      <w:r>
-        <w:t>La compétence de saut</w:t>
-      </w:r>
-      <w:r>
-        <w:t xml:space="preserve"> (acquisition et optimisation)</w:t>
-      </w:r>
-    </w:p>
-    <w:p>
-      <w:pPr>
-        <w:pStyle w:val="Paragraphedeliste"/>
-        <w:numPr>
-          <w:ilvl w:val="0"/>
-          <w:numId w:val="2"/>
-        </w:numPr>
-      </w:pPr>
-      <w:r>
-        <w:t xml:space="preserve">La compétence de </w:t>
-      </w:r>
-      <w:proofErr w:type="spellStart"/>
-      <w:r>
-        <w:rPr>
-          <w:i/>
-        </w:rPr>
         <w:t>dash</w:t>
       </w:r>
-      <w:proofErr w:type="spellEnd"/>
       <w:r>
         <w:t xml:space="preserve"> (acquisition et optimisation)</w:t>
       </w:r>

</xml_diff>

<commit_message>
Nouvelles idées d'articulation de la narration et des choix
</commit_message>
<xml_diff>
--- a/GDD Florentin et Lucas.docx
+++ b/GDD Florentin et Lucas.docx
@@ -5,29 +5,26 @@
     <w:p>
       <w:pPr>
         <w:pStyle w:val="Titre"/>
-      </w:pPr>
-      <w:r>
-        <w:t>GDD Florentin et Lucas</w:t>
-      </w:r>
-    </w:p>
-    <w:p>
-      <w:pPr>
-        <w:pStyle w:val="Titre"/>
         <w:rPr>
           <w:i/>
         </w:rPr>
       </w:pPr>
       <w:r>
+        <w:t>GDD</w:t>
+      </w:r>
+      <w:r>
+        <w:t xml:space="preserve"> </w:t>
+      </w:r>
+      <w:r>
         <w:rPr>
           <w:i/>
         </w:rPr>
-        <w:t>Pl</w:t>
-      </w:r>
-      <w:r>
-        <w:rPr>
-          <w:i/>
-        </w:rPr>
-        <w:t>atformer 2D</w:t>
+        <w:t>[Expressive Platformer]</w:t>
+      </w:r>
+    </w:p>
+    <w:p>
+      <w:r>
+        <w:t>Lucas Friche, Florentin Peters</w:t>
       </w:r>
     </w:p>
     <w:p>
@@ -35,6 +32,34 @@
         <w:pStyle w:val="Titre1"/>
       </w:pPr>
       <w:r>
+        <w:t>Pitch</w:t>
+      </w:r>
+    </w:p>
+    <w:p>
+      <w:r>
+        <w:t xml:space="preserve">[NOM DU JEU] est un jeu </w:t>
+      </w:r>
+      <w:r>
+        <w:t>de plateforme expressif en 2D dans lequel on doit gérer les relations qu’on entretient avec d’autre(s) personnage(s)</w:t>
+      </w:r>
+      <w:r>
+        <w:t xml:space="preserve">. </w:t>
+      </w:r>
+      <w:r>
+        <w:t>On incarne un personnage encapuchonné se baladant dans une forêt mystique à la recherche de rencontres. En fonction des choix que l’on fera dans les conversations avec les autres personnages, nos compétences évolueront</w:t>
+      </w:r>
+      <w:r>
+        <w:t xml:space="preserve"> et les niveaux pourront changer..</w:t>
+      </w:r>
+      <w:r>
+        <w:t>.</w:t>
+      </w:r>
+    </w:p>
+    <w:p>
+      <w:pPr>
+        <w:pStyle w:val="Titre1"/>
+      </w:pPr>
+      <w:r>
         <w:t>Thématique</w:t>
       </w:r>
       <w:r>
@@ -133,49 +158,14 @@
       </w:r>
     </w:p>
     <w:p>
-      <w:pPr>
-        <w:pStyle w:val="Paragraphedeliste"/>
-        <w:numPr>
-          <w:ilvl w:val="0"/>
-          <w:numId w:val="14"/>
-        </w:numPr>
-      </w:pPr>
-      <w:r>
-        <w:t>Réaliste</w:t>
-      </w:r>
-      <w:r>
-        <w:t xml:space="preserve"> avec des éléments fantastiques et surnaturels</w:t>
-      </w:r>
-      <w:r>
-        <w:t xml:space="preserve">, layer </w:t>
-      </w:r>
-      <w:r>
-        <w:rPr>
-          <w:i/>
-          <w:iCs/>
-        </w:rPr>
-        <w:t>fantasy</w:t>
-      </w:r>
-      <w:r>
-        <w:t xml:space="preserve"> pour cohérence et création univers</w:t>
-      </w:r>
-    </w:p>
-    <w:p>
-      <w:pPr>
-        <w:pStyle w:val="Paragraphedeliste"/>
-        <w:numPr>
-          <w:ilvl w:val="0"/>
-          <w:numId w:val="14"/>
-        </w:numPr>
-      </w:pPr>
-      <w:r>
-        <w:t>Dans une f</w:t>
-      </w:r>
-      <w:r>
-        <w:t>orêt</w:t>
-      </w:r>
-      <w:r>
-        <w:t xml:space="preserve"> (lieu commun de fantasy et de récits)</w:t>
+      <w:r>
+        <w:t>[NOM DU JEU] se passe dans une forêt où</w:t>
+      </w:r>
+      <w:r>
+        <w:t xml:space="preserve"> des éléments fantastiques et surnaturels</w:t>
+      </w:r>
+      <w:r>
+        <w:t xml:space="preserve"> font leur apparition. </w:t>
       </w:r>
     </w:p>
     <w:p>
@@ -368,7 +358,16 @@
         <w:t>Niveaux :</w:t>
       </w:r>
       <w:r>
-        <w:t xml:space="preserve"> 1 communication, nombre de tableaux variables</w:t>
+        <w:t xml:space="preserve"> </w:t>
+      </w:r>
+      <w:r>
+        <w:t>1 choix de fantôme</w:t>
+      </w:r>
+      <w:r>
+        <w:t>, nombre de tableaux variables</w:t>
+      </w:r>
+      <w:r>
+        <w:t>, chemin découpé en deux pour choisir un fantôme dans le dernier tableau</w:t>
       </w:r>
     </w:p>
     <w:p>
@@ -486,6 +485,15 @@
       <w:r>
         <w:t>Dash</w:t>
       </w:r>
+      <w:r>
+        <w:t xml:space="preserve"> </w:t>
+      </w:r>
+      <w:r>
+        <w:sym w:font="Wingdings" w:char="F0E0"/>
+      </w:r>
+      <w:r>
+        <w:t xml:space="preserve"> </w:t>
+      </w:r>
     </w:p>
     <w:p>
       <w:pPr>
@@ -501,6 +509,15 @@
       <w:r>
         <w:t>(s)</w:t>
       </w:r>
+      <w:r>
+        <w:t xml:space="preserve"> </w:t>
+      </w:r>
+      <w:r>
+        <w:sym w:font="Wingdings" w:char="F0E0"/>
+      </w:r>
+      <w:r>
+        <w:t xml:space="preserve"> </w:t>
+      </w:r>
     </w:p>
     <w:p>
       <w:pPr>
@@ -518,7 +535,11 @@
       </w:r>
     </w:p>
     <w:p>
-      <w:r>
+      <w:pPr>
+        <w:pStyle w:val="Titre1"/>
+      </w:pPr>
+      <w:r>
+        <w:lastRenderedPageBreak/>
         <w:t>Éléments de LD</w:t>
       </w:r>
     </w:p>
@@ -566,465 +587,486 @@
         <w:pStyle w:val="Titre1"/>
       </w:pPr>
       <w:r>
+        <w:t>Boucle de gameplay</w:t>
+      </w:r>
+      <w:r>
+        <w:t xml:space="preserve"> </w:t>
+      </w:r>
+      <w:r>
+        <w:t>Platforming</w:t>
+      </w:r>
+    </w:p>
+    <w:p>
+      <w:pPr>
+        <w:pStyle w:val="Titre2"/>
+      </w:pPr>
+      <w:r>
+        <w:t>Actions</w:t>
+      </w:r>
+    </w:p>
+    <w:p>
+      <w:pPr>
+        <w:pStyle w:val="Paragraphedeliste"/>
+        <w:numPr>
+          <w:ilvl w:val="0"/>
+          <w:numId w:val="13"/>
+        </w:numPr>
+      </w:pPr>
+      <w:r>
+        <w:t>Sauter</w:t>
+      </w:r>
+    </w:p>
+    <w:p>
+      <w:pPr>
+        <w:pStyle w:val="Paragraphedeliste"/>
+        <w:numPr>
+          <w:ilvl w:val="0"/>
+          <w:numId w:val="13"/>
+        </w:numPr>
+      </w:pPr>
+      <w:r>
+        <w:t>Se déplacer</w:t>
+      </w:r>
+    </w:p>
+    <w:p>
+      <w:pPr>
+        <w:pStyle w:val="Paragraphedeliste"/>
+        <w:numPr>
+          <w:ilvl w:val="0"/>
+          <w:numId w:val="13"/>
+        </w:numPr>
+      </w:pPr>
+      <w:r>
+        <w:t>Dasher</w:t>
+      </w:r>
+      <w:r>
+        <w:t> </w:t>
+      </w:r>
+    </w:p>
+    <w:p>
+      <w:pPr>
+        <w:pStyle w:val="Titre2"/>
+      </w:pPr>
+      <w:r>
+        <w:t>Obstacles</w:t>
+      </w:r>
+    </w:p>
+    <w:p>
+      <w:pPr>
+        <w:pStyle w:val="Paragraphedeliste"/>
+        <w:numPr>
+          <w:ilvl w:val="0"/>
+          <w:numId w:val="13"/>
+        </w:numPr>
+      </w:pPr>
+      <w:r>
+        <w:t>Vide ?</w:t>
+      </w:r>
+    </w:p>
+    <w:p>
+      <w:pPr>
+        <w:pStyle w:val="Paragraphedeliste"/>
+        <w:numPr>
+          <w:ilvl w:val="0"/>
+          <w:numId w:val="13"/>
+        </w:numPr>
+      </w:pPr>
+      <w:r>
+        <w:t>Pièges ?</w:t>
+      </w:r>
+    </w:p>
+    <w:p>
+      <w:pPr>
+        <w:pStyle w:val="Paragraphedeliste"/>
+        <w:numPr>
+          <w:ilvl w:val="0"/>
+          <w:numId w:val="13"/>
+        </w:numPr>
+      </w:pPr>
+      <w:r>
+        <w:t>Barrières à casser</w:t>
+      </w:r>
+      <w:r>
+        <w:t xml:space="preserve"> avec le dash</w:t>
+      </w:r>
+    </w:p>
+    <w:p>
+      <w:pPr>
+        <w:pStyle w:val="Paragraphedeliste"/>
+        <w:numPr>
+          <w:ilvl w:val="0"/>
+          <w:numId w:val="13"/>
+        </w:numPr>
+      </w:pPr>
+      <w:r>
+        <w:t>Barrières à éviter</w:t>
+      </w:r>
+      <w:r>
+        <w:t xml:space="preserve"> avec le saut</w:t>
+      </w:r>
+    </w:p>
+    <w:p>
+      <w:pPr>
+        <w:pStyle w:val="Titre2"/>
+      </w:pPr>
+      <w:r>
+        <w:t>Récompenses</w:t>
+      </w:r>
+    </w:p>
+    <w:p>
+      <w:pPr>
+        <w:pStyle w:val="Paragraphedeliste"/>
+        <w:numPr>
+          <w:ilvl w:val="0"/>
+          <w:numId w:val="13"/>
+        </w:numPr>
+      </w:pPr>
+      <w:r>
+        <w:t>Atteindre la plateforme suivante (progresser dans le tableau)</w:t>
+      </w:r>
+    </w:p>
+    <w:p>
+      <w:pPr>
+        <w:pStyle w:val="Paragraphedeliste"/>
+        <w:numPr>
+          <w:ilvl w:val="0"/>
+          <w:numId w:val="13"/>
+        </w:numPr>
+      </w:pPr>
+      <w:r>
+        <w:t>Batteries (?)</w:t>
+      </w:r>
+    </w:p>
+    <w:p>
+      <w:pPr>
+        <w:pStyle w:val="Titre2"/>
+        <w:rPr>
+          <w:lang w:val="en-US"/>
+        </w:rPr>
+      </w:pPr>
+      <w:r>
+        <w:rPr>
+          <w:lang w:val="en-US"/>
+        </w:rPr>
+        <w:t>Ressources</w:t>
+      </w:r>
+    </w:p>
+    <w:p>
+      <w:pPr>
+        <w:pStyle w:val="Paragraphedeliste"/>
+        <w:numPr>
+          <w:ilvl w:val="0"/>
+          <w:numId w:val="13"/>
+        </w:numPr>
+        <w:rPr>
+          <w:lang w:val="en-US"/>
+        </w:rPr>
+      </w:pPr>
+      <w:r>
+        <w:rPr>
+          <w:lang w:val="en-US"/>
+        </w:rPr>
+        <w:t>Dash (cooldown/recovery)</w:t>
+      </w:r>
+    </w:p>
+    <w:p>
+      <w:pPr>
+        <w:pStyle w:val="Paragraphedeliste"/>
+        <w:numPr>
+          <w:ilvl w:val="0"/>
+          <w:numId w:val="13"/>
+        </w:numPr>
+        <w:rPr>
+          <w:lang w:val="en-US"/>
+        </w:rPr>
+      </w:pPr>
+      <w:r>
+        <w:rPr>
+          <w:lang w:val="en-US"/>
+        </w:rPr>
+        <w:t>Saut (cooldown/recovery)</w:t>
+      </w:r>
+    </w:p>
+    <w:p>
+      <w:pPr>
+        <w:pStyle w:val="Titre1"/>
+        <w:rPr>
+          <w:lang w:val="en-US"/>
+        </w:rPr>
+      </w:pPr>
+      <w:r>
+        <w:rPr>
+          <w:lang w:val="en-US"/>
+        </w:rPr>
+        <w:t xml:space="preserve">Boucle de gameplay </w:t>
+      </w:r>
+      <w:r>
+        <w:rPr>
+          <w:lang w:val="en-US"/>
+        </w:rPr>
+        <w:t>Communication</w:t>
+      </w:r>
+    </w:p>
+    <w:p>
+      <w:pPr>
+        <w:pStyle w:val="Titre2"/>
+        <w:ind w:left="360"/>
+        <w:rPr>
+          <w:lang w:val="en-US"/>
+        </w:rPr>
+      </w:pPr>
+      <w:r>
+        <w:rPr>
+          <w:lang w:val="en-US"/>
+        </w:rPr>
+        <w:t>Actions</w:t>
+      </w:r>
+    </w:p>
+    <w:p>
+      <w:pPr>
+        <w:pStyle w:val="Paragraphedeliste"/>
+        <w:numPr>
+          <w:ilvl w:val="0"/>
+          <w:numId w:val="13"/>
+        </w:numPr>
+        <w:ind w:left="1080"/>
+      </w:pPr>
+      <w:r>
+        <w:t>Passer à la prochaine bo</w:t>
+      </w:r>
+      <w:r>
+        <w:t>îte de dialogue</w:t>
+      </w:r>
+    </w:p>
+    <w:p>
+      <w:pPr>
+        <w:pStyle w:val="Paragraphedeliste"/>
+        <w:numPr>
+          <w:ilvl w:val="0"/>
+          <w:numId w:val="13"/>
+        </w:numPr>
+        <w:ind w:left="1080"/>
+      </w:pPr>
+      <w:r>
+        <w:t>Choisir une option de dialogue</w:t>
+      </w:r>
+    </w:p>
+    <w:p>
+      <w:pPr>
+        <w:pStyle w:val="Titre2"/>
+        <w:ind w:left="360"/>
+      </w:pPr>
+      <w:r>
+        <w:t>Obstacles</w:t>
+      </w:r>
+    </w:p>
+    <w:p>
+      <w:pPr>
+        <w:pStyle w:val="Paragraphedeliste"/>
+        <w:numPr>
+          <w:ilvl w:val="0"/>
+          <w:numId w:val="13"/>
+        </w:numPr>
+        <w:ind w:left="1080"/>
+      </w:pPr>
+      <w:r>
+        <w:t>Ne pas savoir ce qu’il va se passer après une réponse</w:t>
+      </w:r>
+    </w:p>
+    <w:p>
+      <w:pPr>
+        <w:pStyle w:val="Titre2"/>
+        <w:ind w:left="360"/>
+      </w:pPr>
+      <w:r>
+        <w:t>Récompenses</w:t>
+      </w:r>
+    </w:p>
+    <w:p>
+      <w:pPr>
+        <w:pStyle w:val="Paragraphedeliste"/>
+        <w:numPr>
+          <w:ilvl w:val="0"/>
+          <w:numId w:val="13"/>
+        </w:numPr>
+        <w:ind w:left="1080"/>
+      </w:pPr>
+      <w:r>
+        <w:t>Narrative</w:t>
+      </w:r>
+      <w:r>
+        <w:t> : compréhension du personnage, évolution de la relation…</w:t>
+      </w:r>
+    </w:p>
+    <w:p>
+      <w:pPr>
+        <w:pStyle w:val="Paragraphedeliste"/>
+        <w:numPr>
+          <w:ilvl w:val="0"/>
+          <w:numId w:val="13"/>
+        </w:numPr>
+        <w:ind w:left="1080"/>
+      </w:pPr>
+      <w:r>
+        <w:t>Mécanique : évolution des compétences d</w:t>
+      </w:r>
+      <w:r>
+        <w:t>es joueur-se-s</w:t>
+      </w:r>
+    </w:p>
+    <w:p>
+      <w:pPr>
+        <w:pStyle w:val="Titre2"/>
+        <w:ind w:left="360"/>
+      </w:pPr>
+      <w:r>
+        <w:t>Ressources</w:t>
+      </w:r>
+    </w:p>
+    <w:p>
+      <w:pPr>
+        <w:pStyle w:val="Paragraphedeliste"/>
+        <w:numPr>
+          <w:ilvl w:val="0"/>
+          <w:numId w:val="13"/>
+        </w:numPr>
+        <w:ind w:left="1080"/>
+      </w:pPr>
+      <w:r>
+        <w:t>Compétences</w:t>
+      </w:r>
+    </w:p>
+    <w:p>
+      <w:pPr>
+        <w:pStyle w:val="Titre1"/>
+      </w:pPr>
+      <w:r>
+        <w:t>Objectifs gameplay</w:t>
+      </w:r>
+    </w:p>
+    <w:p>
+      <w:pPr>
+        <w:pStyle w:val="Titre2"/>
+        <w:ind w:left="360"/>
+      </w:pPr>
+      <w:r>
+        <w:t>Court terme</w:t>
+      </w:r>
+    </w:p>
+    <w:p>
+      <w:pPr>
+        <w:pStyle w:val="Paragraphedeliste"/>
+        <w:numPr>
+          <w:ilvl w:val="0"/>
+          <w:numId w:val="13"/>
+        </w:numPr>
+        <w:ind w:left="1080"/>
+      </w:pPr>
+      <w:r>
+        <w:t>Atteindre la plateforme suivante</w:t>
+      </w:r>
+    </w:p>
+    <w:p>
+      <w:pPr>
+        <w:pStyle w:val="Titre2"/>
+        <w:ind w:left="360"/>
+      </w:pPr>
+      <w:r>
+        <w:t>Long terme</w:t>
+      </w:r>
+    </w:p>
+    <w:p>
+      <w:pPr>
+        <w:pStyle w:val="Paragraphedeliste"/>
+        <w:numPr>
+          <w:ilvl w:val="0"/>
+          <w:numId w:val="13"/>
+        </w:numPr>
+        <w:ind w:left="1080"/>
+      </w:pPr>
+      <w:r>
+        <w:t>Terminer le tableau en cours</w:t>
+      </w:r>
+    </w:p>
+    <w:p>
+      <w:pPr>
+        <w:pStyle w:val="Paragraphedeliste"/>
+        <w:numPr>
+          <w:ilvl w:val="0"/>
+          <w:numId w:val="13"/>
+        </w:numPr>
+        <w:ind w:left="1080"/>
+      </w:pPr>
+      <w:r>
+        <w:t>Atteindre le tableau suivant</w:t>
+      </w:r>
+    </w:p>
+    <w:p>
+      <w:pPr>
+        <w:pStyle w:val="Titre2"/>
+        <w:ind w:left="360"/>
+      </w:pPr>
+      <w:r>
         <w:lastRenderedPageBreak/>
-        <w:t>Boucle de gameplay</w:t>
-      </w:r>
-      <w:r>
-        <w:t xml:space="preserve"> </w:t>
-      </w:r>
-      <w:r>
-        <w:t>Platforming</w:t>
+        <w:t>Conditions de victoire &amp; défaite</w:t>
+      </w:r>
+    </w:p>
+    <w:p>
+      <w:pPr>
+        <w:pStyle w:val="Paragraphedeliste"/>
+        <w:numPr>
+          <w:ilvl w:val="0"/>
+          <w:numId w:val="13"/>
+        </w:numPr>
+        <w:ind w:left="1080"/>
+      </w:pPr>
+      <w:r>
+        <w:t>Victoire : atteindre les terminaux de communication</w:t>
+      </w:r>
+    </w:p>
+    <w:p>
+      <w:pPr>
+        <w:pStyle w:val="Paragraphedeliste"/>
+        <w:numPr>
+          <w:ilvl w:val="0"/>
+          <w:numId w:val="13"/>
+        </w:numPr>
+        <w:ind w:left="1080"/>
+      </w:pPr>
+      <w:r>
+        <w:t>Défaite : tomber dans le vide</w:t>
+      </w:r>
+      <w:r>
+        <w:t xml:space="preserve"> (très court terme + possibilité de recommencer rapidement </w:t>
+      </w:r>
+      <w:r>
+        <w:sym w:font="Wingdings" w:char="F0E0"/>
+      </w:r>
+      <w:r>
+        <w:t xml:space="preserve"> éviter le punitif)</w:t>
+      </w:r>
+    </w:p>
+    <w:p>
+      <w:pPr>
+        <w:pStyle w:val="Titre1"/>
+      </w:pPr>
+      <w:r>
+        <w:t>3C</w:t>
       </w:r>
     </w:p>
     <w:p>
       <w:pPr>
         <w:pStyle w:val="Titre2"/>
-      </w:pPr>
-      <w:r>
-        <w:t>Actions</w:t>
-      </w:r>
-    </w:p>
-    <w:p>
-      <w:pPr>
-        <w:pStyle w:val="Paragraphedeliste"/>
-        <w:numPr>
-          <w:ilvl w:val="0"/>
-          <w:numId w:val="13"/>
-        </w:numPr>
-      </w:pPr>
-      <w:r>
-        <w:t>Sauter</w:t>
-      </w:r>
-    </w:p>
-    <w:p>
-      <w:pPr>
-        <w:pStyle w:val="Paragraphedeliste"/>
-        <w:numPr>
-          <w:ilvl w:val="0"/>
-          <w:numId w:val="13"/>
-        </w:numPr>
-      </w:pPr>
-      <w:r>
-        <w:t>Se déplacer</w:t>
-      </w:r>
-    </w:p>
-    <w:p>
-      <w:pPr>
-        <w:pStyle w:val="Paragraphedeliste"/>
-        <w:numPr>
-          <w:ilvl w:val="0"/>
-          <w:numId w:val="13"/>
-        </w:numPr>
-      </w:pPr>
-      <w:r>
-        <w:t>Dasher</w:t>
-      </w:r>
-      <w:r>
-        <w:t> </w:t>
-      </w:r>
-    </w:p>
-    <w:p>
-      <w:pPr>
-        <w:pStyle w:val="Titre2"/>
-      </w:pPr>
-      <w:r>
-        <w:t>Obstacles</w:t>
-      </w:r>
-    </w:p>
-    <w:p>
-      <w:pPr>
-        <w:pStyle w:val="Paragraphedeliste"/>
-        <w:numPr>
-          <w:ilvl w:val="0"/>
-          <w:numId w:val="13"/>
-        </w:numPr>
-      </w:pPr>
-      <w:r>
-        <w:t>Vide ?</w:t>
-      </w:r>
-    </w:p>
-    <w:p>
-      <w:pPr>
-        <w:pStyle w:val="Paragraphedeliste"/>
-        <w:numPr>
-          <w:ilvl w:val="0"/>
-          <w:numId w:val="13"/>
-        </w:numPr>
-      </w:pPr>
-      <w:r>
-        <w:t>Pièges ?</w:t>
-      </w:r>
-    </w:p>
-    <w:p>
-      <w:pPr>
-        <w:pStyle w:val="Paragraphedeliste"/>
-        <w:numPr>
-          <w:ilvl w:val="0"/>
-          <w:numId w:val="13"/>
-        </w:numPr>
-      </w:pPr>
-      <w:r>
-        <w:t>Barrières à casser</w:t>
-      </w:r>
-      <w:r>
-        <w:t xml:space="preserve"> avec le dash</w:t>
-      </w:r>
-    </w:p>
-    <w:p>
-      <w:pPr>
-        <w:pStyle w:val="Paragraphedeliste"/>
-        <w:numPr>
-          <w:ilvl w:val="0"/>
-          <w:numId w:val="13"/>
-        </w:numPr>
-      </w:pPr>
-      <w:r>
-        <w:t>Barrières à éviter</w:t>
-      </w:r>
-      <w:r>
-        <w:t xml:space="preserve"> avec le saut</w:t>
-      </w:r>
-    </w:p>
-    <w:p>
-      <w:pPr>
-        <w:pStyle w:val="Titre2"/>
-      </w:pPr>
-      <w:r>
-        <w:t>Récompenses</w:t>
-      </w:r>
-    </w:p>
-    <w:p>
-      <w:pPr>
-        <w:pStyle w:val="Paragraphedeliste"/>
-        <w:numPr>
-          <w:ilvl w:val="0"/>
-          <w:numId w:val="13"/>
-        </w:numPr>
-      </w:pPr>
-      <w:r>
-        <w:t>Atteindre la plateformer suivante (progresser dans le tableau)</w:t>
-      </w:r>
-    </w:p>
-    <w:p>
-      <w:pPr>
-        <w:pStyle w:val="Paragraphedeliste"/>
-        <w:numPr>
-          <w:ilvl w:val="0"/>
-          <w:numId w:val="13"/>
-        </w:numPr>
-      </w:pPr>
-      <w:r>
-        <w:t>Batteries (?)</w:t>
-      </w:r>
-    </w:p>
-    <w:p>
-      <w:pPr>
-        <w:pStyle w:val="Titre2"/>
-        <w:rPr>
-          <w:lang w:val="en-US"/>
-        </w:rPr>
-      </w:pPr>
-      <w:r>
-        <w:rPr>
-          <w:lang w:val="en-US"/>
-        </w:rPr>
-        <w:t>Ressources</w:t>
-      </w:r>
-    </w:p>
-    <w:p>
-      <w:pPr>
-        <w:pStyle w:val="Paragraphedeliste"/>
-        <w:numPr>
-          <w:ilvl w:val="0"/>
-          <w:numId w:val="13"/>
-        </w:numPr>
-        <w:rPr>
-          <w:lang w:val="en-US"/>
-        </w:rPr>
-      </w:pPr>
-      <w:r>
-        <w:rPr>
-          <w:lang w:val="en-US"/>
-        </w:rPr>
-        <w:t>Dash (cooldown/recovery)</w:t>
-      </w:r>
-    </w:p>
-    <w:p>
-      <w:pPr>
-        <w:pStyle w:val="Paragraphedeliste"/>
-        <w:numPr>
-          <w:ilvl w:val="0"/>
-          <w:numId w:val="13"/>
-        </w:numPr>
-        <w:rPr>
-          <w:lang w:val="en-US"/>
-        </w:rPr>
-      </w:pPr>
-      <w:r>
-        <w:rPr>
-          <w:lang w:val="en-US"/>
-        </w:rPr>
-        <w:t>Saut (cooldown/recovery)</w:t>
-      </w:r>
-    </w:p>
-    <w:p>
-      <w:pPr>
-        <w:pStyle w:val="Titre1"/>
-        <w:rPr>
-          <w:lang w:val="en-US"/>
-        </w:rPr>
-      </w:pPr>
-      <w:r>
-        <w:rPr>
-          <w:lang w:val="en-US"/>
-        </w:rPr>
-        <w:t xml:space="preserve">Boucle de gameplay </w:t>
-      </w:r>
-      <w:r>
-        <w:rPr>
-          <w:lang w:val="en-US"/>
-        </w:rPr>
-        <w:t>Communication</w:t>
-      </w:r>
-    </w:p>
-    <w:p>
-      <w:pPr>
-        <w:pStyle w:val="Titre2"/>
-        <w:rPr>
-          <w:lang w:val="en-US"/>
-        </w:rPr>
-      </w:pPr>
-      <w:r>
-        <w:rPr>
-          <w:lang w:val="en-US"/>
-        </w:rPr>
-        <w:t>Actions</w:t>
-      </w:r>
-    </w:p>
-    <w:p>
-      <w:pPr>
-        <w:pStyle w:val="Paragraphedeliste"/>
-        <w:numPr>
-          <w:ilvl w:val="0"/>
-          <w:numId w:val="13"/>
-        </w:numPr>
-      </w:pPr>
-      <w:r>
-        <w:t>Passer à la prochaine bo</w:t>
-      </w:r>
-      <w:r>
-        <w:t>îte de dialogue</w:t>
-      </w:r>
-    </w:p>
-    <w:p>
-      <w:pPr>
-        <w:pStyle w:val="Paragraphedeliste"/>
-        <w:numPr>
-          <w:ilvl w:val="0"/>
-          <w:numId w:val="13"/>
-        </w:numPr>
-      </w:pPr>
-      <w:r>
-        <w:t>Choisir une option de dialogue</w:t>
-      </w:r>
-    </w:p>
-    <w:p>
-      <w:pPr>
-        <w:pStyle w:val="Titre2"/>
-      </w:pPr>
-      <w:r>
-        <w:t>Obstacles</w:t>
-      </w:r>
-    </w:p>
-    <w:p>
-      <w:pPr>
-        <w:pStyle w:val="Paragraphedeliste"/>
-        <w:numPr>
-          <w:ilvl w:val="0"/>
-          <w:numId w:val="13"/>
-        </w:numPr>
-      </w:pPr>
-      <w:r>
-        <w:t>Ne pas savoir ce qu’il va se passer après une réponse</w:t>
-      </w:r>
-    </w:p>
-    <w:p>
-      <w:pPr>
-        <w:pStyle w:val="Titre2"/>
-      </w:pPr>
-      <w:r>
-        <w:t>Récompenses</w:t>
-      </w:r>
-    </w:p>
-    <w:p>
-      <w:pPr>
-        <w:pStyle w:val="Paragraphedeliste"/>
-        <w:numPr>
-          <w:ilvl w:val="0"/>
-          <w:numId w:val="13"/>
-        </w:numPr>
-      </w:pPr>
-      <w:r>
-        <w:t>Narrative</w:t>
-      </w:r>
-      <w:r>
-        <w:t> : compréhension du personnage, évolution de la relation…</w:t>
-      </w:r>
-    </w:p>
-    <w:p>
-      <w:pPr>
-        <w:pStyle w:val="Paragraphedeliste"/>
-        <w:numPr>
-          <w:ilvl w:val="0"/>
-          <w:numId w:val="13"/>
-        </w:numPr>
-      </w:pPr>
-      <w:r>
-        <w:t>Mécanique : évolution des compétences d</w:t>
-      </w:r>
-      <w:r>
-        <w:t>es joueur-se-s</w:t>
-      </w:r>
-    </w:p>
-    <w:p>
-      <w:pPr>
-        <w:pStyle w:val="Titre2"/>
-      </w:pPr>
-      <w:r>
-        <w:t>Ressources</w:t>
-      </w:r>
-    </w:p>
-    <w:p>
-      <w:pPr>
-        <w:pStyle w:val="Paragraphedeliste"/>
-        <w:numPr>
-          <w:ilvl w:val="0"/>
-          <w:numId w:val="13"/>
-        </w:numPr>
-      </w:pPr>
-      <w:r>
-        <w:t>Compétences</w:t>
-      </w:r>
-    </w:p>
-    <w:p>
-      <w:pPr>
-        <w:pStyle w:val="Titre1"/>
-      </w:pPr>
-      <w:r>
-        <w:t>Objectifs gameplay</w:t>
-      </w:r>
-    </w:p>
-    <w:p>
-      <w:pPr>
-        <w:pStyle w:val="Titre2"/>
-      </w:pPr>
-      <w:r>
-        <w:t>Court terme</w:t>
-      </w:r>
-    </w:p>
-    <w:p>
-      <w:pPr>
-        <w:pStyle w:val="Paragraphedeliste"/>
-        <w:numPr>
-          <w:ilvl w:val="0"/>
-          <w:numId w:val="13"/>
-        </w:numPr>
-      </w:pPr>
-      <w:r>
-        <w:t>Atteindre la plateforme suivante</w:t>
-      </w:r>
-    </w:p>
-    <w:p>
-      <w:pPr>
-        <w:pStyle w:val="Titre2"/>
-      </w:pPr>
-      <w:r>
-        <w:t>Long terme</w:t>
-      </w:r>
-    </w:p>
-    <w:p>
-      <w:pPr>
-        <w:pStyle w:val="Paragraphedeliste"/>
-        <w:numPr>
-          <w:ilvl w:val="0"/>
-          <w:numId w:val="13"/>
-        </w:numPr>
-      </w:pPr>
-      <w:r>
-        <w:t>Terminer le tableau en cours</w:t>
-      </w:r>
-    </w:p>
-    <w:p>
-      <w:pPr>
-        <w:pStyle w:val="Paragraphedeliste"/>
-        <w:numPr>
-          <w:ilvl w:val="0"/>
-          <w:numId w:val="13"/>
-        </w:numPr>
-      </w:pPr>
-      <w:r>
-        <w:t>Atteindre le tableau suivant</w:t>
-      </w:r>
-    </w:p>
-    <w:p>
-      <w:pPr>
-        <w:pStyle w:val="Titre2"/>
-      </w:pPr>
-      <w:r>
-        <w:t>Conditions de victoire &amp; défaite</w:t>
-      </w:r>
-    </w:p>
-    <w:p>
-      <w:pPr>
-        <w:pStyle w:val="Paragraphedeliste"/>
-        <w:numPr>
-          <w:ilvl w:val="0"/>
-          <w:numId w:val="13"/>
-        </w:numPr>
-      </w:pPr>
-      <w:r>
-        <w:t>Victoire : atteindre les terminaux de communication</w:t>
-      </w:r>
-    </w:p>
-    <w:p>
-      <w:pPr>
-        <w:pStyle w:val="Paragraphedeliste"/>
-        <w:numPr>
-          <w:ilvl w:val="0"/>
-          <w:numId w:val="13"/>
-        </w:numPr>
-      </w:pPr>
-      <w:r>
-        <w:t>Défaite : tomber dans le vide</w:t>
-      </w:r>
-      <w:r>
-        <w:t xml:space="preserve"> (très court terme + possibilité de recommencer rapidement </w:t>
-      </w:r>
-      <w:r>
-        <w:sym w:font="Wingdings" w:char="F0E0"/>
-      </w:r>
-      <w:r>
-        <w:t xml:space="preserve"> éviter le punitif)</w:t>
-      </w:r>
-    </w:p>
-    <w:p>
-      <w:pPr>
-        <w:pStyle w:val="Titre1"/>
-      </w:pPr>
-      <w:r>
-        <w:lastRenderedPageBreak/>
-        <w:t>3C</w:t>
-      </w:r>
-    </w:p>
-    <w:p>
-      <w:pPr>
-        <w:pStyle w:val="Titre2"/>
+        <w:ind w:left="708"/>
       </w:pPr>
       <w:r>
         <w:t>Character</w:t>
       </w:r>
     </w:p>
     <w:p>
+      <w:pPr>
+        <w:ind w:left="708"/>
+      </w:pPr>
       <w:r>
         <w:t xml:space="preserve">Personnage encapuchonné, mystère, « coquille » sur lequel on ne sait rien. Une </w:t>
       </w:r>
@@ -1039,6 +1081,9 @@
       </w:r>
     </w:p>
     <w:p>
+      <w:pPr>
+        <w:ind w:left="708"/>
+      </w:pPr>
       <w:r>
         <w:t>Faire évoluer la couleur du personnage en fonction de ses relations</w:t>
       </w:r>
@@ -1050,6 +1095,9 @@
       </w:r>
     </w:p>
     <w:p>
+      <w:pPr>
+        <w:ind w:left="708"/>
+      </w:pPr>
       <w:r>
         <w:t xml:space="preserve">Le </w:t>
       </w:r>
@@ -1061,6 +1109,9 @@
       </w:r>
     </w:p>
     <w:p>
+      <w:pPr>
+        <w:ind w:left="708"/>
+      </w:pPr>
       <w:r>
         <w:rPr>
           <w:noProof/>
@@ -1121,6 +1172,7 @@
     <w:p>
       <w:pPr>
         <w:pStyle w:val="Titre2"/>
+        <w:ind w:left="708"/>
       </w:pPr>
       <w:r>
         <w:t>Controls</w:t>
@@ -1128,6 +1180,7 @@
     </w:p>
     <w:p>
       <w:pPr>
+        <w:ind w:left="708"/>
         <w:rPr>
           <w:u w:val="single"/>
         </w:rPr>
@@ -1146,6 +1199,7 @@
           <w:ilvl w:val="0"/>
           <w:numId w:val="13"/>
         </w:numPr>
+        <w:ind w:left="1428"/>
       </w:pPr>
       <w:r>
         <w:t>Déplacements : stick gauche</w:t>
@@ -1158,6 +1212,7 @@
           <w:ilvl w:val="0"/>
           <w:numId w:val="13"/>
         </w:numPr>
+        <w:ind w:left="1428"/>
       </w:pPr>
       <w:r>
         <w:t>Saut : A</w:t>
@@ -1170,6 +1225,7 @@
           <w:ilvl w:val="0"/>
           <w:numId w:val="13"/>
         </w:numPr>
+        <w:ind w:left="1428"/>
       </w:pPr>
       <w:r>
         <w:t>Dash : X / RB / LB</w:t>
@@ -1182,6 +1238,7 @@
           <w:ilvl w:val="0"/>
           <w:numId w:val="13"/>
         </w:numPr>
+        <w:ind w:left="1428"/>
       </w:pPr>
       <w:r>
         <w:t xml:space="preserve">Communiquer : B / Y  </w:t>
@@ -1194,6 +1251,7 @@
           <w:ilvl w:val="0"/>
           <w:numId w:val="13"/>
         </w:numPr>
+        <w:ind w:left="1428"/>
       </w:pPr>
       <w:r>
         <w:t>Pause : Start</w:t>
@@ -1206,6 +1264,7 @@
           <w:ilvl w:val="0"/>
           <w:numId w:val="13"/>
         </w:numPr>
+        <w:ind w:left="1428"/>
       </w:pPr>
       <w:r>
         <w:t>[Option] Camera : stick droit</w:t>
@@ -1213,6 +1272,7 @@
     </w:p>
     <w:p>
       <w:pPr>
+        <w:ind w:left="708"/>
         <w:rPr>
           <w:u w:val="single"/>
         </w:rPr>
@@ -1231,6 +1291,7 @@
           <w:ilvl w:val="0"/>
           <w:numId w:val="13"/>
         </w:numPr>
+        <w:ind w:left="1428"/>
       </w:pPr>
       <w:r>
         <w:t>Déplacements : flèches</w:t>
@@ -1243,6 +1304,7 @@
           <w:ilvl w:val="0"/>
           <w:numId w:val="13"/>
         </w:numPr>
+        <w:ind w:left="1428"/>
       </w:pPr>
       <w:r>
         <w:t>Saut : Space</w:t>
@@ -1255,6 +1317,7 @@
           <w:ilvl w:val="0"/>
           <w:numId w:val="13"/>
         </w:numPr>
+        <w:ind w:left="1428"/>
       </w:pPr>
       <w:r>
         <w:t>Dash : Shift</w:t>
@@ -1267,6 +1330,7 @@
           <w:ilvl w:val="0"/>
           <w:numId w:val="13"/>
         </w:numPr>
+        <w:ind w:left="1428"/>
       </w:pPr>
       <w:r>
         <w:t xml:space="preserve">Communiquer : C </w:t>
@@ -1279,6 +1343,7 @@
           <w:ilvl w:val="0"/>
           <w:numId w:val="13"/>
         </w:numPr>
+        <w:ind w:left="1428"/>
       </w:pPr>
       <w:r>
         <w:t>Pause : Escape</w:t>
@@ -1291,6 +1356,7 @@
           <w:ilvl w:val="0"/>
           <w:numId w:val="13"/>
         </w:numPr>
+        <w:ind w:left="1428"/>
       </w:pPr>
       <w:r>
         <w:t>[Option] Camera : molette souris / souris</w:t>
@@ -1299,6 +1365,7 @@
     <w:p>
       <w:pPr>
         <w:pStyle w:val="Titre2"/>
+        <w:ind w:left="360"/>
       </w:pPr>
       <w:r>
         <w:t>Camera</w:t>
@@ -1311,6 +1378,7 @@
           <w:ilvl w:val="0"/>
           <w:numId w:val="13"/>
         </w:numPr>
+        <w:ind w:left="1080"/>
       </w:pPr>
       <w:r>
         <w:t>Vue de côté</w:t>
@@ -1323,8 +1391,10 @@
           <w:ilvl w:val="0"/>
           <w:numId w:val="13"/>
         </w:numPr>
-      </w:pPr>
-      <w:r>
+        <w:ind w:left="1080"/>
+      </w:pPr>
+      <w:r>
+        <w:lastRenderedPageBreak/>
         <w:t>2D</w:t>
       </w:r>
     </w:p>
@@ -1335,6 +1405,7 @@
           <w:ilvl w:val="0"/>
           <w:numId w:val="13"/>
         </w:numPr>
+        <w:ind w:left="1080"/>
       </w:pPr>
       <w:r>
         <w:t>Taille fixe</w:t>
@@ -1350,6 +1421,7 @@
           <w:ilvl w:val="0"/>
           <w:numId w:val="13"/>
         </w:numPr>
+        <w:ind w:left="1080"/>
       </w:pPr>
       <w:r>
         <w:t xml:space="preserve">Transition </w:t>
@@ -1365,6 +1437,7 @@
           <w:ilvl w:val="0"/>
           <w:numId w:val="13"/>
         </w:numPr>
+        <w:ind w:left="1080"/>
       </w:pPr>
       <w:r>
         <w:t>Transition spéciale entre les niveaux</w:t>
@@ -1378,7 +1451,6 @@
         <w:pStyle w:val="Titre1"/>
       </w:pPr>
       <w:r>
-        <w:lastRenderedPageBreak/>
         <w:t>Challenges</w:t>
       </w:r>
     </w:p>
@@ -1387,17 +1459,28 @@
         <w:pStyle w:val="Paragraphedeliste"/>
         <w:numPr>
           <w:ilvl w:val="0"/>
-          <w:numId w:val="13"/>
-        </w:numPr>
-      </w:pPr>
-      <w:r>
-        <w:rPr>
-          <w:u w:val="single"/>
-        </w:rPr>
-        <w:t>1) Émotionnel :</w:t>
-      </w:r>
-      <w:r>
-        <w:t xml:space="preserve"> choix à faire dans les phases de communication</w:t>
+          <w:numId w:val="15"/>
+        </w:numPr>
+        <w:rPr>
+          <w:rStyle w:val="Titre2Car"/>
+        </w:rPr>
+      </w:pPr>
+      <w:r>
+        <w:rPr>
+          <w:rStyle w:val="Titre2Car"/>
+        </w:rPr>
+        <w:t>Émotionnel</w:t>
+      </w:r>
+    </w:p>
+    <w:p>
+      <w:pPr>
+        <w:ind w:left="360"/>
+      </w:pPr>
+      <w:r>
+        <w:t>C</w:t>
+      </w:r>
+      <w:r>
+        <w:t>hoix à faire dans les phases de communication</w:t>
       </w:r>
       <w:r>
         <w:t xml:space="preserve"> </w:t>
@@ -1414,29 +1497,31 @@
       <w:r>
         <w:t xml:space="preserve"> et s’y positionner</w:t>
       </w:r>
-    </w:p>
-    <w:p>
-      <w:pPr>
-        <w:pStyle w:val="Paragraphedeliste"/>
-        <w:numPr>
-          <w:ilvl w:val="0"/>
-          <w:numId w:val="13"/>
-        </w:numPr>
-      </w:pPr>
-      <w:r>
-        <w:rPr>
-          <w:u w:val="single"/>
-        </w:rPr>
-        <w:t xml:space="preserve">2) </w:t>
-      </w:r>
-      <w:r>
-        <w:rPr>
-          <w:u w:val="single"/>
-        </w:rPr>
-        <w:t>Physiques :</w:t>
-      </w:r>
-      <w:r>
-        <w:t xml:space="preserve"> précision du platforming</w:t>
+      <w:r>
+        <w:t>.</w:t>
+      </w:r>
+    </w:p>
+    <w:p>
+      <w:pPr>
+        <w:pStyle w:val="Titre2"/>
+        <w:numPr>
+          <w:ilvl w:val="0"/>
+          <w:numId w:val="15"/>
+        </w:numPr>
+      </w:pPr>
+      <w:r>
+        <w:t xml:space="preserve">Physiques : </w:t>
+      </w:r>
+    </w:p>
+    <w:p>
+      <w:pPr>
+        <w:ind w:firstLine="360"/>
+      </w:pPr>
+      <w:r>
+        <w:t>p</w:t>
+      </w:r>
+      <w:r>
+        <w:t>récision du platforming</w:t>
       </w:r>
       <w:r>
         <w:t xml:space="preserve"> </w:t>
@@ -1453,17 +1538,28 @@
         <w:pStyle w:val="Paragraphedeliste"/>
         <w:numPr>
           <w:ilvl w:val="0"/>
-          <w:numId w:val="13"/>
-        </w:numPr>
-      </w:pPr>
-      <w:r>
-        <w:rPr>
-          <w:u w:val="single"/>
-        </w:rPr>
-        <w:t>3) Mental :</w:t>
-      </w:r>
-      <w:r>
-        <w:t xml:space="preserve"> selon la complexité du layout du niveau (définir une stratégie à l’avance de parcours du niveau) </w:t>
+          <w:numId w:val="15"/>
+        </w:numPr>
+        <w:rPr>
+          <w:rStyle w:val="Titre2Car"/>
+        </w:rPr>
+      </w:pPr>
+      <w:r>
+        <w:rPr>
+          <w:rStyle w:val="Titre2Car"/>
+        </w:rPr>
+        <w:t>Mental :</w:t>
+      </w:r>
+    </w:p>
+    <w:p>
+      <w:pPr>
+        <w:ind w:left="360"/>
+      </w:pPr>
+      <w:r>
+        <w:t>s</w:t>
+      </w:r>
+      <w:r>
+        <w:t xml:space="preserve">elon la complexité du layout du niveau (définir une stratégie à l’avance de parcours du niveau) </w:t>
       </w:r>
       <w:r>
         <w:sym w:font="Wingdings" w:char="F0E0"/>
@@ -1882,6 +1978,63 @@
       <w:r>
         <w:t xml:space="preserve"> On serait dans une forêt assez sombre où des torches ponctuent les niveaux.</w:t>
       </w:r>
+    </w:p>
+    <w:p>
+      <w:pPr>
+        <w:pStyle w:val="Paragraphedeliste"/>
+        <w:numPr>
+          <w:ilvl w:val="0"/>
+          <w:numId w:val="2"/>
+        </w:numPr>
+      </w:pPr>
+      <w:r>
+        <w:t>Idée pour remplacer le dialogue : suivre des fantômes</w:t>
+      </w:r>
+      <w:r>
+        <w:t xml:space="preserve"> qui quand on les rejoint nous donne une compétence </w:t>
+      </w:r>
+    </w:p>
+    <w:p>
+      <w:pPr>
+        <w:pStyle w:val="Paragraphedeliste"/>
+        <w:numPr>
+          <w:ilvl w:val="0"/>
+          <w:numId w:val="2"/>
+        </w:numPr>
+      </w:pPr>
+      <w:r>
+        <w:t xml:space="preserve">Idée tuto : </w:t>
+      </w:r>
+      <w:r>
+        <w:t>tableau 1 = on suit le fantôme 1 qui nous donne le saut, tableau 2 = on suit le fantôme 2 qui nous donne le dash, tableau 3 = les deux fantômes sont présents et on doit choisir</w:t>
+      </w:r>
+    </w:p>
+    <w:p>
+      <w:pPr>
+        <w:pStyle w:val="Paragraphedeliste"/>
+        <w:numPr>
+          <w:ilvl w:val="0"/>
+          <w:numId w:val="2"/>
+        </w:numPr>
+      </w:pPr>
+      <w:r>
+        <w:t>Autel consultable qui nous donne du lore sur un personnage</w:t>
+      </w:r>
+      <w:r>
+        <w:t xml:space="preserve"> (ne pas imposer de lore, si lore imposé </w:t>
+      </w:r>
+      <w:r>
+        <w:sym w:font="Wingdings" w:char="F0E0"/>
+      </w:r>
+      <w:r>
+        <w:t xml:space="preserve"> récompense mécanique derrière, si lore imposé </w:t>
+      </w:r>
+      <w:r>
+        <w:sym w:font="Wingdings" w:char="F0E0"/>
+      </w:r>
+      <w:r>
+        <w:t xml:space="preserve"> nécessité de sens précis par rapport à au jeu (apprendre quelque chose sur le jeu, sur les persos…)</w:t>
+      </w:r>
       <w:bookmarkStart w:id="0" w:name="_GoBack"/>
       <w:bookmarkEnd w:id="0"/>
     </w:p>
@@ -1917,6 +2070,7 @@
         </w:numPr>
       </w:pPr>
       <w:r>
+        <w:lastRenderedPageBreak/>
         <w:t xml:space="preserve">La compétence de </w:t>
       </w:r>
       <w:r>
@@ -2660,6 +2814,95 @@
     </w:lvl>
   </w:abstractNum>
   <w:abstractNum w:abstractNumId="6" w15:restartNumberingAfterBreak="0">
+    <w:nsid w:val="417E4E1E"/>
+    <w:multiLevelType w:val="hybridMultilevel"/>
+    <w:tmpl w:val="7F9CFF70"/>
+    <w:lvl w:ilvl="0" w:tplc="040C0011">
+      <w:start w:val="1"/>
+      <w:numFmt w:val="decimal"/>
+      <w:lvlText w:val="%1)"/>
+      <w:lvlJc w:val="left"/>
+      <w:pPr>
+        <w:ind w:left="720" w:hanging="360"/>
+      </w:pPr>
+      <w:rPr>
+        <w:rFonts w:hint="default"/>
+      </w:rPr>
+    </w:lvl>
+    <w:lvl w:ilvl="1" w:tplc="040C0019" w:tentative="1">
+      <w:start w:val="1"/>
+      <w:numFmt w:val="lowerLetter"/>
+      <w:lvlText w:val="%2."/>
+      <w:lvlJc w:val="left"/>
+      <w:pPr>
+        <w:ind w:left="1440" w:hanging="360"/>
+      </w:pPr>
+    </w:lvl>
+    <w:lvl w:ilvl="2" w:tplc="040C001B" w:tentative="1">
+      <w:start w:val="1"/>
+      <w:numFmt w:val="lowerRoman"/>
+      <w:lvlText w:val="%3."/>
+      <w:lvlJc w:val="right"/>
+      <w:pPr>
+        <w:ind w:left="2160" w:hanging="180"/>
+      </w:pPr>
+    </w:lvl>
+    <w:lvl w:ilvl="3" w:tplc="040C000F" w:tentative="1">
+      <w:start w:val="1"/>
+      <w:numFmt w:val="decimal"/>
+      <w:lvlText w:val="%4."/>
+      <w:lvlJc w:val="left"/>
+      <w:pPr>
+        <w:ind w:left="2880" w:hanging="360"/>
+      </w:pPr>
+    </w:lvl>
+    <w:lvl w:ilvl="4" w:tplc="040C0019" w:tentative="1">
+      <w:start w:val="1"/>
+      <w:numFmt w:val="lowerLetter"/>
+      <w:lvlText w:val="%5."/>
+      <w:lvlJc w:val="left"/>
+      <w:pPr>
+        <w:ind w:left="3600" w:hanging="360"/>
+      </w:pPr>
+    </w:lvl>
+    <w:lvl w:ilvl="5" w:tplc="040C001B" w:tentative="1">
+      <w:start w:val="1"/>
+      <w:numFmt w:val="lowerRoman"/>
+      <w:lvlText w:val="%6."/>
+      <w:lvlJc w:val="right"/>
+      <w:pPr>
+        <w:ind w:left="4320" w:hanging="180"/>
+      </w:pPr>
+    </w:lvl>
+    <w:lvl w:ilvl="6" w:tplc="040C000F" w:tentative="1">
+      <w:start w:val="1"/>
+      <w:numFmt w:val="decimal"/>
+      <w:lvlText w:val="%7."/>
+      <w:lvlJc w:val="left"/>
+      <w:pPr>
+        <w:ind w:left="5040" w:hanging="360"/>
+      </w:pPr>
+    </w:lvl>
+    <w:lvl w:ilvl="7" w:tplc="040C0019" w:tentative="1">
+      <w:start w:val="1"/>
+      <w:numFmt w:val="lowerLetter"/>
+      <w:lvlText w:val="%8."/>
+      <w:lvlJc w:val="left"/>
+      <w:pPr>
+        <w:ind w:left="5760" w:hanging="360"/>
+      </w:pPr>
+    </w:lvl>
+    <w:lvl w:ilvl="8" w:tplc="040C001B" w:tentative="1">
+      <w:start w:val="1"/>
+      <w:numFmt w:val="lowerRoman"/>
+      <w:lvlText w:val="%9."/>
+      <w:lvlJc w:val="right"/>
+      <w:pPr>
+        <w:ind w:left="6480" w:hanging="180"/>
+      </w:pPr>
+    </w:lvl>
+  </w:abstractNum>
+  <w:abstractNum w:abstractNumId="7" w15:restartNumberingAfterBreak="0">
     <w:nsid w:val="448A1573"/>
     <w:multiLevelType w:val="hybridMultilevel"/>
     <w:tmpl w:val="A8428B46"/>
@@ -2771,7 +3014,7 @@
       </w:rPr>
     </w:lvl>
   </w:abstractNum>
-  <w:abstractNum w:abstractNumId="7" w15:restartNumberingAfterBreak="0">
+  <w:abstractNum w:abstractNumId="8" w15:restartNumberingAfterBreak="0">
     <w:nsid w:val="5475557E"/>
     <w:multiLevelType w:val="hybridMultilevel"/>
     <w:tmpl w:val="2D6AB724"/>
@@ -2884,7 +3127,7 @@
       </w:rPr>
     </w:lvl>
   </w:abstractNum>
-  <w:abstractNum w:abstractNumId="8" w15:restartNumberingAfterBreak="0">
+  <w:abstractNum w:abstractNumId="9" w15:restartNumberingAfterBreak="0">
     <w:nsid w:val="55D644FA"/>
     <w:multiLevelType w:val="hybridMultilevel"/>
     <w:tmpl w:val="08645F76"/>
@@ -2997,7 +3240,7 @@
       </w:rPr>
     </w:lvl>
   </w:abstractNum>
-  <w:abstractNum w:abstractNumId="9" w15:restartNumberingAfterBreak="0">
+  <w:abstractNum w:abstractNumId="10" w15:restartNumberingAfterBreak="0">
     <w:nsid w:val="5F5C1CFF"/>
     <w:multiLevelType w:val="hybridMultilevel"/>
     <w:tmpl w:val="7E724B8E"/>
@@ -3109,7 +3352,7 @@
       </w:rPr>
     </w:lvl>
   </w:abstractNum>
-  <w:abstractNum w:abstractNumId="10" w15:restartNumberingAfterBreak="0">
+  <w:abstractNum w:abstractNumId="11" w15:restartNumberingAfterBreak="0">
     <w:nsid w:val="69204C6B"/>
     <w:multiLevelType w:val="hybridMultilevel"/>
     <w:tmpl w:val="6568E160"/>
@@ -3221,7 +3464,7 @@
       </w:rPr>
     </w:lvl>
   </w:abstractNum>
-  <w:abstractNum w:abstractNumId="11" w15:restartNumberingAfterBreak="0">
+  <w:abstractNum w:abstractNumId="12" w15:restartNumberingAfterBreak="0">
     <w:nsid w:val="71BF0BA1"/>
     <w:multiLevelType w:val="hybridMultilevel"/>
     <w:tmpl w:val="ABA442D2"/>
@@ -3334,7 +3577,7 @@
       </w:rPr>
     </w:lvl>
   </w:abstractNum>
-  <w:abstractNum w:abstractNumId="12" w15:restartNumberingAfterBreak="0">
+  <w:abstractNum w:abstractNumId="13" w15:restartNumberingAfterBreak="0">
     <w:nsid w:val="727C58DE"/>
     <w:multiLevelType w:val="hybridMultilevel"/>
     <w:tmpl w:val="B2B8E4F4"/>
@@ -3447,7 +3690,7 @@
       </w:rPr>
     </w:lvl>
   </w:abstractNum>
-  <w:abstractNum w:abstractNumId="13" w15:restartNumberingAfterBreak="0">
+  <w:abstractNum w:abstractNumId="14" w15:restartNumberingAfterBreak="0">
     <w:nsid w:val="74052774"/>
     <w:multiLevelType w:val="hybridMultilevel"/>
     <w:tmpl w:val="A2EA96CC"/>
@@ -3560,10 +3803,10 @@
     </w:lvl>
   </w:abstractNum>
   <w:num w:numId="1">
-    <w:abstractNumId w:val="9"/>
+    <w:abstractNumId w:val="10"/>
   </w:num>
   <w:num w:numId="2">
-    <w:abstractNumId w:val="10"/>
+    <w:abstractNumId w:val="11"/>
   </w:num>
   <w:num w:numId="3">
     <w:abstractNumId w:val="3"/>
@@ -3572,7 +3815,7 @@
     <w:abstractNumId w:val="1"/>
   </w:num>
   <w:num w:numId="5">
-    <w:abstractNumId w:val="6"/>
+    <w:abstractNumId w:val="7"/>
   </w:num>
   <w:num w:numId="6">
     <w:abstractNumId w:val="4"/>
@@ -3581,25 +3824,28 @@
     <w:abstractNumId w:val="0"/>
   </w:num>
   <w:num w:numId="8">
-    <w:abstractNumId w:val="11"/>
+    <w:abstractNumId w:val="12"/>
   </w:num>
   <w:num w:numId="9">
-    <w:abstractNumId w:val="7"/>
+    <w:abstractNumId w:val="8"/>
   </w:num>
   <w:num w:numId="10">
     <w:abstractNumId w:val="2"/>
   </w:num>
   <w:num w:numId="11">
-    <w:abstractNumId w:val="12"/>
+    <w:abstractNumId w:val="13"/>
   </w:num>
   <w:num w:numId="12">
-    <w:abstractNumId w:val="8"/>
+    <w:abstractNumId w:val="9"/>
   </w:num>
   <w:num w:numId="13">
-    <w:abstractNumId w:val="13"/>
+    <w:abstractNumId w:val="14"/>
   </w:num>
   <w:num w:numId="14">
     <w:abstractNumId w:val="5"/>
+  </w:num>
+  <w:num w:numId="15">
+    <w:abstractNumId w:val="6"/>
   </w:num>
 </w:numbering>
 </file>

</xml_diff>

<commit_message>
GDD reworked + Filippo
</commit_message>
<xml_diff>
--- a/GDD Florentin et Lucas.docx
+++ b/GDD Florentin et Lucas.docx
@@ -46,12 +46,76 @@
         <w:t xml:space="preserve">. </w:t>
       </w:r>
       <w:r>
-        <w:t>On incarne un personnage encapuchonné se baladant dans une forêt mystique à la recherche de rencontres. En fonction des choix que l’on fera dans les conversations avec les autres personnages, nos compétences évolueront</w:t>
-      </w:r>
-      <w:r>
-        <w:t xml:space="preserve"> et les niveaux pourront changer..</w:t>
-      </w:r>
-      <w:r>
+        <w:t xml:space="preserve">On incarne un personnage encapuchonné se baladant dans une forêt mystique à la recherche de rencontres. </w:t>
+      </w:r>
+      <w:r>
+        <w:t xml:space="preserve">En fonction du personnage suivi, </w:t>
+      </w:r>
+      <w:r>
+        <w:t>le joueur acquiert des capacités différentes.</w:t>
+      </w:r>
+    </w:p>
+    <w:p>
+      <w:pPr>
+        <w:pStyle w:val="Titre1"/>
+      </w:pPr>
+      <w:r>
+        <w:t>Thématique</w:t>
+      </w:r>
+      <w:r>
+        <w:t xml:space="preserve"> et M</w:t>
+      </w:r>
+      <w:r>
+        <w:t>essage</w:t>
+      </w:r>
+    </w:p>
+    <w:p>
+      <w:pPr>
+        <w:rPr>
+          <w:color w:val="000000" w:themeColor="text1"/>
+        </w:rPr>
+      </w:pPr>
+      <w:r>
+        <w:rPr>
+          <w:color w:val="000000" w:themeColor="text1"/>
+        </w:rPr>
+        <w:t>Gérer la distance avec tous les personnages,</w:t>
+      </w:r>
+      <w:r>
+        <w:rPr>
+          <w:color w:val="000000" w:themeColor="text1"/>
+        </w:rPr>
+        <w:t xml:space="preserve"> choisir un personnage étant métaphore de s’en rapprocher</w:t>
+      </w:r>
+      <w:r>
+        <w:rPr>
+          <w:color w:val="000000" w:themeColor="text1"/>
+        </w:rPr>
+        <w:t xml:space="preserve"> et de s’éloigner de l’autre.</w:t>
+      </w:r>
+    </w:p>
+    <w:p>
+      <w:pPr>
+        <w:rPr>
+          <w:color w:val="000000" w:themeColor="text1"/>
+        </w:rPr>
+      </w:pPr>
+      <w:r>
+        <w:rPr>
+          <w:color w:val="000000" w:themeColor="text1"/>
+        </w:rPr>
+        <w:t>Ne pas juger le comportement du joueur</w:t>
+      </w:r>
+      <w:r>
+        <w:rPr>
+          <w:color w:val="000000" w:themeColor="text1"/>
+        </w:rPr>
+        <w:t xml:space="preserve"> et ne pas faire de manichéisme</w:t>
+      </w:r>
+      <w:r>
+        <w:rPr>
+          <w:color w:val="000000" w:themeColor="text1"/>
+        </w:rPr>
         <w:t>.</w:t>
       </w:r>
     </w:p>
@@ -60,100 +124,6 @@
         <w:pStyle w:val="Titre1"/>
       </w:pPr>
       <w:r>
-        <w:t>Thématique</w:t>
-      </w:r>
-      <w:r>
-        <w:t xml:space="preserve"> et M</w:t>
-      </w:r>
-      <w:r>
-        <w:t>essage</w:t>
-      </w:r>
-    </w:p>
-    <w:p>
-      <w:pPr>
-        <w:rPr>
-          <w:color w:val="000000" w:themeColor="text1"/>
-        </w:rPr>
-      </w:pPr>
-      <w:r>
-        <w:rPr>
-          <w:color w:val="000000" w:themeColor="text1"/>
-        </w:rPr>
-        <w:t>G</w:t>
-      </w:r>
-      <w:r>
-        <w:rPr>
-          <w:color w:val="000000" w:themeColor="text1"/>
-        </w:rPr>
-        <w:t>érer la distance avec les personnes</w:t>
-      </w:r>
-      <w:r>
-        <w:rPr>
-          <w:color w:val="000000" w:themeColor="text1"/>
-        </w:rPr>
-        <w:t xml:space="preserve">. </w:t>
-      </w:r>
-      <w:r>
-        <w:rPr>
-          <w:color w:val="000000" w:themeColor="text1"/>
-        </w:rPr>
-        <w:t>Ambivalence</w:t>
-      </w:r>
-      <w:r>
-        <w:rPr>
-          <w:color w:val="000000" w:themeColor="text1"/>
-        </w:rPr>
-        <w:t xml:space="preserve"> des moments sans communication, de la distance</w:t>
-      </w:r>
-      <w:r>
-        <w:rPr>
-          <w:color w:val="000000" w:themeColor="text1"/>
-        </w:rPr>
-        <w:t xml:space="preserve"> (physique)</w:t>
-      </w:r>
-      <w:r>
-        <w:rPr>
-          <w:color w:val="000000" w:themeColor="text1"/>
-        </w:rPr>
-        <w:t xml:space="preserve"> avec une autre personne</w:t>
-      </w:r>
-      <w:r>
-        <w:rPr>
-          <w:color w:val="000000" w:themeColor="text1"/>
-        </w:rPr>
-        <w:t>.</w:t>
-      </w:r>
-    </w:p>
-    <w:p>
-      <w:pPr>
-        <w:rPr>
-          <w:color w:val="000000" w:themeColor="text1"/>
-        </w:rPr>
-      </w:pPr>
-      <w:r>
-        <w:rPr>
-          <w:color w:val="000000" w:themeColor="text1"/>
-        </w:rPr>
-        <w:t>Ne pas juger le comportement du joueur</w:t>
-      </w:r>
-      <w:r>
-        <w:rPr>
-          <w:color w:val="000000" w:themeColor="text1"/>
-        </w:rPr>
-        <w:t xml:space="preserve"> et ne pas faire de manichéisme</w:t>
-      </w:r>
-      <w:r>
-        <w:rPr>
-          <w:color w:val="000000" w:themeColor="text1"/>
-        </w:rPr>
-        <w:t>.</w:t>
-      </w:r>
-    </w:p>
-    <w:p>
-      <w:pPr>
-        <w:pStyle w:val="Titre1"/>
-      </w:pPr>
-      <w:r>
         <w:t xml:space="preserve">Univers </w:t>
       </w:r>
     </w:p>
@@ -166,6 +136,9 @@
       </w:r>
       <w:r>
         <w:t xml:space="preserve"> font leur apparition. </w:t>
+      </w:r>
+      <w:r>
+        <w:t>Le joueur cherche à rencontrer un des deux fantôme/esprits.</w:t>
       </w:r>
     </w:p>
     <w:p>
@@ -215,7 +188,7 @@
           <w:i/>
           <w:u w:val="single"/>
         </w:rPr>
-        <w:t>Firewatch</w:t>
+        <w:t>Lifeline</w:t>
       </w:r>
       <w:r>
         <w:rPr>
@@ -224,10 +197,16 @@
         <w:t> :</w:t>
       </w:r>
       <w:r>
-        <w:t xml:space="preserve"> besoin de distance avec sa vie + communication à distance entre le protagoniste et l’adjuvant + distance entre réalité des faits et celle montrée au joueur = moments avec ou sans comm</w:t>
-      </w:r>
-      <w:r>
-        <w:t>unication.</w:t>
+        <w:t xml:space="preserve"> attente dans la réponse d’un message (</w:t>
+      </w:r>
+      <w:r>
+        <w:t>parfois</w:t>
+      </w:r>
+      <w:r>
+        <w:t xml:space="preserve"> plusieurs heures)</w:t>
+      </w:r>
+      <w:r>
+        <w:t>.</w:t>
       </w:r>
     </w:p>
     <w:p>
@@ -236,25 +215,19 @@
           <w:i/>
           <w:u w:val="single"/>
         </w:rPr>
-        <w:t>Lifeline</w:t>
+        <w:t>Passage</w:t>
       </w:r>
       <w:r>
         <w:rPr>
           <w:u w:val="single"/>
         </w:rPr>
-        <w:t> :</w:t>
-      </w:r>
-      <w:r>
-        <w:t xml:space="preserve"> attente dans la réponse d’un message (</w:t>
-      </w:r>
-      <w:r>
-        <w:t>parfois</w:t>
-      </w:r>
-      <w:r>
-        <w:t xml:space="preserve"> plusieurs heures)</w:t>
-      </w:r>
-      <w:r>
-        <w:t>.</w:t>
+        <w:t xml:space="preserve"> (Rohrer) :</w:t>
+      </w:r>
+      <w:r>
+        <w:t xml:space="preserve"> horizontalité pour avancer dans le jeu vs verticalité pour l’explorer</w:t>
+      </w:r>
+      <w:r>
+        <w:t>. Deux manières opposées d’explorer l’univers du jeu.</w:t>
       </w:r>
     </w:p>
     <w:p>
@@ -263,52 +236,216 @@
           <w:i/>
           <w:u w:val="single"/>
         </w:rPr>
-        <w:t>Passage</w:t>
+        <w:t>New Weird</w:t>
       </w:r>
       <w:r>
         <w:rPr>
           <w:u w:val="single"/>
         </w:rPr>
-        <w:t xml:space="preserve"> (Rohrer) :</w:t>
-      </w:r>
-      <w:r>
-        <w:t xml:space="preserve"> horizontalité pour avancer dans le jeu vs verticalité pour l’explorer</w:t>
-      </w:r>
-      <w:r>
-        <w:t>. Deux manières opposées d’explorer l’univers du jeu.</w:t>
-      </w:r>
-    </w:p>
-    <w:p>
+        <w:t xml:space="preserve"> (m</w:t>
+      </w:r>
+      <w:r>
+        <w:rPr>
+          <w:u w:val="single"/>
+        </w:rPr>
+        <w:t>ouvement</w:t>
+      </w:r>
+      <w:r>
+        <w:rPr>
+          <w:u w:val="single"/>
+        </w:rPr>
+        <w:t xml:space="preserve"> littéraire) :</w:t>
+      </w:r>
+      <w:r>
+        <w:t xml:space="preserve"> apparition du surnaturel qui modifie la réalité de manière surprenante</w:t>
+      </w:r>
+      <w:r>
+        <w:t>.</w:t>
+      </w:r>
+    </w:p>
+    <w:p>
+      <w:pPr>
+        <w:pStyle w:val="Titre1"/>
+      </w:pPr>
+      <w:r>
+        <w:t>Structure du jeu</w:t>
+      </w:r>
+    </w:p>
+    <w:p>
+      <w:pPr>
+        <w:pStyle w:val="Paragraphedeliste"/>
+        <w:numPr>
+          <w:ilvl w:val="0"/>
+          <w:numId w:val="13"/>
+        </w:numPr>
+      </w:pPr>
+      <w:r>
+        <w:rPr>
+          <w:u w:val="single"/>
+        </w:rPr>
+        <w:t>Tableaux :</w:t>
+      </w:r>
+      <w:r>
+        <w:t xml:space="preserve"> </w:t>
+      </w:r>
+      <w:r>
+        <w:t>taille fixe</w:t>
+      </w:r>
+      <w:r>
+        <w:t xml:space="preserve"> </w:t>
+      </w:r>
+    </w:p>
+    <w:p>
+      <w:pPr>
+        <w:pStyle w:val="Paragraphedeliste"/>
+        <w:numPr>
+          <w:ilvl w:val="0"/>
+          <w:numId w:val="13"/>
+        </w:numPr>
+      </w:pPr>
+      <w:r>
+        <w:rPr>
+          <w:u w:val="single"/>
+        </w:rPr>
+        <w:t>Niveaux :</w:t>
+      </w:r>
+      <w:r>
+        <w:t xml:space="preserve"> </w:t>
+      </w:r>
+      <w:r>
+        <w:t>1 choix de fantôme</w:t>
+      </w:r>
+      <w:r>
+        <w:t>, nombre de tableaux variables</w:t>
+      </w:r>
+      <w:r>
+        <w:t>, chemin découpé en deux pour choisir un fantôme dans le dernier tableau</w:t>
+      </w:r>
+    </w:p>
+    <w:p>
+      <w:pPr>
+        <w:pStyle w:val="Titre1"/>
+      </w:pPr>
+      <w:r>
+        <w:t>Mécaniques de gameplay</w:t>
+      </w:r>
+    </w:p>
+    <w:p>
+      <w:pPr>
+        <w:pStyle w:val="Paragraphedeliste"/>
+        <w:numPr>
+          <w:ilvl w:val="0"/>
+          <w:numId w:val="10"/>
+        </w:numPr>
+      </w:pPr>
+      <w:r>
+        <w:t>Relation</w:t>
+      </w:r>
+      <w:r>
+        <w:t xml:space="preserve">s </w:t>
+      </w:r>
+      <w:r>
+        <w:t>avec</w:t>
+      </w:r>
+      <w:r>
+        <w:t xml:space="preserve"> un</w:t>
+      </w:r>
+      <w:r>
+        <w:t xml:space="preserve"> personnage modifie</w:t>
+      </w:r>
+      <w:r>
+        <w:t xml:space="preserve"> </w:t>
+      </w:r>
+      <w:r>
+        <w:t>les</w:t>
+      </w:r>
+      <w:r>
+        <w:t xml:space="preserve"> </w:t>
+      </w:r>
+      <w:r>
+        <w:t>compétences</w:t>
+      </w:r>
+    </w:p>
+    <w:p>
+      <w:pPr>
+        <w:pStyle w:val="Paragraphedeliste"/>
+        <w:numPr>
+          <w:ilvl w:val="0"/>
+          <w:numId w:val="10"/>
+        </w:numPr>
+      </w:pPr>
+      <w:r>
+        <w:t xml:space="preserve">Outil qui révèle le </w:t>
+      </w:r>
       <w:r>
         <w:rPr>
           <w:i/>
-          <w:u w:val="single"/>
-        </w:rPr>
-        <w:t>New Weird</w:t>
-      </w:r>
-      <w:r>
-        <w:rPr>
-          <w:u w:val="single"/>
-        </w:rPr>
-        <w:t xml:space="preserve"> (m</w:t>
-      </w:r>
-      <w:r>
-        <w:rPr>
-          <w:u w:val="single"/>
-        </w:rPr>
-        <w:t>ouvement</w:t>
-      </w:r>
-      <w:r>
-        <w:rPr>
-          <w:u w:val="single"/>
-        </w:rPr>
-        <w:t xml:space="preserve"> littéraire) :</w:t>
-      </w:r>
-      <w:r>
-        <w:t xml:space="preserve"> apparition du surnaturel qui modifie la réalité de manière surprenante</w:t>
-      </w:r>
-      <w:r>
-        <w:t>.</w:t>
+          <w:iCs/>
+        </w:rPr>
+        <w:t>lore</w:t>
+      </w:r>
+      <w:r>
+        <w:t xml:space="preserve"> au joueur </w:t>
+      </w:r>
+      <w:r>
+        <w:t xml:space="preserve">et lui montre </w:t>
+      </w:r>
+      <w:r>
+        <w:t>les compétence</w:t>
+      </w:r>
+      <w:r>
+        <w:t>s</w:t>
+      </w:r>
+      <w:r>
+        <w:t xml:space="preserve"> acquises et non acquises.</w:t>
+      </w:r>
+    </w:p>
+    <w:p>
+      <w:pPr>
+        <w:pStyle w:val="Paragraphedeliste"/>
+        <w:numPr>
+          <w:ilvl w:val="0"/>
+          <w:numId w:val="10"/>
+        </w:numPr>
+      </w:pPr>
+      <w:r>
+        <w:t>Dash</w:t>
+      </w:r>
+      <w:r>
+        <w:t xml:space="preserve"> </w:t>
+      </w:r>
+    </w:p>
+    <w:p>
+      <w:pPr>
+        <w:pStyle w:val="Paragraphedeliste"/>
+        <w:numPr>
+          <w:ilvl w:val="0"/>
+          <w:numId w:val="10"/>
+        </w:numPr>
+      </w:pPr>
+      <w:r>
+        <w:t>Saut</w:t>
+      </w:r>
+      <w:r>
+        <w:t>(s)</w:t>
+      </w:r>
+      <w:r>
+        <w:t xml:space="preserve"> </w:t>
+      </w:r>
+    </w:p>
+    <w:p>
+      <w:pPr>
+        <w:pStyle w:val="Paragraphedeliste"/>
+        <w:numPr>
+          <w:ilvl w:val="0"/>
+          <w:numId w:val="10"/>
+        </w:numPr>
+      </w:pPr>
+      <w:r>
+        <w:t>Mouvements</w:t>
+      </w:r>
+      <w:r>
+        <w:t xml:space="preserve"> (horizontaux)</w:t>
       </w:r>
     </w:p>
     <w:p>
@@ -316,7 +453,85 @@
         <w:pStyle w:val="Titre1"/>
       </w:pPr>
       <w:r>
-        <w:t>Structure du jeu</w:t>
+        <w:t>Éléments de LD</w:t>
+      </w:r>
+    </w:p>
+    <w:p>
+      <w:pPr>
+        <w:pStyle w:val="Paragraphedeliste"/>
+        <w:numPr>
+          <w:ilvl w:val="0"/>
+          <w:numId w:val="10"/>
+        </w:numPr>
+      </w:pPr>
+      <w:r>
+        <w:t xml:space="preserve">Sorties </w:t>
+      </w:r>
+      <w:r>
+        <w:sym w:font="Wingdings" w:char="F0E0"/>
+      </w:r>
+      <w:r>
+        <w:t xml:space="preserve"> prendre une sortie fait changer de tableau (mais on n’apparaît pas là où on devrait) </w:t>
+      </w:r>
+    </w:p>
+    <w:p>
+      <w:pPr>
+        <w:pStyle w:val="Paragraphedeliste"/>
+        <w:numPr>
+          <w:ilvl w:val="0"/>
+          <w:numId w:val="10"/>
+        </w:numPr>
+      </w:pPr>
+      <w:r>
+        <w:lastRenderedPageBreak/>
+        <w:t xml:space="preserve">Outil lié au </w:t>
+      </w:r>
+      <w:r>
+        <w:rPr>
+          <w:i/>
+          <w:iCs/>
+        </w:rPr>
+        <w:t>lore</w:t>
+      </w:r>
+    </w:p>
+    <w:p>
+      <w:pPr>
+        <w:pStyle w:val="Paragraphedeliste"/>
+        <w:numPr>
+          <w:ilvl w:val="0"/>
+          <w:numId w:val="10"/>
+        </w:numPr>
+      </w:pPr>
+      <w:r>
+        <w:t xml:space="preserve">Changement de niveau </w:t>
+      </w:r>
+      <w:r>
+        <w:t>(???</w:t>
+      </w:r>
+      <w:r>
+        <w:t xml:space="preserve">) </w:t>
+      </w:r>
+    </w:p>
+    <w:p>
+      <w:pPr>
+        <w:pStyle w:val="Titre1"/>
+      </w:pPr>
+      <w:r>
+        <w:t>Boucle de gameplay</w:t>
+      </w:r>
+      <w:r>
+        <w:t xml:space="preserve"> </w:t>
+      </w:r>
+      <w:r>
+        <w:t>Platforming</w:t>
+      </w:r>
+    </w:p>
+    <w:p>
+      <w:pPr>
+        <w:pStyle w:val="Titre2"/>
+      </w:pPr>
+      <w:r>
+        <w:t>Actions</w:t>
       </w:r>
     </w:p>
     <w:p>
@@ -328,19 +543,7 @@
         </w:numPr>
       </w:pPr>
       <w:r>
-        <w:rPr>
-          <w:u w:val="single"/>
-        </w:rPr>
-        <w:t>Tableaux :</w:t>
-      </w:r>
-      <w:r>
-        <w:t xml:space="preserve"> </w:t>
-      </w:r>
-      <w:r>
-        <w:t>taille fixe</w:t>
-      </w:r>
-      <w:r>
-        <w:t xml:space="preserve"> </w:t>
+        <w:t>Sauter</w:t>
       </w:r>
     </w:p>
     <w:p>
@@ -352,394 +555,176 @@
         </w:numPr>
       </w:pPr>
       <w:r>
-        <w:rPr>
-          <w:u w:val="single"/>
-        </w:rPr>
-        <w:t>Niveaux :</w:t>
-      </w:r>
-      <w:r>
-        <w:t xml:space="preserve"> </w:t>
-      </w:r>
-      <w:r>
-        <w:t>1 choix de fantôme</w:t>
-      </w:r>
-      <w:r>
-        <w:t>, nombre de tableaux variables</w:t>
-      </w:r>
-      <w:r>
-        <w:t>, chemin découpé en deux pour choisir un fantôme dans le dernier tableau</w:t>
+        <w:t>Se déplacer</w:t>
+      </w:r>
+    </w:p>
+    <w:p>
+      <w:pPr>
+        <w:pStyle w:val="Paragraphedeliste"/>
+        <w:numPr>
+          <w:ilvl w:val="0"/>
+          <w:numId w:val="13"/>
+        </w:numPr>
+      </w:pPr>
+      <w:proofErr w:type="spellStart"/>
+      <w:r>
+        <w:t>Dasher</w:t>
+      </w:r>
+      <w:proofErr w:type="spellEnd"/>
+      <w:r>
+        <w:t> </w:t>
+      </w:r>
+    </w:p>
+    <w:p>
+      <w:pPr>
+        <w:pStyle w:val="Titre2"/>
+      </w:pPr>
+      <w:r>
+        <w:t>Obstacles</w:t>
+      </w:r>
+    </w:p>
+    <w:p>
+      <w:pPr>
+        <w:pStyle w:val="Paragraphedeliste"/>
+        <w:numPr>
+          <w:ilvl w:val="0"/>
+          <w:numId w:val="13"/>
+        </w:numPr>
+      </w:pPr>
+      <w:r>
+        <w:t>Vide ?</w:t>
+      </w:r>
+    </w:p>
+    <w:p>
+      <w:pPr>
+        <w:pStyle w:val="Paragraphedeliste"/>
+        <w:numPr>
+          <w:ilvl w:val="0"/>
+          <w:numId w:val="13"/>
+        </w:numPr>
+      </w:pPr>
+      <w:r>
+        <w:t>Pièges ?</w:t>
+      </w:r>
+    </w:p>
+    <w:p>
+      <w:pPr>
+        <w:pStyle w:val="Paragraphedeliste"/>
+        <w:numPr>
+          <w:ilvl w:val="0"/>
+          <w:numId w:val="13"/>
+        </w:numPr>
+      </w:pPr>
+      <w:r>
+        <w:t>Barrières à casser</w:t>
+      </w:r>
+      <w:r>
+        <w:t xml:space="preserve"> avec le </w:t>
+      </w:r>
+      <w:proofErr w:type="spellStart"/>
+      <w:r>
+        <w:t>dash</w:t>
+      </w:r>
+      <w:proofErr w:type="spellEnd"/>
+    </w:p>
+    <w:p>
+      <w:pPr>
+        <w:pStyle w:val="Paragraphedeliste"/>
+        <w:numPr>
+          <w:ilvl w:val="0"/>
+          <w:numId w:val="13"/>
+        </w:numPr>
+      </w:pPr>
+      <w:r>
+        <w:t>Barrières à éviter</w:t>
+      </w:r>
+      <w:r>
+        <w:t xml:space="preserve"> avec le saut</w:t>
+      </w:r>
+    </w:p>
+    <w:p>
+      <w:pPr>
+        <w:pStyle w:val="Titre2"/>
+      </w:pPr>
+      <w:r>
+        <w:t>Récompenses</w:t>
+      </w:r>
+    </w:p>
+    <w:p>
+      <w:pPr>
+        <w:pStyle w:val="Paragraphedeliste"/>
+        <w:numPr>
+          <w:ilvl w:val="0"/>
+          <w:numId w:val="13"/>
+        </w:numPr>
+      </w:pPr>
+      <w:r>
+        <w:t>Atteindre la plateforme suivante (progresser dans le tableau)</w:t>
+      </w:r>
+    </w:p>
+    <w:p>
+      <w:pPr>
+        <w:pStyle w:val="Titre2"/>
+        <w:rPr>
+          <w:lang w:val="en-US"/>
+        </w:rPr>
+      </w:pPr>
+      <w:proofErr w:type="spellStart"/>
+      <w:r>
+        <w:rPr>
+          <w:lang w:val="en-US"/>
+        </w:rPr>
+        <w:t>Ressources</w:t>
+      </w:r>
+      <w:proofErr w:type="spellEnd"/>
+    </w:p>
+    <w:p>
+      <w:pPr>
+        <w:pStyle w:val="Paragraphedeliste"/>
+        <w:numPr>
+          <w:ilvl w:val="0"/>
+          <w:numId w:val="13"/>
+        </w:numPr>
+        <w:rPr>
+          <w:lang w:val="en-US"/>
+        </w:rPr>
+      </w:pPr>
+      <w:r>
+        <w:rPr>
+          <w:lang w:val="en-US"/>
+        </w:rPr>
+        <w:t>Dash (cooldown/recovery)</w:t>
+      </w:r>
+    </w:p>
+    <w:p>
+      <w:pPr>
+        <w:pStyle w:val="Paragraphedeliste"/>
+        <w:numPr>
+          <w:ilvl w:val="0"/>
+          <w:numId w:val="13"/>
+        </w:numPr>
+        <w:rPr>
+          <w:lang w:val="en-US"/>
+        </w:rPr>
+      </w:pPr>
+      <w:proofErr w:type="spellStart"/>
+      <w:r>
+        <w:rPr>
+          <w:lang w:val="en-US"/>
+        </w:rPr>
+        <w:t>Saut</w:t>
+      </w:r>
+      <w:proofErr w:type="spellEnd"/>
+      <w:r>
+        <w:rPr>
+          <w:lang w:val="en-US"/>
+        </w:rPr>
+        <w:t xml:space="preserve"> (cooldown/recovery)</w:t>
       </w:r>
     </w:p>
     <w:p>
       <w:pPr>
         <w:pStyle w:val="Titre1"/>
-      </w:pPr>
-      <w:r>
-        <w:t>Mécaniques de gameplay</w:t>
-      </w:r>
-    </w:p>
-    <w:p>
-      <w:pPr>
-        <w:pStyle w:val="Paragraphedeliste"/>
-        <w:numPr>
-          <w:ilvl w:val="0"/>
-          <w:numId w:val="10"/>
-        </w:numPr>
-      </w:pPr>
-      <w:r>
-        <w:t>Relation</w:t>
-      </w:r>
-      <w:r>
-        <w:t xml:space="preserve">s </w:t>
-      </w:r>
-      <w:r>
-        <w:t>avec</w:t>
-      </w:r>
-      <w:r>
-        <w:t xml:space="preserve"> un</w:t>
-      </w:r>
-      <w:r>
-        <w:t xml:space="preserve"> personnage modifie</w:t>
-      </w:r>
-      <w:r>
-        <w:t xml:space="preserve"> le</w:t>
-      </w:r>
-      <w:r>
-        <w:t xml:space="preserve"> </w:t>
-      </w:r>
-      <w:r>
-        <w:rPr>
-          <w:i/>
-        </w:rPr>
-        <w:t xml:space="preserve">layout </w:t>
-      </w:r>
-      <w:r>
-        <w:rPr>
-          <w:i/>
-        </w:rPr>
-        <w:t xml:space="preserve">des niveaux </w:t>
-      </w:r>
-      <w:r>
-        <w:t>et</w:t>
-      </w:r>
-      <w:r>
-        <w:t>/ou</w:t>
-      </w:r>
-      <w:r>
-        <w:t xml:space="preserve"> </w:t>
-      </w:r>
-      <w:r>
-        <w:t xml:space="preserve">des </w:t>
-      </w:r>
-      <w:r>
-        <w:t>compétences</w:t>
-      </w:r>
-    </w:p>
-    <w:p>
-      <w:pPr>
-        <w:pStyle w:val="Paragraphedeliste"/>
-        <w:numPr>
-          <w:ilvl w:val="0"/>
-          <w:numId w:val="10"/>
-        </w:numPr>
-      </w:pPr>
-      <w:r>
-        <w:t>Utiliser un o</w:t>
-      </w:r>
-      <w:r>
-        <w:t>util de communication</w:t>
-      </w:r>
-      <w:r>
-        <w:t xml:space="preserve"> entre protagoniste et autre</w:t>
-      </w:r>
-      <w:r>
-        <w:t>(</w:t>
-      </w:r>
-      <w:r>
-        <w:t>s</w:t>
-      </w:r>
-      <w:r>
-        <w:t>)</w:t>
-      </w:r>
-      <w:r>
-        <w:t xml:space="preserve"> personnage</w:t>
-      </w:r>
-      <w:r>
-        <w:t>(</w:t>
-      </w:r>
-      <w:r>
-        <w:t>s</w:t>
-      </w:r>
-      <w:r>
-        <w:t>)</w:t>
-      </w:r>
-    </w:p>
-    <w:p>
-      <w:pPr>
-        <w:pStyle w:val="Paragraphedeliste"/>
-        <w:numPr>
-          <w:ilvl w:val="0"/>
-          <w:numId w:val="10"/>
-        </w:numPr>
-      </w:pPr>
-      <w:r>
-        <w:t>Dash</w:t>
-      </w:r>
-      <w:r>
-        <w:t xml:space="preserve"> </w:t>
-      </w:r>
-      <w:r>
-        <w:sym w:font="Wingdings" w:char="F0E0"/>
-      </w:r>
-      <w:r>
-        <w:t xml:space="preserve"> </w:t>
-      </w:r>
-    </w:p>
-    <w:p>
-      <w:pPr>
-        <w:pStyle w:val="Paragraphedeliste"/>
-        <w:numPr>
-          <w:ilvl w:val="0"/>
-          <w:numId w:val="10"/>
-        </w:numPr>
-      </w:pPr>
-      <w:r>
-        <w:t>Saut</w:t>
-      </w:r>
-      <w:r>
-        <w:t>(s)</w:t>
-      </w:r>
-      <w:r>
-        <w:t xml:space="preserve"> </w:t>
-      </w:r>
-      <w:r>
-        <w:sym w:font="Wingdings" w:char="F0E0"/>
-      </w:r>
-      <w:r>
-        <w:t xml:space="preserve"> </w:t>
-      </w:r>
-    </w:p>
-    <w:p>
-      <w:pPr>
-        <w:pStyle w:val="Paragraphedeliste"/>
-        <w:numPr>
-          <w:ilvl w:val="0"/>
-          <w:numId w:val="10"/>
-        </w:numPr>
-      </w:pPr>
-      <w:r>
-        <w:t>Mouvements</w:t>
-      </w:r>
-      <w:r>
-        <w:t xml:space="preserve"> (horizontaux)</w:t>
-      </w:r>
-    </w:p>
-    <w:p>
-      <w:pPr>
-        <w:pStyle w:val="Titre1"/>
-      </w:pPr>
-      <w:r>
-        <w:lastRenderedPageBreak/>
-        <w:t>Éléments de LD</w:t>
-      </w:r>
-    </w:p>
-    <w:p>
-      <w:pPr>
-        <w:pStyle w:val="Paragraphedeliste"/>
-        <w:numPr>
-          <w:ilvl w:val="0"/>
-          <w:numId w:val="10"/>
-        </w:numPr>
-      </w:pPr>
-      <w:r>
-        <w:t xml:space="preserve">Sorties </w:t>
-      </w:r>
-      <w:r>
-        <w:sym w:font="Wingdings" w:char="F0E0"/>
-      </w:r>
-      <w:r>
-        <w:t xml:space="preserve"> prendre une sortie fait changer de tableau (mais on n’apparaît pas là où on devrait) </w:t>
-      </w:r>
-    </w:p>
-    <w:p>
-      <w:pPr>
-        <w:pStyle w:val="Paragraphedeliste"/>
-        <w:numPr>
-          <w:ilvl w:val="0"/>
-          <w:numId w:val="10"/>
-        </w:numPr>
-      </w:pPr>
-      <w:r>
-        <w:t xml:space="preserve">Terminal de communication </w:t>
-      </w:r>
-      <w:r>
-        <w:sym w:font="Wingdings" w:char="F0E0"/>
-      </w:r>
-      <w:r>
-        <w:t xml:space="preserve">  </w:t>
-      </w:r>
-      <w:r>
-        <w:t>transforme le layout dans une transition directement</w:t>
-      </w:r>
-    </w:p>
-    <w:p>
-      <w:pPr>
-        <w:pStyle w:val="Titre1"/>
-      </w:pPr>
-      <w:r>
-        <w:t>Boucle de gameplay</w:t>
-      </w:r>
-      <w:r>
-        <w:t xml:space="preserve"> </w:t>
-      </w:r>
-      <w:r>
-        <w:t>Platforming</w:t>
-      </w:r>
-    </w:p>
-    <w:p>
-      <w:pPr>
-        <w:pStyle w:val="Titre2"/>
-      </w:pPr>
-      <w:r>
-        <w:t>Actions</w:t>
-      </w:r>
-    </w:p>
-    <w:p>
-      <w:pPr>
-        <w:pStyle w:val="Paragraphedeliste"/>
-        <w:numPr>
-          <w:ilvl w:val="0"/>
-          <w:numId w:val="13"/>
-        </w:numPr>
-      </w:pPr>
-      <w:r>
-        <w:t>Sauter</w:t>
-      </w:r>
-    </w:p>
-    <w:p>
-      <w:pPr>
-        <w:pStyle w:val="Paragraphedeliste"/>
-        <w:numPr>
-          <w:ilvl w:val="0"/>
-          <w:numId w:val="13"/>
-        </w:numPr>
-      </w:pPr>
-      <w:r>
-        <w:t>Se déplacer</w:t>
-      </w:r>
-    </w:p>
-    <w:p>
-      <w:pPr>
-        <w:pStyle w:val="Paragraphedeliste"/>
-        <w:numPr>
-          <w:ilvl w:val="0"/>
-          <w:numId w:val="13"/>
-        </w:numPr>
-      </w:pPr>
-      <w:r>
-        <w:t>Dasher</w:t>
-      </w:r>
-      <w:r>
-        <w:t> </w:t>
-      </w:r>
-    </w:p>
-    <w:p>
-      <w:pPr>
-        <w:pStyle w:val="Titre2"/>
-      </w:pPr>
-      <w:r>
-        <w:t>Obstacles</w:t>
-      </w:r>
-    </w:p>
-    <w:p>
-      <w:pPr>
-        <w:pStyle w:val="Paragraphedeliste"/>
-        <w:numPr>
-          <w:ilvl w:val="0"/>
-          <w:numId w:val="13"/>
-        </w:numPr>
-      </w:pPr>
-      <w:r>
-        <w:t>Vide ?</w:t>
-      </w:r>
-    </w:p>
-    <w:p>
-      <w:pPr>
-        <w:pStyle w:val="Paragraphedeliste"/>
-        <w:numPr>
-          <w:ilvl w:val="0"/>
-          <w:numId w:val="13"/>
-        </w:numPr>
-      </w:pPr>
-      <w:r>
-        <w:t>Pièges ?</w:t>
-      </w:r>
-    </w:p>
-    <w:p>
-      <w:pPr>
-        <w:pStyle w:val="Paragraphedeliste"/>
-        <w:numPr>
-          <w:ilvl w:val="0"/>
-          <w:numId w:val="13"/>
-        </w:numPr>
-      </w:pPr>
-      <w:r>
-        <w:t>Barrières à casser</w:t>
-      </w:r>
-      <w:r>
-        <w:t xml:space="preserve"> avec le dash</w:t>
-      </w:r>
-    </w:p>
-    <w:p>
-      <w:pPr>
-        <w:pStyle w:val="Paragraphedeliste"/>
-        <w:numPr>
-          <w:ilvl w:val="0"/>
-          <w:numId w:val="13"/>
-        </w:numPr>
-      </w:pPr>
-      <w:r>
-        <w:t>Barrières à éviter</w:t>
-      </w:r>
-      <w:r>
-        <w:t xml:space="preserve"> avec le saut</w:t>
-      </w:r>
-    </w:p>
-    <w:p>
-      <w:pPr>
-        <w:pStyle w:val="Titre2"/>
-      </w:pPr>
-      <w:r>
-        <w:t>Récompenses</w:t>
-      </w:r>
-    </w:p>
-    <w:p>
-      <w:pPr>
-        <w:pStyle w:val="Paragraphedeliste"/>
-        <w:numPr>
-          <w:ilvl w:val="0"/>
-          <w:numId w:val="13"/>
-        </w:numPr>
-      </w:pPr>
-      <w:r>
-        <w:t>Atteindre la plateforme suivante (progresser dans le tableau)</w:t>
-      </w:r>
-    </w:p>
-    <w:p>
-      <w:pPr>
-        <w:pStyle w:val="Paragraphedeliste"/>
-        <w:numPr>
-          <w:ilvl w:val="0"/>
-          <w:numId w:val="13"/>
-        </w:numPr>
-      </w:pPr>
-      <w:r>
-        <w:t>Batteries (?)</w:t>
-      </w:r>
-    </w:p>
-    <w:p>
-      <w:pPr>
-        <w:pStyle w:val="Titre2"/>
         <w:rPr>
           <w:lang w:val="en-US"/>
         </w:rPr>
@@ -748,63 +733,13 @@
         <w:rPr>
           <w:lang w:val="en-US"/>
         </w:rPr>
-        <w:t>Ressources</w:t>
-      </w:r>
-    </w:p>
-    <w:p>
-      <w:pPr>
-        <w:pStyle w:val="Paragraphedeliste"/>
-        <w:numPr>
-          <w:ilvl w:val="0"/>
-          <w:numId w:val="13"/>
-        </w:numPr>
+        <w:t xml:space="preserve">Boucle de gameplay </w:t>
+      </w:r>
+      <w:r>
         <w:rPr>
           <w:lang w:val="en-US"/>
         </w:rPr>
-      </w:pPr>
-      <w:r>
-        <w:rPr>
-          <w:lang w:val="en-US"/>
-        </w:rPr>
-        <w:t>Dash (cooldown/recovery)</w:t>
-      </w:r>
-    </w:p>
-    <w:p>
-      <w:pPr>
-        <w:pStyle w:val="Paragraphedeliste"/>
-        <w:numPr>
-          <w:ilvl w:val="0"/>
-          <w:numId w:val="13"/>
-        </w:numPr>
-        <w:rPr>
-          <w:lang w:val="en-US"/>
-        </w:rPr>
-      </w:pPr>
-      <w:r>
-        <w:rPr>
-          <w:lang w:val="en-US"/>
-        </w:rPr>
-        <w:t>Saut (cooldown/recovery)</w:t>
-      </w:r>
-    </w:p>
-    <w:p>
-      <w:pPr>
-        <w:pStyle w:val="Titre1"/>
-        <w:rPr>
-          <w:lang w:val="en-US"/>
-        </w:rPr>
-      </w:pPr>
-      <w:r>
-        <w:rPr>
-          <w:lang w:val="en-US"/>
-        </w:rPr>
-        <w:t xml:space="preserve">Boucle de gameplay </w:t>
-      </w:r>
-      <w:r>
-        <w:rPr>
-          <w:lang w:val="en-US"/>
-        </w:rPr>
-        <w:t>Communication</w:t>
+        <w:t>Middle</w:t>
       </w:r>
     </w:p>
     <w:p>
@@ -832,10 +767,7 @@
         <w:ind w:left="1080"/>
       </w:pPr>
       <w:r>
-        <w:t>Passer à la prochaine bo</w:t>
-      </w:r>
-      <w:r>
-        <w:t>îte de dialogue</w:t>
+        <w:t>Suivre un esprit</w:t>
       </w:r>
     </w:p>
     <w:p>
@@ -848,7 +780,7 @@
         <w:ind w:left="1080"/>
       </w:pPr>
       <w:r>
-        <w:t>Choisir une option de dialogue</w:t>
+        <w:t>Parcourir un niveau entier en choisissant un chemin précis</w:t>
       </w:r>
     </w:p>
     <w:p>
@@ -870,7 +802,57 @@
         <w:ind w:left="1080"/>
       </w:pPr>
       <w:r>
-        <w:t>Ne pas savoir ce qu’il va se passer après une réponse</w:t>
+        <w:t>Challenges posés par le niveau.</w:t>
+      </w:r>
+    </w:p>
+    <w:p>
+      <w:pPr>
+        <w:pStyle w:val="Paragraphedeliste"/>
+        <w:numPr>
+          <w:ilvl w:val="0"/>
+          <w:numId w:val="13"/>
+        </w:numPr>
+        <w:ind w:left="1080"/>
+      </w:pPr>
+      <w:r>
+        <w:t>Inconnu des prochaines compétences</w:t>
+      </w:r>
+    </w:p>
+    <w:p>
+      <w:pPr>
+        <w:pStyle w:val="Paragraphedeliste"/>
+        <w:numPr>
+          <w:ilvl w:val="0"/>
+          <w:numId w:val="13"/>
+        </w:numPr>
+        <w:ind w:left="1080"/>
+        <w:rPr>
+          <w:i/>
+          <w:iCs/>
+        </w:rPr>
+      </w:pPr>
+      <w:r>
+        <w:rPr>
+          <w:i/>
+          <w:iCs/>
+        </w:rPr>
+        <w:t>Puzzle-</w:t>
+      </w:r>
+      <w:proofErr w:type="spellStart"/>
+      <w:r>
+        <w:rPr>
+          <w:i/>
+          <w:iCs/>
+        </w:rPr>
+        <w:t>thinking</w:t>
+      </w:r>
+      <w:proofErr w:type="spellEnd"/>
+      <w:r>
+        <w:rPr>
+          <w:i/>
+          <w:iCs/>
+        </w:rPr>
+        <w:t xml:space="preserve"> </w:t>
       </w:r>
     </w:p>
     <w:p>
@@ -1003,6 +985,28 @@
     </w:p>
     <w:p>
       <w:pPr>
+        <w:pStyle w:val="Paragraphedeliste"/>
+        <w:numPr>
+          <w:ilvl w:val="0"/>
+          <w:numId w:val="13"/>
+        </w:numPr>
+        <w:ind w:left="1080"/>
+      </w:pPr>
+      <w:r>
+        <w:t xml:space="preserve">Obtenir les </w:t>
+      </w:r>
+      <w:r>
+        <w:t>compétences</w:t>
+      </w:r>
+      <w:r>
+        <w:t xml:space="preserve"> jugées les plus adéquates</w:t>
+      </w:r>
+      <w:r>
+        <w:t xml:space="preserve"> à la traversée du niveau</w:t>
+      </w:r>
+    </w:p>
+    <w:p>
+      <w:pPr>
         <w:pStyle w:val="Titre2"/>
         <w:ind w:left="360"/>
       </w:pPr>
@@ -1021,7 +1025,13 @@
         <w:ind w:left="1080"/>
       </w:pPr>
       <w:r>
-        <w:t>Victoire : atteindre les terminaux de communication</w:t>
+        <w:t xml:space="preserve">Victoire : </w:t>
+      </w:r>
+      <w:r>
+        <w:t>Finir le niveau</w:t>
+      </w:r>
+      <w:r>
+        <w:t>/Tableau</w:t>
       </w:r>
     </w:p>
     <w:p>
@@ -1044,6 +1054,9 @@
       </w:r>
       <w:r>
         <w:t xml:space="preserve"> éviter le punitif)</w:t>
+      </w:r>
+      <w:r>
+        <w:t xml:space="preserve"> / Se prendre un piège (???)</w:t>
       </w:r>
     </w:p>
     <w:p>
@@ -1106,6 +1119,32 @@
       </w:r>
       <w:r>
         <w:t>out ce qui se passe dans le platforming représente ce qui se passe dans sa tête.</w:t>
+      </w:r>
+    </w:p>
+    <w:p>
+      <w:pPr>
+        <w:ind w:left="708"/>
+      </w:pPr>
+      <w:r>
+        <w:rPr>
+          <w:highlight w:val="yellow"/>
+        </w:rPr>
+        <w:t>[</w:t>
+      </w:r>
+      <w:r>
+        <w:rPr>
+          <w:highlight w:val="yellow"/>
+        </w:rPr>
+        <w:t>Développer le background du character</w:t>
+      </w:r>
+      <w:r>
+        <w:rPr>
+          <w:highlight w:val="yellow"/>
+        </w:rPr>
+        <w:t>]</w:t>
+      </w:r>
+      <w:r>
+        <w:t xml:space="preserve"> </w:t>
       </w:r>
     </w:p>
     <w:p>
@@ -1166,8 +1205,13 @@
         </w:drawing>
       </w:r>
       <w:r>
-        <w:t>Exemple : Towerfall</w:t>
-      </w:r>
+        <w:t xml:space="preserve">Exemple : </w:t>
+      </w:r>
+      <w:proofErr w:type="spellStart"/>
+      <w:r>
+        <w:t>Towerfall</w:t>
+      </w:r>
+      <w:proofErr w:type="spellEnd"/>
     </w:p>
     <w:p>
       <w:pPr>
@@ -1307,8 +1351,13 @@
         <w:ind w:left="1428"/>
       </w:pPr>
       <w:r>
-        <w:t>Saut : Space</w:t>
-      </w:r>
+        <w:t xml:space="preserve">Saut : </w:t>
+      </w:r>
+      <w:proofErr w:type="spellStart"/>
+      <w:r>
+        <w:t>Space</w:t>
+      </w:r>
+      <w:proofErr w:type="spellEnd"/>
     </w:p>
     <w:p>
       <w:pPr>
@@ -1368,6 +1417,7 @@
         <w:ind w:left="360"/>
       </w:pPr>
       <w:r>
+        <w:lastRenderedPageBreak/>
         <w:t>Camera</w:t>
       </w:r>
     </w:p>
@@ -1394,7 +1444,6 @@
         <w:ind w:left="1080"/>
       </w:pPr>
       <w:r>
-        <w:lastRenderedPageBreak/>
         <w:t>2D</w:t>
       </w:r>
     </w:p>
@@ -1477,78 +1526,115 @@
         <w:ind w:left="360"/>
       </w:pPr>
       <w:r>
-        <w:t>C</w:t>
-      </w:r>
-      <w:r>
-        <w:t>hoix à faire dans les phases de communication</w:t>
+        <w:t>Choix émotionnel à faire au début d’un niveau (choix entre un des deux personnages)</w:t>
+      </w:r>
+    </w:p>
+    <w:p>
+      <w:pPr>
+        <w:ind w:left="360"/>
+      </w:pPr>
+      <w:r>
+        <w:t xml:space="preserve">+ choix à faire quand on consulte le </w:t>
+      </w:r>
+      <w:r>
+        <w:rPr>
+          <w:i/>
+          <w:iCs/>
+        </w:rPr>
+        <w:t>lore</w:t>
+      </w:r>
+      <w:r>
+        <w:t xml:space="preserve"> (mise en tension du choix du joueur)</w:t>
+      </w:r>
+    </w:p>
+    <w:p>
+      <w:pPr>
+        <w:pStyle w:val="Titre2"/>
+        <w:numPr>
+          <w:ilvl w:val="0"/>
+          <w:numId w:val="15"/>
+        </w:numPr>
+      </w:pPr>
+      <w:r>
+        <w:t xml:space="preserve">Physiques : </w:t>
+      </w:r>
+    </w:p>
+    <w:p>
+      <w:pPr>
+        <w:ind w:firstLine="360"/>
+      </w:pPr>
+      <w:r>
+        <w:t>Précision</w:t>
+      </w:r>
+      <w:r>
+        <w:t xml:space="preserve"> du platforming</w:t>
+      </w:r>
+      <w:r>
+        <w:t>.</w:t>
+      </w:r>
+    </w:p>
+    <w:p>
+      <w:pPr>
+        <w:ind w:firstLine="360"/>
+      </w:pPr>
+      <w:r>
+        <w:t xml:space="preserve">Apprentissage des </w:t>
+      </w:r>
+      <w:proofErr w:type="spellStart"/>
+      <w:r>
+        <w:rPr>
+          <w:i/>
+          <w:iCs/>
+        </w:rPr>
+        <w:t>skills</w:t>
+      </w:r>
+      <w:proofErr w:type="spellEnd"/>
+      <w:r>
+        <w:t>.</w:t>
+      </w:r>
+    </w:p>
+    <w:p>
+      <w:pPr>
+        <w:pStyle w:val="Paragraphedeliste"/>
+        <w:numPr>
+          <w:ilvl w:val="0"/>
+          <w:numId w:val="15"/>
+        </w:numPr>
+        <w:rPr>
+          <w:rStyle w:val="Titre2Car"/>
+        </w:rPr>
+      </w:pPr>
+      <w:r>
+        <w:rPr>
+          <w:rStyle w:val="Titre2Car"/>
+        </w:rPr>
+        <w:t>Mental :</w:t>
+      </w:r>
+    </w:p>
+    <w:p>
+      <w:pPr>
+        <w:ind w:left="360"/>
+      </w:pPr>
+      <w:r>
+        <w:t>-</w:t>
       </w:r>
       <w:r>
         <w:t xml:space="preserve"> </w:t>
       </w:r>
       <w:r>
-        <w:sym w:font="Wingdings" w:char="F0E0"/>
-      </w:r>
-      <w:r>
-        <w:t xml:space="preserve"> entretenir ou non des relations, se rapprocher ou se distancer d’un personnage</w:t>
-      </w:r>
-      <w:r>
-        <w:t>, comprendre les enjeux d’une relation</w:t>
-      </w:r>
-      <w:r>
-        <w:t xml:space="preserve"> et s’y positionner</w:t>
-      </w:r>
-      <w:r>
-        <w:t>.</w:t>
-      </w:r>
-    </w:p>
-    <w:p>
-      <w:pPr>
-        <w:pStyle w:val="Titre2"/>
-        <w:numPr>
-          <w:ilvl w:val="0"/>
-          <w:numId w:val="15"/>
-        </w:numPr>
-      </w:pPr>
-      <w:r>
-        <w:t xml:space="preserve">Physiques : </w:t>
-      </w:r>
-    </w:p>
-    <w:p>
-      <w:pPr>
-        <w:ind w:firstLine="360"/>
-      </w:pPr>
-      <w:r>
-        <w:t>p</w:t>
-      </w:r>
-      <w:r>
-        <w:t>récision du platforming</w:t>
-      </w:r>
-      <w:r>
-        <w:t xml:space="preserve"> </w:t>
-      </w:r>
-      <w:r>
-        <w:sym w:font="Wingdings" w:char="F0E0"/>
-      </w:r>
-      <w:r>
-        <w:t xml:space="preserve"> la difficulté d’attente entre les communications</w:t>
-      </w:r>
-    </w:p>
-    <w:p>
-      <w:pPr>
-        <w:pStyle w:val="Paragraphedeliste"/>
-        <w:numPr>
-          <w:ilvl w:val="0"/>
-          <w:numId w:val="15"/>
-        </w:numPr>
-        <w:rPr>
-          <w:rStyle w:val="Titre2Car"/>
-        </w:rPr>
-      </w:pPr>
-      <w:r>
-        <w:rPr>
-          <w:rStyle w:val="Titre2Car"/>
-        </w:rPr>
-        <w:t>Mental :</w:t>
+        <w:t xml:space="preserve">Réflexion sur les </w:t>
+      </w:r>
+      <w:proofErr w:type="spellStart"/>
+      <w:r>
+        <w:rPr>
+          <w:i/>
+          <w:iCs/>
+        </w:rPr>
+        <w:t>skills</w:t>
+      </w:r>
+      <w:proofErr w:type="spellEnd"/>
+      <w:r>
+        <w:t xml:space="preserve"> désirés par le joueur</w:t>
       </w:r>
     </w:p>
     <w:p>
@@ -1556,16 +1642,7 @@
         <w:ind w:left="360"/>
       </w:pPr>
       <w:r>
-        <w:t>s</w:t>
-      </w:r>
-      <w:r>
-        <w:t xml:space="preserve">elon la complexité du layout du niveau (définir une stratégie à l’avance de parcours du niveau) </w:t>
-      </w:r>
-      <w:r>
-        <w:sym w:font="Wingdings" w:char="F0E0"/>
-      </w:r>
-      <w:r>
-        <w:t xml:space="preserve"> complexité de la réflexion et de la situation entre les moments de communication</w:t>
+        <w:t>- Anticipation du parcours du tableau</w:t>
       </w:r>
     </w:p>
     <w:p>
@@ -1587,10 +1664,24 @@
     </w:p>
     <w:p>
       <w:r>
-        <w:t>Rencontrer un personnage</w:t>
-      </w:r>
-      <w:r>
-        <w:t xml:space="preserve"> ou non. Le personnage cherche à faire une rencontre mais peut finalement décider de rester seul.</w:t>
+        <w:t xml:space="preserve">Se lier à un esprit ou à un autre. </w:t>
+      </w:r>
+      <w:r>
+        <w:t>(</w:t>
+      </w:r>
+      <w:r>
+        <w:t>Commémorer</w:t>
+      </w:r>
+      <w:r>
+        <w:t>)</w:t>
+      </w:r>
+    </w:p>
+    <w:p>
+      <w:r>
+        <w:t>Rencontrer un personnage à la fin (humain ? fantôme ? Esprit ?</w:t>
+      </w:r>
+      <w:r>
+        <w:t xml:space="preserve"> Quelle apparence ?)</w:t>
       </w:r>
     </w:p>
     <w:p>
@@ -1603,24 +1694,19 @@
     </w:p>
     <w:p>
       <w:r>
+        <w:t>Plusieurs</w:t>
+      </w:r>
+      <w:r>
         <w:rPr>
           <w:u w:val="single"/>
         </w:rPr>
-        <w:t>Possibilité 1 :</w:t>
-      </w:r>
-      <w:r>
-        <w:t xml:space="preserve"> Un seul personnage lié à plusieurs compétences dont on se rapproche ou s’éloigne, ce qui fait monter une «jauge » et descendre une autre.</w:t>
-      </w:r>
-    </w:p>
-    <w:p>
-      <w:r>
-        <w:rPr>
-          <w:u w:val="single"/>
-        </w:rPr>
-        <w:t>Possibilité 2 :</w:t>
-      </w:r>
-      <w:r>
-        <w:t xml:space="preserve"> Plusieurs personnages liés chacun à une compétence propre. Se rapprocher d’un personnage fait monter une jauge et ne pas communiquer avec un personnage fait progressivement descendre sa jauge (+ potentiels évènements spéciaux).</w:t>
+        <w:t xml:space="preserve"> </w:t>
+      </w:r>
+      <w:r>
+        <w:t xml:space="preserve">personnages liés chacun à une compétence propre. Se rapprocher d’un personnage fait </w:t>
+      </w:r>
+      <w:r>
+        <w:t>acquérir des compétences.</w:t>
       </w:r>
     </w:p>
     <w:p>
@@ -1680,29 +1766,23 @@
           <w:b w:val="0"/>
           <w:bCs/>
         </w:rPr>
-        <w:t>PC (steam)</w:t>
-      </w:r>
-    </w:p>
-    <w:p>
-      <w:pPr>
-        <w:pStyle w:val="Titre2"/>
+        <w:t>PC (</w:t>
+      </w:r>
+      <w:proofErr w:type="spellStart"/>
+      <w:r>
         <w:rPr>
           <w:b w:val="0"/>
           <w:bCs/>
         </w:rPr>
-      </w:pPr>
-      <w:r>
-        <w:t>Nb de joueur</w:t>
-      </w:r>
-      <w:r>
-        <w:t xml:space="preserve"> : </w:t>
-      </w:r>
+        <w:t>steam</w:t>
+      </w:r>
+      <w:proofErr w:type="spellEnd"/>
       <w:r>
         <w:rPr>
           <w:b w:val="0"/>
           <w:bCs/>
         </w:rPr>
-        <w:t xml:space="preserve"> 1</w:t>
+        <w:t>)</w:t>
       </w:r>
     </w:p>
     <w:p>
@@ -1714,7 +1794,7 @@
         </w:rPr>
       </w:pPr>
       <w:r>
-        <w:t>Genre</w:t>
+        <w:t>Nb de joueur</w:t>
       </w:r>
       <w:r>
         <w:t xml:space="preserve"> : </w:t>
@@ -1724,7 +1804,7 @@
           <w:b w:val="0"/>
           <w:bCs/>
         </w:rPr>
-        <w:t>Platformer, expressif, narratif, dating sim</w:t>
+        <w:t xml:space="preserve"> 1</w:t>
       </w:r>
     </w:p>
     <w:p>
@@ -1736,16 +1816,47 @@
         </w:rPr>
       </w:pPr>
       <w:r>
-        <w:t>Durée de partie</w:t>
-      </w:r>
-      <w:r>
-        <w:t> </w:t>
+        <w:t>Genre</w:t>
+      </w:r>
+      <w:r>
+        <w:t xml:space="preserve"> : </w:t>
       </w:r>
       <w:r>
         <w:rPr>
           <w:b w:val="0"/>
           <w:bCs/>
         </w:rPr>
+        <w:t xml:space="preserve">Platformer, expressif, narratif, dating </w:t>
+      </w:r>
+      <w:proofErr w:type="spellStart"/>
+      <w:r>
+        <w:rPr>
+          <w:b w:val="0"/>
+          <w:bCs/>
+        </w:rPr>
+        <w:t>sim</w:t>
+      </w:r>
+      <w:proofErr w:type="spellEnd"/>
+    </w:p>
+    <w:p>
+      <w:pPr>
+        <w:pStyle w:val="Titre2"/>
+        <w:rPr>
+          <w:b w:val="0"/>
+          <w:bCs/>
+        </w:rPr>
+      </w:pPr>
+      <w:r>
+        <w:t>Durée de partie</w:t>
+      </w:r>
+      <w:r>
+        <w:t> </w:t>
+      </w:r>
+      <w:r>
+        <w:rPr>
+          <w:b w:val="0"/>
+          <w:bCs/>
+        </w:rPr>
         <w:t>: ???</w:t>
       </w:r>
     </w:p>
@@ -1779,7 +1890,15 @@
         </w:numPr>
       </w:pPr>
       <w:r>
-        <w:t>Lien mécanique – narration ET level design - narration</w:t>
+        <w:t xml:space="preserve">Lien mécanique – narration ET </w:t>
+      </w:r>
+      <w:proofErr w:type="spellStart"/>
+      <w:r>
+        <w:t>level</w:t>
+      </w:r>
+      <w:proofErr w:type="spellEnd"/>
+      <w:r>
+        <w:t xml:space="preserve"> design - narration</w:t>
       </w:r>
     </w:p>
     <w:p>
@@ -1791,254 +1910,278 @@
         </w:numPr>
       </w:pPr>
       <w:r>
-        <w:t>Fusion de genres : dating sim, platformer-narratif</w:t>
-      </w:r>
-    </w:p>
-    <w:p>
-      <w:pPr>
-        <w:pStyle w:val="Paragraphedeliste"/>
-        <w:numPr>
-          <w:ilvl w:val="0"/>
-          <w:numId w:val="13"/>
-        </w:numPr>
-      </w:pPr>
-      <w:r>
-        <w:t>DA New Weird / Fantastique</w:t>
-      </w:r>
-    </w:p>
-    <w:p>
-      <w:pPr>
-        <w:pStyle w:val="Titre1"/>
-      </w:pPr>
-      <w:r>
-        <w:t>Idées</w:t>
-      </w:r>
-    </w:p>
-    <w:p>
-      <w:pPr>
-        <w:pStyle w:val="Paragraphedeliste"/>
-        <w:numPr>
-          <w:ilvl w:val="0"/>
-          <w:numId w:val="2"/>
-        </w:numPr>
-      </w:pPr>
-      <w:r>
-        <w:t xml:space="preserve">Lier la proximité et la connivence entre les personnages avec la difficulté </w:t>
-      </w:r>
-      <w:r>
-        <w:t>et la modification du niveau</w:t>
-      </w:r>
-    </w:p>
-    <w:p>
-      <w:pPr>
-        <w:pStyle w:val="Paragraphedeliste"/>
-        <w:numPr>
-          <w:ilvl w:val="0"/>
-          <w:numId w:val="2"/>
-        </w:numPr>
-      </w:pPr>
-      <w:r>
-        <w:t>Utiliser l’outil de communication permet</w:t>
-      </w:r>
-      <w:r>
-        <w:t xml:space="preserve"> de faire l’expérience </w:t>
-      </w:r>
-      <w:r>
-        <w:t xml:space="preserve">des possibles (notions de choix de narration) qui affecte le </w:t>
-      </w:r>
-      <w:r>
-        <w:rPr>
-          <w:i/>
-        </w:rPr>
-        <w:t>layout</w:t>
-      </w:r>
-      <w:r>
-        <w:t xml:space="preserve"> du jeu et la relation entre les personnages communiquant.</w:t>
-      </w:r>
-      <w:r>
-        <w:t xml:space="preserve"> Layout = relation personnage.</w:t>
-      </w:r>
-    </w:p>
-    <w:p>
-      <w:pPr>
-        <w:pStyle w:val="Paragraphedeliste"/>
-        <w:numPr>
-          <w:ilvl w:val="0"/>
-          <w:numId w:val="2"/>
-        </w:numPr>
-      </w:pPr>
-      <w:r>
-        <w:t>Relation triangulaire entre le protagoniste, un personnage avec qui communiquer, et un autre personnage/concept avec qui communiquer</w:t>
-      </w:r>
-      <w:r>
-        <w:t xml:space="preserve">. Deux jauges liées à </w:t>
-      </w:r>
-      <w:r>
-        <w:t>éléments</w:t>
-      </w:r>
-      <w:r>
-        <w:t xml:space="preserve"> de jeux </w:t>
-      </w:r>
-      <w:r>
-        <w:t xml:space="preserve">(physique du jeu) </w:t>
-      </w:r>
-      <w:r>
-        <w:t xml:space="preserve">ou </w:t>
-      </w:r>
-      <w:r>
-        <w:rPr>
-          <w:i/>
-        </w:rPr>
-        <w:t>layout</w:t>
-      </w:r>
-      <w:r>
-        <w:t xml:space="preserve"> du jeu</w:t>
-      </w:r>
-      <w:r>
-        <w:t>.</w:t>
-      </w:r>
-    </w:p>
-    <w:p>
-      <w:pPr>
-        <w:pStyle w:val="Paragraphedeliste"/>
-        <w:numPr>
-          <w:ilvl w:val="0"/>
-          <w:numId w:val="2"/>
-        </w:numPr>
-      </w:pPr>
-      <w:r>
-        <w:t>Modulation proximité/distance avec personnages ou concepts.</w:t>
-      </w:r>
-      <w:r>
-        <w:t xml:space="preserve"> Cette modulation </w:t>
-      </w:r>
-      <w:r>
-        <w:t>affecte un paramètre du jeu.</w:t>
-      </w:r>
-    </w:p>
-    <w:p>
-      <w:pPr>
-        <w:pStyle w:val="Paragraphedeliste"/>
-        <w:numPr>
-          <w:ilvl w:val="0"/>
-          <w:numId w:val="2"/>
-        </w:numPr>
-      </w:pPr>
-      <w:r>
-        <w:t>Piège autour des zones de communication pour représenter la difficulté à contacter quelqu’un</w:t>
-      </w:r>
-    </w:p>
-    <w:p>
-      <w:pPr>
-        <w:pStyle w:val="Paragraphedeliste"/>
-        <w:numPr>
-          <w:ilvl w:val="0"/>
-          <w:numId w:val="2"/>
-        </w:numPr>
-      </w:pPr>
-      <w:r>
-        <w:t>Calendrier / Agenda</w:t>
-      </w:r>
-    </w:p>
-    <w:p>
-      <w:pPr>
-        <w:pStyle w:val="Paragraphedeliste"/>
-        <w:numPr>
-          <w:ilvl w:val="0"/>
-          <w:numId w:val="2"/>
-        </w:numPr>
-      </w:pPr>
-      <w:r>
-        <w:t>Compétence dézoom caméra</w:t>
-      </w:r>
-    </w:p>
-    <w:p>
-      <w:pPr>
-        <w:pStyle w:val="Paragraphedeliste"/>
-        <w:numPr>
-          <w:ilvl w:val="0"/>
-          <w:numId w:val="2"/>
-        </w:numPr>
-      </w:pPr>
-      <w:r>
-        <w:t>Idée setting et o</w:t>
-      </w:r>
-      <w:r>
-        <w:t xml:space="preserve">util communication : </w:t>
-      </w:r>
-      <w:r>
-        <w:t xml:space="preserve">grosse </w:t>
-      </w:r>
-      <w:r>
-        <w:t>torche / flamme dans laquelle on voit l’autre personnage ? La flamme s’éteind quand on finit de communiquer, la lumière disparaît sur l’écran (tout devient noir) puis d’autres flammes s’allument et dévoilent le niveau suivant.</w:t>
-      </w:r>
-      <w:r>
-        <w:t xml:space="preserve"> On pourrait changer la couleur des flammes de la même façon qu’on changerait la couleur de l’habit du personnage.</w:t>
-      </w:r>
-      <w:r>
-        <w:t xml:space="preserve"> On serait dans une forêt assez sombre où des torches ponctuent les niveaux.</w:t>
-      </w:r>
-    </w:p>
-    <w:p>
-      <w:pPr>
-        <w:pStyle w:val="Paragraphedeliste"/>
-        <w:numPr>
-          <w:ilvl w:val="0"/>
-          <w:numId w:val="2"/>
-        </w:numPr>
-      </w:pPr>
-      <w:r>
-        <w:t>Idée pour remplacer le dialogue : suivre des fantômes</w:t>
-      </w:r>
-      <w:r>
-        <w:t xml:space="preserve"> qui quand on les rejoint nous donne une compétence </w:t>
-      </w:r>
-    </w:p>
-    <w:p>
-      <w:pPr>
-        <w:pStyle w:val="Paragraphedeliste"/>
-        <w:numPr>
-          <w:ilvl w:val="0"/>
-          <w:numId w:val="2"/>
-        </w:numPr>
-      </w:pPr>
-      <w:r>
-        <w:t xml:space="preserve">Idée tuto : </w:t>
-      </w:r>
-      <w:r>
-        <w:t>tableau 1 = on suit le fantôme 1 qui nous donne le saut, tableau 2 = on suit le fantôme 2 qui nous donne le dash, tableau 3 = les deux fantômes sont présents et on doit choisir</w:t>
-      </w:r>
-    </w:p>
-    <w:p>
-      <w:pPr>
-        <w:pStyle w:val="Paragraphedeliste"/>
-        <w:numPr>
-          <w:ilvl w:val="0"/>
-          <w:numId w:val="2"/>
-        </w:numPr>
-      </w:pPr>
-      <w:r>
-        <w:t>Autel consultable qui nous donne du lore sur un personnage</w:t>
-      </w:r>
-      <w:r>
-        <w:t xml:space="preserve"> (ne pas imposer de lore, si lore imposé </w:t>
-      </w:r>
-      <w:r>
-        <w:sym w:font="Wingdings" w:char="F0E0"/>
-      </w:r>
-      <w:r>
-        <w:t xml:space="preserve"> récompense mécanique derrière, si lore imposé </w:t>
-      </w:r>
-      <w:r>
-        <w:sym w:font="Wingdings" w:char="F0E0"/>
-      </w:r>
-      <w:r>
-        <w:t xml:space="preserve"> nécessité de sens précis par rapport à au jeu (apprendre quelque chose sur le jeu, sur les persos…)</w:t>
+        <w:t xml:space="preserve">Platformer narratif </w:t>
       </w:r>
       <w:bookmarkStart w:id="0" w:name="_GoBack"/>
       <w:bookmarkEnd w:id="0"/>
     </w:p>
     <w:p>
+      <w:pPr>
+        <w:pStyle w:val="Paragraphedeliste"/>
+        <w:numPr>
+          <w:ilvl w:val="0"/>
+          <w:numId w:val="13"/>
+        </w:numPr>
+      </w:pPr>
+      <w:r>
+        <w:t>DA New Weird / Fantastique</w:t>
+      </w:r>
+    </w:p>
+    <w:p>
+      <w:pPr>
+        <w:pStyle w:val="Titre1"/>
+      </w:pPr>
+      <w:r>
+        <w:t>Idées</w:t>
+      </w:r>
+    </w:p>
+    <w:p>
+      <w:pPr>
+        <w:pStyle w:val="Paragraphedeliste"/>
+        <w:numPr>
+          <w:ilvl w:val="0"/>
+          <w:numId w:val="2"/>
+        </w:numPr>
+      </w:pPr>
+      <w:r>
+        <w:t xml:space="preserve">Lier la proximité et la connivence entre les personnages avec la difficulté </w:t>
+      </w:r>
+      <w:r>
+        <w:t>et la modification du niveau</w:t>
+      </w:r>
+    </w:p>
+    <w:p>
+      <w:pPr>
+        <w:pStyle w:val="Paragraphedeliste"/>
+        <w:numPr>
+          <w:ilvl w:val="0"/>
+          <w:numId w:val="2"/>
+        </w:numPr>
+      </w:pPr>
+      <w:r>
+        <w:t>Utiliser l’outil de communication permet</w:t>
+      </w:r>
+      <w:r>
+        <w:t xml:space="preserve"> de faire l’expérience </w:t>
+      </w:r>
+      <w:r>
+        <w:t xml:space="preserve">des possibles (notions de choix de narration) qui affecte le </w:t>
+      </w:r>
+      <w:r>
+        <w:rPr>
+          <w:i/>
+        </w:rPr>
+        <w:t>layout</w:t>
+      </w:r>
+      <w:r>
+        <w:t xml:space="preserve"> du jeu et la relation entre les personnages communiquant.</w:t>
+      </w:r>
+      <w:r>
+        <w:t xml:space="preserve"> Layout = relation personnage.</w:t>
+      </w:r>
+    </w:p>
+    <w:p>
+      <w:pPr>
+        <w:pStyle w:val="Paragraphedeliste"/>
+        <w:numPr>
+          <w:ilvl w:val="0"/>
+          <w:numId w:val="2"/>
+        </w:numPr>
+      </w:pPr>
+      <w:r>
+        <w:t>Relation triangulaire entre le protagoniste, un personnage avec qui communiquer, et un autre personnage/concept avec qui communiquer</w:t>
+      </w:r>
+      <w:r>
+        <w:t xml:space="preserve">. Deux jauges liées à </w:t>
+      </w:r>
+      <w:r>
+        <w:t>éléments</w:t>
+      </w:r>
+      <w:r>
+        <w:t xml:space="preserve"> de jeux </w:t>
+      </w:r>
+      <w:r>
+        <w:t xml:space="preserve">(physique du jeu) </w:t>
+      </w:r>
+      <w:r>
+        <w:t xml:space="preserve">ou </w:t>
+      </w:r>
+      <w:r>
+        <w:rPr>
+          <w:i/>
+        </w:rPr>
+        <w:t>layout</w:t>
+      </w:r>
+      <w:r>
+        <w:t xml:space="preserve"> du jeu</w:t>
+      </w:r>
+      <w:r>
+        <w:t>.</w:t>
+      </w:r>
+    </w:p>
+    <w:p>
+      <w:pPr>
+        <w:pStyle w:val="Paragraphedeliste"/>
+        <w:numPr>
+          <w:ilvl w:val="0"/>
+          <w:numId w:val="2"/>
+        </w:numPr>
+      </w:pPr>
+      <w:r>
+        <w:t>Modulation proximité/distance avec personnages ou concepts.</w:t>
+      </w:r>
+      <w:r>
+        <w:t xml:space="preserve"> Cette modulation </w:t>
+      </w:r>
+      <w:r>
+        <w:t>affecte un paramètre du jeu.</w:t>
+      </w:r>
+    </w:p>
+    <w:p>
+      <w:pPr>
+        <w:pStyle w:val="Paragraphedeliste"/>
+        <w:numPr>
+          <w:ilvl w:val="0"/>
+          <w:numId w:val="2"/>
+        </w:numPr>
+      </w:pPr>
+      <w:r>
+        <w:t>Piège autour des zones de communication pour représenter la difficulté à contacter quelqu’un</w:t>
+      </w:r>
+    </w:p>
+    <w:p>
+      <w:pPr>
+        <w:pStyle w:val="Paragraphedeliste"/>
+        <w:numPr>
+          <w:ilvl w:val="0"/>
+          <w:numId w:val="2"/>
+        </w:numPr>
+      </w:pPr>
+      <w:r>
+        <w:t>Calendrier / Agenda</w:t>
+      </w:r>
+    </w:p>
+    <w:p>
+      <w:pPr>
+        <w:pStyle w:val="Paragraphedeliste"/>
+        <w:numPr>
+          <w:ilvl w:val="0"/>
+          <w:numId w:val="2"/>
+        </w:numPr>
+      </w:pPr>
+      <w:r>
+        <w:t xml:space="preserve">Compétence </w:t>
+      </w:r>
+      <w:proofErr w:type="spellStart"/>
+      <w:r>
+        <w:t>dézoom</w:t>
+      </w:r>
+      <w:proofErr w:type="spellEnd"/>
+      <w:r>
+        <w:t xml:space="preserve"> caméra</w:t>
+      </w:r>
+    </w:p>
+    <w:p>
+      <w:pPr>
+        <w:pStyle w:val="Paragraphedeliste"/>
+        <w:numPr>
+          <w:ilvl w:val="0"/>
+          <w:numId w:val="2"/>
+        </w:numPr>
+      </w:pPr>
+      <w:r>
+        <w:t>Idée setting et o</w:t>
+      </w:r>
+      <w:r>
+        <w:t xml:space="preserve">util communication : </w:t>
+      </w:r>
+      <w:r>
+        <w:t xml:space="preserve">grosse </w:t>
+      </w:r>
+      <w:r>
+        <w:t>torche / flamme dans laquelle on voit l’autre personnage ? La flamme s’</w:t>
+      </w:r>
+      <w:proofErr w:type="spellStart"/>
+      <w:r>
+        <w:t>éteind</w:t>
+      </w:r>
+      <w:proofErr w:type="spellEnd"/>
+      <w:r>
+        <w:t xml:space="preserve"> quand on finit de communiquer, la lumière disparaît sur l’écran (tout devient noir) puis d’autres flammes s’allument et dévoilent le niveau suivant.</w:t>
+      </w:r>
+      <w:r>
+        <w:t xml:space="preserve"> On pourrait changer la couleur des flammes de la même façon qu’on changerait la couleur de l’habit du personnage.</w:t>
+      </w:r>
+      <w:r>
+        <w:t xml:space="preserve"> On serait dans une forêt assez sombre où des torches ponctuent les niveaux.</w:t>
+      </w:r>
+    </w:p>
+    <w:p>
+      <w:pPr>
+        <w:pStyle w:val="Paragraphedeliste"/>
+        <w:numPr>
+          <w:ilvl w:val="0"/>
+          <w:numId w:val="2"/>
+        </w:numPr>
+      </w:pPr>
+      <w:r>
+        <w:t>Idée pour remplacer le dialogue : suivre des fantômes</w:t>
+      </w:r>
+      <w:r>
+        <w:t xml:space="preserve"> qui quand on les rejoint nous donne une compétence </w:t>
+      </w:r>
+    </w:p>
+    <w:p>
+      <w:pPr>
+        <w:pStyle w:val="Paragraphedeliste"/>
+        <w:numPr>
+          <w:ilvl w:val="0"/>
+          <w:numId w:val="2"/>
+        </w:numPr>
+      </w:pPr>
+      <w:r>
+        <w:t xml:space="preserve">Idée tuto : </w:t>
+      </w:r>
+      <w:r>
+        <w:t xml:space="preserve">tableau 1 = on suit le fantôme 1 qui nous donne le saut, tableau 2 = on suit le fantôme 2 qui nous donne le </w:t>
+      </w:r>
+      <w:proofErr w:type="spellStart"/>
+      <w:r>
+        <w:t>dash</w:t>
+      </w:r>
+      <w:proofErr w:type="spellEnd"/>
+      <w:r>
+        <w:t>, tableau 3 = les deux fantômes sont présents et on doit choisir</w:t>
+      </w:r>
+    </w:p>
+    <w:p>
+      <w:pPr>
+        <w:pStyle w:val="Paragraphedeliste"/>
+        <w:numPr>
+          <w:ilvl w:val="0"/>
+          <w:numId w:val="2"/>
+        </w:numPr>
+      </w:pPr>
+      <w:r>
+        <w:t>Autel consultable qui nous donne du lore sur un personnage</w:t>
+      </w:r>
+      <w:r>
+        <w:t xml:space="preserve"> (ne pas imposer de lore, si lore imposé </w:t>
+      </w:r>
+      <w:r>
+        <w:sym w:font="Wingdings" w:char="F0E0"/>
+      </w:r>
+      <w:r>
+        <w:t xml:space="preserve"> récompense mécanique derrière, si lore imposé </w:t>
+      </w:r>
+      <w:r>
+        <w:sym w:font="Wingdings" w:char="F0E0"/>
+      </w:r>
+      <w:r>
+        <w:t xml:space="preserve"> nécessité de sens précis par rapport à au jeu (apprendre quelque chose sur le jeu, sur les persos…)</w:t>
+      </w:r>
+    </w:p>
+    <w:p>
       <w:r>
         <w:t xml:space="preserve">Listes des paramètres modifiables selon la relation </w:t>
       </w:r>
@@ -2073,12 +2216,14 @@
         <w:lastRenderedPageBreak/>
         <w:t xml:space="preserve">La compétence de </w:t>
       </w:r>
+      <w:proofErr w:type="spellStart"/>
       <w:r>
         <w:rPr>
           <w:i/>
         </w:rPr>
         <w:t>dash</w:t>
       </w:r>
+      <w:proofErr w:type="spellEnd"/>
       <w:r>
         <w:t xml:space="preserve"> (acquisition et optimisation)</w:t>
       </w:r>

</xml_diff>

<commit_message>
Rework GDD (sauf narration et DA)
</commit_message>
<xml_diff>
--- a/GDD Florentin et Lucas.docx
+++ b/GDD Florentin et Lucas.docx
@@ -6,15 +6,31 @@
       <w:pPr>
         <w:pStyle w:val="Titre"/>
         <w:rPr>
+          <w:b/>
+          <w:bCs/>
           <w:i/>
         </w:rPr>
       </w:pPr>
       <w:r>
+        <w:rPr>
+          <w:b/>
+          <w:bCs/>
+        </w:rPr>
         <w:t>ASTRAY</w:t>
       </w:r>
     </w:p>
     <w:p>
-      <w:r>
+      <w:pPr>
+        <w:rPr>
+          <w:i/>
+          <w:iCs/>
+        </w:rPr>
+      </w:pPr>
+      <w:r>
+        <w:rPr>
+          <w:i/>
+          <w:iCs/>
+        </w:rPr>
         <w:t>Lucas Friche, Florentin Peters</w:t>
       </w:r>
     </w:p>
@@ -28,10 +44,12 @@
     </w:p>
     <w:p>
       <w:r>
+        <w:rPr>
+          <w:b/>
+          <w:bCs/>
+        </w:rPr>
         <w:t>Astray</w:t>
       </w:r>
-      <w:bookmarkStart w:id="0" w:name="_GoBack"/>
-      <w:bookmarkEnd w:id="0"/>
       <w:r>
         <w:t xml:space="preserve"> est un jeu </w:t>
       </w:r>
@@ -39,16 +57,49 @@
         <w:t>de plateforme expressif en 2D dans lequel on doit gérer les relations qu’on entretient avec d’autre(s) personnage(s)</w:t>
       </w:r>
       <w:r>
+        <w:t xml:space="preserve"> aux allures de spectres</w:t>
+      </w:r>
+      <w:r>
         <w:t xml:space="preserve">. </w:t>
       </w:r>
       <w:r>
-        <w:t xml:space="preserve">On incarne un personnage encapuchonné se baladant dans une forêt mystique à la recherche de rencontres. </w:t>
-      </w:r>
-      <w:r>
-        <w:t xml:space="preserve">En fonction du personnage suivi, </w:t>
-      </w:r>
-      <w:r>
-        <w:t>le joueur acquiert des capacités différentes.</w:t>
+        <w:t>On incarne un</w:t>
+      </w:r>
+      <w:r>
+        <w:t xml:space="preserve">-e </w:t>
+      </w:r>
+      <w:r>
+        <w:t>encapuchonné</w:t>
+      </w:r>
+      <w:r>
+        <w:t>-e</w:t>
+      </w:r>
+      <w:r>
+        <w:t xml:space="preserve"> se baladant dans une forêt mystique à la recherche de rencontres. </w:t>
+      </w:r>
+      <w:r>
+        <w:t xml:space="preserve">En fonction du </w:t>
+      </w:r>
+      <w:r>
+        <w:t>spectre</w:t>
+      </w:r>
+      <w:r>
+        <w:t xml:space="preserve"> que l’on suit</w:t>
+      </w:r>
+      <w:r>
+        <w:t xml:space="preserve">, </w:t>
+      </w:r>
+      <w:r>
+        <w:t xml:space="preserve">on acquerra des </w:t>
+      </w:r>
+      <w:r>
+        <w:t>capacités différentes</w:t>
+      </w:r>
+      <w:r>
+        <w:t xml:space="preserve"> et on entretiendra </w:t>
+      </w:r>
+      <w:r>
+        <w:t>des relations différentes avec les spectres.</w:t>
       </w:r>
     </w:p>
     <w:p>
@@ -56,13 +107,7 @@
         <w:pStyle w:val="Titre1"/>
       </w:pPr>
       <w:r>
-        <w:t>Thématique</w:t>
-      </w:r>
-      <w:r>
-        <w:t xml:space="preserve"> et M</w:t>
-      </w:r>
-      <w:r>
-        <w:t>essage</w:t>
+        <w:t>Message</w:t>
       </w:r>
     </w:p>
     <w:p>
@@ -75,45 +120,228 @@
         <w:rPr>
           <w:color w:val="000000" w:themeColor="text1"/>
         </w:rPr>
-        <w:t>Gérer la distance avec tous les personnages,</w:t>
-      </w:r>
-      <w:r>
-        <w:rPr>
+        <w:t xml:space="preserve">Dans </w:t>
+      </w:r>
+      <w:r>
+        <w:rPr>
+          <w:b/>
+          <w:bCs/>
           <w:color w:val="000000" w:themeColor="text1"/>
         </w:rPr>
-        <w:t xml:space="preserve"> choisir un personnage étant métaphore de s’en rapprocher</w:t>
+        <w:t>Astray</w:t>
       </w:r>
       <w:r>
         <w:rPr>
           <w:color w:val="000000" w:themeColor="text1"/>
         </w:rPr>
-        <w:t xml:space="preserve"> et de s’éloigner de l’autre.</w:t>
-      </w:r>
-    </w:p>
-    <w:p>
-      <w:pPr>
-        <w:rPr>
+        <w:t xml:space="preserve">, il s’agit de </w:t>
+      </w:r>
+      <w:r>
+        <w:rPr>
+          <w:b/>
+          <w:bCs/>
           <w:color w:val="000000" w:themeColor="text1"/>
         </w:rPr>
-      </w:pPr>
-      <w:r>
-        <w:rPr>
+        <w:t>g</w:t>
+      </w:r>
+      <w:r>
+        <w:rPr>
+          <w:b/>
+          <w:bCs/>
           <w:color w:val="000000" w:themeColor="text1"/>
         </w:rPr>
-        <w:t>Ne pas juger le comportement du joueur</w:t>
-      </w:r>
-      <w:r>
-        <w:rPr>
+        <w:t xml:space="preserve">érer la distance </w:t>
+      </w:r>
+      <w:r>
+        <w:rPr>
+          <w:b/>
+          <w:bCs/>
           <w:color w:val="000000" w:themeColor="text1"/>
         </w:rPr>
-        <w:t xml:space="preserve"> et ne pas faire de manichéisme</w:t>
-      </w:r>
-      <w:r>
-        <w:rPr>
+        <w:t xml:space="preserve">dans des relations </w:t>
+      </w:r>
+      <w:r>
+        <w:rPr>
+          <w:b/>
+          <w:bCs/>
           <w:color w:val="000000" w:themeColor="text1"/>
         </w:rPr>
+        <w:t xml:space="preserve">avec </w:t>
+      </w:r>
+      <w:r>
+        <w:rPr>
+          <w:b/>
+          <w:bCs/>
+          <w:color w:val="000000" w:themeColor="text1"/>
+        </w:rPr>
+        <w:t>différentes personnes</w:t>
+      </w:r>
+      <w:r>
+        <w:rPr>
+          <w:color w:val="000000" w:themeColor="text1"/>
+        </w:rPr>
+        <w:t xml:space="preserve">. </w:t>
+      </w:r>
+      <w:r>
+        <w:rPr>
+          <w:color w:val="000000" w:themeColor="text1"/>
+        </w:rPr>
+        <w:t>En choisissant</w:t>
+      </w:r>
+      <w:r>
+        <w:rPr>
+          <w:color w:val="000000" w:themeColor="text1"/>
+        </w:rPr>
+        <w:t xml:space="preserve"> d</w:t>
+      </w:r>
+      <w:r>
+        <w:rPr>
+          <w:color w:val="000000" w:themeColor="text1"/>
+        </w:rPr>
+        <w:t>e rencontrer tel ou tel spectre, on s’en</w:t>
+      </w:r>
+      <w:r>
+        <w:rPr>
+          <w:color w:val="000000" w:themeColor="text1"/>
+        </w:rPr>
+        <w:t xml:space="preserve"> rapproche</w:t>
+      </w:r>
+      <w:r>
+        <w:rPr>
+          <w:color w:val="000000" w:themeColor="text1"/>
+        </w:rPr>
+        <w:t>,</w:t>
+      </w:r>
+      <w:r>
+        <w:rPr>
+          <w:color w:val="000000" w:themeColor="text1"/>
+        </w:rPr>
+        <w:t xml:space="preserve"> tout en</w:t>
+      </w:r>
+      <w:r>
+        <w:rPr>
+          <w:color w:val="000000" w:themeColor="text1"/>
+        </w:rPr>
+        <w:t xml:space="preserve"> s’éloign</w:t>
+      </w:r>
+      <w:r>
+        <w:rPr>
+          <w:color w:val="000000" w:themeColor="text1"/>
+        </w:rPr>
+        <w:t>ant</w:t>
+      </w:r>
+      <w:r>
+        <w:rPr>
+          <w:color w:val="000000" w:themeColor="text1"/>
+        </w:rPr>
+        <w:t xml:space="preserve"> de l’autre.</w:t>
+      </w:r>
+      <w:r>
+        <w:rPr>
+          <w:color w:val="000000" w:themeColor="text1"/>
+        </w:rPr>
+        <w:t xml:space="preserve"> Cependant, </w:t>
+      </w:r>
+      <w:r>
+        <w:rPr>
+          <w:color w:val="000000" w:themeColor="text1"/>
+        </w:rPr>
+        <w:t>le choix est libre et aucun jugement n’est fait sur celui-ci.</w:t>
+      </w:r>
+      <w:r>
+        <w:rPr>
+          <w:color w:val="000000" w:themeColor="text1"/>
+        </w:rPr>
+        <w:t xml:space="preserve"> </w:t>
+      </w:r>
+      <w:r>
+        <w:rPr>
+          <w:color w:val="000000" w:themeColor="text1"/>
+        </w:rPr>
+        <w:t>U</w:t>
+      </w:r>
+      <w:r>
+        <w:rPr>
+          <w:color w:val="000000" w:themeColor="text1"/>
+        </w:rPr>
+        <w:t>n-e joueur-se peut très bien décider de n’entretenir une relation qu’avec l’un ou l’autre des spectres</w:t>
+      </w:r>
+      <w:r>
+        <w:rPr>
+          <w:color w:val="000000" w:themeColor="text1"/>
+        </w:rPr>
+        <w:t xml:space="preserve">, voire les deux en parallèle : </w:t>
+      </w:r>
+      <w:r>
+        <w:rPr>
+          <w:color w:val="000000" w:themeColor="text1"/>
+        </w:rPr>
+        <w:t>cela les mènera</w:t>
+      </w:r>
+      <w:r>
+        <w:rPr>
+          <w:color w:val="000000" w:themeColor="text1"/>
+        </w:rPr>
+        <w:t xml:space="preserve"> simplement</w:t>
+      </w:r>
+      <w:r>
+        <w:rPr>
+          <w:color w:val="000000" w:themeColor="text1"/>
+        </w:rPr>
+        <w:t xml:space="preserve"> à des </w:t>
+      </w:r>
+      <w:r>
+        <w:rPr>
+          <w:b/>
+          <w:bCs/>
+          <w:color w:val="000000" w:themeColor="text1"/>
+        </w:rPr>
+        <w:t>parcours différents</w:t>
+      </w:r>
+      <w:r>
+        <w:rPr>
+          <w:b/>
+          <w:bCs/>
+          <w:color w:val="000000" w:themeColor="text1"/>
+        </w:rPr>
+        <w:t xml:space="preserve"> </w:t>
+      </w:r>
+      <w:r>
+        <w:rPr>
+          <w:color w:val="000000" w:themeColor="text1"/>
+        </w:rPr>
+        <w:t>qui ont chacun leur lot d</w:t>
+      </w:r>
+      <w:r>
+        <w:rPr>
+          <w:color w:val="000000" w:themeColor="text1"/>
+        </w:rPr>
+        <w:t>’expériences à vivr</w:t>
+      </w:r>
+      <w:r>
+        <w:rPr>
+          <w:color w:val="000000" w:themeColor="text1"/>
+        </w:rPr>
+        <w:t>e</w:t>
+      </w:r>
+      <w:r>
+        <w:rPr>
+          <w:color w:val="000000" w:themeColor="text1"/>
+        </w:rPr>
         <w:t>.</w:t>
       </w:r>
+      <w:r>
+        <w:rPr>
+          <w:color w:val="000000" w:themeColor="text1"/>
+        </w:rPr>
+        <w:t xml:space="preserve"> </w:t>
+      </w:r>
+      <w:r>
+        <w:rPr>
+          <w:color w:val="000000" w:themeColor="text1"/>
+        </w:rPr>
+        <w:t xml:space="preserve">De plus, entre deux rencontres, les joueur-se-s sont soumis à de nombreuses embûches, traduisant la difficulté potentielle d’une relation à distance. </w:t>
+      </w:r>
     </w:p>
     <w:p>
       <w:pPr>
@@ -125,16 +353,32 @@
     </w:p>
     <w:p>
       <w:r>
-        <w:t>[NOM DU JEU] se passe dans une forêt où</w:t>
+        <w:rPr>
+          <w:b/>
+          <w:bCs/>
+        </w:rPr>
+        <w:t>Astray</w:t>
+      </w:r>
+      <w:r>
+        <w:t xml:space="preserve"> se passe dans une</w:t>
+      </w:r>
+      <w:r>
+        <w:t xml:space="preserve"> sombre</w:t>
+      </w:r>
+      <w:r>
+        <w:t xml:space="preserve"> forêt où</w:t>
       </w:r>
       <w:r>
         <w:t xml:space="preserve"> des éléments fantastiques et surnaturels</w:t>
       </w:r>
       <w:r>
-        <w:t xml:space="preserve"> font leur apparition. </w:t>
-      </w:r>
-      <w:r>
-        <w:t>Le joueur cherche à rencontrer un des deux fantôme/esprits.</w:t>
+        <w:t xml:space="preserve"> font leur apparition</w:t>
+      </w:r>
+      <w:r>
+        <w:t xml:space="preserve"> – notamment des spectres. </w:t>
+      </w:r>
+      <w:r>
+        <w:t xml:space="preserve">La forêt est un lieu mystique, empreint de mystère et de spiritualité. </w:t>
       </w:r>
     </w:p>
     <w:p>
@@ -146,45 +390,76 @@
       </w:r>
     </w:p>
     <w:p>
-      <w:r>
+      <w:pPr>
         <w:rPr>
           <w:i/>
           <w:u w:val="single"/>
         </w:rPr>
-        <w:t>Celeste</w:t>
-      </w:r>
-      <w:r>
-        <w:rPr>
-          <w:u w:val="single"/>
-        </w:rPr>
-        <w:t> :</w:t>
-      </w:r>
-      <w:r>
-        <w:t xml:space="preserve"> </w:t>
-      </w:r>
-      <w:r>
-        <w:t xml:space="preserve">plateforme dans lequel </w:t>
-      </w:r>
-      <w:r>
-        <w:t xml:space="preserve">la mécanique de progression spatiale </w:t>
-      </w:r>
-      <w:r>
-        <w:t xml:space="preserve">est liée </w:t>
-      </w:r>
-      <w:r>
-        <w:t>à un avancement narratif et empathique.</w:t>
-      </w:r>
-      <w:r>
-        <w:t xml:space="preserve"> Level design expressif.</w:t>
-      </w:r>
-    </w:p>
-    <w:p>
+      </w:pPr>
+      <w:r>
+        <w:rPr>
+          <w:noProof/>
+        </w:rPr>
+        <w:drawing>
+          <wp:inline distT="0" distB="0" distL="0" distR="0" wp14:anchorId="6E7B100B" wp14:editId="0D044991">
+            <wp:extent cx="5657850" cy="3182541"/>
+            <wp:effectExtent l="0" t="0" r="0" b="0"/>
+            <wp:docPr id="2" name="Image 2"/>
+            <wp:cNvGraphicFramePr>
+              <a:graphicFrameLocks xmlns:a="http://schemas.openxmlformats.org/drawingml/2006/main" noChangeAspect="1"/>
+            </wp:cNvGraphicFramePr>
+            <a:graphic xmlns:a="http://schemas.openxmlformats.org/drawingml/2006/main">
+              <a:graphicData uri="http://schemas.openxmlformats.org/drawingml/2006/picture">
+                <pic:pic xmlns:pic="http://schemas.openxmlformats.org/drawingml/2006/picture">
+                  <pic:nvPicPr>
+                    <pic:cNvPr id="0" name="Picture 1"/>
+                    <pic:cNvPicPr>
+                      <a:picLocks noChangeAspect="1" noChangeArrowheads="1"/>
+                    </pic:cNvPicPr>
+                  </pic:nvPicPr>
+                  <pic:blipFill>
+                    <a:blip r:embed="rId5">
+                      <a:extLst>
+                        <a:ext uri="{28A0092B-C50C-407E-A947-70E740481C1C}">
+                          <a14:useLocalDpi xmlns:a14="http://schemas.microsoft.com/office/drawing/2010/main" val="0"/>
+                        </a:ext>
+                      </a:extLst>
+                    </a:blip>
+                    <a:srcRect/>
+                    <a:stretch>
+                      <a:fillRect/>
+                    </a:stretch>
+                  </pic:blipFill>
+                  <pic:spPr bwMode="auto">
+                    <a:xfrm>
+                      <a:off x="0" y="0"/>
+                      <a:ext cx="5668154" cy="3188337"/>
+                    </a:xfrm>
+                    <a:prstGeom prst="rect">
+                      <a:avLst/>
+                    </a:prstGeom>
+                    <a:noFill/>
+                    <a:ln>
+                      <a:noFill/>
+                    </a:ln>
+                  </pic:spPr>
+                </pic:pic>
+              </a:graphicData>
+            </a:graphic>
+          </wp:inline>
+        </w:drawing>
+      </w:r>
+    </w:p>
+    <w:p>
+      <w:pPr>
+        <w:jc w:val="center"/>
+      </w:pPr>
       <w:r>
         <w:rPr>
           <w:i/>
           <w:u w:val="single"/>
         </w:rPr>
-        <w:t>Lifeline</w:t>
+        <w:t>Celeste</w:t>
       </w:r>
       <w:r>
         <w:rPr>
@@ -193,45 +468,245 @@
         <w:t> :</w:t>
       </w:r>
       <w:r>
-        <w:t xml:space="preserve"> attente dans la réponse d’un message (</w:t>
-      </w:r>
-      <w:r>
-        <w:t>parfois</w:t>
-      </w:r>
-      <w:r>
-        <w:t xml:space="preserve"> plusieurs heures)</w:t>
+        <w:t xml:space="preserve"> </w:t>
+      </w:r>
+      <w:r>
+        <w:t>Astray s’inspire de</w:t>
+      </w:r>
+      <w:r>
+        <w:t xml:space="preserve"> </w:t>
+      </w:r>
+      <w:r>
+        <w:t xml:space="preserve">la mécanique de progression spatiale </w:t>
+      </w:r>
+      <w:r>
+        <w:t xml:space="preserve">liée </w:t>
+      </w:r>
+      <w:r>
+        <w:t>à un avancement narratif et empathique.</w:t>
+      </w:r>
+      <w:r>
+        <w:t xml:space="preserve"> </w:t>
+      </w:r>
+      <w:r>
+        <w:t xml:space="preserve">Le </w:t>
+      </w:r>
+      <w:proofErr w:type="spellStart"/>
+      <w:r>
+        <w:t>l</w:t>
+      </w:r>
+      <w:r>
+        <w:t>evel</w:t>
+      </w:r>
+      <w:proofErr w:type="spellEnd"/>
+      <w:r>
+        <w:t xml:space="preserve"> design </w:t>
+      </w:r>
+      <w:r>
+        <w:t xml:space="preserve">est aussi </w:t>
+      </w:r>
+      <w:r>
+        <w:t>expressif</w:t>
+      </w:r>
+      <w:r>
+        <w:t xml:space="preserve"> dans le sens où il reflète ce que vit Madeline, la protagoniste</w:t>
       </w:r>
       <w:r>
         <w:t>.</w:t>
       </w:r>
     </w:p>
     <w:p>
+      <w:r>
+        <w:rPr>
+          <w:noProof/>
+        </w:rPr>
+        <w:lastRenderedPageBreak/>
+        <w:drawing>
+          <wp:inline distT="0" distB="0" distL="0" distR="0" wp14:anchorId="6180ABDB" wp14:editId="75F6E27A">
+            <wp:extent cx="5438775" cy="3061564"/>
+            <wp:effectExtent l="0" t="0" r="0" b="5715"/>
+            <wp:docPr id="3" name="Image 3"/>
+            <wp:cNvGraphicFramePr>
+              <a:graphicFrameLocks xmlns:a="http://schemas.openxmlformats.org/drawingml/2006/main" noChangeAspect="1"/>
+            </wp:cNvGraphicFramePr>
+            <a:graphic xmlns:a="http://schemas.openxmlformats.org/drawingml/2006/main">
+              <a:graphicData uri="http://schemas.openxmlformats.org/drawingml/2006/picture">
+                <pic:pic xmlns:pic="http://schemas.openxmlformats.org/drawingml/2006/picture">
+                  <pic:nvPicPr>
+                    <pic:cNvPr id="0" name="Picture 2"/>
+                    <pic:cNvPicPr>
+                      <a:picLocks noChangeAspect="1" noChangeArrowheads="1"/>
+                    </pic:cNvPicPr>
+                  </pic:nvPicPr>
+                  <pic:blipFill>
+                    <a:blip r:embed="rId6">
+                      <a:extLst>
+                        <a:ext uri="{28A0092B-C50C-407E-A947-70E740481C1C}">
+                          <a14:useLocalDpi xmlns:a14="http://schemas.microsoft.com/office/drawing/2010/main" val="0"/>
+                        </a:ext>
+                      </a:extLst>
+                    </a:blip>
+                    <a:srcRect/>
+                    <a:stretch>
+                      <a:fillRect/>
+                    </a:stretch>
+                  </pic:blipFill>
+                  <pic:spPr bwMode="auto">
+                    <a:xfrm>
+                      <a:off x="0" y="0"/>
+                      <a:ext cx="5475021" cy="3081968"/>
+                    </a:xfrm>
+                    <a:prstGeom prst="rect">
+                      <a:avLst/>
+                    </a:prstGeom>
+                    <a:noFill/>
+                    <a:ln>
+                      <a:noFill/>
+                    </a:ln>
+                  </pic:spPr>
+                </pic:pic>
+              </a:graphicData>
+            </a:graphic>
+          </wp:inline>
+        </w:drawing>
+      </w:r>
+      <w:proofErr w:type="spellStart"/>
       <w:r>
         <w:rPr>
           <w:i/>
           <w:u w:val="single"/>
         </w:rPr>
-        <w:t>Passage</w:t>
-      </w:r>
+        <w:t>Lifeline</w:t>
+      </w:r>
+      <w:proofErr w:type="spellEnd"/>
       <w:r>
         <w:rPr>
           <w:u w:val="single"/>
         </w:rPr>
-        <w:t xml:space="preserve"> (Rohrer) :</w:t>
-      </w:r>
-      <w:r>
-        <w:t xml:space="preserve"> horizontalité pour avancer dans le jeu vs verticalité pour l’explorer</w:t>
-      </w:r>
-      <w:r>
-        <w:t>. Deux manières opposées d’explorer l’univers du jeu.</w:t>
-      </w:r>
-    </w:p>
-    <w:p>
-      <w:r>
+        <w:t> :</w:t>
+      </w:r>
+      <w:r>
+        <w:t xml:space="preserve"> </w:t>
+      </w:r>
+      <w:r>
+        <w:t>Astray s’inspire de la mécanique d’</w:t>
+      </w:r>
+      <w:r>
+        <w:t xml:space="preserve">attente dans la réponse d’un message </w:t>
+      </w:r>
+      <w:r>
+        <w:t>du jeu. On ne sait pas quand la prochaine rencontre avec des spectres se fait, quelle longueur fera le niveau.</w:t>
+      </w:r>
+    </w:p>
+    <w:p>
+      <w:pPr>
         <w:rPr>
           <w:i/>
           <w:u w:val="single"/>
         </w:rPr>
+      </w:pPr>
+      <w:r>
+        <w:rPr>
+          <w:noProof/>
+        </w:rPr>
+        <w:drawing>
+          <wp:inline distT="0" distB="0" distL="0" distR="0" wp14:anchorId="34B4A6C2" wp14:editId="1CA51466">
+            <wp:extent cx="5219700" cy="2990850"/>
+            <wp:effectExtent l="0" t="0" r="0" b="0"/>
+            <wp:docPr id="4" name="Image 4" descr="Résultat de recherche d'images pour &quot;passage rohrer&quot;"/>
+            <wp:cNvGraphicFramePr>
+              <a:graphicFrameLocks xmlns:a="http://schemas.openxmlformats.org/drawingml/2006/main" noChangeAspect="1"/>
+            </wp:cNvGraphicFramePr>
+            <a:graphic xmlns:a="http://schemas.openxmlformats.org/drawingml/2006/main">
+              <a:graphicData uri="http://schemas.openxmlformats.org/drawingml/2006/picture">
+                <pic:pic xmlns:pic="http://schemas.openxmlformats.org/drawingml/2006/picture">
+                  <pic:nvPicPr>
+                    <pic:cNvPr id="0" name="Picture 3" descr="Résultat de recherche d'images pour &quot;passage rohrer&quot;"/>
+                    <pic:cNvPicPr>
+                      <a:picLocks noChangeAspect="1" noChangeArrowheads="1"/>
+                    </pic:cNvPicPr>
+                  </pic:nvPicPr>
+                  <pic:blipFill>
+                    <a:blip r:embed="rId7">
+                      <a:extLst>
+                        <a:ext uri="{28A0092B-C50C-407E-A947-70E740481C1C}">
+                          <a14:useLocalDpi xmlns:a14="http://schemas.microsoft.com/office/drawing/2010/main" val="0"/>
+                        </a:ext>
+                      </a:extLst>
+                    </a:blip>
+                    <a:srcRect/>
+                    <a:stretch>
+                      <a:fillRect/>
+                    </a:stretch>
+                  </pic:blipFill>
+                  <pic:spPr bwMode="auto">
+                    <a:xfrm>
+                      <a:off x="0" y="0"/>
+                      <a:ext cx="5219700" cy="2990850"/>
+                    </a:xfrm>
+                    <a:prstGeom prst="rect">
+                      <a:avLst/>
+                    </a:prstGeom>
+                    <a:noFill/>
+                    <a:ln>
+                      <a:noFill/>
+                    </a:ln>
+                  </pic:spPr>
+                </pic:pic>
+              </a:graphicData>
+            </a:graphic>
+          </wp:inline>
+        </w:drawing>
+      </w:r>
+    </w:p>
+    <w:p>
+      <w:r>
+        <w:rPr>
+          <w:i/>
+          <w:u w:val="single"/>
+        </w:rPr>
+        <w:t>Passage</w:t>
+      </w:r>
+      <w:r>
+        <w:rPr>
+          <w:u w:val="single"/>
+        </w:rPr>
+        <w:t xml:space="preserve"> :</w:t>
+      </w:r>
+      <w:r>
+        <w:t xml:space="preserve"> </w:t>
+      </w:r>
+      <w:r>
+        <w:t xml:space="preserve">Astray s’inspire de la dualité dans les manières d’explorer l’univers de Passage. </w:t>
+      </w:r>
+      <w:r>
+        <w:t>L’</w:t>
+      </w:r>
+      <w:r>
+        <w:t>horizontalité</w:t>
+      </w:r>
+      <w:r>
+        <w:t xml:space="preserve"> est utilisée</w:t>
+      </w:r>
+      <w:r>
+        <w:t xml:space="preserve"> pour avancer </w:t>
+      </w:r>
+      <w:r>
+        <w:t>d’une première manière tandis que la verticalité pour une autre : les deux étant opposées</w:t>
+      </w:r>
+      <w:r>
+        <w:t xml:space="preserve"> et offrent des fins différentes sans pour autant juger les joueur-se-s</w:t>
+      </w:r>
+      <w:r>
+        <w:t>.</w:t>
+      </w:r>
+    </w:p>
+    <w:p>
+      <w:r>
+        <w:rPr>
+          <w:i/>
+          <w:u w:val="single"/>
+        </w:rPr>
         <w:t>New Weird</w:t>
       </w:r>
       <w:r>
@@ -253,7 +728,34 @@
         <w:t xml:space="preserve"> littéraire) :</w:t>
       </w:r>
       <w:r>
-        <w:t xml:space="preserve"> apparition du surnaturel qui modifie la réalité de manière surprenante</w:t>
+        <w:t xml:space="preserve"> </w:t>
+      </w:r>
+      <w:r>
+        <w:t>Astray s’inspire de l’</w:t>
+      </w:r>
+      <w:r>
+        <w:t xml:space="preserve">apparition </w:t>
+      </w:r>
+      <w:r>
+        <w:t>de</w:t>
+      </w:r>
+      <w:r>
+        <w:t xml:space="preserve"> surnaturel </w:t>
+      </w:r>
+      <w:r>
+        <w:t>modifiant</w:t>
+      </w:r>
+      <w:r>
+        <w:t xml:space="preserve"> la réalité de manière surprenante</w:t>
+      </w:r>
+      <w:r>
+        <w:t xml:space="preserve"> qui est </w:t>
+      </w:r>
+      <w:r>
+        <w:t>récurrente</w:t>
+      </w:r>
+      <w:r>
+        <w:t xml:space="preserve"> dans le New Weird</w:t>
       </w:r>
       <w:r>
         <w:t>.</w:t>
@@ -263,11 +765,138 @@
       <w:pPr>
         <w:pStyle w:val="Titre1"/>
       </w:pPr>
-      <w:r>
+    </w:p>
+    <w:p>
+      <w:pPr>
+        <w:rPr>
+          <w:rFonts w:asciiTheme="majorHAnsi" w:eastAsiaTheme="majorEastAsia" w:hAnsiTheme="majorHAnsi" w:cstheme="majorBidi"/>
+          <w:color w:val="2E74B5" w:themeColor="accent1" w:themeShade="BF"/>
+          <w:sz w:val="32"/>
+          <w:szCs w:val="32"/>
+        </w:rPr>
+      </w:pPr>
+      <w:r>
+        <w:br w:type="page"/>
+      </w:r>
+    </w:p>
+    <w:p>
+      <w:pPr>
+        <w:pStyle w:val="Titre1"/>
+      </w:pPr>
+      <w:r>
+        <w:lastRenderedPageBreak/>
         <w:t>Structure du jeu</w:t>
       </w:r>
     </w:p>
     <w:p>
+      <w:r>
+        <w:rPr>
+          <w:b/>
+          <w:bCs/>
+        </w:rPr>
+        <w:t>Astray</w:t>
+      </w:r>
+      <w:r>
+        <w:t xml:space="preserve"> est découpé en niveaux, eux-mêmes découpés en tableaux.</w:t>
+      </w:r>
+    </w:p>
+    <w:p>
+      <w:pPr>
+        <w:pStyle w:val="Titre2"/>
+      </w:pPr>
+      <w:r>
+        <w:t>Parcours</w:t>
+      </w:r>
+    </w:p>
+    <w:p>
+      <w:pPr>
+        <w:pStyle w:val="Paragraphedeliste"/>
+        <w:numPr>
+          <w:ilvl w:val="0"/>
+          <w:numId w:val="19"/>
+        </w:numPr>
+      </w:pPr>
+      <w:r>
+        <w:t>Composé d’autant de niveaux qu’il y’a eu de choix de spectres fait (si 3 choix, un parcours sera de 3 niveaux)</w:t>
+      </w:r>
+    </w:p>
+    <w:p>
+      <w:pPr>
+        <w:pStyle w:val="Paragraphedeliste"/>
+        <w:numPr>
+          <w:ilvl w:val="0"/>
+          <w:numId w:val="19"/>
+        </w:numPr>
+      </w:pPr>
+      <w:r>
+        <w:t>Amène à une fin propre</w:t>
+      </w:r>
+    </w:p>
+    <w:p>
+      <w:pPr>
+        <w:pStyle w:val="Paragraphedeliste"/>
+        <w:numPr>
+          <w:ilvl w:val="0"/>
+          <w:numId w:val="19"/>
+        </w:numPr>
+      </w:pPr>
+      <w:r>
+        <w:t>Se conclue par la rencontre avec l’un des deux spectres</w:t>
+      </w:r>
+      <w:r>
+        <w:t xml:space="preserve"> </w:t>
+      </w:r>
+      <w:r>
+        <w:rPr>
+          <w:highlight w:val="yellow"/>
+        </w:rPr>
+        <w:t>(dernier spectre choisi ?)</w:t>
+      </w:r>
+    </w:p>
+    <w:p>
+      <w:pPr>
+        <w:pStyle w:val="Paragraphedeliste"/>
+        <w:numPr>
+          <w:ilvl w:val="0"/>
+          <w:numId w:val="19"/>
+        </w:numPr>
+        <w:rPr>
+          <w:color w:val="5B9BD5" w:themeColor="accent1"/>
+        </w:rPr>
+      </w:pPr>
+      <w:r>
+        <w:t xml:space="preserve">Le nombre de parcours différents est égal à </w:t>
+      </w:r>
+      <w:r>
+        <w:rPr>
+          <w:color w:val="5B9BD5" w:themeColor="accent1"/>
+        </w:rPr>
+        <w:t>2</w:t>
+      </w:r>
+      <w:proofErr w:type="gramStart"/>
+      <w:r>
+        <w:rPr>
+          <w:color w:val="5B9BD5" w:themeColor="accent1"/>
+        </w:rPr>
+        <w:t>^(</w:t>
+      </w:r>
+      <w:proofErr w:type="gramEnd"/>
+      <w:r>
+        <w:rPr>
+          <w:color w:val="5B9BD5" w:themeColor="accent1"/>
+        </w:rPr>
+        <w:t>nombre de choix possibles)</w:t>
+      </w:r>
+    </w:p>
+    <w:p>
+      <w:pPr>
+        <w:pStyle w:val="Titre2"/>
+      </w:pPr>
+      <w:r>
+        <w:t>Niveaux</w:t>
+      </w:r>
+    </w:p>
+    <w:p>
       <w:pPr>
         <w:pStyle w:val="Paragraphedeliste"/>
         <w:numPr>
@@ -276,22 +905,499 @@
         </w:numPr>
       </w:pPr>
       <w:r>
-        <w:rPr>
-          <w:u w:val="single"/>
-        </w:rPr>
-        <w:t>Tableaux :</w:t>
+        <w:t>Nombre de tableaux variable</w:t>
+      </w:r>
+    </w:p>
+    <w:p>
+      <w:pPr>
+        <w:pStyle w:val="Paragraphedeliste"/>
+        <w:numPr>
+          <w:ilvl w:val="0"/>
+          <w:numId w:val="13"/>
+        </w:numPr>
+      </w:pPr>
+      <w:r>
+        <w:t>1 choix de</w:t>
+      </w:r>
+      <w:r>
+        <w:t xml:space="preserve"> rencontre de spectre</w:t>
+      </w:r>
+      <w:r>
+        <w:t xml:space="preserve"> au début du niveau</w:t>
+      </w:r>
+    </w:p>
+    <w:p>
+      <w:pPr>
+        <w:pStyle w:val="Paragraphedeliste"/>
+        <w:numPr>
+          <w:ilvl w:val="0"/>
+          <w:numId w:val="13"/>
+        </w:numPr>
+      </w:pPr>
+      <w:r>
+        <w:t>Deux chemins possibles en fonction du choix fait</w:t>
+      </w:r>
+    </w:p>
+    <w:p>
+      <w:pPr>
+        <w:pStyle w:val="Paragraphedeliste"/>
+        <w:numPr>
+          <w:ilvl w:val="0"/>
+          <w:numId w:val="13"/>
+        </w:numPr>
+      </w:pPr>
+      <w:r>
+        <w:t>Un niveau choisi prend en compte les niveaux parcourus et les compétences acquises</w:t>
       </w:r>
       <w:r>
         <w:t xml:space="preserve"> </w:t>
       </w:r>
       <w:r>
-        <w:t>taille fixe</w:t>
+        <w:t>précédemment</w:t>
+      </w:r>
+    </w:p>
+    <w:p>
+      <w:pPr>
+        <w:pStyle w:val="Titre2"/>
+      </w:pPr>
+      <w:r>
+        <w:t>Tableaux</w:t>
+      </w:r>
+    </w:p>
+    <w:p>
+      <w:pPr>
+        <w:pStyle w:val="Paragraphedeliste"/>
+        <w:numPr>
+          <w:ilvl w:val="0"/>
+          <w:numId w:val="13"/>
+        </w:numPr>
+      </w:pPr>
+      <w:r>
+        <w:t>Taille fixe</w:t>
+      </w:r>
+    </w:p>
+    <w:p>
+      <w:pPr>
+        <w:pStyle w:val="Paragraphedeliste"/>
+        <w:numPr>
+          <w:ilvl w:val="0"/>
+          <w:numId w:val="13"/>
+        </w:numPr>
+      </w:pPr>
+      <w:r>
+        <w:t>Le premier tableau d’un niveau comprend toujours le choix de spectre</w:t>
+      </w:r>
+    </w:p>
+    <w:p>
+      <w:pPr>
+        <w:pStyle w:val="Paragraphedeliste"/>
+        <w:numPr>
+          <w:ilvl w:val="0"/>
+          <w:numId w:val="13"/>
+        </w:numPr>
+      </w:pPr>
+      <w:r>
+        <w:t>Les tableaux suivants utilisent toujours la nouvelle compétence acquise</w:t>
+      </w:r>
+    </w:p>
+    <w:p>
+      <w:pPr>
+        <w:pStyle w:val="Paragraphedeliste"/>
+        <w:numPr>
+          <w:ilvl w:val="0"/>
+          <w:numId w:val="13"/>
+        </w:numPr>
+      </w:pPr>
+      <w:r>
+        <w:t>Un tableau utilise une ou plusieurs des compétences acquises</w:t>
+      </w:r>
+    </w:p>
+    <w:p>
+      <w:pPr>
+        <w:pStyle w:val="Titre2"/>
+      </w:pPr>
+      <w:r>
+        <w:t>Possibilité de niveaux</w:t>
       </w:r>
       <w:r>
         <w:t xml:space="preserve"> </w:t>
       </w:r>
     </w:p>
     <w:p>
+      <w:r>
+        <w:t>En exclu</w:t>
+      </w:r>
+      <w:r>
+        <w:t>a</w:t>
+      </w:r>
+      <w:r>
+        <w:t xml:space="preserve">nt le tutoriel, on a </w:t>
+      </w:r>
+      <w:r>
+        <w:rPr>
+          <w:color w:val="5B9BD5" w:themeColor="accent1"/>
+        </w:rPr>
+        <w:t>2</w:t>
+      </w:r>
+      <w:proofErr w:type="gramStart"/>
+      <w:r>
+        <w:rPr>
+          <w:color w:val="5B9BD5" w:themeColor="accent1"/>
+        </w:rPr>
+        <w:t>^(</w:t>
+      </w:r>
+      <w:proofErr w:type="gramEnd"/>
+      <w:r>
+        <w:rPr>
+          <w:color w:val="5B9BD5" w:themeColor="accent1"/>
+        </w:rPr>
+        <w:t>nombre de choix effectués)</w:t>
+      </w:r>
+      <w:r>
+        <w:rPr>
+          <w:color w:val="5B9BD5" w:themeColor="accent1"/>
+        </w:rPr>
+        <w:t xml:space="preserve"> </w:t>
+      </w:r>
+      <w:r>
+        <w:rPr>
+          <w:color w:val="5B9BD5" w:themeColor="accent1"/>
+        </w:rPr>
+        <w:t>+ les niveaux des choix précédents</w:t>
+      </w:r>
+      <w:r>
+        <w:t xml:space="preserve"> possibilités de niveaux</w:t>
+      </w:r>
+      <w:r>
+        <w:t> :</w:t>
+      </w:r>
+    </w:p>
+    <w:p>
+      <w:pPr>
+        <w:pStyle w:val="Paragraphedeliste"/>
+        <w:numPr>
+          <w:ilvl w:val="0"/>
+          <w:numId w:val="18"/>
+        </w:numPr>
+      </w:pPr>
+      <w:r>
+        <w:t>1 choix = 2 niveaux</w:t>
+      </w:r>
+    </w:p>
+    <w:p>
+      <w:pPr>
+        <w:pStyle w:val="Paragraphedeliste"/>
+        <w:numPr>
+          <w:ilvl w:val="0"/>
+          <w:numId w:val="18"/>
+        </w:numPr>
+      </w:pPr>
+      <w:r>
+        <w:t>2 choix = 4 niveaux</w:t>
+      </w:r>
+      <w:r>
+        <w:t xml:space="preserve"> + 2 niveaux = 6 niveaux au total</w:t>
+      </w:r>
+    </w:p>
+    <w:p>
+      <w:pPr>
+        <w:pStyle w:val="Paragraphedeliste"/>
+        <w:numPr>
+          <w:ilvl w:val="0"/>
+          <w:numId w:val="18"/>
+        </w:numPr>
+      </w:pPr>
+      <w:r>
+        <w:t>3 choix = 8 niveaux</w:t>
+      </w:r>
+      <w:r>
+        <w:t xml:space="preserve"> + 6 niveaux = 14 niveaux au total</w:t>
+      </w:r>
+    </w:p>
+    <w:p>
+      <w:pPr>
+        <w:pStyle w:val="Paragraphedeliste"/>
+        <w:numPr>
+          <w:ilvl w:val="0"/>
+          <w:numId w:val="18"/>
+        </w:numPr>
+      </w:pPr>
+      <w:r>
+        <w:t>4 choix = 16 niveaux</w:t>
+      </w:r>
+      <w:r>
+        <w:t xml:space="preserve"> + 14 niveaux = 30 niveaux au total</w:t>
+      </w:r>
+    </w:p>
+    <w:p>
+      <w:pPr>
+        <w:pStyle w:val="Paragraphedeliste"/>
+        <w:numPr>
+          <w:ilvl w:val="0"/>
+          <w:numId w:val="18"/>
+        </w:numPr>
+      </w:pPr>
+      <w:r>
+        <w:t>5 choix = 32 niveaux</w:t>
+      </w:r>
+      <w:r>
+        <w:t xml:space="preserve"> + 30 niveaux = 62 niveaux au total</w:t>
+      </w:r>
+    </w:p>
+    <w:p>
+      <w:pPr>
+        <w:pStyle w:val="Paragraphedeliste"/>
+        <w:numPr>
+          <w:ilvl w:val="0"/>
+          <w:numId w:val="18"/>
+        </w:numPr>
+      </w:pPr>
+      <w:r>
+        <w:t>Etc.</w:t>
+      </w:r>
+    </w:p>
+    <w:p>
+      <w:r>
+        <w:rPr>
+          <w:highlight w:val="yellow"/>
+        </w:rPr>
+        <w:t>[Insérer Schéma]</w:t>
+      </w:r>
+    </w:p>
+    <w:p>
+      <w:pPr>
+        <w:rPr>
+          <w:rFonts w:asciiTheme="majorHAnsi" w:eastAsiaTheme="majorEastAsia" w:hAnsiTheme="majorHAnsi" w:cstheme="majorBidi"/>
+          <w:color w:val="2E74B5" w:themeColor="accent1" w:themeShade="BF"/>
+          <w:sz w:val="32"/>
+          <w:szCs w:val="32"/>
+        </w:rPr>
+      </w:pPr>
+      <w:r>
+        <w:br w:type="page"/>
+      </w:r>
+    </w:p>
+    <w:p>
+      <w:pPr>
+        <w:pStyle w:val="Titre1"/>
+      </w:pPr>
+      <w:r>
+        <w:lastRenderedPageBreak/>
+        <w:t>Mécaniques de gameplay</w:t>
+      </w:r>
+    </w:p>
+    <w:p>
+      <w:pPr>
+        <w:pStyle w:val="Paragraphedeliste"/>
+        <w:numPr>
+          <w:ilvl w:val="0"/>
+          <w:numId w:val="10"/>
+        </w:numPr>
+      </w:pPr>
+      <w:r>
+        <w:t>La rencontre</w:t>
+      </w:r>
+      <w:r>
+        <w:t xml:space="preserve"> </w:t>
+      </w:r>
+      <w:r>
+        <w:t>avec</w:t>
+      </w:r>
+      <w:r>
+        <w:t xml:space="preserve"> un</w:t>
+      </w:r>
+      <w:r>
+        <w:t xml:space="preserve"> personnage modifie</w:t>
+      </w:r>
+      <w:r>
+        <w:t xml:space="preserve"> </w:t>
+      </w:r>
+      <w:r>
+        <w:t>les</w:t>
+      </w:r>
+      <w:r>
+        <w:t xml:space="preserve"> </w:t>
+      </w:r>
+      <w:r>
+        <w:t>compétences</w:t>
+      </w:r>
+      <w:r>
+        <w:t xml:space="preserve"> du joueur.</w:t>
+      </w:r>
+    </w:p>
+    <w:p>
+      <w:pPr>
+        <w:pStyle w:val="Paragraphedeliste"/>
+        <w:numPr>
+          <w:ilvl w:val="0"/>
+          <w:numId w:val="10"/>
+        </w:numPr>
+      </w:pPr>
+      <w:r>
+        <w:t>Mouvements (horizontaux)</w:t>
+      </w:r>
+    </w:p>
+    <w:p>
+      <w:pPr>
+        <w:pStyle w:val="Paragraphedeliste"/>
+        <w:numPr>
+          <w:ilvl w:val="0"/>
+          <w:numId w:val="10"/>
+        </w:numPr>
+      </w:pPr>
+      <w:r>
+        <w:t>Dash</w:t>
+      </w:r>
+      <w:r>
+        <w:t xml:space="preserve"> </w:t>
+      </w:r>
+      <w:r>
+        <w:t xml:space="preserve">et </w:t>
+      </w:r>
+      <w:r>
+        <w:t xml:space="preserve">ses </w:t>
+      </w:r>
+      <w:r>
+        <w:t>différentes variations et améliorations</w:t>
+      </w:r>
+    </w:p>
+    <w:p>
+      <w:pPr>
+        <w:pStyle w:val="Paragraphedeliste"/>
+        <w:numPr>
+          <w:ilvl w:val="0"/>
+          <w:numId w:val="10"/>
+        </w:numPr>
+      </w:pPr>
+      <w:r>
+        <w:t>Saut</w:t>
+      </w:r>
+      <w:r>
+        <w:t xml:space="preserve"> et ses différentes variations et améliorations</w:t>
+      </w:r>
+    </w:p>
+    <w:p>
+      <w:pPr>
+        <w:pStyle w:val="Titre1"/>
+      </w:pPr>
+      <w:r>
+        <w:t>Éléments de LD</w:t>
+      </w:r>
+    </w:p>
+    <w:p>
+      <w:pPr>
+        <w:pStyle w:val="Paragraphedeliste"/>
+        <w:numPr>
+          <w:ilvl w:val="0"/>
+          <w:numId w:val="10"/>
+        </w:numPr>
+      </w:pPr>
+      <w:r>
+        <w:t>Sortie</w:t>
+      </w:r>
+      <w:r>
+        <w:t xml:space="preserve"> de tableau</w:t>
+      </w:r>
+      <w:r>
+        <w:t xml:space="preserve"> </w:t>
+      </w:r>
+      <w:r>
+        <w:sym w:font="Wingdings" w:char="F0E0"/>
+      </w:r>
+      <w:r>
+        <w:t xml:space="preserve"> prendre une sortie fait changer de tableau</w:t>
+      </w:r>
+      <w:r>
+        <w:t xml:space="preserve"> dans un écran de brume et fait apparaître le-a joueur-se</w:t>
+      </w:r>
+      <w:r>
+        <w:t xml:space="preserve"> </w:t>
+      </w:r>
+      <w:r>
+        <w:t xml:space="preserve">dans un autre endroit que là où iel aurait </w:t>
+      </w:r>
+      <w:proofErr w:type="gramStart"/>
+      <w:r>
+        <w:t>du</w:t>
+      </w:r>
+      <w:proofErr w:type="gramEnd"/>
+      <w:r>
+        <w:t xml:space="preserve"> apparaître.</w:t>
+      </w:r>
+      <w:r>
+        <w:t xml:space="preserve"> </w:t>
+      </w:r>
+    </w:p>
+    <w:p>
+      <w:pPr>
+        <w:pStyle w:val="Paragraphedeliste"/>
+        <w:numPr>
+          <w:ilvl w:val="0"/>
+          <w:numId w:val="10"/>
+        </w:numPr>
+      </w:pPr>
+      <w:r>
+        <w:t xml:space="preserve">Sortie de niveaux </w:t>
+      </w:r>
+      <w:r>
+        <w:sym w:font="Wingdings" w:char="F0E0"/>
+      </w:r>
+      <w:r>
+        <w:t xml:space="preserve"> prendre une sortie fait changer de niveau dans un écran de brume ainsi qu’un fondu au noir.</w:t>
+      </w:r>
+    </w:p>
+    <w:p>
+      <w:pPr>
+        <w:pStyle w:val="Paragraphedeliste"/>
+        <w:numPr>
+          <w:ilvl w:val="0"/>
+          <w:numId w:val="10"/>
+        </w:numPr>
+      </w:pPr>
+      <w:r>
+        <w:t xml:space="preserve">Autel de consultation de </w:t>
+      </w:r>
+      <w:proofErr w:type="spellStart"/>
+      <w:r>
+        <w:t>lore</w:t>
+      </w:r>
+      <w:proofErr w:type="spellEnd"/>
+    </w:p>
+    <w:p>
+      <w:pPr>
+        <w:pStyle w:val="Paragraphedeliste"/>
+        <w:numPr>
+          <w:ilvl w:val="0"/>
+          <w:numId w:val="10"/>
+        </w:numPr>
+      </w:pPr>
+      <w:r>
+        <w:t>…</w:t>
+      </w:r>
+    </w:p>
+    <w:p>
+      <w:pPr>
+        <w:pStyle w:val="Titre1"/>
+      </w:pPr>
+      <w:r>
+        <w:t>Boucle de gameplay</w:t>
+      </w:r>
+      <w:r>
+        <w:t xml:space="preserve"> </w:t>
+      </w:r>
+      <w:r>
+        <w:t>Platforming</w:t>
+      </w:r>
+    </w:p>
+    <w:p>
+      <w:pPr>
+        <w:pStyle w:val="Titre2"/>
+      </w:pPr>
+      <w:r>
+        <w:t>Actions</w:t>
+      </w:r>
+    </w:p>
+    <w:p>
       <w:pPr>
         <w:pStyle w:val="Paragraphedeliste"/>
         <w:numPr>
@@ -300,440 +1406,366 @@
         </w:numPr>
       </w:pPr>
       <w:r>
-        <w:rPr>
-          <w:u w:val="single"/>
-        </w:rPr>
-        <w:t>Niveaux :</w:t>
-      </w:r>
-      <w:r>
-        <w:t xml:space="preserve"> </w:t>
-      </w:r>
-      <w:r>
-        <w:t>1 choix de fantôme</w:t>
-      </w:r>
-      <w:r>
-        <w:t>, nombre de tableaux variables</w:t>
-      </w:r>
-      <w:r>
-        <w:t>, chemin découpé en deux pour choisir un fantôme dans le dernier tableau</w:t>
+        <w:t>Se déplacer</w:t>
+      </w:r>
+    </w:p>
+    <w:p>
+      <w:pPr>
+        <w:pStyle w:val="Paragraphedeliste"/>
+        <w:numPr>
+          <w:ilvl w:val="0"/>
+          <w:numId w:val="13"/>
+        </w:numPr>
+      </w:pPr>
+      <w:r>
+        <w:t>Sauter</w:t>
+      </w:r>
+    </w:p>
+    <w:p>
+      <w:pPr>
+        <w:pStyle w:val="Paragraphedeliste"/>
+        <w:numPr>
+          <w:ilvl w:val="0"/>
+          <w:numId w:val="13"/>
+        </w:numPr>
+      </w:pPr>
+      <w:proofErr w:type="spellStart"/>
+      <w:r>
+        <w:t>Dasher</w:t>
+      </w:r>
+      <w:proofErr w:type="spellEnd"/>
+      <w:r>
+        <w:t> </w:t>
+      </w:r>
+    </w:p>
+    <w:p>
+      <w:pPr>
+        <w:pStyle w:val="Titre2"/>
+      </w:pPr>
+      <w:r>
+        <w:t>Obstacles</w:t>
+      </w:r>
+    </w:p>
+    <w:p>
+      <w:pPr>
+        <w:pStyle w:val="Paragraphedeliste"/>
+        <w:numPr>
+          <w:ilvl w:val="0"/>
+          <w:numId w:val="13"/>
+        </w:numPr>
+      </w:pPr>
+      <w:r>
+        <w:t>Vide ?</w:t>
+      </w:r>
+    </w:p>
+    <w:p>
+      <w:pPr>
+        <w:pStyle w:val="Paragraphedeliste"/>
+        <w:numPr>
+          <w:ilvl w:val="0"/>
+          <w:numId w:val="13"/>
+        </w:numPr>
+      </w:pPr>
+      <w:r>
+        <w:t>Pièges ?</w:t>
+      </w:r>
+    </w:p>
+    <w:p>
+      <w:pPr>
+        <w:pStyle w:val="Paragraphedeliste"/>
+        <w:numPr>
+          <w:ilvl w:val="0"/>
+          <w:numId w:val="13"/>
+        </w:numPr>
+      </w:pPr>
+      <w:r>
+        <w:t>Barrières à casser</w:t>
+      </w:r>
+      <w:r>
+        <w:t xml:space="preserve"> avec le </w:t>
+      </w:r>
+      <w:proofErr w:type="spellStart"/>
+      <w:r>
+        <w:t>dash</w:t>
+      </w:r>
+      <w:proofErr w:type="spellEnd"/>
+    </w:p>
+    <w:p>
+      <w:pPr>
+        <w:pStyle w:val="Paragraphedeliste"/>
+        <w:numPr>
+          <w:ilvl w:val="0"/>
+          <w:numId w:val="13"/>
+        </w:numPr>
+      </w:pPr>
+      <w:r>
+        <w:t>Barrières à éviter</w:t>
+      </w:r>
+      <w:r>
+        <w:t xml:space="preserve"> avec le saut</w:t>
+      </w:r>
+    </w:p>
+    <w:p>
+      <w:pPr>
+        <w:pStyle w:val="Titre2"/>
+      </w:pPr>
+      <w:r>
+        <w:t>Récompenses</w:t>
+      </w:r>
+    </w:p>
+    <w:p>
+      <w:pPr>
+        <w:pStyle w:val="Paragraphedeliste"/>
+        <w:numPr>
+          <w:ilvl w:val="0"/>
+          <w:numId w:val="13"/>
+        </w:numPr>
+      </w:pPr>
+      <w:r>
+        <w:t>Atteindre la plateforme suivante (progresser dans le tableau)</w:t>
+      </w:r>
+    </w:p>
+    <w:p>
+      <w:pPr>
+        <w:pStyle w:val="Paragraphedeliste"/>
+        <w:numPr>
+          <w:ilvl w:val="0"/>
+          <w:numId w:val="13"/>
+        </w:numPr>
+      </w:pPr>
+      <w:r>
+        <w:t>Atteindre un spectre</w:t>
+      </w:r>
+    </w:p>
+    <w:p>
+      <w:pPr>
+        <w:pStyle w:val="Titre2"/>
+        <w:rPr>
+          <w:lang w:val="en-US"/>
+        </w:rPr>
+      </w:pPr>
+      <w:r>
+        <w:rPr>
+          <w:lang w:val="en-US"/>
+        </w:rPr>
+        <w:t>Ressources</w:t>
+      </w:r>
+    </w:p>
+    <w:p>
+      <w:pPr>
+        <w:pStyle w:val="Paragraphedeliste"/>
+        <w:numPr>
+          <w:ilvl w:val="0"/>
+          <w:numId w:val="13"/>
+        </w:numPr>
+        <w:rPr>
+          <w:lang w:val="en-US"/>
+        </w:rPr>
+      </w:pPr>
+      <w:r>
+        <w:rPr>
+          <w:lang w:val="en-US"/>
+        </w:rPr>
+        <w:t>Dash (cooldown/recovery)</w:t>
+      </w:r>
+    </w:p>
+    <w:p>
+      <w:pPr>
+        <w:pStyle w:val="Paragraphedeliste"/>
+        <w:numPr>
+          <w:ilvl w:val="0"/>
+          <w:numId w:val="13"/>
+        </w:numPr>
+        <w:rPr>
+          <w:lang w:val="en-US"/>
+        </w:rPr>
+      </w:pPr>
+      <w:proofErr w:type="spellStart"/>
+      <w:r>
+        <w:rPr>
+          <w:lang w:val="en-US"/>
+        </w:rPr>
+        <w:t>Saut</w:t>
+      </w:r>
+      <w:proofErr w:type="spellEnd"/>
+      <w:r>
+        <w:rPr>
+          <w:lang w:val="en-US"/>
+        </w:rPr>
+        <w:t xml:space="preserve"> (cooldown/recovery)</w:t>
       </w:r>
     </w:p>
     <w:p>
       <w:pPr>
         <w:pStyle w:val="Titre1"/>
-      </w:pPr>
-      <w:r>
-        <w:t>Mécaniques de gameplay</w:t>
-      </w:r>
-    </w:p>
-    <w:p>
-      <w:pPr>
-        <w:pStyle w:val="Paragraphedeliste"/>
-        <w:numPr>
-          <w:ilvl w:val="0"/>
-          <w:numId w:val="10"/>
-        </w:numPr>
-      </w:pPr>
-      <w:r>
-        <w:t>Relation</w:t>
-      </w:r>
-      <w:r>
-        <w:t xml:space="preserve">s </w:t>
-      </w:r>
-      <w:r>
-        <w:t>avec</w:t>
-      </w:r>
-      <w:r>
-        <w:t xml:space="preserve"> un</w:t>
-      </w:r>
-      <w:r>
-        <w:t xml:space="preserve"> personnage modifie</w:t>
-      </w:r>
-      <w:r>
-        <w:t xml:space="preserve"> </w:t>
-      </w:r>
-      <w:r>
-        <w:t>les</w:t>
-      </w:r>
-      <w:r>
-        <w:t xml:space="preserve"> </w:t>
-      </w:r>
-      <w:r>
-        <w:t>compétences</w:t>
-      </w:r>
-    </w:p>
-    <w:p>
-      <w:pPr>
-        <w:pStyle w:val="Paragraphedeliste"/>
-        <w:numPr>
-          <w:ilvl w:val="0"/>
-          <w:numId w:val="10"/>
-        </w:numPr>
-      </w:pPr>
-      <w:r>
-        <w:t xml:space="preserve">Outil qui révèle le </w:t>
-      </w:r>
+        <w:rPr>
+          <w:lang w:val="en-US"/>
+        </w:rPr>
+      </w:pPr>
+      <w:r>
+        <w:rPr>
+          <w:lang w:val="en-US"/>
+        </w:rPr>
+        <w:t xml:space="preserve">Boucle de gameplay </w:t>
+      </w:r>
+      <w:r>
+        <w:rPr>
+          <w:lang w:val="en-US"/>
+        </w:rPr>
+        <w:t>Tableau</w:t>
+      </w:r>
+    </w:p>
+    <w:p>
+      <w:pPr>
+        <w:pStyle w:val="Titre2"/>
+        <w:ind w:left="360"/>
+        <w:rPr>
+          <w:lang w:val="en-US"/>
+        </w:rPr>
+      </w:pPr>
+      <w:r>
+        <w:rPr>
+          <w:lang w:val="en-US"/>
+        </w:rPr>
+        <w:t>Actions</w:t>
+      </w:r>
+    </w:p>
+    <w:p>
+      <w:pPr>
+        <w:pStyle w:val="Paragraphedeliste"/>
+        <w:numPr>
+          <w:ilvl w:val="0"/>
+          <w:numId w:val="13"/>
+        </w:numPr>
+        <w:ind w:left="1080"/>
+      </w:pPr>
+      <w:r>
+        <w:t xml:space="preserve">Suivre un </w:t>
+      </w:r>
+      <w:r>
+        <w:t>spectre</w:t>
+      </w:r>
+    </w:p>
+    <w:p>
+      <w:pPr>
+        <w:pStyle w:val="Paragraphedeliste"/>
+        <w:numPr>
+          <w:ilvl w:val="0"/>
+          <w:numId w:val="13"/>
+        </w:numPr>
+        <w:ind w:left="1080"/>
+      </w:pPr>
+      <w:r>
+        <w:t>Parcourir un niveau entier</w:t>
+      </w:r>
+    </w:p>
+    <w:p>
+      <w:pPr>
+        <w:pStyle w:val="Paragraphedeliste"/>
+        <w:numPr>
+          <w:ilvl w:val="0"/>
+          <w:numId w:val="13"/>
+        </w:numPr>
+        <w:ind w:left="1080"/>
+      </w:pPr>
+      <w:r>
+        <w:t>Communiquer avec un spectre</w:t>
+      </w:r>
+    </w:p>
+    <w:p>
+      <w:pPr>
+        <w:pStyle w:val="Titre2"/>
+        <w:ind w:left="360"/>
+      </w:pPr>
+      <w:r>
+        <w:t>Obstacles</w:t>
+      </w:r>
+    </w:p>
+    <w:p>
+      <w:pPr>
+        <w:pStyle w:val="Paragraphedeliste"/>
+        <w:numPr>
+          <w:ilvl w:val="0"/>
+          <w:numId w:val="13"/>
+        </w:numPr>
+        <w:ind w:left="1080"/>
+      </w:pPr>
+      <w:r>
+        <w:t>Challenges posés par le niveau</w:t>
+      </w:r>
+    </w:p>
+    <w:p>
+      <w:pPr>
+        <w:pStyle w:val="Paragraphedeliste"/>
+        <w:numPr>
+          <w:ilvl w:val="0"/>
+          <w:numId w:val="13"/>
+        </w:numPr>
+        <w:ind w:left="1080"/>
+      </w:pPr>
+      <w:r>
+        <w:t>Inconnu des prochaines compétences</w:t>
+      </w:r>
+      <w:r>
+        <w:t xml:space="preserve"> (empêche de faire un choix de mécanique de jeu </w:t>
+      </w:r>
+      <w:r>
+        <w:t xml:space="preserve">complètement </w:t>
+      </w:r>
+      <w:r>
+        <w:t>éclairé</w:t>
+      </w:r>
+      <w:r>
+        <w:t> : on sait qu’on va obtenir une amélioration du saut/</w:t>
+      </w:r>
+      <w:proofErr w:type="spellStart"/>
+      <w:r>
+        <w:t>dash</w:t>
+      </w:r>
+      <w:proofErr w:type="spellEnd"/>
+      <w:r>
+        <w:t xml:space="preserve"> mais pas laquelle</w:t>
+      </w:r>
+      <w:r>
+        <w:t>)</w:t>
+      </w:r>
+    </w:p>
+    <w:p>
+      <w:pPr>
+        <w:pStyle w:val="Paragraphedeliste"/>
+        <w:numPr>
+          <w:ilvl w:val="0"/>
+          <w:numId w:val="13"/>
+        </w:numPr>
+        <w:ind w:left="1080"/>
+      </w:pPr>
+      <w:r>
+        <w:t>Puzzle-</w:t>
+      </w:r>
+      <w:proofErr w:type="spellStart"/>
+      <w:r>
+        <w:t>thinking</w:t>
+      </w:r>
+      <w:proofErr w:type="spellEnd"/>
       <w:r>
         <w:rPr>
           <w:i/>
           <w:iCs/>
         </w:rPr>
-        <w:t>lore</w:t>
-      </w:r>
-      <w:r>
-        <w:t xml:space="preserve"> au joueur </w:t>
-      </w:r>
-      <w:r>
-        <w:t xml:space="preserve">et lui montre </w:t>
-      </w:r>
-      <w:r>
-        <w:t>les compétence</w:t>
-      </w:r>
-      <w:r>
-        <w:t>s</w:t>
-      </w:r>
-      <w:r>
-        <w:t xml:space="preserve"> acquises et non acquises.</w:t>
-      </w:r>
-    </w:p>
-    <w:p>
-      <w:pPr>
-        <w:pStyle w:val="Paragraphedeliste"/>
-        <w:numPr>
-          <w:ilvl w:val="0"/>
-          <w:numId w:val="10"/>
-        </w:numPr>
-      </w:pPr>
-      <w:r>
-        <w:t>Dash</w:t>
-      </w:r>
-      <w:r>
         <w:t xml:space="preserve"> </w:t>
       </w:r>
-    </w:p>
-    <w:p>
-      <w:pPr>
-        <w:pStyle w:val="Paragraphedeliste"/>
-        <w:numPr>
-          <w:ilvl w:val="0"/>
-          <w:numId w:val="10"/>
-        </w:numPr>
-      </w:pPr>
-      <w:r>
-        <w:t>Saut</w:t>
-      </w:r>
-      <w:r>
-        <w:t>(s)</w:t>
-      </w:r>
-      <w:r>
-        <w:t xml:space="preserve"> </w:t>
-      </w:r>
-    </w:p>
-    <w:p>
-      <w:pPr>
-        <w:pStyle w:val="Paragraphedeliste"/>
-        <w:numPr>
-          <w:ilvl w:val="0"/>
-          <w:numId w:val="10"/>
-        </w:numPr>
-      </w:pPr>
-      <w:r>
-        <w:t>Mouvements</w:t>
-      </w:r>
-      <w:r>
-        <w:t xml:space="preserve"> (horizontaux)</w:t>
-      </w:r>
-    </w:p>
-    <w:p>
-      <w:pPr>
-        <w:pStyle w:val="Titre1"/>
-      </w:pPr>
-      <w:r>
-        <w:t>Éléments de LD</w:t>
-      </w:r>
-    </w:p>
-    <w:p>
-      <w:pPr>
-        <w:pStyle w:val="Paragraphedeliste"/>
-        <w:numPr>
-          <w:ilvl w:val="0"/>
-          <w:numId w:val="10"/>
-        </w:numPr>
-      </w:pPr>
-      <w:r>
-        <w:t xml:space="preserve">Sorties </w:t>
-      </w:r>
-      <w:r>
-        <w:sym w:font="Wingdings" w:char="F0E0"/>
-      </w:r>
-      <w:r>
-        <w:t xml:space="preserve"> prendre une sortie fait changer de tableau (mais on n’apparaît pas là où on devrait) </w:t>
-      </w:r>
-    </w:p>
-    <w:p>
-      <w:pPr>
-        <w:pStyle w:val="Paragraphedeliste"/>
-        <w:numPr>
-          <w:ilvl w:val="0"/>
-          <w:numId w:val="10"/>
-        </w:numPr>
-      </w:pPr>
-      <w:r>
-        <w:lastRenderedPageBreak/>
-        <w:t xml:space="preserve">Outil lié au </w:t>
-      </w:r>
-      <w:r>
-        <w:rPr>
-          <w:i/>
-          <w:iCs/>
-        </w:rPr>
-        <w:t>lore</w:t>
-      </w:r>
-    </w:p>
-    <w:p>
-      <w:pPr>
-        <w:pStyle w:val="Paragraphedeliste"/>
-        <w:numPr>
-          <w:ilvl w:val="0"/>
-          <w:numId w:val="10"/>
-        </w:numPr>
-      </w:pPr>
-      <w:r>
-        <w:t xml:space="preserve">Changement de niveau </w:t>
-      </w:r>
-      <w:r>
-        <w:t>(???</w:t>
-      </w:r>
-      <w:r>
-        <w:t xml:space="preserve">) </w:t>
-      </w:r>
-    </w:p>
-    <w:p>
-      <w:pPr>
-        <w:pStyle w:val="Titre1"/>
-      </w:pPr>
-      <w:r>
-        <w:t>Boucle de gameplay</w:t>
-      </w:r>
-      <w:r>
-        <w:t xml:space="preserve"> </w:t>
-      </w:r>
-      <w:r>
-        <w:t>Platforming</w:t>
-      </w:r>
-    </w:p>
-    <w:p>
-      <w:pPr>
-        <w:pStyle w:val="Titre2"/>
-      </w:pPr>
-      <w:r>
-        <w:t>Actions</w:t>
-      </w:r>
-    </w:p>
-    <w:p>
-      <w:pPr>
-        <w:pStyle w:val="Paragraphedeliste"/>
-        <w:numPr>
-          <w:ilvl w:val="0"/>
-          <w:numId w:val="13"/>
-        </w:numPr>
-      </w:pPr>
-      <w:r>
-        <w:t>Sauter</w:t>
-      </w:r>
-    </w:p>
-    <w:p>
-      <w:pPr>
-        <w:pStyle w:val="Paragraphedeliste"/>
-        <w:numPr>
-          <w:ilvl w:val="0"/>
-          <w:numId w:val="13"/>
-        </w:numPr>
-      </w:pPr>
-      <w:r>
-        <w:t>Se déplacer</w:t>
-      </w:r>
-    </w:p>
-    <w:p>
-      <w:pPr>
-        <w:pStyle w:val="Paragraphedeliste"/>
-        <w:numPr>
-          <w:ilvl w:val="0"/>
-          <w:numId w:val="13"/>
-        </w:numPr>
-      </w:pPr>
-      <w:r>
-        <w:t>Dasher</w:t>
-      </w:r>
-      <w:r>
-        <w:t> </w:t>
-      </w:r>
-    </w:p>
-    <w:p>
-      <w:pPr>
-        <w:pStyle w:val="Titre2"/>
-      </w:pPr>
-      <w:r>
-        <w:t>Obstacles</w:t>
-      </w:r>
-    </w:p>
-    <w:p>
-      <w:pPr>
-        <w:pStyle w:val="Paragraphedeliste"/>
-        <w:numPr>
-          <w:ilvl w:val="0"/>
-          <w:numId w:val="13"/>
-        </w:numPr>
-      </w:pPr>
-      <w:r>
-        <w:t>Vide ?</w:t>
-      </w:r>
-    </w:p>
-    <w:p>
-      <w:pPr>
-        <w:pStyle w:val="Paragraphedeliste"/>
-        <w:numPr>
-          <w:ilvl w:val="0"/>
-          <w:numId w:val="13"/>
-        </w:numPr>
-      </w:pPr>
-      <w:r>
-        <w:t>Pièges ?</w:t>
-      </w:r>
-    </w:p>
-    <w:p>
-      <w:pPr>
-        <w:pStyle w:val="Paragraphedeliste"/>
-        <w:numPr>
-          <w:ilvl w:val="0"/>
-          <w:numId w:val="13"/>
-        </w:numPr>
-      </w:pPr>
-      <w:r>
-        <w:t>Barrières à casser</w:t>
-      </w:r>
-      <w:r>
-        <w:t xml:space="preserve"> avec le dash</w:t>
-      </w:r>
-    </w:p>
-    <w:p>
-      <w:pPr>
-        <w:pStyle w:val="Paragraphedeliste"/>
-        <w:numPr>
-          <w:ilvl w:val="0"/>
-          <w:numId w:val="13"/>
-        </w:numPr>
-      </w:pPr>
-      <w:r>
-        <w:t>Barrières à éviter</w:t>
-      </w:r>
-      <w:r>
-        <w:t xml:space="preserve"> avec le saut</w:t>
-      </w:r>
-    </w:p>
-    <w:p>
-      <w:pPr>
-        <w:pStyle w:val="Titre2"/>
-      </w:pPr>
-      <w:r>
-        <w:t>Récompenses</w:t>
-      </w:r>
-    </w:p>
-    <w:p>
-      <w:pPr>
-        <w:pStyle w:val="Paragraphedeliste"/>
-        <w:numPr>
-          <w:ilvl w:val="0"/>
-          <w:numId w:val="13"/>
-        </w:numPr>
-      </w:pPr>
-      <w:r>
-        <w:t>Atteindre la plateforme suivante (progresser dans le tableau)</w:t>
-      </w:r>
-    </w:p>
-    <w:p>
-      <w:pPr>
-        <w:pStyle w:val="Titre2"/>
-        <w:rPr>
-          <w:lang w:val="en-US"/>
-        </w:rPr>
-      </w:pPr>
-      <w:r>
-        <w:rPr>
-          <w:lang w:val="en-US"/>
-        </w:rPr>
-        <w:t>Ressources</w:t>
-      </w:r>
-    </w:p>
-    <w:p>
-      <w:pPr>
-        <w:pStyle w:val="Paragraphedeliste"/>
-        <w:numPr>
-          <w:ilvl w:val="0"/>
-          <w:numId w:val="13"/>
-        </w:numPr>
-        <w:rPr>
-          <w:lang w:val="en-US"/>
-        </w:rPr>
-      </w:pPr>
-      <w:r>
-        <w:rPr>
-          <w:lang w:val="en-US"/>
-        </w:rPr>
-        <w:t>Dash (cooldown/recovery)</w:t>
-      </w:r>
-    </w:p>
-    <w:p>
-      <w:pPr>
-        <w:pStyle w:val="Paragraphedeliste"/>
-        <w:numPr>
-          <w:ilvl w:val="0"/>
-          <w:numId w:val="13"/>
-        </w:numPr>
-        <w:rPr>
-          <w:lang w:val="en-US"/>
-        </w:rPr>
-      </w:pPr>
-      <w:r>
-        <w:rPr>
-          <w:lang w:val="en-US"/>
-        </w:rPr>
-        <w:t>Saut (cooldown/recovery)</w:t>
-      </w:r>
-    </w:p>
-    <w:p>
-      <w:pPr>
-        <w:pStyle w:val="Titre1"/>
-        <w:rPr>
-          <w:lang w:val="en-US"/>
-        </w:rPr>
-      </w:pPr>
-      <w:r>
-        <w:rPr>
-          <w:lang w:val="en-US"/>
-        </w:rPr>
-        <w:t xml:space="preserve">Boucle de gameplay </w:t>
-      </w:r>
-      <w:r>
-        <w:rPr>
-          <w:lang w:val="en-US"/>
-        </w:rPr>
-        <w:t>Middle</w:t>
+      <w:r>
+        <w:t xml:space="preserve">(suite d’actions à effectuer pour arriver au terme d’un tableau) </w:t>
       </w:r>
     </w:p>
     <w:p>
       <w:pPr>
         <w:pStyle w:val="Titre2"/>
         <w:ind w:left="360"/>
-        <w:rPr>
-          <w:lang w:val="en-US"/>
-        </w:rPr>
-      </w:pPr>
-      <w:r>
-        <w:rPr>
-          <w:lang w:val="en-US"/>
-        </w:rPr>
-        <w:t>Actions</w:t>
+      </w:pPr>
+      <w:r>
+        <w:lastRenderedPageBreak/>
+        <w:t>Récompenses</w:t>
       </w:r>
     </w:p>
     <w:p>
@@ -746,7 +1778,10 @@
         <w:ind w:left="1080"/>
       </w:pPr>
       <w:r>
-        <w:t>Suivre un esprit</w:t>
+        <w:t>Narrative</w:t>
+      </w:r>
+      <w:r>
+        <w:t> : compréhension du personnage, évolution de la relation…</w:t>
       </w:r>
     </w:p>
     <w:p>
@@ -759,7 +1794,10 @@
         <w:ind w:left="1080"/>
       </w:pPr>
       <w:r>
-        <w:t>Parcourir un niveau entier en choisissant un chemin précis</w:t>
+        <w:t>Mécanique : évolution des compétences d</w:t>
+      </w:r>
+      <w:r>
+        <w:t>es joueur-se-s</w:t>
       </w:r>
     </w:p>
     <w:p>
@@ -768,7 +1806,7 @@
         <w:ind w:left="360"/>
       </w:pPr>
       <w:r>
-        <w:t>Obstacles</w:t>
+        <w:t>Ressources</w:t>
       </w:r>
     </w:p>
     <w:p>
@@ -781,41 +1819,15 @@
         <w:ind w:left="1080"/>
       </w:pPr>
       <w:r>
-        <w:t>Challenges posés par le niveau.</w:t>
-      </w:r>
-    </w:p>
-    <w:p>
-      <w:pPr>
-        <w:pStyle w:val="Paragraphedeliste"/>
-        <w:numPr>
-          <w:ilvl w:val="0"/>
-          <w:numId w:val="13"/>
-        </w:numPr>
-        <w:ind w:left="1080"/>
-      </w:pPr>
-      <w:r>
-        <w:t>Inconnu des prochaines compétences</w:t>
-      </w:r>
-    </w:p>
-    <w:p>
-      <w:pPr>
-        <w:pStyle w:val="Paragraphedeliste"/>
-        <w:numPr>
-          <w:ilvl w:val="0"/>
-          <w:numId w:val="13"/>
-        </w:numPr>
-        <w:ind w:left="1080"/>
-        <w:rPr>
-          <w:i/>
-          <w:iCs/>
-        </w:rPr>
-      </w:pPr>
-      <w:r>
-        <w:rPr>
-          <w:i/>
-          <w:iCs/>
-        </w:rPr>
-        <w:t xml:space="preserve">Puzzle-thinking </w:t>
+        <w:t>Compétences</w:t>
+      </w:r>
+    </w:p>
+    <w:p>
+      <w:pPr>
+        <w:pStyle w:val="Titre1"/>
+      </w:pPr>
+      <w:r>
+        <w:t>Objectifs gameplay</w:t>
       </w:r>
     </w:p>
     <w:p>
@@ -824,7 +1836,7 @@
         <w:ind w:left="360"/>
       </w:pPr>
       <w:r>
-        <w:t>Récompenses</w:t>
+        <w:t>Court terme</w:t>
       </w:r>
     </w:p>
     <w:p>
@@ -837,26 +1849,7 @@
         <w:ind w:left="1080"/>
       </w:pPr>
       <w:r>
-        <w:t>Narrative</w:t>
-      </w:r>
-      <w:r>
-        <w:t> : compréhension du personnage, évolution de la relation…</w:t>
-      </w:r>
-    </w:p>
-    <w:p>
-      <w:pPr>
-        <w:pStyle w:val="Paragraphedeliste"/>
-        <w:numPr>
-          <w:ilvl w:val="0"/>
-          <w:numId w:val="13"/>
-        </w:numPr>
-        <w:ind w:left="1080"/>
-      </w:pPr>
-      <w:r>
-        <w:t>Mécanique : évolution des compétences d</w:t>
-      </w:r>
-      <w:r>
-        <w:t>es joueur-se-s</w:t>
+        <w:t>Atteindre la plateforme suivante</w:t>
       </w:r>
     </w:p>
     <w:p>
@@ -865,7 +1858,7 @@
         <w:ind w:left="360"/>
       </w:pPr>
       <w:r>
-        <w:t>Ressources</w:t>
+        <w:t>Long terme</w:t>
       </w:r>
     </w:p>
     <w:p>
@@ -878,15 +1871,42 @@
         <w:ind w:left="1080"/>
       </w:pPr>
       <w:r>
-        <w:t>Compétences</w:t>
-      </w:r>
-    </w:p>
-    <w:p>
-      <w:pPr>
-        <w:pStyle w:val="Titre1"/>
-      </w:pPr>
-      <w:r>
-        <w:t>Objectifs gameplay</w:t>
+        <w:t>Terminer le tableau en cours</w:t>
+      </w:r>
+    </w:p>
+    <w:p>
+      <w:pPr>
+        <w:pStyle w:val="Paragraphedeliste"/>
+        <w:numPr>
+          <w:ilvl w:val="0"/>
+          <w:numId w:val="13"/>
+        </w:numPr>
+        <w:ind w:left="1080"/>
+      </w:pPr>
+      <w:r>
+        <w:t>Terminer le niveau en cours pour atteindre le prochain spectre</w:t>
+      </w:r>
+    </w:p>
+    <w:p>
+      <w:pPr>
+        <w:pStyle w:val="Paragraphedeliste"/>
+        <w:numPr>
+          <w:ilvl w:val="0"/>
+          <w:numId w:val="13"/>
+        </w:numPr>
+        <w:ind w:left="1080"/>
+      </w:pPr>
+      <w:r>
+        <w:t xml:space="preserve">Obtenir les </w:t>
+      </w:r>
+      <w:r>
+        <w:t>compétences</w:t>
+      </w:r>
+      <w:r>
+        <w:t xml:space="preserve"> jugées les plus adéquates</w:t>
+      </w:r>
+      <w:r>
+        <w:t xml:space="preserve"> à la traversée du niveau</w:t>
       </w:r>
     </w:p>
     <w:p>
@@ -895,7 +1915,7 @@
         <w:ind w:left="360"/>
       </w:pPr>
       <w:r>
-        <w:t>Court terme</w:t>
+        <w:t>Conditions de victoire &amp; défaite</w:t>
       </w:r>
     </w:p>
     <w:p>
@@ -908,143 +1928,104 @@
         <w:ind w:left="1080"/>
       </w:pPr>
       <w:r>
-        <w:t>Atteindre la plateforme suivante</w:t>
+        <w:rPr>
+          <w:u w:val="single"/>
+        </w:rPr>
+        <w:t>Victoire :</w:t>
+      </w:r>
+      <w:r>
+        <w:t xml:space="preserve"> </w:t>
+      </w:r>
+      <w:r>
+        <w:t xml:space="preserve">Finir le </w:t>
+      </w:r>
+      <w:r>
+        <w:t>tableau/niveau</w:t>
+      </w:r>
+    </w:p>
+    <w:p>
+      <w:pPr>
+        <w:pStyle w:val="Paragraphedeliste"/>
+        <w:numPr>
+          <w:ilvl w:val="0"/>
+          <w:numId w:val="13"/>
+        </w:numPr>
+        <w:ind w:left="1080"/>
+      </w:pPr>
+      <w:r>
+        <w:rPr>
+          <w:u w:val="single"/>
+        </w:rPr>
+        <w:t>Défaite :</w:t>
+      </w:r>
+      <w:r>
+        <w:t xml:space="preserve"> tomber dans le vide</w:t>
+      </w:r>
+      <w:r>
+        <w:t xml:space="preserve"> (très court terme + possibilité de recommencer rapidement </w:t>
+      </w:r>
+      <w:r>
+        <w:sym w:font="Wingdings" w:char="F0E0"/>
+      </w:r>
+      <w:r>
+        <w:t xml:space="preserve"> éviter le punitif)</w:t>
+      </w:r>
+      <w:r>
+        <w:t xml:space="preserve"> </w:t>
+      </w:r>
+      <w:r>
+        <w:rPr>
+          <w:highlight w:val="yellow"/>
+        </w:rPr>
+        <w:t>/ Se prendre un piège</w:t>
+      </w:r>
+      <w:r>
+        <w:t xml:space="preserve"> </w:t>
+      </w:r>
+    </w:p>
+    <w:p>
+      <w:pPr>
+        <w:pStyle w:val="Titre1"/>
+      </w:pPr>
+      <w:r>
+        <w:t>3C</w:t>
       </w:r>
     </w:p>
     <w:p>
       <w:pPr>
         <w:pStyle w:val="Titre2"/>
-        <w:ind w:left="360"/>
-      </w:pPr>
-      <w:r>
-        <w:t>Long terme</w:t>
-      </w:r>
-    </w:p>
-    <w:p>
-      <w:pPr>
-        <w:pStyle w:val="Paragraphedeliste"/>
-        <w:numPr>
-          <w:ilvl w:val="0"/>
-          <w:numId w:val="13"/>
-        </w:numPr>
-        <w:ind w:left="1080"/>
-      </w:pPr>
-      <w:r>
-        <w:t>Terminer le tableau en cours</w:t>
-      </w:r>
-    </w:p>
-    <w:p>
-      <w:pPr>
-        <w:pStyle w:val="Paragraphedeliste"/>
-        <w:numPr>
-          <w:ilvl w:val="0"/>
-          <w:numId w:val="13"/>
-        </w:numPr>
-        <w:ind w:left="1080"/>
-      </w:pPr>
-      <w:r>
-        <w:t>Atteindre le tableau suivant</w:t>
-      </w:r>
-    </w:p>
-    <w:p>
-      <w:pPr>
-        <w:pStyle w:val="Paragraphedeliste"/>
-        <w:numPr>
-          <w:ilvl w:val="0"/>
-          <w:numId w:val="13"/>
-        </w:numPr>
-        <w:ind w:left="1080"/>
-      </w:pPr>
-      <w:r>
-        <w:t xml:space="preserve">Obtenir les </w:t>
-      </w:r>
-      <w:r>
-        <w:t>compétences</w:t>
-      </w:r>
-      <w:r>
-        <w:t xml:space="preserve"> jugées les plus adéquates</w:t>
-      </w:r>
-      <w:r>
-        <w:t xml:space="preserve"> à la traversée du niveau</w:t>
-      </w:r>
-    </w:p>
-    <w:p>
-      <w:pPr>
-        <w:pStyle w:val="Titre2"/>
-        <w:ind w:left="360"/>
-      </w:pPr>
-      <w:r>
-        <w:lastRenderedPageBreak/>
-        <w:t>Conditions de victoire &amp; défaite</w:t>
-      </w:r>
-    </w:p>
-    <w:p>
-      <w:pPr>
-        <w:pStyle w:val="Paragraphedeliste"/>
-        <w:numPr>
-          <w:ilvl w:val="0"/>
-          <w:numId w:val="13"/>
-        </w:numPr>
-        <w:ind w:left="1080"/>
-      </w:pPr>
-      <w:r>
-        <w:t xml:space="preserve">Victoire : </w:t>
-      </w:r>
-      <w:r>
-        <w:t>Finir le niveau</w:t>
-      </w:r>
-      <w:r>
-        <w:t>/Tableau</w:t>
-      </w:r>
-    </w:p>
-    <w:p>
-      <w:pPr>
-        <w:pStyle w:val="Paragraphedeliste"/>
-        <w:numPr>
-          <w:ilvl w:val="0"/>
-          <w:numId w:val="13"/>
-        </w:numPr>
-        <w:ind w:left="1080"/>
-      </w:pPr>
-      <w:r>
-        <w:t>Défaite : tomber dans le vide</w:t>
-      </w:r>
-      <w:r>
-        <w:t xml:space="preserve"> (très court terme + possibilité de recommencer rapidement </w:t>
-      </w:r>
-      <w:r>
-        <w:sym w:font="Wingdings" w:char="F0E0"/>
-      </w:r>
-      <w:r>
-        <w:t xml:space="preserve"> éviter le punitif)</w:t>
-      </w:r>
-      <w:r>
-        <w:t xml:space="preserve"> / Se prendre un piège (???)</w:t>
-      </w:r>
-    </w:p>
-    <w:p>
-      <w:pPr>
-        <w:pStyle w:val="Titre1"/>
-      </w:pPr>
-      <w:r>
-        <w:t>3C</w:t>
-      </w:r>
-    </w:p>
-    <w:p>
-      <w:pPr>
-        <w:pStyle w:val="Titre2"/>
-        <w:ind w:left="708"/>
-      </w:pPr>
+      </w:pPr>
+      <w:r>
+        <w:t xml:space="preserve">      </w:t>
+      </w:r>
       <w:r>
         <w:t>Character</w:t>
       </w:r>
     </w:p>
     <w:p>
-      <w:pPr>
-        <w:ind w:left="708"/>
-      </w:pPr>
-      <w:r>
-        <w:t xml:space="preserve">Personnage encapuchonné, mystère, « coquille » sur lequel on ne sait rien. Une </w:t>
+      <w:r>
+        <w:t>Un p</w:t>
+      </w:r>
+      <w:r>
+        <w:t>ersonnage encapuchonné</w:t>
+      </w:r>
+      <w:r>
+        <w:t xml:space="preserve"> et</w:t>
+      </w:r>
+      <w:r>
+        <w:t xml:space="preserve"> </w:t>
+      </w:r>
+      <w:r>
+        <w:t xml:space="preserve">mystérieux ; une forme de « coquille » </w:t>
+      </w:r>
+      <w:r>
+        <w:t xml:space="preserve">sur lequel on ne sait rien. </w:t>
+      </w:r>
+      <w:r>
+        <w:t>C’est u</w:t>
+      </w:r>
+      <w:r>
+        <w:t xml:space="preserve">ne </w:t>
       </w:r>
       <w:r>
         <w:t>enveloppe</w:t>
@@ -1057,37 +2038,73 @@
       </w:r>
     </w:p>
     <w:p>
-      <w:pPr>
-        <w:ind w:left="708"/>
-      </w:pPr>
-      <w:r>
-        <w:t>Faire évoluer la couleur du personnage en fonction de ses relations</w:t>
-      </w:r>
-      <w:r>
-        <w:t xml:space="preserve"> (personnage = reflet des choix des joueur-se-s)</w:t>
-      </w:r>
-      <w:r>
-        <w:t xml:space="preserve">. </w:t>
-      </w:r>
-    </w:p>
-    <w:p>
-      <w:pPr>
-        <w:ind w:left="708"/>
-      </w:pPr>
+      <w:r>
+        <w:t>Au tout début du jeu, son manteau est blanc : une couleur vierge à l’image d’un tableau blanc sur lequel on peut encore écrire beaucoup de choses. L</w:t>
+      </w:r>
+      <w:r>
+        <w:t xml:space="preserve">a couleur du personnage </w:t>
+      </w:r>
+      <w:r>
+        <w:t xml:space="preserve">évolue </w:t>
+      </w:r>
+      <w:r>
+        <w:t>en fonction de ses relations</w:t>
+      </w:r>
+      <w:r>
+        <w:t xml:space="preserve"> </w:t>
+      </w:r>
+      <w:r>
+        <w:t xml:space="preserve">et </w:t>
+      </w:r>
+      <w:r>
+        <w:t>refl</w:t>
+      </w:r>
+      <w:r>
+        <w:t>ète ainsi</w:t>
+      </w:r>
+      <w:r>
+        <w:t xml:space="preserve"> </w:t>
+      </w:r>
+      <w:r>
+        <w:t>l</w:t>
+      </w:r>
+      <w:r>
+        <w:t>es choix des joueur-se-s</w:t>
+      </w:r>
+      <w:r>
+        <w:t>.</w:t>
+      </w:r>
+      <w:r>
+        <w:t xml:space="preserve"> </w:t>
+      </w:r>
+    </w:p>
+    <w:p>
       <w:r>
         <w:t xml:space="preserve">Le </w:t>
       </w:r>
       <w:r>
-        <w:t>personnage cherche à faire une rencontre, t</w:t>
-      </w:r>
-      <w:r>
-        <w:t>out ce qui se passe dans le platforming représente ce qui se passe dans sa tête.</w:t>
-      </w:r>
-    </w:p>
-    <w:p>
-      <w:pPr>
-        <w:ind w:left="708"/>
-      </w:pPr>
+        <w:t>personnage cherche à faire une rencontr</w:t>
+      </w:r>
+      <w:r>
+        <w:t>e.</w:t>
+      </w:r>
+      <w:r>
+        <w:t xml:space="preserve"> </w:t>
+      </w:r>
+      <w:r>
+        <w:t>T</w:t>
+      </w:r>
+      <w:r>
+        <w:t>out ce qui se passe dans le platforming représente ce qui se passe dans sa tête</w:t>
+      </w:r>
+      <w:r>
+        <w:t>.</w:t>
+      </w:r>
+      <w:r>
+        <w:t xml:space="preserve"> </w:t>
+      </w:r>
+    </w:p>
+    <w:p>
       <w:r>
         <w:rPr>
           <w:highlight w:val="yellow"/>
@@ -1098,8 +2115,16 @@
         <w:rPr>
           <w:highlight w:val="yellow"/>
         </w:rPr>
-        <w:t>Développer le background du character</w:t>
-      </w:r>
+        <w:t xml:space="preserve">Développer le background du </w:t>
+      </w:r>
+      <w:proofErr w:type="spellStart"/>
+      <w:r>
+        <w:rPr>
+          <w:highlight w:val="yellow"/>
+        </w:rPr>
+        <w:t>character</w:t>
+      </w:r>
+      <w:proofErr w:type="spellEnd"/>
       <w:r>
         <w:rPr>
           <w:highlight w:val="yellow"/>
@@ -1136,7 +2161,7 @@
                     </pic:cNvPicPr>
                   </pic:nvPicPr>
                   <pic:blipFill>
-                    <a:blip r:embed="rId5" cstate="print">
+                    <a:blip r:embed="rId8" cstate="print">
                       <a:extLst>
                         <a:ext uri="{28A0092B-C50C-407E-A947-70E740481C1C}">
                           <a14:useLocalDpi xmlns:a14="http://schemas.microsoft.com/office/drawing/2010/main" val="0"/>
@@ -1168,21 +2193,28 @@
         </w:drawing>
       </w:r>
       <w:r>
-        <w:t>Exemple : Towerfall</w:t>
-      </w:r>
+        <w:t xml:space="preserve">Exemple : </w:t>
+      </w:r>
+      <w:proofErr w:type="spellStart"/>
+      <w:r>
+        <w:t>Towerfall</w:t>
+      </w:r>
+      <w:proofErr w:type="spellEnd"/>
     </w:p>
     <w:p>
       <w:pPr>
         <w:pStyle w:val="Titre2"/>
-        <w:ind w:left="708"/>
-      </w:pPr>
+      </w:pPr>
+      <w:r>
+        <w:lastRenderedPageBreak/>
+        <w:t xml:space="preserve">      </w:t>
+      </w:r>
       <w:r>
         <w:t>Controls</w:t>
       </w:r>
     </w:p>
     <w:p>
       <w:pPr>
-        <w:ind w:left="708"/>
         <w:rPr>
           <w:u w:val="single"/>
         </w:rPr>
@@ -1201,7 +2233,6 @@
           <w:ilvl w:val="0"/>
           <w:numId w:val="13"/>
         </w:numPr>
-        <w:ind w:left="1428"/>
       </w:pPr>
       <w:r>
         <w:t>Déplacements : stick gauche</w:t>
@@ -1214,7 +2245,6 @@
           <w:ilvl w:val="0"/>
           <w:numId w:val="13"/>
         </w:numPr>
-        <w:ind w:left="1428"/>
       </w:pPr>
       <w:r>
         <w:t>Saut : A</w:t>
@@ -1227,7 +2257,6 @@
           <w:ilvl w:val="0"/>
           <w:numId w:val="13"/>
         </w:numPr>
-        <w:ind w:left="1428"/>
       </w:pPr>
       <w:r>
         <w:t>Dash : X / RB / LB</w:t>
@@ -1240,11 +2269,12 @@
           <w:ilvl w:val="0"/>
           <w:numId w:val="13"/>
         </w:numPr>
-        <w:ind w:left="1428"/>
       </w:pPr>
       <w:r>
         <w:t xml:space="preserve">Communiquer : B / Y  </w:t>
       </w:r>
+      <w:bookmarkStart w:id="0" w:name="_GoBack"/>
+      <w:bookmarkEnd w:id="0"/>
     </w:p>
     <w:p>
       <w:pPr>
@@ -1253,7 +2283,6 @@
           <w:ilvl w:val="0"/>
           <w:numId w:val="13"/>
         </w:numPr>
-        <w:ind w:left="1428"/>
       </w:pPr>
       <w:r>
         <w:t>Pause : Start</w:t>
@@ -1266,7 +2295,6 @@
           <w:ilvl w:val="0"/>
           <w:numId w:val="13"/>
         </w:numPr>
-        <w:ind w:left="1428"/>
       </w:pPr>
       <w:r>
         <w:t>[Option] Camera : stick droit</w:t>
@@ -1274,7 +2302,6 @@
     </w:p>
     <w:p>
       <w:pPr>
-        <w:ind w:left="708"/>
         <w:rPr>
           <w:u w:val="single"/>
         </w:rPr>
@@ -1293,7 +2320,6 @@
           <w:ilvl w:val="0"/>
           <w:numId w:val="13"/>
         </w:numPr>
-        <w:ind w:left="1428"/>
       </w:pPr>
       <w:r>
         <w:t>Déplacements : flèches</w:t>
@@ -1306,7 +2332,6 @@
           <w:ilvl w:val="0"/>
           <w:numId w:val="13"/>
         </w:numPr>
-        <w:ind w:left="1428"/>
       </w:pPr>
       <w:r>
         <w:t>Saut : Space</w:t>
@@ -1319,7 +2344,6 @@
           <w:ilvl w:val="0"/>
           <w:numId w:val="13"/>
         </w:numPr>
-        <w:ind w:left="1428"/>
       </w:pPr>
       <w:r>
         <w:t>Dash : Shift</w:t>
@@ -1332,7 +2356,6 @@
           <w:ilvl w:val="0"/>
           <w:numId w:val="13"/>
         </w:numPr>
-        <w:ind w:left="1428"/>
       </w:pPr>
       <w:r>
         <w:t xml:space="preserve">Communiquer : C </w:t>
@@ -1345,7 +2368,6 @@
           <w:ilvl w:val="0"/>
           <w:numId w:val="13"/>
         </w:numPr>
-        <w:ind w:left="1428"/>
       </w:pPr>
       <w:r>
         <w:t>Pause : Escape</w:t>
@@ -1358,7 +2380,6 @@
           <w:ilvl w:val="0"/>
           <w:numId w:val="13"/>
         </w:numPr>
-        <w:ind w:left="1428"/>
       </w:pPr>
       <w:r>
         <w:t>[Option] Camera : molette souris / souris</w:t>
@@ -1370,7 +2391,6 @@
         <w:ind w:left="360"/>
       </w:pPr>
       <w:r>
-        <w:lastRenderedPageBreak/>
         <w:t>Camera</w:t>
       </w:r>
     </w:p>
@@ -1381,7 +2401,6 @@
           <w:ilvl w:val="0"/>
           <w:numId w:val="13"/>
         </w:numPr>
-        <w:ind w:left="1080"/>
       </w:pPr>
       <w:r>
         <w:t>Vue de côté</w:t>
@@ -1394,7 +2413,6 @@
           <w:ilvl w:val="0"/>
           <w:numId w:val="13"/>
         </w:numPr>
-        <w:ind w:left="1080"/>
       </w:pPr>
       <w:r>
         <w:t>2D</w:t>
@@ -1407,7 +2425,6 @@
           <w:ilvl w:val="0"/>
           <w:numId w:val="13"/>
         </w:numPr>
-        <w:ind w:left="1080"/>
       </w:pPr>
       <w:r>
         <w:t>Taille fixe</w:t>
@@ -1423,7 +2440,6 @@
           <w:ilvl w:val="0"/>
           <w:numId w:val="13"/>
         </w:numPr>
-        <w:ind w:left="1080"/>
       </w:pPr>
       <w:r>
         <w:t xml:space="preserve">Transition </w:t>
@@ -1439,7 +2455,6 @@
           <w:ilvl w:val="0"/>
           <w:numId w:val="13"/>
         </w:numPr>
-        <w:ind w:left="1080"/>
       </w:pPr>
       <w:r>
         <w:t>Transition spéciale entre les niveaux</w:t>
@@ -1489,6 +2504,7 @@
       <w:r>
         <w:t xml:space="preserve">+ choix à faire quand on consulte le </w:t>
       </w:r>
+      <w:proofErr w:type="spellStart"/>
       <w:r>
         <w:rPr>
           <w:i/>
@@ -1496,6 +2512,7 @@
         </w:rPr>
         <w:t>lore</w:t>
       </w:r>
+      <w:proofErr w:type="spellEnd"/>
       <w:r>
         <w:t xml:space="preserve"> (mise en tension du choix du joueur)</w:t>
       </w:r>
@@ -1533,6 +2550,7 @@
       <w:r>
         <w:t xml:space="preserve">Apprentissage des </w:t>
       </w:r>
+      <w:proofErr w:type="spellStart"/>
       <w:r>
         <w:rPr>
           <w:i/>
@@ -1540,6 +2558,7 @@
         </w:rPr>
         <w:t>skills</w:t>
       </w:r>
+      <w:proofErr w:type="spellEnd"/>
       <w:r>
         <w:t>.</w:t>
       </w:r>
@@ -1575,6 +2594,7 @@
       <w:r>
         <w:t xml:space="preserve">Réflexion sur les </w:t>
       </w:r>
+      <w:proofErr w:type="spellStart"/>
       <w:r>
         <w:rPr>
           <w:i/>
@@ -1582,6 +2602,7 @@
         </w:rPr>
         <w:t>skills</w:t>
       </w:r>
+      <w:proofErr w:type="spellEnd"/>
       <w:r>
         <w:t xml:space="preserve"> désirés par le joueur</w:t>
       </w:r>
@@ -1715,29 +2736,23 @@
           <w:b w:val="0"/>
           <w:bCs/>
         </w:rPr>
-        <w:t>PC (steam)</w:t>
-      </w:r>
-    </w:p>
-    <w:p>
-      <w:pPr>
-        <w:pStyle w:val="Titre2"/>
+        <w:t>PC (</w:t>
+      </w:r>
+      <w:proofErr w:type="spellStart"/>
+      <w:r>
         <w:rPr>
           <w:b w:val="0"/>
           <w:bCs/>
         </w:rPr>
-      </w:pPr>
-      <w:r>
-        <w:t>Nb de joueur</w:t>
-      </w:r>
-      <w:r>
-        <w:t xml:space="preserve"> : </w:t>
-      </w:r>
+        <w:t>steam</w:t>
+      </w:r>
+      <w:proofErr w:type="spellEnd"/>
       <w:r>
         <w:rPr>
           <w:b w:val="0"/>
           <w:bCs/>
         </w:rPr>
-        <w:t xml:space="preserve"> 1</w:t>
+        <w:t>)</w:t>
       </w:r>
     </w:p>
     <w:p>
@@ -1749,7 +2764,7 @@
         </w:rPr>
       </w:pPr>
       <w:r>
-        <w:t>Genre</w:t>
+        <w:t>Nb de joueur</w:t>
       </w:r>
       <w:r>
         <w:t xml:space="preserve"> : </w:t>
@@ -1759,7 +2774,7 @@
           <w:b w:val="0"/>
           <w:bCs/>
         </w:rPr>
-        <w:t>Platformer, expressif, narratif, dating sim</w:t>
+        <w:t xml:space="preserve"> 1</w:t>
       </w:r>
     </w:p>
     <w:p>
@@ -1771,16 +2786,56 @@
         </w:rPr>
       </w:pPr>
       <w:r>
-        <w:t>Durée de partie</w:t>
-      </w:r>
-      <w:r>
-        <w:t> </w:t>
-      </w:r>
+        <w:t>Genre</w:t>
+      </w:r>
+      <w:r>
+        <w:t xml:space="preserve"> : </w:t>
+      </w:r>
+      <w:proofErr w:type="spellStart"/>
       <w:r>
         <w:rPr>
           <w:b w:val="0"/>
           <w:bCs/>
         </w:rPr>
+        <w:t>Platformer</w:t>
+      </w:r>
+      <w:proofErr w:type="spellEnd"/>
+      <w:r>
+        <w:rPr>
+          <w:b w:val="0"/>
+          <w:bCs/>
+        </w:rPr>
+        <w:t xml:space="preserve">, expressif, narratif, dating </w:t>
+      </w:r>
+      <w:proofErr w:type="spellStart"/>
+      <w:r>
+        <w:rPr>
+          <w:b w:val="0"/>
+          <w:bCs/>
+        </w:rPr>
+        <w:t>sim</w:t>
+      </w:r>
+      <w:proofErr w:type="spellEnd"/>
+    </w:p>
+    <w:p>
+      <w:pPr>
+        <w:pStyle w:val="Titre2"/>
+        <w:rPr>
+          <w:b w:val="0"/>
+          <w:bCs/>
+        </w:rPr>
+      </w:pPr>
+      <w:r>
+        <w:t>Durée de partie</w:t>
+      </w:r>
+      <w:r>
+        <w:t> </w:t>
+      </w:r>
+      <w:r>
+        <w:rPr>
+          <w:b w:val="0"/>
+          <w:bCs/>
+        </w:rPr>
         <w:t>: ???</w:t>
       </w:r>
     </w:p>
@@ -1814,7 +2869,15 @@
         </w:numPr>
       </w:pPr>
       <w:r>
-        <w:t>Lien mécanique – narration ET level design - narration</w:t>
+        <w:t xml:space="preserve">Lien mécanique – narration ET </w:t>
+      </w:r>
+      <w:proofErr w:type="spellStart"/>
+      <w:r>
+        <w:t>level</w:t>
+      </w:r>
+      <w:proofErr w:type="spellEnd"/>
+      <w:r>
+        <w:t xml:space="preserve"> design - narration</w:t>
       </w:r>
     </w:p>
     <w:p>
@@ -1825,8 +2888,13 @@
           <w:numId w:val="13"/>
         </w:numPr>
       </w:pPr>
-      <w:r>
-        <w:t xml:space="preserve">Platformer narratif </w:t>
+      <w:proofErr w:type="spellStart"/>
+      <w:r>
+        <w:t>Platformer</w:t>
+      </w:r>
+      <w:proofErr w:type="spellEnd"/>
+      <w:r>
+        <w:t xml:space="preserve"> narratif </w:t>
       </w:r>
     </w:p>
     <w:p>
@@ -1881,17 +2949,27 @@
       <w:r>
         <w:t xml:space="preserve">des possibles (notions de choix de narration) qui affecte le </w:t>
       </w:r>
+      <w:proofErr w:type="spellStart"/>
       <w:r>
         <w:rPr>
           <w:i/>
         </w:rPr>
         <w:t>layout</w:t>
       </w:r>
+      <w:proofErr w:type="spellEnd"/>
       <w:r>
         <w:t xml:space="preserve"> du jeu et la relation entre les personnages communiquant.</w:t>
       </w:r>
       <w:r>
-        <w:t xml:space="preserve"> Layout = relation personnage.</w:t>
+        <w:t xml:space="preserve"> </w:t>
+      </w:r>
+      <w:proofErr w:type="spellStart"/>
+      <w:r>
+        <w:t>Layout</w:t>
+      </w:r>
+      <w:proofErr w:type="spellEnd"/>
+      <w:r>
+        <w:t xml:space="preserve"> = relation personnage.</w:t>
       </w:r>
     </w:p>
     <w:p>
@@ -1920,12 +2998,14 @@
       <w:r>
         <w:t xml:space="preserve">ou </w:t>
       </w:r>
+      <w:proofErr w:type="spellStart"/>
       <w:r>
         <w:rPr>
           <w:i/>
         </w:rPr>
         <w:t>layout</w:t>
       </w:r>
+      <w:proofErr w:type="spellEnd"/>
       <w:r>
         <w:t xml:space="preserve"> du jeu</w:t>
       </w:r>
@@ -1984,7 +3064,15 @@
         </w:numPr>
       </w:pPr>
       <w:r>
-        <w:t>Compétence dézoom caméra</w:t>
+        <w:t xml:space="preserve">Compétence </w:t>
+      </w:r>
+      <w:proofErr w:type="spellStart"/>
+      <w:r>
+        <w:t>dézoom</w:t>
+      </w:r>
+      <w:proofErr w:type="spellEnd"/>
+      <w:r>
+        <w:t xml:space="preserve"> caméra</w:t>
       </w:r>
     </w:p>
     <w:p>
@@ -2005,7 +3093,15 @@
         <w:t xml:space="preserve">grosse </w:t>
       </w:r>
       <w:r>
-        <w:t>torche / flamme dans laquelle on voit l’autre personnage ? La flamme s’éteind quand on finit de communiquer, la lumière disparaît sur l’écran (tout devient noir) puis d’autres flammes s’allument et dévoilent le niveau suivant.</w:t>
+        <w:t>torche / flamme dans laquelle on voit l’autre personnage ? La flamme s’</w:t>
+      </w:r>
+      <w:proofErr w:type="spellStart"/>
+      <w:r>
+        <w:t>éteind</w:t>
+      </w:r>
+      <w:proofErr w:type="spellEnd"/>
+      <w:r>
+        <w:t xml:space="preserve"> quand on finit de communiquer, la lumière disparaît sur l’écran (tout devient noir) puis d’autres flammes s’allument et dévoilent le niveau suivant.</w:t>
       </w:r>
       <w:r>
         <w:t xml:space="preserve"> On pourrait changer la couleur des flammes de la même façon qu’on changerait la couleur de l’habit du personnage.</w:t>
@@ -2041,7 +3137,15 @@
         <w:t xml:space="preserve">Idée tuto : </w:t>
       </w:r>
       <w:r>
-        <w:t>tableau 1 = on suit le fantôme 1 qui nous donne le saut, tableau 2 = on suit le fantôme 2 qui nous donne le dash, tableau 3 = les deux fantômes sont présents et on doit choisir</w:t>
+        <w:t xml:space="preserve">tableau 1 = on suit le fantôme 1 qui nous donne le saut, tableau 2 = on suit le fantôme 2 qui nous donne le </w:t>
+      </w:r>
+      <w:proofErr w:type="spellStart"/>
+      <w:r>
+        <w:t>dash</w:t>
+      </w:r>
+      <w:proofErr w:type="spellEnd"/>
+      <w:r>
+        <w:t>, tableau 3 = les deux fantômes sont présents et on doit choisir</w:t>
       </w:r>
     </w:p>
     <w:p>
@@ -2053,16 +3157,48 @@
         </w:numPr>
       </w:pPr>
       <w:r>
-        <w:t>Autel consultable qui nous donne du lore sur un personnage</w:t>
-      </w:r>
-      <w:r>
-        <w:t xml:space="preserve"> (ne pas imposer de lore, si lore imposé </w:t>
+        <w:t xml:space="preserve">Autel consultable qui nous donne du </w:t>
+      </w:r>
+      <w:proofErr w:type="spellStart"/>
+      <w:r>
+        <w:t>lore</w:t>
+      </w:r>
+      <w:proofErr w:type="spellEnd"/>
+      <w:r>
+        <w:t xml:space="preserve"> sur un personnage</w:t>
+      </w:r>
+      <w:r>
+        <w:t xml:space="preserve"> (ne pas imposer de </w:t>
+      </w:r>
+      <w:proofErr w:type="spellStart"/>
+      <w:r>
+        <w:t>lore</w:t>
+      </w:r>
+      <w:proofErr w:type="spellEnd"/>
+      <w:r>
+        <w:t xml:space="preserve">, si </w:t>
+      </w:r>
+      <w:proofErr w:type="spellStart"/>
+      <w:r>
+        <w:t>lore</w:t>
+      </w:r>
+      <w:proofErr w:type="spellEnd"/>
+      <w:r>
+        <w:t xml:space="preserve"> imposé </w:t>
       </w:r>
       <w:r>
         <w:sym w:font="Wingdings" w:char="F0E0"/>
       </w:r>
       <w:r>
-        <w:t xml:space="preserve"> récompense mécanique derrière, si lore imposé </w:t>
+        <w:t xml:space="preserve"> récompense mécanique derrière, si </w:t>
+      </w:r>
+      <w:proofErr w:type="spellStart"/>
+      <w:r>
+        <w:t>lore</w:t>
+      </w:r>
+      <w:proofErr w:type="spellEnd"/>
+      <w:r>
+        <w:t xml:space="preserve"> imposé </w:t>
       </w:r>
       <w:r>
         <w:sym w:font="Wingdings" w:char="F0E0"/>
@@ -2106,12 +3242,14 @@
         <w:lastRenderedPageBreak/>
         <w:t xml:space="preserve">La compétence de </w:t>
       </w:r>
+      <w:proofErr w:type="spellStart"/>
       <w:r>
         <w:rPr>
           <w:i/>
         </w:rPr>
         <w:t>dash</w:t>
       </w:r>
+      <w:proofErr w:type="spellEnd"/>
       <w:r>
         <w:t xml:space="preserve"> (acquisition et optimisation)</w:t>
       </w:r>
@@ -2174,6 +3312,118 @@
 <file path=word/numbering.xml><?xml version="1.0" encoding="utf-8"?>
 <w:numbering xmlns:wpc="http://schemas.microsoft.com/office/word/2010/wordprocessingCanvas" xmlns:cx="http://schemas.microsoft.com/office/drawing/2014/chartex" xmlns:cx1="http://schemas.microsoft.com/office/drawing/2015/9/8/chartex" xmlns:cx2="http://schemas.microsoft.com/office/drawing/2015/10/21/chartex" xmlns:cx3="http://schemas.microsoft.com/office/drawing/2016/5/9/chartex" xmlns:cx4="http://schemas.microsoft.com/office/drawing/2016/5/10/chartex" xmlns:cx5="http://schemas.microsoft.com/office/drawing/2016/5/11/chartex" xmlns:cx6="http://schemas.microsoft.com/office/drawing/2016/5/12/chartex" xmlns:cx7="http://schemas.microsoft.com/office/drawing/2016/5/13/chartex" xmlns:cx8="http://schemas.microsoft.com/office/drawing/2016/5/14/chartex" xmlns:mc="http://schemas.openxmlformats.org/markup-compatibility/2006" xmlns:aink="http://schemas.microsoft.com/office/drawing/2016/ink" xmlns:am3d="http://schemas.microsoft.com/office/drawing/2017/model3d" xmlns:o="urn:schemas-microsoft-com:office:office" xmlns:r="http://schemas.openxmlformats.org/officeDocument/2006/relationships" xmlns:m="http://schemas.openxmlformats.org/officeDocument/2006/math" xmlns:v="urn:schemas-microsoft-com:vml" xmlns:wp14="http://schemas.microsoft.com/office/word/2010/wordprocessingDrawing" xmlns:wp="http://schemas.openxmlformats.org/drawingml/2006/wordprocessingDrawing" xmlns:w10="urn:schemas-microsoft-com:office:word" xmlns:w="http://schemas.openxmlformats.org/wordprocessingml/2006/main" xmlns:w14="http://schemas.microsoft.com/office/word/2010/wordml" xmlns:w15="http://schemas.microsoft.com/office/word/2012/wordml" xmlns:w16cid="http://schemas.microsoft.com/office/word/2016/wordml/cid" xmlns:w16se="http://schemas.microsoft.com/office/word/2015/wordml/symex" xmlns:wpg="http://schemas.microsoft.com/office/word/2010/wordprocessingGroup" xmlns:wpi="http://schemas.microsoft.com/office/word/2010/wordprocessingInk" xmlns:wne="http://schemas.microsoft.com/office/word/2006/wordml" xmlns:wps="http://schemas.microsoft.com/office/word/2010/wordprocessingShape" mc:Ignorable="w14 w15 w16se w16cid wp14">
   <w:abstractNum w:abstractNumId="0" w15:restartNumberingAfterBreak="0">
+    <w:nsid w:val="0C7C14AD"/>
+    <w:multiLevelType w:val="hybridMultilevel"/>
+    <w:tmpl w:val="046E49B6"/>
+    <w:lvl w:ilvl="0" w:tplc="CA4EACA0">
+      <w:numFmt w:val="bullet"/>
+      <w:lvlText w:val=""/>
+      <w:lvlJc w:val="left"/>
+      <w:pPr>
+        <w:ind w:left="1068" w:hanging="360"/>
+      </w:pPr>
+      <w:rPr>
+        <w:rFonts w:ascii="Wingdings" w:eastAsiaTheme="minorHAnsi" w:hAnsi="Wingdings" w:cstheme="minorBidi" w:hint="default"/>
+      </w:rPr>
+    </w:lvl>
+    <w:lvl w:ilvl="1" w:tplc="040C0003" w:tentative="1">
+      <w:start w:val="1"/>
+      <w:numFmt w:val="bullet"/>
+      <w:lvlText w:val="o"/>
+      <w:lvlJc w:val="left"/>
+      <w:pPr>
+        <w:ind w:left="1788" w:hanging="360"/>
+      </w:pPr>
+      <w:rPr>
+        <w:rFonts w:ascii="Courier New" w:hAnsi="Courier New" w:cs="Courier New" w:hint="default"/>
+      </w:rPr>
+    </w:lvl>
+    <w:lvl w:ilvl="2" w:tplc="040C0005" w:tentative="1">
+      <w:start w:val="1"/>
+      <w:numFmt w:val="bullet"/>
+      <w:lvlText w:val=""/>
+      <w:lvlJc w:val="left"/>
+      <w:pPr>
+        <w:ind w:left="2508" w:hanging="360"/>
+      </w:pPr>
+      <w:rPr>
+        <w:rFonts w:ascii="Wingdings" w:hAnsi="Wingdings" w:hint="default"/>
+      </w:rPr>
+    </w:lvl>
+    <w:lvl w:ilvl="3" w:tplc="040C0001" w:tentative="1">
+      <w:start w:val="1"/>
+      <w:numFmt w:val="bullet"/>
+      <w:lvlText w:val=""/>
+      <w:lvlJc w:val="left"/>
+      <w:pPr>
+        <w:ind w:left="3228" w:hanging="360"/>
+      </w:pPr>
+      <w:rPr>
+        <w:rFonts w:ascii="Symbol" w:hAnsi="Symbol" w:hint="default"/>
+      </w:rPr>
+    </w:lvl>
+    <w:lvl w:ilvl="4" w:tplc="040C0003" w:tentative="1">
+      <w:start w:val="1"/>
+      <w:numFmt w:val="bullet"/>
+      <w:lvlText w:val="o"/>
+      <w:lvlJc w:val="left"/>
+      <w:pPr>
+        <w:ind w:left="3948" w:hanging="360"/>
+      </w:pPr>
+      <w:rPr>
+        <w:rFonts w:ascii="Courier New" w:hAnsi="Courier New" w:cs="Courier New" w:hint="default"/>
+      </w:rPr>
+    </w:lvl>
+    <w:lvl w:ilvl="5" w:tplc="040C0005" w:tentative="1">
+      <w:start w:val="1"/>
+      <w:numFmt w:val="bullet"/>
+      <w:lvlText w:val=""/>
+      <w:lvlJc w:val="left"/>
+      <w:pPr>
+        <w:ind w:left="4668" w:hanging="360"/>
+      </w:pPr>
+      <w:rPr>
+        <w:rFonts w:ascii="Wingdings" w:hAnsi="Wingdings" w:hint="default"/>
+      </w:rPr>
+    </w:lvl>
+    <w:lvl w:ilvl="6" w:tplc="040C0001" w:tentative="1">
+      <w:start w:val="1"/>
+      <w:numFmt w:val="bullet"/>
+      <w:lvlText w:val=""/>
+      <w:lvlJc w:val="left"/>
+      <w:pPr>
+        <w:ind w:left="5388" w:hanging="360"/>
+      </w:pPr>
+      <w:rPr>
+        <w:rFonts w:ascii="Symbol" w:hAnsi="Symbol" w:hint="default"/>
+      </w:rPr>
+    </w:lvl>
+    <w:lvl w:ilvl="7" w:tplc="040C0003" w:tentative="1">
+      <w:start w:val="1"/>
+      <w:numFmt w:val="bullet"/>
+      <w:lvlText w:val="o"/>
+      <w:lvlJc w:val="left"/>
+      <w:pPr>
+        <w:ind w:left="6108" w:hanging="360"/>
+      </w:pPr>
+      <w:rPr>
+        <w:rFonts w:ascii="Courier New" w:hAnsi="Courier New" w:cs="Courier New" w:hint="default"/>
+      </w:rPr>
+    </w:lvl>
+    <w:lvl w:ilvl="8" w:tplc="040C0005" w:tentative="1">
+      <w:start w:val="1"/>
+      <w:numFmt w:val="bullet"/>
+      <w:lvlText w:val=""/>
+      <w:lvlJc w:val="left"/>
+      <w:pPr>
+        <w:ind w:left="6828" w:hanging="360"/>
+      </w:pPr>
+      <w:rPr>
+        <w:rFonts w:ascii="Wingdings" w:hAnsi="Wingdings" w:hint="default"/>
+      </w:rPr>
+    </w:lvl>
+  </w:abstractNum>
+  <w:abstractNum w:abstractNumId="1" w15:restartNumberingAfterBreak="0">
     <w:nsid w:val="1489027E"/>
     <w:multiLevelType w:val="hybridMultilevel"/>
     <w:tmpl w:val="9B22E25C"/>
@@ -2285,7 +3535,119 @@
       </w:rPr>
     </w:lvl>
   </w:abstractNum>
-  <w:abstractNum w:abstractNumId="1" w15:restartNumberingAfterBreak="0">
+  <w:abstractNum w:abstractNumId="2" w15:restartNumberingAfterBreak="0">
+    <w:nsid w:val="1C314086"/>
+    <w:multiLevelType w:val="hybridMultilevel"/>
+    <w:tmpl w:val="3C7E194E"/>
+    <w:lvl w:ilvl="0" w:tplc="8C54076C">
+      <w:numFmt w:val="bullet"/>
+      <w:lvlText w:val=""/>
+      <w:lvlJc w:val="left"/>
+      <w:pPr>
+        <w:ind w:left="1068" w:hanging="360"/>
+      </w:pPr>
+      <w:rPr>
+        <w:rFonts w:ascii="Wingdings" w:eastAsiaTheme="minorHAnsi" w:hAnsi="Wingdings" w:cstheme="minorBidi" w:hint="default"/>
+      </w:rPr>
+    </w:lvl>
+    <w:lvl w:ilvl="1" w:tplc="040C0003" w:tentative="1">
+      <w:start w:val="1"/>
+      <w:numFmt w:val="bullet"/>
+      <w:lvlText w:val="o"/>
+      <w:lvlJc w:val="left"/>
+      <w:pPr>
+        <w:ind w:left="1788" w:hanging="360"/>
+      </w:pPr>
+      <w:rPr>
+        <w:rFonts w:ascii="Courier New" w:hAnsi="Courier New" w:cs="Courier New" w:hint="default"/>
+      </w:rPr>
+    </w:lvl>
+    <w:lvl w:ilvl="2" w:tplc="040C0005" w:tentative="1">
+      <w:start w:val="1"/>
+      <w:numFmt w:val="bullet"/>
+      <w:lvlText w:val=""/>
+      <w:lvlJc w:val="left"/>
+      <w:pPr>
+        <w:ind w:left="2508" w:hanging="360"/>
+      </w:pPr>
+      <w:rPr>
+        <w:rFonts w:ascii="Wingdings" w:hAnsi="Wingdings" w:hint="default"/>
+      </w:rPr>
+    </w:lvl>
+    <w:lvl w:ilvl="3" w:tplc="040C0001" w:tentative="1">
+      <w:start w:val="1"/>
+      <w:numFmt w:val="bullet"/>
+      <w:lvlText w:val=""/>
+      <w:lvlJc w:val="left"/>
+      <w:pPr>
+        <w:ind w:left="3228" w:hanging="360"/>
+      </w:pPr>
+      <w:rPr>
+        <w:rFonts w:ascii="Symbol" w:hAnsi="Symbol" w:hint="default"/>
+      </w:rPr>
+    </w:lvl>
+    <w:lvl w:ilvl="4" w:tplc="040C0003" w:tentative="1">
+      <w:start w:val="1"/>
+      <w:numFmt w:val="bullet"/>
+      <w:lvlText w:val="o"/>
+      <w:lvlJc w:val="left"/>
+      <w:pPr>
+        <w:ind w:left="3948" w:hanging="360"/>
+      </w:pPr>
+      <w:rPr>
+        <w:rFonts w:ascii="Courier New" w:hAnsi="Courier New" w:cs="Courier New" w:hint="default"/>
+      </w:rPr>
+    </w:lvl>
+    <w:lvl w:ilvl="5" w:tplc="040C0005" w:tentative="1">
+      <w:start w:val="1"/>
+      <w:numFmt w:val="bullet"/>
+      <w:lvlText w:val=""/>
+      <w:lvlJc w:val="left"/>
+      <w:pPr>
+        <w:ind w:left="4668" w:hanging="360"/>
+      </w:pPr>
+      <w:rPr>
+        <w:rFonts w:ascii="Wingdings" w:hAnsi="Wingdings" w:hint="default"/>
+      </w:rPr>
+    </w:lvl>
+    <w:lvl w:ilvl="6" w:tplc="040C0001" w:tentative="1">
+      <w:start w:val="1"/>
+      <w:numFmt w:val="bullet"/>
+      <w:lvlText w:val=""/>
+      <w:lvlJc w:val="left"/>
+      <w:pPr>
+        <w:ind w:left="5388" w:hanging="360"/>
+      </w:pPr>
+      <w:rPr>
+        <w:rFonts w:ascii="Symbol" w:hAnsi="Symbol" w:hint="default"/>
+      </w:rPr>
+    </w:lvl>
+    <w:lvl w:ilvl="7" w:tplc="040C0003" w:tentative="1">
+      <w:start w:val="1"/>
+      <w:numFmt w:val="bullet"/>
+      <w:lvlText w:val="o"/>
+      <w:lvlJc w:val="left"/>
+      <w:pPr>
+        <w:ind w:left="6108" w:hanging="360"/>
+      </w:pPr>
+      <w:rPr>
+        <w:rFonts w:ascii="Courier New" w:hAnsi="Courier New" w:cs="Courier New" w:hint="default"/>
+      </w:rPr>
+    </w:lvl>
+    <w:lvl w:ilvl="8" w:tplc="040C0005" w:tentative="1">
+      <w:start w:val="1"/>
+      <w:numFmt w:val="bullet"/>
+      <w:lvlText w:val=""/>
+      <w:lvlJc w:val="left"/>
+      <w:pPr>
+        <w:ind w:left="6828" w:hanging="360"/>
+      </w:pPr>
+      <w:rPr>
+        <w:rFonts w:ascii="Wingdings" w:hAnsi="Wingdings" w:hint="default"/>
+      </w:rPr>
+    </w:lvl>
+  </w:abstractNum>
+  <w:abstractNum w:abstractNumId="3" w15:restartNumberingAfterBreak="0">
     <w:nsid w:val="210A39BD"/>
     <w:multiLevelType w:val="hybridMultilevel"/>
     <w:tmpl w:val="DC2873AC"/>
@@ -2397,7 +3759,7 @@
       </w:rPr>
     </w:lvl>
   </w:abstractNum>
-  <w:abstractNum w:abstractNumId="2" w15:restartNumberingAfterBreak="0">
+  <w:abstractNum w:abstractNumId="4" w15:restartNumberingAfterBreak="0">
     <w:nsid w:val="2AC44F0C"/>
     <w:multiLevelType w:val="hybridMultilevel"/>
     <w:tmpl w:val="37BC923C"/>
@@ -2510,7 +3872,7 @@
       </w:rPr>
     </w:lvl>
   </w:abstractNum>
-  <w:abstractNum w:abstractNumId="3" w15:restartNumberingAfterBreak="0">
+  <w:abstractNum w:abstractNumId="5" w15:restartNumberingAfterBreak="0">
     <w:nsid w:val="2D8C0FF1"/>
     <w:multiLevelType w:val="hybridMultilevel"/>
     <w:tmpl w:val="5CEE8E16"/>
@@ -2622,7 +3984,7 @@
       </w:rPr>
     </w:lvl>
   </w:abstractNum>
-  <w:abstractNum w:abstractNumId="4" w15:restartNumberingAfterBreak="0">
+  <w:abstractNum w:abstractNumId="6" w15:restartNumberingAfterBreak="0">
     <w:nsid w:val="302375A8"/>
     <w:multiLevelType w:val="hybridMultilevel"/>
     <w:tmpl w:val="BF00DCF6"/>
@@ -2734,7 +4096,7 @@
       </w:rPr>
     </w:lvl>
   </w:abstractNum>
-  <w:abstractNum w:abstractNumId="5" w15:restartNumberingAfterBreak="0">
+  <w:abstractNum w:abstractNumId="7" w15:restartNumberingAfterBreak="0">
     <w:nsid w:val="33F87691"/>
     <w:multiLevelType w:val="hybridMultilevel"/>
     <w:tmpl w:val="2E587054"/>
@@ -2846,7 +4208,7 @@
       </w:rPr>
     </w:lvl>
   </w:abstractNum>
-  <w:abstractNum w:abstractNumId="6" w15:restartNumberingAfterBreak="0">
+  <w:abstractNum w:abstractNumId="8" w15:restartNumberingAfterBreak="0">
     <w:nsid w:val="417E4E1E"/>
     <w:multiLevelType w:val="hybridMultilevel"/>
     <w:tmpl w:val="7F9CFF70"/>
@@ -2935,7 +4297,7 @@
       </w:pPr>
     </w:lvl>
   </w:abstractNum>
-  <w:abstractNum w:abstractNumId="7" w15:restartNumberingAfterBreak="0">
+  <w:abstractNum w:abstractNumId="9" w15:restartNumberingAfterBreak="0">
     <w:nsid w:val="448A1573"/>
     <w:multiLevelType w:val="hybridMultilevel"/>
     <w:tmpl w:val="A8428B46"/>
@@ -3047,7 +4409,119 @@
       </w:rPr>
     </w:lvl>
   </w:abstractNum>
-  <w:abstractNum w:abstractNumId="8" w15:restartNumberingAfterBreak="0">
+  <w:abstractNum w:abstractNumId="10" w15:restartNumberingAfterBreak="0">
+    <w:nsid w:val="4DD47262"/>
+    <w:multiLevelType w:val="hybridMultilevel"/>
+    <w:tmpl w:val="6B340EBE"/>
+    <w:lvl w:ilvl="0" w:tplc="007835E2">
+      <w:numFmt w:val="bullet"/>
+      <w:lvlText w:val=""/>
+      <w:lvlJc w:val="left"/>
+      <w:pPr>
+        <w:ind w:left="1068" w:hanging="360"/>
+      </w:pPr>
+      <w:rPr>
+        <w:rFonts w:ascii="Wingdings" w:eastAsiaTheme="minorHAnsi" w:hAnsi="Wingdings" w:cstheme="minorBidi" w:hint="default"/>
+      </w:rPr>
+    </w:lvl>
+    <w:lvl w:ilvl="1" w:tplc="040C0003" w:tentative="1">
+      <w:start w:val="1"/>
+      <w:numFmt w:val="bullet"/>
+      <w:lvlText w:val="o"/>
+      <w:lvlJc w:val="left"/>
+      <w:pPr>
+        <w:ind w:left="1788" w:hanging="360"/>
+      </w:pPr>
+      <w:rPr>
+        <w:rFonts w:ascii="Courier New" w:hAnsi="Courier New" w:cs="Courier New" w:hint="default"/>
+      </w:rPr>
+    </w:lvl>
+    <w:lvl w:ilvl="2" w:tplc="040C0005" w:tentative="1">
+      <w:start w:val="1"/>
+      <w:numFmt w:val="bullet"/>
+      <w:lvlText w:val=""/>
+      <w:lvlJc w:val="left"/>
+      <w:pPr>
+        <w:ind w:left="2508" w:hanging="360"/>
+      </w:pPr>
+      <w:rPr>
+        <w:rFonts w:ascii="Wingdings" w:hAnsi="Wingdings" w:hint="default"/>
+      </w:rPr>
+    </w:lvl>
+    <w:lvl w:ilvl="3" w:tplc="040C0001" w:tentative="1">
+      <w:start w:val="1"/>
+      <w:numFmt w:val="bullet"/>
+      <w:lvlText w:val=""/>
+      <w:lvlJc w:val="left"/>
+      <w:pPr>
+        <w:ind w:left="3228" w:hanging="360"/>
+      </w:pPr>
+      <w:rPr>
+        <w:rFonts w:ascii="Symbol" w:hAnsi="Symbol" w:hint="default"/>
+      </w:rPr>
+    </w:lvl>
+    <w:lvl w:ilvl="4" w:tplc="040C0003" w:tentative="1">
+      <w:start w:val="1"/>
+      <w:numFmt w:val="bullet"/>
+      <w:lvlText w:val="o"/>
+      <w:lvlJc w:val="left"/>
+      <w:pPr>
+        <w:ind w:left="3948" w:hanging="360"/>
+      </w:pPr>
+      <w:rPr>
+        <w:rFonts w:ascii="Courier New" w:hAnsi="Courier New" w:cs="Courier New" w:hint="default"/>
+      </w:rPr>
+    </w:lvl>
+    <w:lvl w:ilvl="5" w:tplc="040C0005" w:tentative="1">
+      <w:start w:val="1"/>
+      <w:numFmt w:val="bullet"/>
+      <w:lvlText w:val=""/>
+      <w:lvlJc w:val="left"/>
+      <w:pPr>
+        <w:ind w:left="4668" w:hanging="360"/>
+      </w:pPr>
+      <w:rPr>
+        <w:rFonts w:ascii="Wingdings" w:hAnsi="Wingdings" w:hint="default"/>
+      </w:rPr>
+    </w:lvl>
+    <w:lvl w:ilvl="6" w:tplc="040C0001" w:tentative="1">
+      <w:start w:val="1"/>
+      <w:numFmt w:val="bullet"/>
+      <w:lvlText w:val=""/>
+      <w:lvlJc w:val="left"/>
+      <w:pPr>
+        <w:ind w:left="5388" w:hanging="360"/>
+      </w:pPr>
+      <w:rPr>
+        <w:rFonts w:ascii="Symbol" w:hAnsi="Symbol" w:hint="default"/>
+      </w:rPr>
+    </w:lvl>
+    <w:lvl w:ilvl="7" w:tplc="040C0003" w:tentative="1">
+      <w:start w:val="1"/>
+      <w:numFmt w:val="bullet"/>
+      <w:lvlText w:val="o"/>
+      <w:lvlJc w:val="left"/>
+      <w:pPr>
+        <w:ind w:left="6108" w:hanging="360"/>
+      </w:pPr>
+      <w:rPr>
+        <w:rFonts w:ascii="Courier New" w:hAnsi="Courier New" w:cs="Courier New" w:hint="default"/>
+      </w:rPr>
+    </w:lvl>
+    <w:lvl w:ilvl="8" w:tplc="040C0005" w:tentative="1">
+      <w:start w:val="1"/>
+      <w:numFmt w:val="bullet"/>
+      <w:lvlText w:val=""/>
+      <w:lvlJc w:val="left"/>
+      <w:pPr>
+        <w:ind w:left="6828" w:hanging="360"/>
+      </w:pPr>
+      <w:rPr>
+        <w:rFonts w:ascii="Wingdings" w:hAnsi="Wingdings" w:hint="default"/>
+      </w:rPr>
+    </w:lvl>
+  </w:abstractNum>
+  <w:abstractNum w:abstractNumId="11" w15:restartNumberingAfterBreak="0">
     <w:nsid w:val="5475557E"/>
     <w:multiLevelType w:val="hybridMultilevel"/>
     <w:tmpl w:val="2D6AB724"/>
@@ -3160,7 +4634,7 @@
       </w:rPr>
     </w:lvl>
   </w:abstractNum>
-  <w:abstractNum w:abstractNumId="9" w15:restartNumberingAfterBreak="0">
+  <w:abstractNum w:abstractNumId="12" w15:restartNumberingAfterBreak="0">
     <w:nsid w:val="55D644FA"/>
     <w:multiLevelType w:val="hybridMultilevel"/>
     <w:tmpl w:val="08645F76"/>
@@ -3273,7 +4747,7 @@
       </w:rPr>
     </w:lvl>
   </w:abstractNum>
-  <w:abstractNum w:abstractNumId="10" w15:restartNumberingAfterBreak="0">
+  <w:abstractNum w:abstractNumId="13" w15:restartNumberingAfterBreak="0">
     <w:nsid w:val="5F5C1CFF"/>
     <w:multiLevelType w:val="hybridMultilevel"/>
     <w:tmpl w:val="7E724B8E"/>
@@ -3385,7 +4859,7 @@
       </w:rPr>
     </w:lvl>
   </w:abstractNum>
-  <w:abstractNum w:abstractNumId="11" w15:restartNumberingAfterBreak="0">
+  <w:abstractNum w:abstractNumId="14" w15:restartNumberingAfterBreak="0">
     <w:nsid w:val="69204C6B"/>
     <w:multiLevelType w:val="hybridMultilevel"/>
     <w:tmpl w:val="6568E160"/>
@@ -3497,7 +4971,7 @@
       </w:rPr>
     </w:lvl>
   </w:abstractNum>
-  <w:abstractNum w:abstractNumId="12" w15:restartNumberingAfterBreak="0">
+  <w:abstractNum w:abstractNumId="15" w15:restartNumberingAfterBreak="0">
     <w:nsid w:val="71BF0BA1"/>
     <w:multiLevelType w:val="hybridMultilevel"/>
     <w:tmpl w:val="ABA442D2"/>
@@ -3610,7 +5084,7 @@
       </w:rPr>
     </w:lvl>
   </w:abstractNum>
-  <w:abstractNum w:abstractNumId="13" w15:restartNumberingAfterBreak="0">
+  <w:abstractNum w:abstractNumId="16" w15:restartNumberingAfterBreak="0">
     <w:nsid w:val="727C58DE"/>
     <w:multiLevelType w:val="hybridMultilevel"/>
     <w:tmpl w:val="B2B8E4F4"/>
@@ -3723,7 +5197,119 @@
       </w:rPr>
     </w:lvl>
   </w:abstractNum>
-  <w:abstractNum w:abstractNumId="14" w15:restartNumberingAfterBreak="0">
+  <w:abstractNum w:abstractNumId="17" w15:restartNumberingAfterBreak="0">
+    <w:nsid w:val="74012704"/>
+    <w:multiLevelType w:val="hybridMultilevel"/>
+    <w:tmpl w:val="6772F824"/>
+    <w:lvl w:ilvl="0" w:tplc="4F18D164">
+      <w:numFmt w:val="bullet"/>
+      <w:lvlText w:val=""/>
+      <w:lvlJc w:val="left"/>
+      <w:pPr>
+        <w:ind w:left="720" w:hanging="360"/>
+      </w:pPr>
+      <w:rPr>
+        <w:rFonts w:ascii="Symbol" w:eastAsiaTheme="minorHAnsi" w:hAnsi="Symbol" w:cstheme="minorBidi" w:hint="default"/>
+      </w:rPr>
+    </w:lvl>
+    <w:lvl w:ilvl="1" w:tplc="040C0003" w:tentative="1">
+      <w:start w:val="1"/>
+      <w:numFmt w:val="bullet"/>
+      <w:lvlText w:val="o"/>
+      <w:lvlJc w:val="left"/>
+      <w:pPr>
+        <w:ind w:left="1440" w:hanging="360"/>
+      </w:pPr>
+      <w:rPr>
+        <w:rFonts w:ascii="Courier New" w:hAnsi="Courier New" w:cs="Courier New" w:hint="default"/>
+      </w:rPr>
+    </w:lvl>
+    <w:lvl w:ilvl="2" w:tplc="040C0005" w:tentative="1">
+      <w:start w:val="1"/>
+      <w:numFmt w:val="bullet"/>
+      <w:lvlText w:val=""/>
+      <w:lvlJc w:val="left"/>
+      <w:pPr>
+        <w:ind w:left="2160" w:hanging="360"/>
+      </w:pPr>
+      <w:rPr>
+        <w:rFonts w:ascii="Wingdings" w:hAnsi="Wingdings" w:hint="default"/>
+      </w:rPr>
+    </w:lvl>
+    <w:lvl w:ilvl="3" w:tplc="040C0001" w:tentative="1">
+      <w:start w:val="1"/>
+      <w:numFmt w:val="bullet"/>
+      <w:lvlText w:val=""/>
+      <w:lvlJc w:val="left"/>
+      <w:pPr>
+        <w:ind w:left="2880" w:hanging="360"/>
+      </w:pPr>
+      <w:rPr>
+        <w:rFonts w:ascii="Symbol" w:hAnsi="Symbol" w:hint="default"/>
+      </w:rPr>
+    </w:lvl>
+    <w:lvl w:ilvl="4" w:tplc="040C0003" w:tentative="1">
+      <w:start w:val="1"/>
+      <w:numFmt w:val="bullet"/>
+      <w:lvlText w:val="o"/>
+      <w:lvlJc w:val="left"/>
+      <w:pPr>
+        <w:ind w:left="3600" w:hanging="360"/>
+      </w:pPr>
+      <w:rPr>
+        <w:rFonts w:ascii="Courier New" w:hAnsi="Courier New" w:cs="Courier New" w:hint="default"/>
+      </w:rPr>
+    </w:lvl>
+    <w:lvl w:ilvl="5" w:tplc="040C0005" w:tentative="1">
+      <w:start w:val="1"/>
+      <w:numFmt w:val="bullet"/>
+      <w:lvlText w:val=""/>
+      <w:lvlJc w:val="left"/>
+      <w:pPr>
+        <w:ind w:left="4320" w:hanging="360"/>
+      </w:pPr>
+      <w:rPr>
+        <w:rFonts w:ascii="Wingdings" w:hAnsi="Wingdings" w:hint="default"/>
+      </w:rPr>
+    </w:lvl>
+    <w:lvl w:ilvl="6" w:tplc="040C0001" w:tentative="1">
+      <w:start w:val="1"/>
+      <w:numFmt w:val="bullet"/>
+      <w:lvlText w:val=""/>
+      <w:lvlJc w:val="left"/>
+      <w:pPr>
+        <w:ind w:left="5040" w:hanging="360"/>
+      </w:pPr>
+      <w:rPr>
+        <w:rFonts w:ascii="Symbol" w:hAnsi="Symbol" w:hint="default"/>
+      </w:rPr>
+    </w:lvl>
+    <w:lvl w:ilvl="7" w:tplc="040C0003" w:tentative="1">
+      <w:start w:val="1"/>
+      <w:numFmt w:val="bullet"/>
+      <w:lvlText w:val="o"/>
+      <w:lvlJc w:val="left"/>
+      <w:pPr>
+        <w:ind w:left="5760" w:hanging="360"/>
+      </w:pPr>
+      <w:rPr>
+        <w:rFonts w:ascii="Courier New" w:hAnsi="Courier New" w:cs="Courier New" w:hint="default"/>
+      </w:rPr>
+    </w:lvl>
+    <w:lvl w:ilvl="8" w:tplc="040C0005" w:tentative="1">
+      <w:start w:val="1"/>
+      <w:numFmt w:val="bullet"/>
+      <w:lvlText w:val=""/>
+      <w:lvlJc w:val="left"/>
+      <w:pPr>
+        <w:ind w:left="6480" w:hanging="360"/>
+      </w:pPr>
+      <w:rPr>
+        <w:rFonts w:ascii="Wingdings" w:hAnsi="Wingdings" w:hint="default"/>
+      </w:rPr>
+    </w:lvl>
+  </w:abstractNum>
+  <w:abstractNum w:abstractNumId="18" w15:restartNumberingAfterBreak="0">
     <w:nsid w:val="74052774"/>
     <w:multiLevelType w:val="hybridMultilevel"/>
     <w:tmpl w:val="A2EA96CC"/>
@@ -3836,49 +5422,61 @@
     </w:lvl>
   </w:abstractNum>
   <w:num w:numId="1">
+    <w:abstractNumId w:val="13"/>
+  </w:num>
+  <w:num w:numId="2">
+    <w:abstractNumId w:val="14"/>
+  </w:num>
+  <w:num w:numId="3">
+    <w:abstractNumId w:val="5"/>
+  </w:num>
+  <w:num w:numId="4">
+    <w:abstractNumId w:val="3"/>
+  </w:num>
+  <w:num w:numId="5">
+    <w:abstractNumId w:val="9"/>
+  </w:num>
+  <w:num w:numId="6">
+    <w:abstractNumId w:val="6"/>
+  </w:num>
+  <w:num w:numId="7">
+    <w:abstractNumId w:val="1"/>
+  </w:num>
+  <w:num w:numId="8">
+    <w:abstractNumId w:val="15"/>
+  </w:num>
+  <w:num w:numId="9">
+    <w:abstractNumId w:val="11"/>
+  </w:num>
+  <w:num w:numId="10">
+    <w:abstractNumId w:val="4"/>
+  </w:num>
+  <w:num w:numId="11">
+    <w:abstractNumId w:val="16"/>
+  </w:num>
+  <w:num w:numId="12">
+    <w:abstractNumId w:val="12"/>
+  </w:num>
+  <w:num w:numId="13">
+    <w:abstractNumId w:val="18"/>
+  </w:num>
+  <w:num w:numId="14">
+    <w:abstractNumId w:val="7"/>
+  </w:num>
+  <w:num w:numId="15">
+    <w:abstractNumId w:val="8"/>
+  </w:num>
+  <w:num w:numId="16">
+    <w:abstractNumId w:val="2"/>
+  </w:num>
+  <w:num w:numId="17">
     <w:abstractNumId w:val="10"/>
   </w:num>
-  <w:num w:numId="2">
-    <w:abstractNumId w:val="11"/>
-  </w:num>
-  <w:num w:numId="3">
-    <w:abstractNumId w:val="3"/>
-  </w:num>
-  <w:num w:numId="4">
-    <w:abstractNumId w:val="1"/>
-  </w:num>
-  <w:num w:numId="5">
-    <w:abstractNumId w:val="7"/>
-  </w:num>
-  <w:num w:numId="6">
-    <w:abstractNumId w:val="4"/>
-  </w:num>
-  <w:num w:numId="7">
+  <w:num w:numId="18">
     <w:abstractNumId w:val="0"/>
   </w:num>
-  <w:num w:numId="8">
-    <w:abstractNumId w:val="12"/>
-  </w:num>
-  <w:num w:numId="9">
-    <w:abstractNumId w:val="8"/>
-  </w:num>
-  <w:num w:numId="10">
-    <w:abstractNumId w:val="2"/>
-  </w:num>
-  <w:num w:numId="11">
-    <w:abstractNumId w:val="13"/>
-  </w:num>
-  <w:num w:numId="12">
-    <w:abstractNumId w:val="9"/>
-  </w:num>
-  <w:num w:numId="13">
-    <w:abstractNumId w:val="14"/>
-  </w:num>
-  <w:num w:numId="14">
-    <w:abstractNumId w:val="5"/>
-  </w:num>
-  <w:num w:numId="15">
-    <w:abstractNumId w:val="6"/>
+  <w:num w:numId="19">
+    <w:abstractNumId w:val="17"/>
   </w:num>
 </w:numbering>
 </file>

</xml_diff>

<commit_message>
Rework GG (sauf narration et DA)
</commit_message>
<xml_diff>
--- a/GDD Florentin et Lucas.docx
+++ b/GDD Florentin et Lucas.docx
@@ -6,15 +6,31 @@
       <w:pPr>
         <w:pStyle w:val="Titre"/>
         <w:rPr>
+          <w:b/>
+          <w:bCs/>
           <w:i/>
         </w:rPr>
       </w:pPr>
       <w:r>
+        <w:rPr>
+          <w:b/>
+          <w:bCs/>
+        </w:rPr>
         <w:t>ASTRAY</w:t>
       </w:r>
     </w:p>
     <w:p>
-      <w:r>
+      <w:pPr>
+        <w:rPr>
+          <w:i/>
+          <w:iCs/>
+        </w:rPr>
+      </w:pPr>
+      <w:r>
+        <w:rPr>
+          <w:i/>
+          <w:iCs/>
+        </w:rPr>
         <w:t>Lucas Friche, Florentin Peters</w:t>
       </w:r>
     </w:p>
@@ -28,10 +44,12 @@
     </w:p>
     <w:p>
       <w:r>
+        <w:rPr>
+          <w:b/>
+          <w:bCs/>
+        </w:rPr>
         <w:t>Astray</w:t>
       </w:r>
-      <w:bookmarkStart w:id="0" w:name="_GoBack"/>
-      <w:bookmarkEnd w:id="0"/>
       <w:r>
         <w:t xml:space="preserve"> est un jeu </w:t>
       </w:r>
@@ -39,16 +57,49 @@
         <w:t>de plateforme expressif en 2D dans lequel on doit gérer les relations qu’on entretient avec d’autre(s) personnage(s)</w:t>
       </w:r>
       <w:r>
+        <w:t xml:space="preserve"> aux allures de spectres</w:t>
+      </w:r>
+      <w:r>
         <w:t xml:space="preserve">. </w:t>
       </w:r>
       <w:r>
-        <w:t xml:space="preserve">On incarne un personnage encapuchonné se baladant dans une forêt mystique à la recherche de rencontres. </w:t>
-      </w:r>
-      <w:r>
-        <w:t xml:space="preserve">En fonction du personnage suivi, </w:t>
-      </w:r>
-      <w:r>
-        <w:t>le joueur acquiert des capacités différentes.</w:t>
+        <w:t>On incarne un</w:t>
+      </w:r>
+      <w:r>
+        <w:t xml:space="preserve">-e </w:t>
+      </w:r>
+      <w:r>
+        <w:t>encapuchonné</w:t>
+      </w:r>
+      <w:r>
+        <w:t>-e</w:t>
+      </w:r>
+      <w:r>
+        <w:t xml:space="preserve"> se baladant dans une forêt mystique à la recherche de rencontres. </w:t>
+      </w:r>
+      <w:r>
+        <w:t xml:space="preserve">En fonction du </w:t>
+      </w:r>
+      <w:r>
+        <w:t>spectre</w:t>
+      </w:r>
+      <w:r>
+        <w:t xml:space="preserve"> que l’on suit</w:t>
+      </w:r>
+      <w:r>
+        <w:t xml:space="preserve">, </w:t>
+      </w:r>
+      <w:r>
+        <w:t xml:space="preserve">on acquerra des </w:t>
+      </w:r>
+      <w:r>
+        <w:t>capacités différentes</w:t>
+      </w:r>
+      <w:r>
+        <w:t xml:space="preserve"> et on entretiendra </w:t>
+      </w:r>
+      <w:r>
+        <w:t>des relations différentes avec les spectres.</w:t>
       </w:r>
     </w:p>
     <w:p>
@@ -56,13 +107,7 @@
         <w:pStyle w:val="Titre1"/>
       </w:pPr>
       <w:r>
-        <w:t>Thématique</w:t>
-      </w:r>
-      <w:r>
-        <w:t xml:space="preserve"> et M</w:t>
-      </w:r>
-      <w:r>
-        <w:t>essage</w:t>
+        <w:t>Message</w:t>
       </w:r>
     </w:p>
     <w:p>
@@ -75,45 +120,228 @@
         <w:rPr>
           <w:color w:val="000000" w:themeColor="text1"/>
         </w:rPr>
-        <w:t>Gérer la distance avec tous les personnages,</w:t>
-      </w:r>
-      <w:r>
-        <w:rPr>
+        <w:t xml:space="preserve">Dans </w:t>
+      </w:r>
+      <w:r>
+        <w:rPr>
+          <w:b/>
+          <w:bCs/>
           <w:color w:val="000000" w:themeColor="text1"/>
         </w:rPr>
-        <w:t xml:space="preserve"> choisir un personnage étant métaphore de s’en rapprocher</w:t>
+        <w:t>Astray</w:t>
       </w:r>
       <w:r>
         <w:rPr>
           <w:color w:val="000000" w:themeColor="text1"/>
         </w:rPr>
-        <w:t xml:space="preserve"> et de s’éloigner de l’autre.</w:t>
-      </w:r>
-    </w:p>
-    <w:p>
-      <w:pPr>
-        <w:rPr>
+        <w:t xml:space="preserve">, il s’agit de </w:t>
+      </w:r>
+      <w:r>
+        <w:rPr>
+          <w:b/>
+          <w:bCs/>
           <w:color w:val="000000" w:themeColor="text1"/>
         </w:rPr>
-      </w:pPr>
-      <w:r>
-        <w:rPr>
+        <w:t>g</w:t>
+      </w:r>
+      <w:r>
+        <w:rPr>
+          <w:b/>
+          <w:bCs/>
           <w:color w:val="000000" w:themeColor="text1"/>
         </w:rPr>
-        <w:t>Ne pas juger le comportement du joueur</w:t>
-      </w:r>
-      <w:r>
-        <w:rPr>
+        <w:t xml:space="preserve">érer la distance </w:t>
+      </w:r>
+      <w:r>
+        <w:rPr>
+          <w:b/>
+          <w:bCs/>
           <w:color w:val="000000" w:themeColor="text1"/>
         </w:rPr>
-        <w:t xml:space="preserve"> et ne pas faire de manichéisme</w:t>
-      </w:r>
-      <w:r>
-        <w:rPr>
+        <w:t xml:space="preserve">dans des relations </w:t>
+      </w:r>
+      <w:r>
+        <w:rPr>
+          <w:b/>
+          <w:bCs/>
           <w:color w:val="000000" w:themeColor="text1"/>
         </w:rPr>
+        <w:t xml:space="preserve">avec </w:t>
+      </w:r>
+      <w:r>
+        <w:rPr>
+          <w:b/>
+          <w:bCs/>
+          <w:color w:val="000000" w:themeColor="text1"/>
+        </w:rPr>
+        <w:t>différentes personnes</w:t>
+      </w:r>
+      <w:r>
+        <w:rPr>
+          <w:color w:val="000000" w:themeColor="text1"/>
+        </w:rPr>
+        <w:t xml:space="preserve">. </w:t>
+      </w:r>
+      <w:r>
+        <w:rPr>
+          <w:color w:val="000000" w:themeColor="text1"/>
+        </w:rPr>
+        <w:t>En choisissant</w:t>
+      </w:r>
+      <w:r>
+        <w:rPr>
+          <w:color w:val="000000" w:themeColor="text1"/>
+        </w:rPr>
+        <w:t xml:space="preserve"> d</w:t>
+      </w:r>
+      <w:r>
+        <w:rPr>
+          <w:color w:val="000000" w:themeColor="text1"/>
+        </w:rPr>
+        <w:t>e rencontrer tel ou tel spectre, on s’en</w:t>
+      </w:r>
+      <w:r>
+        <w:rPr>
+          <w:color w:val="000000" w:themeColor="text1"/>
+        </w:rPr>
+        <w:t xml:space="preserve"> rapproche</w:t>
+      </w:r>
+      <w:r>
+        <w:rPr>
+          <w:color w:val="000000" w:themeColor="text1"/>
+        </w:rPr>
+        <w:t>,</w:t>
+      </w:r>
+      <w:r>
+        <w:rPr>
+          <w:color w:val="000000" w:themeColor="text1"/>
+        </w:rPr>
+        <w:t xml:space="preserve"> tout en</w:t>
+      </w:r>
+      <w:r>
+        <w:rPr>
+          <w:color w:val="000000" w:themeColor="text1"/>
+        </w:rPr>
+        <w:t xml:space="preserve"> s’éloign</w:t>
+      </w:r>
+      <w:r>
+        <w:rPr>
+          <w:color w:val="000000" w:themeColor="text1"/>
+        </w:rPr>
+        <w:t>ant</w:t>
+      </w:r>
+      <w:r>
+        <w:rPr>
+          <w:color w:val="000000" w:themeColor="text1"/>
+        </w:rPr>
+        <w:t xml:space="preserve"> de l’autre.</w:t>
+      </w:r>
+      <w:r>
+        <w:rPr>
+          <w:color w:val="000000" w:themeColor="text1"/>
+        </w:rPr>
+        <w:t xml:space="preserve"> Cependant, </w:t>
+      </w:r>
+      <w:r>
+        <w:rPr>
+          <w:color w:val="000000" w:themeColor="text1"/>
+        </w:rPr>
+        <w:t>le choix est libre et aucun jugement n’est fait sur celui-ci.</w:t>
+      </w:r>
+      <w:r>
+        <w:rPr>
+          <w:color w:val="000000" w:themeColor="text1"/>
+        </w:rPr>
+        <w:t xml:space="preserve"> </w:t>
+      </w:r>
+      <w:r>
+        <w:rPr>
+          <w:color w:val="000000" w:themeColor="text1"/>
+        </w:rPr>
+        <w:t>U</w:t>
+      </w:r>
+      <w:r>
+        <w:rPr>
+          <w:color w:val="000000" w:themeColor="text1"/>
+        </w:rPr>
+        <w:t>n-e joueur-se peut très bien décider de n’entretenir une relation qu’avec l’un ou l’autre des spectres</w:t>
+      </w:r>
+      <w:r>
+        <w:rPr>
+          <w:color w:val="000000" w:themeColor="text1"/>
+        </w:rPr>
+        <w:t xml:space="preserve">, voire les deux en parallèle : </w:t>
+      </w:r>
+      <w:r>
+        <w:rPr>
+          <w:color w:val="000000" w:themeColor="text1"/>
+        </w:rPr>
+        <w:t>cela les mènera</w:t>
+      </w:r>
+      <w:r>
+        <w:rPr>
+          <w:color w:val="000000" w:themeColor="text1"/>
+        </w:rPr>
+        <w:t xml:space="preserve"> simplement</w:t>
+      </w:r>
+      <w:r>
+        <w:rPr>
+          <w:color w:val="000000" w:themeColor="text1"/>
+        </w:rPr>
+        <w:t xml:space="preserve"> à des </w:t>
+      </w:r>
+      <w:r>
+        <w:rPr>
+          <w:b/>
+          <w:bCs/>
+          <w:color w:val="000000" w:themeColor="text1"/>
+        </w:rPr>
+        <w:t>parcours différents</w:t>
+      </w:r>
+      <w:r>
+        <w:rPr>
+          <w:b/>
+          <w:bCs/>
+          <w:color w:val="000000" w:themeColor="text1"/>
+        </w:rPr>
+        <w:t xml:space="preserve"> </w:t>
+      </w:r>
+      <w:r>
+        <w:rPr>
+          <w:color w:val="000000" w:themeColor="text1"/>
+        </w:rPr>
+        <w:t>qui ont chacun leur lot d</w:t>
+      </w:r>
+      <w:r>
+        <w:rPr>
+          <w:color w:val="000000" w:themeColor="text1"/>
+        </w:rPr>
+        <w:t>’expériences à vivr</w:t>
+      </w:r>
+      <w:r>
+        <w:rPr>
+          <w:color w:val="000000" w:themeColor="text1"/>
+        </w:rPr>
+        <w:t>e</w:t>
+      </w:r>
+      <w:r>
+        <w:rPr>
+          <w:color w:val="000000" w:themeColor="text1"/>
+        </w:rPr>
         <w:t>.</w:t>
       </w:r>
+      <w:r>
+        <w:rPr>
+          <w:color w:val="000000" w:themeColor="text1"/>
+        </w:rPr>
+        <w:t xml:space="preserve"> </w:t>
+      </w:r>
+      <w:r>
+        <w:rPr>
+          <w:color w:val="000000" w:themeColor="text1"/>
+        </w:rPr>
+        <w:t xml:space="preserve">De plus, entre deux rencontres, les joueur-se-s sont soumis à de nombreuses embûches, traduisant la difficulté potentielle d’une relation à distance. </w:t>
+      </w:r>
     </w:p>
     <w:p>
       <w:pPr>
@@ -125,16 +353,32 @@
     </w:p>
     <w:p>
       <w:r>
-        <w:t>[NOM DU JEU] se passe dans une forêt où</w:t>
+        <w:rPr>
+          <w:b/>
+          <w:bCs/>
+        </w:rPr>
+        <w:t>Astray</w:t>
+      </w:r>
+      <w:r>
+        <w:t xml:space="preserve"> se passe dans une</w:t>
+      </w:r>
+      <w:r>
+        <w:t xml:space="preserve"> sombre</w:t>
+      </w:r>
+      <w:r>
+        <w:t xml:space="preserve"> forêt où</w:t>
       </w:r>
       <w:r>
         <w:t xml:space="preserve"> des éléments fantastiques et surnaturels</w:t>
       </w:r>
       <w:r>
-        <w:t xml:space="preserve"> font leur apparition. </w:t>
-      </w:r>
-      <w:r>
-        <w:t>Le joueur cherche à rencontrer un des deux fantôme/esprits.</w:t>
+        <w:t xml:space="preserve"> font leur apparition</w:t>
+      </w:r>
+      <w:r>
+        <w:t xml:space="preserve"> – notamment des spectres. </w:t>
+      </w:r>
+      <w:r>
+        <w:t xml:space="preserve">La forêt est un lieu mystique, empreint de mystère et de spiritualité. </w:t>
       </w:r>
     </w:p>
     <w:p>
@@ -146,45 +390,76 @@
       </w:r>
     </w:p>
     <w:p>
-      <w:r>
+      <w:pPr>
         <w:rPr>
           <w:i/>
           <w:u w:val="single"/>
         </w:rPr>
-        <w:t>Celeste</w:t>
-      </w:r>
-      <w:r>
-        <w:rPr>
-          <w:u w:val="single"/>
-        </w:rPr>
-        <w:t> :</w:t>
-      </w:r>
-      <w:r>
-        <w:t xml:space="preserve"> </w:t>
-      </w:r>
-      <w:r>
-        <w:t xml:space="preserve">plateforme dans lequel </w:t>
-      </w:r>
-      <w:r>
-        <w:t xml:space="preserve">la mécanique de progression spatiale </w:t>
-      </w:r>
-      <w:r>
-        <w:t xml:space="preserve">est liée </w:t>
-      </w:r>
-      <w:r>
-        <w:t>à un avancement narratif et empathique.</w:t>
-      </w:r>
-      <w:r>
-        <w:t xml:space="preserve"> Level design expressif.</w:t>
-      </w:r>
-    </w:p>
-    <w:p>
+      </w:pPr>
+      <w:r>
+        <w:rPr>
+          <w:noProof/>
+        </w:rPr>
+        <w:drawing>
+          <wp:inline distT="0" distB="0" distL="0" distR="0" wp14:anchorId="6E7B100B" wp14:editId="0D044991">
+            <wp:extent cx="5657850" cy="3182541"/>
+            <wp:effectExtent l="0" t="0" r="0" b="0"/>
+            <wp:docPr id="2" name="Image 2"/>
+            <wp:cNvGraphicFramePr>
+              <a:graphicFrameLocks xmlns:a="http://schemas.openxmlformats.org/drawingml/2006/main" noChangeAspect="1"/>
+            </wp:cNvGraphicFramePr>
+            <a:graphic xmlns:a="http://schemas.openxmlformats.org/drawingml/2006/main">
+              <a:graphicData uri="http://schemas.openxmlformats.org/drawingml/2006/picture">
+                <pic:pic xmlns:pic="http://schemas.openxmlformats.org/drawingml/2006/picture">
+                  <pic:nvPicPr>
+                    <pic:cNvPr id="0" name="Picture 1"/>
+                    <pic:cNvPicPr>
+                      <a:picLocks noChangeAspect="1" noChangeArrowheads="1"/>
+                    </pic:cNvPicPr>
+                  </pic:nvPicPr>
+                  <pic:blipFill>
+                    <a:blip r:embed="rId5">
+                      <a:extLst>
+                        <a:ext uri="{28A0092B-C50C-407E-A947-70E740481C1C}">
+                          <a14:useLocalDpi xmlns:a14="http://schemas.microsoft.com/office/drawing/2010/main" val="0"/>
+                        </a:ext>
+                      </a:extLst>
+                    </a:blip>
+                    <a:srcRect/>
+                    <a:stretch>
+                      <a:fillRect/>
+                    </a:stretch>
+                  </pic:blipFill>
+                  <pic:spPr bwMode="auto">
+                    <a:xfrm>
+                      <a:off x="0" y="0"/>
+                      <a:ext cx="5668154" cy="3188337"/>
+                    </a:xfrm>
+                    <a:prstGeom prst="rect">
+                      <a:avLst/>
+                    </a:prstGeom>
+                    <a:noFill/>
+                    <a:ln>
+                      <a:noFill/>
+                    </a:ln>
+                  </pic:spPr>
+                </pic:pic>
+              </a:graphicData>
+            </a:graphic>
+          </wp:inline>
+        </w:drawing>
+      </w:r>
+    </w:p>
+    <w:p>
+      <w:pPr>
+        <w:jc w:val="center"/>
+      </w:pPr>
       <w:r>
         <w:rPr>
           <w:i/>
           <w:u w:val="single"/>
         </w:rPr>
-        <w:t>Lifeline</w:t>
+        <w:t>Celeste</w:t>
       </w:r>
       <w:r>
         <w:rPr>
@@ -193,45 +468,245 @@
         <w:t> :</w:t>
       </w:r>
       <w:r>
-        <w:t xml:space="preserve"> attente dans la réponse d’un message (</w:t>
-      </w:r>
-      <w:r>
-        <w:t>parfois</w:t>
-      </w:r>
-      <w:r>
-        <w:t xml:space="preserve"> plusieurs heures)</w:t>
+        <w:t xml:space="preserve"> </w:t>
+      </w:r>
+      <w:r>
+        <w:t>Astray s’inspire de</w:t>
+      </w:r>
+      <w:r>
+        <w:t xml:space="preserve"> </w:t>
+      </w:r>
+      <w:r>
+        <w:t xml:space="preserve">la mécanique de progression spatiale </w:t>
+      </w:r>
+      <w:r>
+        <w:t xml:space="preserve">liée </w:t>
+      </w:r>
+      <w:r>
+        <w:t>à un avancement narratif et empathique.</w:t>
+      </w:r>
+      <w:r>
+        <w:t xml:space="preserve"> </w:t>
+      </w:r>
+      <w:r>
+        <w:t xml:space="preserve">Le </w:t>
+      </w:r>
+      <w:proofErr w:type="spellStart"/>
+      <w:r>
+        <w:t>l</w:t>
+      </w:r>
+      <w:r>
+        <w:t>evel</w:t>
+      </w:r>
+      <w:proofErr w:type="spellEnd"/>
+      <w:r>
+        <w:t xml:space="preserve"> design </w:t>
+      </w:r>
+      <w:r>
+        <w:t xml:space="preserve">est aussi </w:t>
+      </w:r>
+      <w:r>
+        <w:t>expressif</w:t>
+      </w:r>
+      <w:r>
+        <w:t xml:space="preserve"> dans le sens où il reflète ce que vit Madeline, la protagoniste</w:t>
       </w:r>
       <w:r>
         <w:t>.</w:t>
       </w:r>
     </w:p>
     <w:p>
+      <w:r>
+        <w:rPr>
+          <w:noProof/>
+        </w:rPr>
+        <w:lastRenderedPageBreak/>
+        <w:drawing>
+          <wp:inline distT="0" distB="0" distL="0" distR="0" wp14:anchorId="6180ABDB" wp14:editId="75F6E27A">
+            <wp:extent cx="5438775" cy="3061564"/>
+            <wp:effectExtent l="0" t="0" r="0" b="5715"/>
+            <wp:docPr id="3" name="Image 3"/>
+            <wp:cNvGraphicFramePr>
+              <a:graphicFrameLocks xmlns:a="http://schemas.openxmlformats.org/drawingml/2006/main" noChangeAspect="1"/>
+            </wp:cNvGraphicFramePr>
+            <a:graphic xmlns:a="http://schemas.openxmlformats.org/drawingml/2006/main">
+              <a:graphicData uri="http://schemas.openxmlformats.org/drawingml/2006/picture">
+                <pic:pic xmlns:pic="http://schemas.openxmlformats.org/drawingml/2006/picture">
+                  <pic:nvPicPr>
+                    <pic:cNvPr id="0" name="Picture 2"/>
+                    <pic:cNvPicPr>
+                      <a:picLocks noChangeAspect="1" noChangeArrowheads="1"/>
+                    </pic:cNvPicPr>
+                  </pic:nvPicPr>
+                  <pic:blipFill>
+                    <a:blip r:embed="rId6">
+                      <a:extLst>
+                        <a:ext uri="{28A0092B-C50C-407E-A947-70E740481C1C}">
+                          <a14:useLocalDpi xmlns:a14="http://schemas.microsoft.com/office/drawing/2010/main" val="0"/>
+                        </a:ext>
+                      </a:extLst>
+                    </a:blip>
+                    <a:srcRect/>
+                    <a:stretch>
+                      <a:fillRect/>
+                    </a:stretch>
+                  </pic:blipFill>
+                  <pic:spPr bwMode="auto">
+                    <a:xfrm>
+                      <a:off x="0" y="0"/>
+                      <a:ext cx="5475021" cy="3081968"/>
+                    </a:xfrm>
+                    <a:prstGeom prst="rect">
+                      <a:avLst/>
+                    </a:prstGeom>
+                    <a:noFill/>
+                    <a:ln>
+                      <a:noFill/>
+                    </a:ln>
+                  </pic:spPr>
+                </pic:pic>
+              </a:graphicData>
+            </a:graphic>
+          </wp:inline>
+        </w:drawing>
+      </w:r>
+      <w:proofErr w:type="spellStart"/>
       <w:r>
         <w:rPr>
           <w:i/>
           <w:u w:val="single"/>
         </w:rPr>
-        <w:t>Passage</w:t>
-      </w:r>
+        <w:t>Lifeline</w:t>
+      </w:r>
+      <w:proofErr w:type="spellEnd"/>
       <w:r>
         <w:rPr>
           <w:u w:val="single"/>
         </w:rPr>
-        <w:t xml:space="preserve"> (Rohrer) :</w:t>
-      </w:r>
-      <w:r>
-        <w:t xml:space="preserve"> horizontalité pour avancer dans le jeu vs verticalité pour l’explorer</w:t>
-      </w:r>
-      <w:r>
-        <w:t>. Deux manières opposées d’explorer l’univers du jeu.</w:t>
-      </w:r>
-    </w:p>
-    <w:p>
-      <w:r>
+        <w:t> :</w:t>
+      </w:r>
+      <w:r>
+        <w:t xml:space="preserve"> </w:t>
+      </w:r>
+      <w:r>
+        <w:t>Astray s’inspire de la mécanique d’</w:t>
+      </w:r>
+      <w:r>
+        <w:t xml:space="preserve">attente dans la réponse d’un message </w:t>
+      </w:r>
+      <w:r>
+        <w:t>du jeu. On ne sait pas quand la prochaine rencontre avec des spectres se fait, quelle longueur fera le niveau.</w:t>
+      </w:r>
+    </w:p>
+    <w:p>
+      <w:pPr>
         <w:rPr>
           <w:i/>
           <w:u w:val="single"/>
         </w:rPr>
+      </w:pPr>
+      <w:r>
+        <w:rPr>
+          <w:noProof/>
+        </w:rPr>
+        <w:drawing>
+          <wp:inline distT="0" distB="0" distL="0" distR="0" wp14:anchorId="34B4A6C2" wp14:editId="1CA51466">
+            <wp:extent cx="5219700" cy="2990850"/>
+            <wp:effectExtent l="0" t="0" r="0" b="0"/>
+            <wp:docPr id="4" name="Image 4" descr="Résultat de recherche d'images pour &quot;passage rohrer&quot;"/>
+            <wp:cNvGraphicFramePr>
+              <a:graphicFrameLocks xmlns:a="http://schemas.openxmlformats.org/drawingml/2006/main" noChangeAspect="1"/>
+            </wp:cNvGraphicFramePr>
+            <a:graphic xmlns:a="http://schemas.openxmlformats.org/drawingml/2006/main">
+              <a:graphicData uri="http://schemas.openxmlformats.org/drawingml/2006/picture">
+                <pic:pic xmlns:pic="http://schemas.openxmlformats.org/drawingml/2006/picture">
+                  <pic:nvPicPr>
+                    <pic:cNvPr id="0" name="Picture 3" descr="Résultat de recherche d'images pour &quot;passage rohrer&quot;"/>
+                    <pic:cNvPicPr>
+                      <a:picLocks noChangeAspect="1" noChangeArrowheads="1"/>
+                    </pic:cNvPicPr>
+                  </pic:nvPicPr>
+                  <pic:blipFill>
+                    <a:blip r:embed="rId7">
+                      <a:extLst>
+                        <a:ext uri="{28A0092B-C50C-407E-A947-70E740481C1C}">
+                          <a14:useLocalDpi xmlns:a14="http://schemas.microsoft.com/office/drawing/2010/main" val="0"/>
+                        </a:ext>
+                      </a:extLst>
+                    </a:blip>
+                    <a:srcRect/>
+                    <a:stretch>
+                      <a:fillRect/>
+                    </a:stretch>
+                  </pic:blipFill>
+                  <pic:spPr bwMode="auto">
+                    <a:xfrm>
+                      <a:off x="0" y="0"/>
+                      <a:ext cx="5219700" cy="2990850"/>
+                    </a:xfrm>
+                    <a:prstGeom prst="rect">
+                      <a:avLst/>
+                    </a:prstGeom>
+                    <a:noFill/>
+                    <a:ln>
+                      <a:noFill/>
+                    </a:ln>
+                  </pic:spPr>
+                </pic:pic>
+              </a:graphicData>
+            </a:graphic>
+          </wp:inline>
+        </w:drawing>
+      </w:r>
+    </w:p>
+    <w:p>
+      <w:r>
+        <w:rPr>
+          <w:i/>
+          <w:u w:val="single"/>
+        </w:rPr>
+        <w:t>Passage</w:t>
+      </w:r>
+      <w:r>
+        <w:rPr>
+          <w:u w:val="single"/>
+        </w:rPr>
+        <w:t xml:space="preserve"> :</w:t>
+      </w:r>
+      <w:r>
+        <w:t xml:space="preserve"> </w:t>
+      </w:r>
+      <w:r>
+        <w:t xml:space="preserve">Astray s’inspire de la dualité dans les manières d’explorer l’univers de Passage. </w:t>
+      </w:r>
+      <w:r>
+        <w:t>L’</w:t>
+      </w:r>
+      <w:r>
+        <w:t>horizontalité</w:t>
+      </w:r>
+      <w:r>
+        <w:t xml:space="preserve"> est utilisée</w:t>
+      </w:r>
+      <w:r>
+        <w:t xml:space="preserve"> pour avancer </w:t>
+      </w:r>
+      <w:r>
+        <w:t>d’une première manière tandis que la verticalité pour une autre : les deux étant opposées</w:t>
+      </w:r>
+      <w:r>
+        <w:t xml:space="preserve"> et offrent des fins différentes sans pour autant juger les joueur-se-s</w:t>
+      </w:r>
+      <w:r>
+        <w:t>.</w:t>
+      </w:r>
+    </w:p>
+    <w:p>
+      <w:r>
+        <w:rPr>
+          <w:i/>
+          <w:u w:val="single"/>
+        </w:rPr>
         <w:t>New Weird</w:t>
       </w:r>
       <w:r>
@@ -253,7 +728,34 @@
         <w:t xml:space="preserve"> littéraire) :</w:t>
       </w:r>
       <w:r>
-        <w:t xml:space="preserve"> apparition du surnaturel qui modifie la réalité de manière surprenante</w:t>
+        <w:t xml:space="preserve"> </w:t>
+      </w:r>
+      <w:r>
+        <w:t>Astray s’inspire de l’</w:t>
+      </w:r>
+      <w:r>
+        <w:t xml:space="preserve">apparition </w:t>
+      </w:r>
+      <w:r>
+        <w:t>de</w:t>
+      </w:r>
+      <w:r>
+        <w:t xml:space="preserve"> surnaturel </w:t>
+      </w:r>
+      <w:r>
+        <w:t>modifiant</w:t>
+      </w:r>
+      <w:r>
+        <w:t xml:space="preserve"> la réalité de manière surprenante</w:t>
+      </w:r>
+      <w:r>
+        <w:t xml:space="preserve"> qui est </w:t>
+      </w:r>
+      <w:r>
+        <w:t>récurrente</w:t>
+      </w:r>
+      <w:r>
+        <w:t xml:space="preserve"> dans le New Weird</w:t>
       </w:r>
       <w:r>
         <w:t>.</w:t>
@@ -263,11 +765,138 @@
       <w:pPr>
         <w:pStyle w:val="Titre1"/>
       </w:pPr>
-      <w:r>
+    </w:p>
+    <w:p>
+      <w:pPr>
+        <w:rPr>
+          <w:rFonts w:asciiTheme="majorHAnsi" w:eastAsiaTheme="majorEastAsia" w:hAnsiTheme="majorHAnsi" w:cstheme="majorBidi"/>
+          <w:color w:val="2E74B5" w:themeColor="accent1" w:themeShade="BF"/>
+          <w:sz w:val="32"/>
+          <w:szCs w:val="32"/>
+        </w:rPr>
+      </w:pPr>
+      <w:r>
+        <w:br w:type="page"/>
+      </w:r>
+    </w:p>
+    <w:p>
+      <w:pPr>
+        <w:pStyle w:val="Titre1"/>
+      </w:pPr>
+      <w:r>
+        <w:lastRenderedPageBreak/>
         <w:t>Structure du jeu</w:t>
       </w:r>
     </w:p>
     <w:p>
+      <w:r>
+        <w:rPr>
+          <w:b/>
+          <w:bCs/>
+        </w:rPr>
+        <w:t>Astray</w:t>
+      </w:r>
+      <w:r>
+        <w:t xml:space="preserve"> est découpé en niveaux, eux-mêmes découpés en tableaux.</w:t>
+      </w:r>
+    </w:p>
+    <w:p>
+      <w:pPr>
+        <w:pStyle w:val="Titre2"/>
+      </w:pPr>
+      <w:r>
+        <w:t>Parcours</w:t>
+      </w:r>
+    </w:p>
+    <w:p>
+      <w:pPr>
+        <w:pStyle w:val="Paragraphedeliste"/>
+        <w:numPr>
+          <w:ilvl w:val="0"/>
+          <w:numId w:val="19"/>
+        </w:numPr>
+      </w:pPr>
+      <w:r>
+        <w:t>Composé d’autant de niveaux qu’il y’a eu de choix de spectres fait (si 3 choix, un parcours sera de 3 niveaux)</w:t>
+      </w:r>
+    </w:p>
+    <w:p>
+      <w:pPr>
+        <w:pStyle w:val="Paragraphedeliste"/>
+        <w:numPr>
+          <w:ilvl w:val="0"/>
+          <w:numId w:val="19"/>
+        </w:numPr>
+      </w:pPr>
+      <w:r>
+        <w:t>Amène à une fin propre</w:t>
+      </w:r>
+    </w:p>
+    <w:p>
+      <w:pPr>
+        <w:pStyle w:val="Paragraphedeliste"/>
+        <w:numPr>
+          <w:ilvl w:val="0"/>
+          <w:numId w:val="19"/>
+        </w:numPr>
+      </w:pPr>
+      <w:r>
+        <w:t>Se conclue par la rencontre avec l’un des deux spectres</w:t>
+      </w:r>
+      <w:r>
+        <w:t xml:space="preserve"> </w:t>
+      </w:r>
+      <w:r>
+        <w:rPr>
+          <w:highlight w:val="yellow"/>
+        </w:rPr>
+        <w:t>(dernier spectre choisi ?)</w:t>
+      </w:r>
+    </w:p>
+    <w:p>
+      <w:pPr>
+        <w:pStyle w:val="Paragraphedeliste"/>
+        <w:numPr>
+          <w:ilvl w:val="0"/>
+          <w:numId w:val="19"/>
+        </w:numPr>
+        <w:rPr>
+          <w:color w:val="5B9BD5" w:themeColor="accent1"/>
+        </w:rPr>
+      </w:pPr>
+      <w:r>
+        <w:t xml:space="preserve">Le nombre de parcours différents est égal à </w:t>
+      </w:r>
+      <w:r>
+        <w:rPr>
+          <w:color w:val="5B9BD5" w:themeColor="accent1"/>
+        </w:rPr>
+        <w:t>2</w:t>
+      </w:r>
+      <w:proofErr w:type="gramStart"/>
+      <w:r>
+        <w:rPr>
+          <w:color w:val="5B9BD5" w:themeColor="accent1"/>
+        </w:rPr>
+        <w:t>^(</w:t>
+      </w:r>
+      <w:proofErr w:type="gramEnd"/>
+      <w:r>
+        <w:rPr>
+          <w:color w:val="5B9BD5" w:themeColor="accent1"/>
+        </w:rPr>
+        <w:t>nombre de choix possibles)</w:t>
+      </w:r>
+    </w:p>
+    <w:p>
+      <w:pPr>
+        <w:pStyle w:val="Titre2"/>
+      </w:pPr>
+      <w:r>
+        <w:t>Niveaux</w:t>
+      </w:r>
+    </w:p>
+    <w:p>
       <w:pPr>
         <w:pStyle w:val="Paragraphedeliste"/>
         <w:numPr>
@@ -276,22 +905,499 @@
         </w:numPr>
       </w:pPr>
       <w:r>
-        <w:rPr>
-          <w:u w:val="single"/>
-        </w:rPr>
-        <w:t>Tableaux :</w:t>
+        <w:t>Nombre de tableaux variable</w:t>
+      </w:r>
+    </w:p>
+    <w:p>
+      <w:pPr>
+        <w:pStyle w:val="Paragraphedeliste"/>
+        <w:numPr>
+          <w:ilvl w:val="0"/>
+          <w:numId w:val="13"/>
+        </w:numPr>
+      </w:pPr>
+      <w:r>
+        <w:t>1 choix de</w:t>
+      </w:r>
+      <w:r>
+        <w:t xml:space="preserve"> rencontre de spectre</w:t>
+      </w:r>
+      <w:r>
+        <w:t xml:space="preserve"> au début du niveau</w:t>
+      </w:r>
+    </w:p>
+    <w:p>
+      <w:pPr>
+        <w:pStyle w:val="Paragraphedeliste"/>
+        <w:numPr>
+          <w:ilvl w:val="0"/>
+          <w:numId w:val="13"/>
+        </w:numPr>
+      </w:pPr>
+      <w:r>
+        <w:t>Deux chemins possibles en fonction du choix fait</w:t>
+      </w:r>
+    </w:p>
+    <w:p>
+      <w:pPr>
+        <w:pStyle w:val="Paragraphedeliste"/>
+        <w:numPr>
+          <w:ilvl w:val="0"/>
+          <w:numId w:val="13"/>
+        </w:numPr>
+      </w:pPr>
+      <w:r>
+        <w:t>Un niveau choisi prend en compte les niveaux parcourus et les compétences acquises</w:t>
       </w:r>
       <w:r>
         <w:t xml:space="preserve"> </w:t>
       </w:r>
       <w:r>
-        <w:t>taille fixe</w:t>
+        <w:t>précédemment</w:t>
+      </w:r>
+    </w:p>
+    <w:p>
+      <w:pPr>
+        <w:pStyle w:val="Titre2"/>
+      </w:pPr>
+      <w:r>
+        <w:t>Tableaux</w:t>
+      </w:r>
+    </w:p>
+    <w:p>
+      <w:pPr>
+        <w:pStyle w:val="Paragraphedeliste"/>
+        <w:numPr>
+          <w:ilvl w:val="0"/>
+          <w:numId w:val="13"/>
+        </w:numPr>
+      </w:pPr>
+      <w:r>
+        <w:t>Taille fixe</w:t>
+      </w:r>
+    </w:p>
+    <w:p>
+      <w:pPr>
+        <w:pStyle w:val="Paragraphedeliste"/>
+        <w:numPr>
+          <w:ilvl w:val="0"/>
+          <w:numId w:val="13"/>
+        </w:numPr>
+      </w:pPr>
+      <w:r>
+        <w:t>Le premier tableau d’un niveau comprend toujours le choix de spectre</w:t>
+      </w:r>
+    </w:p>
+    <w:p>
+      <w:pPr>
+        <w:pStyle w:val="Paragraphedeliste"/>
+        <w:numPr>
+          <w:ilvl w:val="0"/>
+          <w:numId w:val="13"/>
+        </w:numPr>
+      </w:pPr>
+      <w:r>
+        <w:t>Les tableaux suivants utilisent toujours la nouvelle compétence acquise</w:t>
+      </w:r>
+    </w:p>
+    <w:p>
+      <w:pPr>
+        <w:pStyle w:val="Paragraphedeliste"/>
+        <w:numPr>
+          <w:ilvl w:val="0"/>
+          <w:numId w:val="13"/>
+        </w:numPr>
+      </w:pPr>
+      <w:r>
+        <w:t>Un tableau utilise une ou plusieurs des compétences acquises</w:t>
+      </w:r>
+    </w:p>
+    <w:p>
+      <w:pPr>
+        <w:pStyle w:val="Titre2"/>
+      </w:pPr>
+      <w:r>
+        <w:t>Possibilité de niveaux</w:t>
       </w:r>
       <w:r>
         <w:t xml:space="preserve"> </w:t>
       </w:r>
     </w:p>
     <w:p>
+      <w:r>
+        <w:t>En exclu</w:t>
+      </w:r>
+      <w:r>
+        <w:t>a</w:t>
+      </w:r>
+      <w:r>
+        <w:t xml:space="preserve">nt le tutoriel, on a </w:t>
+      </w:r>
+      <w:r>
+        <w:rPr>
+          <w:color w:val="5B9BD5" w:themeColor="accent1"/>
+        </w:rPr>
+        <w:t>2</w:t>
+      </w:r>
+      <w:proofErr w:type="gramStart"/>
+      <w:r>
+        <w:rPr>
+          <w:color w:val="5B9BD5" w:themeColor="accent1"/>
+        </w:rPr>
+        <w:t>^(</w:t>
+      </w:r>
+      <w:proofErr w:type="gramEnd"/>
+      <w:r>
+        <w:rPr>
+          <w:color w:val="5B9BD5" w:themeColor="accent1"/>
+        </w:rPr>
+        <w:t>nombre de choix effectués)</w:t>
+      </w:r>
+      <w:r>
+        <w:rPr>
+          <w:color w:val="5B9BD5" w:themeColor="accent1"/>
+        </w:rPr>
+        <w:t xml:space="preserve"> </w:t>
+      </w:r>
+      <w:r>
+        <w:rPr>
+          <w:color w:val="5B9BD5" w:themeColor="accent1"/>
+        </w:rPr>
+        <w:t>+ les niveaux des choix précédents</w:t>
+      </w:r>
+      <w:r>
+        <w:t xml:space="preserve"> possibilités de niveaux</w:t>
+      </w:r>
+      <w:r>
+        <w:t> :</w:t>
+      </w:r>
+    </w:p>
+    <w:p>
+      <w:pPr>
+        <w:pStyle w:val="Paragraphedeliste"/>
+        <w:numPr>
+          <w:ilvl w:val="0"/>
+          <w:numId w:val="18"/>
+        </w:numPr>
+      </w:pPr>
+      <w:r>
+        <w:t>1 choix = 2 niveaux</w:t>
+      </w:r>
+    </w:p>
+    <w:p>
+      <w:pPr>
+        <w:pStyle w:val="Paragraphedeliste"/>
+        <w:numPr>
+          <w:ilvl w:val="0"/>
+          <w:numId w:val="18"/>
+        </w:numPr>
+      </w:pPr>
+      <w:r>
+        <w:t>2 choix = 4 niveaux</w:t>
+      </w:r>
+      <w:r>
+        <w:t xml:space="preserve"> + 2 niveaux = 6 niveaux au total</w:t>
+      </w:r>
+    </w:p>
+    <w:p>
+      <w:pPr>
+        <w:pStyle w:val="Paragraphedeliste"/>
+        <w:numPr>
+          <w:ilvl w:val="0"/>
+          <w:numId w:val="18"/>
+        </w:numPr>
+      </w:pPr>
+      <w:r>
+        <w:t>3 choix = 8 niveaux</w:t>
+      </w:r>
+      <w:r>
+        <w:t xml:space="preserve"> + 6 niveaux = 14 niveaux au total</w:t>
+      </w:r>
+    </w:p>
+    <w:p>
+      <w:pPr>
+        <w:pStyle w:val="Paragraphedeliste"/>
+        <w:numPr>
+          <w:ilvl w:val="0"/>
+          <w:numId w:val="18"/>
+        </w:numPr>
+      </w:pPr>
+      <w:r>
+        <w:t>4 choix = 16 niveaux</w:t>
+      </w:r>
+      <w:r>
+        <w:t xml:space="preserve"> + 14 niveaux = 30 niveaux au total</w:t>
+      </w:r>
+    </w:p>
+    <w:p>
+      <w:pPr>
+        <w:pStyle w:val="Paragraphedeliste"/>
+        <w:numPr>
+          <w:ilvl w:val="0"/>
+          <w:numId w:val="18"/>
+        </w:numPr>
+      </w:pPr>
+      <w:r>
+        <w:t>5 choix = 32 niveaux</w:t>
+      </w:r>
+      <w:r>
+        <w:t xml:space="preserve"> + 30 niveaux = 62 niveaux au total</w:t>
+      </w:r>
+    </w:p>
+    <w:p>
+      <w:pPr>
+        <w:pStyle w:val="Paragraphedeliste"/>
+        <w:numPr>
+          <w:ilvl w:val="0"/>
+          <w:numId w:val="18"/>
+        </w:numPr>
+      </w:pPr>
+      <w:r>
+        <w:t>Etc.</w:t>
+      </w:r>
+    </w:p>
+    <w:p>
+      <w:r>
+        <w:rPr>
+          <w:highlight w:val="yellow"/>
+        </w:rPr>
+        <w:t>[Insérer Schéma]</w:t>
+      </w:r>
+    </w:p>
+    <w:p>
+      <w:pPr>
+        <w:rPr>
+          <w:rFonts w:asciiTheme="majorHAnsi" w:eastAsiaTheme="majorEastAsia" w:hAnsiTheme="majorHAnsi" w:cstheme="majorBidi"/>
+          <w:color w:val="2E74B5" w:themeColor="accent1" w:themeShade="BF"/>
+          <w:sz w:val="32"/>
+          <w:szCs w:val="32"/>
+        </w:rPr>
+      </w:pPr>
+      <w:r>
+        <w:br w:type="page"/>
+      </w:r>
+    </w:p>
+    <w:p>
+      <w:pPr>
+        <w:pStyle w:val="Titre1"/>
+      </w:pPr>
+      <w:r>
+        <w:lastRenderedPageBreak/>
+        <w:t>Mécaniques de gameplay</w:t>
+      </w:r>
+    </w:p>
+    <w:p>
+      <w:pPr>
+        <w:pStyle w:val="Paragraphedeliste"/>
+        <w:numPr>
+          <w:ilvl w:val="0"/>
+          <w:numId w:val="10"/>
+        </w:numPr>
+      </w:pPr>
+      <w:r>
+        <w:t>La rencontre</w:t>
+      </w:r>
+      <w:r>
+        <w:t xml:space="preserve"> </w:t>
+      </w:r>
+      <w:r>
+        <w:t>avec</w:t>
+      </w:r>
+      <w:r>
+        <w:t xml:space="preserve"> un</w:t>
+      </w:r>
+      <w:r>
+        <w:t xml:space="preserve"> personnage modifie</w:t>
+      </w:r>
+      <w:r>
+        <w:t xml:space="preserve"> </w:t>
+      </w:r>
+      <w:r>
+        <w:t>les</w:t>
+      </w:r>
+      <w:r>
+        <w:t xml:space="preserve"> </w:t>
+      </w:r>
+      <w:r>
+        <w:t>compétences</w:t>
+      </w:r>
+      <w:r>
+        <w:t xml:space="preserve"> du joueur.</w:t>
+      </w:r>
+    </w:p>
+    <w:p>
+      <w:pPr>
+        <w:pStyle w:val="Paragraphedeliste"/>
+        <w:numPr>
+          <w:ilvl w:val="0"/>
+          <w:numId w:val="10"/>
+        </w:numPr>
+      </w:pPr>
+      <w:r>
+        <w:t>Mouvements (horizontaux)</w:t>
+      </w:r>
+    </w:p>
+    <w:p>
+      <w:pPr>
+        <w:pStyle w:val="Paragraphedeliste"/>
+        <w:numPr>
+          <w:ilvl w:val="0"/>
+          <w:numId w:val="10"/>
+        </w:numPr>
+      </w:pPr>
+      <w:r>
+        <w:t>Dash</w:t>
+      </w:r>
+      <w:r>
+        <w:t xml:space="preserve"> </w:t>
+      </w:r>
+      <w:r>
+        <w:t xml:space="preserve">et </w:t>
+      </w:r>
+      <w:r>
+        <w:t xml:space="preserve">ses </w:t>
+      </w:r>
+      <w:r>
+        <w:t>différentes variations et améliorations</w:t>
+      </w:r>
+    </w:p>
+    <w:p>
+      <w:pPr>
+        <w:pStyle w:val="Paragraphedeliste"/>
+        <w:numPr>
+          <w:ilvl w:val="0"/>
+          <w:numId w:val="10"/>
+        </w:numPr>
+      </w:pPr>
+      <w:r>
+        <w:t>Saut</w:t>
+      </w:r>
+      <w:r>
+        <w:t xml:space="preserve"> et ses différentes variations et améliorations</w:t>
+      </w:r>
+    </w:p>
+    <w:p>
+      <w:pPr>
+        <w:pStyle w:val="Titre1"/>
+      </w:pPr>
+      <w:r>
+        <w:t>Éléments de LD</w:t>
+      </w:r>
+    </w:p>
+    <w:p>
+      <w:pPr>
+        <w:pStyle w:val="Paragraphedeliste"/>
+        <w:numPr>
+          <w:ilvl w:val="0"/>
+          <w:numId w:val="10"/>
+        </w:numPr>
+      </w:pPr>
+      <w:r>
+        <w:t>Sortie</w:t>
+      </w:r>
+      <w:r>
+        <w:t xml:space="preserve"> de tableau</w:t>
+      </w:r>
+      <w:r>
+        <w:t xml:space="preserve"> </w:t>
+      </w:r>
+      <w:r>
+        <w:sym w:font="Wingdings" w:char="F0E0"/>
+      </w:r>
+      <w:r>
+        <w:t xml:space="preserve"> prendre une sortie fait changer de tableau</w:t>
+      </w:r>
+      <w:r>
+        <w:t xml:space="preserve"> dans un écran de brume et fait apparaître le-a joueur-se</w:t>
+      </w:r>
+      <w:r>
+        <w:t xml:space="preserve"> </w:t>
+      </w:r>
+      <w:r>
+        <w:t xml:space="preserve">dans un autre endroit que là où iel aurait </w:t>
+      </w:r>
+      <w:proofErr w:type="gramStart"/>
+      <w:r>
+        <w:t>du</w:t>
+      </w:r>
+      <w:proofErr w:type="gramEnd"/>
+      <w:r>
+        <w:t xml:space="preserve"> apparaître.</w:t>
+      </w:r>
+      <w:r>
+        <w:t xml:space="preserve"> </w:t>
+      </w:r>
+    </w:p>
+    <w:p>
+      <w:pPr>
+        <w:pStyle w:val="Paragraphedeliste"/>
+        <w:numPr>
+          <w:ilvl w:val="0"/>
+          <w:numId w:val="10"/>
+        </w:numPr>
+      </w:pPr>
+      <w:r>
+        <w:t xml:space="preserve">Sortie de niveaux </w:t>
+      </w:r>
+      <w:r>
+        <w:sym w:font="Wingdings" w:char="F0E0"/>
+      </w:r>
+      <w:r>
+        <w:t xml:space="preserve"> prendre une sortie fait changer de niveau dans un écran de brume ainsi qu’un fondu au noir.</w:t>
+      </w:r>
+    </w:p>
+    <w:p>
+      <w:pPr>
+        <w:pStyle w:val="Paragraphedeliste"/>
+        <w:numPr>
+          <w:ilvl w:val="0"/>
+          <w:numId w:val="10"/>
+        </w:numPr>
+      </w:pPr>
+      <w:r>
+        <w:t xml:space="preserve">Autel de consultation de </w:t>
+      </w:r>
+      <w:proofErr w:type="spellStart"/>
+      <w:r>
+        <w:t>lore</w:t>
+      </w:r>
+      <w:proofErr w:type="spellEnd"/>
+    </w:p>
+    <w:p>
+      <w:pPr>
+        <w:pStyle w:val="Paragraphedeliste"/>
+        <w:numPr>
+          <w:ilvl w:val="0"/>
+          <w:numId w:val="10"/>
+        </w:numPr>
+      </w:pPr>
+      <w:r>
+        <w:t>…</w:t>
+      </w:r>
+    </w:p>
+    <w:p>
+      <w:pPr>
+        <w:pStyle w:val="Titre1"/>
+      </w:pPr>
+      <w:r>
+        <w:t>Boucle de gameplay</w:t>
+      </w:r>
+      <w:r>
+        <w:t xml:space="preserve"> </w:t>
+      </w:r>
+      <w:r>
+        <w:t>Platforming</w:t>
+      </w:r>
+    </w:p>
+    <w:p>
+      <w:pPr>
+        <w:pStyle w:val="Titre2"/>
+      </w:pPr>
+      <w:r>
+        <w:t>Actions</w:t>
+      </w:r>
+    </w:p>
+    <w:p>
       <w:pPr>
         <w:pStyle w:val="Paragraphedeliste"/>
         <w:numPr>
@@ -300,440 +1406,366 @@
         </w:numPr>
       </w:pPr>
       <w:r>
-        <w:rPr>
-          <w:u w:val="single"/>
-        </w:rPr>
-        <w:t>Niveaux :</w:t>
-      </w:r>
-      <w:r>
-        <w:t xml:space="preserve"> </w:t>
-      </w:r>
-      <w:r>
-        <w:t>1 choix de fantôme</w:t>
-      </w:r>
-      <w:r>
-        <w:t>, nombre de tableaux variables</w:t>
-      </w:r>
-      <w:r>
-        <w:t>, chemin découpé en deux pour choisir un fantôme dans le dernier tableau</w:t>
+        <w:t>Se déplacer</w:t>
+      </w:r>
+    </w:p>
+    <w:p>
+      <w:pPr>
+        <w:pStyle w:val="Paragraphedeliste"/>
+        <w:numPr>
+          <w:ilvl w:val="0"/>
+          <w:numId w:val="13"/>
+        </w:numPr>
+      </w:pPr>
+      <w:r>
+        <w:t>Sauter</w:t>
+      </w:r>
+    </w:p>
+    <w:p>
+      <w:pPr>
+        <w:pStyle w:val="Paragraphedeliste"/>
+        <w:numPr>
+          <w:ilvl w:val="0"/>
+          <w:numId w:val="13"/>
+        </w:numPr>
+      </w:pPr>
+      <w:proofErr w:type="spellStart"/>
+      <w:r>
+        <w:t>Dasher</w:t>
+      </w:r>
+      <w:proofErr w:type="spellEnd"/>
+      <w:r>
+        <w:t> </w:t>
+      </w:r>
+    </w:p>
+    <w:p>
+      <w:pPr>
+        <w:pStyle w:val="Titre2"/>
+      </w:pPr>
+      <w:r>
+        <w:t>Obstacles</w:t>
+      </w:r>
+    </w:p>
+    <w:p>
+      <w:pPr>
+        <w:pStyle w:val="Paragraphedeliste"/>
+        <w:numPr>
+          <w:ilvl w:val="0"/>
+          <w:numId w:val="13"/>
+        </w:numPr>
+      </w:pPr>
+      <w:r>
+        <w:t>Vide ?</w:t>
+      </w:r>
+    </w:p>
+    <w:p>
+      <w:pPr>
+        <w:pStyle w:val="Paragraphedeliste"/>
+        <w:numPr>
+          <w:ilvl w:val="0"/>
+          <w:numId w:val="13"/>
+        </w:numPr>
+      </w:pPr>
+      <w:r>
+        <w:t>Pièges ?</w:t>
+      </w:r>
+    </w:p>
+    <w:p>
+      <w:pPr>
+        <w:pStyle w:val="Paragraphedeliste"/>
+        <w:numPr>
+          <w:ilvl w:val="0"/>
+          <w:numId w:val="13"/>
+        </w:numPr>
+      </w:pPr>
+      <w:r>
+        <w:t>Barrières à casser</w:t>
+      </w:r>
+      <w:r>
+        <w:t xml:space="preserve"> avec le </w:t>
+      </w:r>
+      <w:proofErr w:type="spellStart"/>
+      <w:r>
+        <w:t>dash</w:t>
+      </w:r>
+      <w:proofErr w:type="spellEnd"/>
+    </w:p>
+    <w:p>
+      <w:pPr>
+        <w:pStyle w:val="Paragraphedeliste"/>
+        <w:numPr>
+          <w:ilvl w:val="0"/>
+          <w:numId w:val="13"/>
+        </w:numPr>
+      </w:pPr>
+      <w:r>
+        <w:t>Barrières à éviter</w:t>
+      </w:r>
+      <w:r>
+        <w:t xml:space="preserve"> avec le saut</w:t>
+      </w:r>
+    </w:p>
+    <w:p>
+      <w:pPr>
+        <w:pStyle w:val="Titre2"/>
+      </w:pPr>
+      <w:r>
+        <w:t>Récompenses</w:t>
+      </w:r>
+    </w:p>
+    <w:p>
+      <w:pPr>
+        <w:pStyle w:val="Paragraphedeliste"/>
+        <w:numPr>
+          <w:ilvl w:val="0"/>
+          <w:numId w:val="13"/>
+        </w:numPr>
+      </w:pPr>
+      <w:r>
+        <w:t>Atteindre la plateforme suivante (progresser dans le tableau)</w:t>
+      </w:r>
+    </w:p>
+    <w:p>
+      <w:pPr>
+        <w:pStyle w:val="Paragraphedeliste"/>
+        <w:numPr>
+          <w:ilvl w:val="0"/>
+          <w:numId w:val="13"/>
+        </w:numPr>
+      </w:pPr>
+      <w:r>
+        <w:t>Atteindre un spectre</w:t>
+      </w:r>
+    </w:p>
+    <w:p>
+      <w:pPr>
+        <w:pStyle w:val="Titre2"/>
+        <w:rPr>
+          <w:lang w:val="en-US"/>
+        </w:rPr>
+      </w:pPr>
+      <w:r>
+        <w:rPr>
+          <w:lang w:val="en-US"/>
+        </w:rPr>
+        <w:t>Ressources</w:t>
+      </w:r>
+    </w:p>
+    <w:p>
+      <w:pPr>
+        <w:pStyle w:val="Paragraphedeliste"/>
+        <w:numPr>
+          <w:ilvl w:val="0"/>
+          <w:numId w:val="13"/>
+        </w:numPr>
+        <w:rPr>
+          <w:lang w:val="en-US"/>
+        </w:rPr>
+      </w:pPr>
+      <w:r>
+        <w:rPr>
+          <w:lang w:val="en-US"/>
+        </w:rPr>
+        <w:t>Dash (cooldown/recovery)</w:t>
+      </w:r>
+    </w:p>
+    <w:p>
+      <w:pPr>
+        <w:pStyle w:val="Paragraphedeliste"/>
+        <w:numPr>
+          <w:ilvl w:val="0"/>
+          <w:numId w:val="13"/>
+        </w:numPr>
+        <w:rPr>
+          <w:lang w:val="en-US"/>
+        </w:rPr>
+      </w:pPr>
+      <w:proofErr w:type="spellStart"/>
+      <w:r>
+        <w:rPr>
+          <w:lang w:val="en-US"/>
+        </w:rPr>
+        <w:t>Saut</w:t>
+      </w:r>
+      <w:proofErr w:type="spellEnd"/>
+      <w:r>
+        <w:rPr>
+          <w:lang w:val="en-US"/>
+        </w:rPr>
+        <w:t xml:space="preserve"> (cooldown/recovery)</w:t>
       </w:r>
     </w:p>
     <w:p>
       <w:pPr>
         <w:pStyle w:val="Titre1"/>
-      </w:pPr>
-      <w:r>
-        <w:t>Mécaniques de gameplay</w:t>
-      </w:r>
-    </w:p>
-    <w:p>
-      <w:pPr>
-        <w:pStyle w:val="Paragraphedeliste"/>
-        <w:numPr>
-          <w:ilvl w:val="0"/>
-          <w:numId w:val="10"/>
-        </w:numPr>
-      </w:pPr>
-      <w:r>
-        <w:t>Relation</w:t>
-      </w:r>
-      <w:r>
-        <w:t xml:space="preserve">s </w:t>
-      </w:r>
-      <w:r>
-        <w:t>avec</w:t>
-      </w:r>
-      <w:r>
-        <w:t xml:space="preserve"> un</w:t>
-      </w:r>
-      <w:r>
-        <w:t xml:space="preserve"> personnage modifie</w:t>
-      </w:r>
-      <w:r>
-        <w:t xml:space="preserve"> </w:t>
-      </w:r>
-      <w:r>
-        <w:t>les</w:t>
-      </w:r>
-      <w:r>
-        <w:t xml:space="preserve"> </w:t>
-      </w:r>
-      <w:r>
-        <w:t>compétences</w:t>
-      </w:r>
-    </w:p>
-    <w:p>
-      <w:pPr>
-        <w:pStyle w:val="Paragraphedeliste"/>
-        <w:numPr>
-          <w:ilvl w:val="0"/>
-          <w:numId w:val="10"/>
-        </w:numPr>
-      </w:pPr>
-      <w:r>
-        <w:t xml:space="preserve">Outil qui révèle le </w:t>
-      </w:r>
+        <w:rPr>
+          <w:lang w:val="en-US"/>
+        </w:rPr>
+      </w:pPr>
+      <w:r>
+        <w:rPr>
+          <w:lang w:val="en-US"/>
+        </w:rPr>
+        <w:t xml:space="preserve">Boucle de gameplay </w:t>
+      </w:r>
+      <w:r>
+        <w:rPr>
+          <w:lang w:val="en-US"/>
+        </w:rPr>
+        <w:t>Tableau</w:t>
+      </w:r>
+    </w:p>
+    <w:p>
+      <w:pPr>
+        <w:pStyle w:val="Titre2"/>
+        <w:ind w:left="360"/>
+        <w:rPr>
+          <w:lang w:val="en-US"/>
+        </w:rPr>
+      </w:pPr>
+      <w:r>
+        <w:rPr>
+          <w:lang w:val="en-US"/>
+        </w:rPr>
+        <w:t>Actions</w:t>
+      </w:r>
+    </w:p>
+    <w:p>
+      <w:pPr>
+        <w:pStyle w:val="Paragraphedeliste"/>
+        <w:numPr>
+          <w:ilvl w:val="0"/>
+          <w:numId w:val="13"/>
+        </w:numPr>
+        <w:ind w:left="1080"/>
+      </w:pPr>
+      <w:r>
+        <w:t xml:space="preserve">Suivre un </w:t>
+      </w:r>
+      <w:r>
+        <w:t>spectre</w:t>
+      </w:r>
+    </w:p>
+    <w:p>
+      <w:pPr>
+        <w:pStyle w:val="Paragraphedeliste"/>
+        <w:numPr>
+          <w:ilvl w:val="0"/>
+          <w:numId w:val="13"/>
+        </w:numPr>
+        <w:ind w:left="1080"/>
+      </w:pPr>
+      <w:r>
+        <w:t>Parcourir un niveau entier</w:t>
+      </w:r>
+    </w:p>
+    <w:p>
+      <w:pPr>
+        <w:pStyle w:val="Paragraphedeliste"/>
+        <w:numPr>
+          <w:ilvl w:val="0"/>
+          <w:numId w:val="13"/>
+        </w:numPr>
+        <w:ind w:left="1080"/>
+      </w:pPr>
+      <w:r>
+        <w:t>Communiquer avec un spectre</w:t>
+      </w:r>
+    </w:p>
+    <w:p>
+      <w:pPr>
+        <w:pStyle w:val="Titre2"/>
+        <w:ind w:left="360"/>
+      </w:pPr>
+      <w:r>
+        <w:t>Obstacles</w:t>
+      </w:r>
+    </w:p>
+    <w:p>
+      <w:pPr>
+        <w:pStyle w:val="Paragraphedeliste"/>
+        <w:numPr>
+          <w:ilvl w:val="0"/>
+          <w:numId w:val="13"/>
+        </w:numPr>
+        <w:ind w:left="1080"/>
+      </w:pPr>
+      <w:r>
+        <w:t>Challenges posés par le niveau</w:t>
+      </w:r>
+    </w:p>
+    <w:p>
+      <w:pPr>
+        <w:pStyle w:val="Paragraphedeliste"/>
+        <w:numPr>
+          <w:ilvl w:val="0"/>
+          <w:numId w:val="13"/>
+        </w:numPr>
+        <w:ind w:left="1080"/>
+      </w:pPr>
+      <w:r>
+        <w:t>Inconnu des prochaines compétences</w:t>
+      </w:r>
+      <w:r>
+        <w:t xml:space="preserve"> (empêche de faire un choix de mécanique de jeu </w:t>
+      </w:r>
+      <w:r>
+        <w:t xml:space="preserve">complètement </w:t>
+      </w:r>
+      <w:r>
+        <w:t>éclairé</w:t>
+      </w:r>
+      <w:r>
+        <w:t> : on sait qu’on va obtenir une amélioration du saut/</w:t>
+      </w:r>
+      <w:proofErr w:type="spellStart"/>
+      <w:r>
+        <w:t>dash</w:t>
+      </w:r>
+      <w:proofErr w:type="spellEnd"/>
+      <w:r>
+        <w:t xml:space="preserve"> mais pas laquelle</w:t>
+      </w:r>
+      <w:r>
+        <w:t>)</w:t>
+      </w:r>
+    </w:p>
+    <w:p>
+      <w:pPr>
+        <w:pStyle w:val="Paragraphedeliste"/>
+        <w:numPr>
+          <w:ilvl w:val="0"/>
+          <w:numId w:val="13"/>
+        </w:numPr>
+        <w:ind w:left="1080"/>
+      </w:pPr>
+      <w:r>
+        <w:t>Puzzle-</w:t>
+      </w:r>
+      <w:proofErr w:type="spellStart"/>
+      <w:r>
+        <w:t>thinking</w:t>
+      </w:r>
+      <w:proofErr w:type="spellEnd"/>
       <w:r>
         <w:rPr>
           <w:i/>
           <w:iCs/>
         </w:rPr>
-        <w:t>lore</w:t>
-      </w:r>
-      <w:r>
-        <w:t xml:space="preserve"> au joueur </w:t>
-      </w:r>
-      <w:r>
-        <w:t xml:space="preserve">et lui montre </w:t>
-      </w:r>
-      <w:r>
-        <w:t>les compétence</w:t>
-      </w:r>
-      <w:r>
-        <w:t>s</w:t>
-      </w:r>
-      <w:r>
-        <w:t xml:space="preserve"> acquises et non acquises.</w:t>
-      </w:r>
-    </w:p>
-    <w:p>
-      <w:pPr>
-        <w:pStyle w:val="Paragraphedeliste"/>
-        <w:numPr>
-          <w:ilvl w:val="0"/>
-          <w:numId w:val="10"/>
-        </w:numPr>
-      </w:pPr>
-      <w:r>
-        <w:t>Dash</w:t>
-      </w:r>
-      <w:r>
         <w:t xml:space="preserve"> </w:t>
       </w:r>
-    </w:p>
-    <w:p>
-      <w:pPr>
-        <w:pStyle w:val="Paragraphedeliste"/>
-        <w:numPr>
-          <w:ilvl w:val="0"/>
-          <w:numId w:val="10"/>
-        </w:numPr>
-      </w:pPr>
-      <w:r>
-        <w:t>Saut</w:t>
-      </w:r>
-      <w:r>
-        <w:t>(s)</w:t>
-      </w:r>
-      <w:r>
-        <w:t xml:space="preserve"> </w:t>
-      </w:r>
-    </w:p>
-    <w:p>
-      <w:pPr>
-        <w:pStyle w:val="Paragraphedeliste"/>
-        <w:numPr>
-          <w:ilvl w:val="0"/>
-          <w:numId w:val="10"/>
-        </w:numPr>
-      </w:pPr>
-      <w:r>
-        <w:t>Mouvements</w:t>
-      </w:r>
-      <w:r>
-        <w:t xml:space="preserve"> (horizontaux)</w:t>
-      </w:r>
-    </w:p>
-    <w:p>
-      <w:pPr>
-        <w:pStyle w:val="Titre1"/>
-      </w:pPr>
-      <w:r>
-        <w:t>Éléments de LD</w:t>
-      </w:r>
-    </w:p>
-    <w:p>
-      <w:pPr>
-        <w:pStyle w:val="Paragraphedeliste"/>
-        <w:numPr>
-          <w:ilvl w:val="0"/>
-          <w:numId w:val="10"/>
-        </w:numPr>
-      </w:pPr>
-      <w:r>
-        <w:t xml:space="preserve">Sorties </w:t>
-      </w:r>
-      <w:r>
-        <w:sym w:font="Wingdings" w:char="F0E0"/>
-      </w:r>
-      <w:r>
-        <w:t xml:space="preserve"> prendre une sortie fait changer de tableau (mais on n’apparaît pas là où on devrait) </w:t>
-      </w:r>
-    </w:p>
-    <w:p>
-      <w:pPr>
-        <w:pStyle w:val="Paragraphedeliste"/>
-        <w:numPr>
-          <w:ilvl w:val="0"/>
-          <w:numId w:val="10"/>
-        </w:numPr>
-      </w:pPr>
-      <w:r>
-        <w:lastRenderedPageBreak/>
-        <w:t xml:space="preserve">Outil lié au </w:t>
-      </w:r>
-      <w:r>
-        <w:rPr>
-          <w:i/>
-          <w:iCs/>
-        </w:rPr>
-        <w:t>lore</w:t>
-      </w:r>
-    </w:p>
-    <w:p>
-      <w:pPr>
-        <w:pStyle w:val="Paragraphedeliste"/>
-        <w:numPr>
-          <w:ilvl w:val="0"/>
-          <w:numId w:val="10"/>
-        </w:numPr>
-      </w:pPr>
-      <w:r>
-        <w:t xml:space="preserve">Changement de niveau </w:t>
-      </w:r>
-      <w:r>
-        <w:t>(???</w:t>
-      </w:r>
-      <w:r>
-        <w:t xml:space="preserve">) </w:t>
-      </w:r>
-    </w:p>
-    <w:p>
-      <w:pPr>
-        <w:pStyle w:val="Titre1"/>
-      </w:pPr>
-      <w:r>
-        <w:t>Boucle de gameplay</w:t>
-      </w:r>
-      <w:r>
-        <w:t xml:space="preserve"> </w:t>
-      </w:r>
-      <w:r>
-        <w:t>Platforming</w:t>
-      </w:r>
-    </w:p>
-    <w:p>
-      <w:pPr>
-        <w:pStyle w:val="Titre2"/>
-      </w:pPr>
-      <w:r>
-        <w:t>Actions</w:t>
-      </w:r>
-    </w:p>
-    <w:p>
-      <w:pPr>
-        <w:pStyle w:val="Paragraphedeliste"/>
-        <w:numPr>
-          <w:ilvl w:val="0"/>
-          <w:numId w:val="13"/>
-        </w:numPr>
-      </w:pPr>
-      <w:r>
-        <w:t>Sauter</w:t>
-      </w:r>
-    </w:p>
-    <w:p>
-      <w:pPr>
-        <w:pStyle w:val="Paragraphedeliste"/>
-        <w:numPr>
-          <w:ilvl w:val="0"/>
-          <w:numId w:val="13"/>
-        </w:numPr>
-      </w:pPr>
-      <w:r>
-        <w:t>Se déplacer</w:t>
-      </w:r>
-    </w:p>
-    <w:p>
-      <w:pPr>
-        <w:pStyle w:val="Paragraphedeliste"/>
-        <w:numPr>
-          <w:ilvl w:val="0"/>
-          <w:numId w:val="13"/>
-        </w:numPr>
-      </w:pPr>
-      <w:r>
-        <w:t>Dasher</w:t>
-      </w:r>
-      <w:r>
-        <w:t> </w:t>
-      </w:r>
-    </w:p>
-    <w:p>
-      <w:pPr>
-        <w:pStyle w:val="Titre2"/>
-      </w:pPr>
-      <w:r>
-        <w:t>Obstacles</w:t>
-      </w:r>
-    </w:p>
-    <w:p>
-      <w:pPr>
-        <w:pStyle w:val="Paragraphedeliste"/>
-        <w:numPr>
-          <w:ilvl w:val="0"/>
-          <w:numId w:val="13"/>
-        </w:numPr>
-      </w:pPr>
-      <w:r>
-        <w:t>Vide ?</w:t>
-      </w:r>
-    </w:p>
-    <w:p>
-      <w:pPr>
-        <w:pStyle w:val="Paragraphedeliste"/>
-        <w:numPr>
-          <w:ilvl w:val="0"/>
-          <w:numId w:val="13"/>
-        </w:numPr>
-      </w:pPr>
-      <w:r>
-        <w:t>Pièges ?</w:t>
-      </w:r>
-    </w:p>
-    <w:p>
-      <w:pPr>
-        <w:pStyle w:val="Paragraphedeliste"/>
-        <w:numPr>
-          <w:ilvl w:val="0"/>
-          <w:numId w:val="13"/>
-        </w:numPr>
-      </w:pPr>
-      <w:r>
-        <w:t>Barrières à casser</w:t>
-      </w:r>
-      <w:r>
-        <w:t xml:space="preserve"> avec le dash</w:t>
-      </w:r>
-    </w:p>
-    <w:p>
-      <w:pPr>
-        <w:pStyle w:val="Paragraphedeliste"/>
-        <w:numPr>
-          <w:ilvl w:val="0"/>
-          <w:numId w:val="13"/>
-        </w:numPr>
-      </w:pPr>
-      <w:r>
-        <w:t>Barrières à éviter</w:t>
-      </w:r>
-      <w:r>
-        <w:t xml:space="preserve"> avec le saut</w:t>
-      </w:r>
-    </w:p>
-    <w:p>
-      <w:pPr>
-        <w:pStyle w:val="Titre2"/>
-      </w:pPr>
-      <w:r>
-        <w:t>Récompenses</w:t>
-      </w:r>
-    </w:p>
-    <w:p>
-      <w:pPr>
-        <w:pStyle w:val="Paragraphedeliste"/>
-        <w:numPr>
-          <w:ilvl w:val="0"/>
-          <w:numId w:val="13"/>
-        </w:numPr>
-      </w:pPr>
-      <w:r>
-        <w:t>Atteindre la plateforme suivante (progresser dans le tableau)</w:t>
-      </w:r>
-    </w:p>
-    <w:p>
-      <w:pPr>
-        <w:pStyle w:val="Titre2"/>
-        <w:rPr>
-          <w:lang w:val="en-US"/>
-        </w:rPr>
-      </w:pPr>
-      <w:r>
-        <w:rPr>
-          <w:lang w:val="en-US"/>
-        </w:rPr>
-        <w:t>Ressources</w:t>
-      </w:r>
-    </w:p>
-    <w:p>
-      <w:pPr>
-        <w:pStyle w:val="Paragraphedeliste"/>
-        <w:numPr>
-          <w:ilvl w:val="0"/>
-          <w:numId w:val="13"/>
-        </w:numPr>
-        <w:rPr>
-          <w:lang w:val="en-US"/>
-        </w:rPr>
-      </w:pPr>
-      <w:r>
-        <w:rPr>
-          <w:lang w:val="en-US"/>
-        </w:rPr>
-        <w:t>Dash (cooldown/recovery)</w:t>
-      </w:r>
-    </w:p>
-    <w:p>
-      <w:pPr>
-        <w:pStyle w:val="Paragraphedeliste"/>
-        <w:numPr>
-          <w:ilvl w:val="0"/>
-          <w:numId w:val="13"/>
-        </w:numPr>
-        <w:rPr>
-          <w:lang w:val="en-US"/>
-        </w:rPr>
-      </w:pPr>
-      <w:r>
-        <w:rPr>
-          <w:lang w:val="en-US"/>
-        </w:rPr>
-        <w:t>Saut (cooldown/recovery)</w:t>
-      </w:r>
-    </w:p>
-    <w:p>
-      <w:pPr>
-        <w:pStyle w:val="Titre1"/>
-        <w:rPr>
-          <w:lang w:val="en-US"/>
-        </w:rPr>
-      </w:pPr>
-      <w:r>
-        <w:rPr>
-          <w:lang w:val="en-US"/>
-        </w:rPr>
-        <w:t xml:space="preserve">Boucle de gameplay </w:t>
-      </w:r>
-      <w:r>
-        <w:rPr>
-          <w:lang w:val="en-US"/>
-        </w:rPr>
-        <w:t>Middle</w:t>
+      <w:r>
+        <w:t xml:space="preserve">(suite d’actions à effectuer pour arriver au terme d’un tableau) </w:t>
       </w:r>
     </w:p>
     <w:p>
       <w:pPr>
         <w:pStyle w:val="Titre2"/>
         <w:ind w:left="360"/>
-        <w:rPr>
-          <w:lang w:val="en-US"/>
-        </w:rPr>
-      </w:pPr>
-      <w:r>
-        <w:rPr>
-          <w:lang w:val="en-US"/>
-        </w:rPr>
-        <w:t>Actions</w:t>
+      </w:pPr>
+      <w:r>
+        <w:lastRenderedPageBreak/>
+        <w:t>Récompenses</w:t>
       </w:r>
     </w:p>
     <w:p>
@@ -746,7 +1778,10 @@
         <w:ind w:left="1080"/>
       </w:pPr>
       <w:r>
-        <w:t>Suivre un esprit</w:t>
+        <w:t>Narrative</w:t>
+      </w:r>
+      <w:r>
+        <w:t> : compréhension du personnage, évolution de la relation…</w:t>
       </w:r>
     </w:p>
     <w:p>
@@ -759,7 +1794,10 @@
         <w:ind w:left="1080"/>
       </w:pPr>
       <w:r>
-        <w:t>Parcourir un niveau entier en choisissant un chemin précis</w:t>
+        <w:t>Mécanique : évolution des compétences d</w:t>
+      </w:r>
+      <w:r>
+        <w:t>es joueur-se-s</w:t>
       </w:r>
     </w:p>
     <w:p>
@@ -768,7 +1806,7 @@
         <w:ind w:left="360"/>
       </w:pPr>
       <w:r>
-        <w:t>Obstacles</w:t>
+        <w:t>Ressources</w:t>
       </w:r>
     </w:p>
     <w:p>
@@ -781,41 +1819,15 @@
         <w:ind w:left="1080"/>
       </w:pPr>
       <w:r>
-        <w:t>Challenges posés par le niveau.</w:t>
-      </w:r>
-    </w:p>
-    <w:p>
-      <w:pPr>
-        <w:pStyle w:val="Paragraphedeliste"/>
-        <w:numPr>
-          <w:ilvl w:val="0"/>
-          <w:numId w:val="13"/>
-        </w:numPr>
-        <w:ind w:left="1080"/>
-      </w:pPr>
-      <w:r>
-        <w:t>Inconnu des prochaines compétences</w:t>
-      </w:r>
-    </w:p>
-    <w:p>
-      <w:pPr>
-        <w:pStyle w:val="Paragraphedeliste"/>
-        <w:numPr>
-          <w:ilvl w:val="0"/>
-          <w:numId w:val="13"/>
-        </w:numPr>
-        <w:ind w:left="1080"/>
-        <w:rPr>
-          <w:i/>
-          <w:iCs/>
-        </w:rPr>
-      </w:pPr>
-      <w:r>
-        <w:rPr>
-          <w:i/>
-          <w:iCs/>
-        </w:rPr>
-        <w:t xml:space="preserve">Puzzle-thinking </w:t>
+        <w:t>Compétences</w:t>
+      </w:r>
+    </w:p>
+    <w:p>
+      <w:pPr>
+        <w:pStyle w:val="Titre1"/>
+      </w:pPr>
+      <w:r>
+        <w:t>Objectifs gameplay</w:t>
       </w:r>
     </w:p>
     <w:p>
@@ -824,7 +1836,7 @@
         <w:ind w:left="360"/>
       </w:pPr>
       <w:r>
-        <w:t>Récompenses</w:t>
+        <w:t>Court terme</w:t>
       </w:r>
     </w:p>
     <w:p>
@@ -837,26 +1849,7 @@
         <w:ind w:left="1080"/>
       </w:pPr>
       <w:r>
-        <w:t>Narrative</w:t>
-      </w:r>
-      <w:r>
-        <w:t> : compréhension du personnage, évolution de la relation…</w:t>
-      </w:r>
-    </w:p>
-    <w:p>
-      <w:pPr>
-        <w:pStyle w:val="Paragraphedeliste"/>
-        <w:numPr>
-          <w:ilvl w:val="0"/>
-          <w:numId w:val="13"/>
-        </w:numPr>
-        <w:ind w:left="1080"/>
-      </w:pPr>
-      <w:r>
-        <w:t>Mécanique : évolution des compétences d</w:t>
-      </w:r>
-      <w:r>
-        <w:t>es joueur-se-s</w:t>
+        <w:t>Atteindre la plateforme suivante</w:t>
       </w:r>
     </w:p>
     <w:p>
@@ -865,7 +1858,7 @@
         <w:ind w:left="360"/>
       </w:pPr>
       <w:r>
-        <w:t>Ressources</w:t>
+        <w:t>Long terme</w:t>
       </w:r>
     </w:p>
     <w:p>
@@ -878,15 +1871,42 @@
         <w:ind w:left="1080"/>
       </w:pPr>
       <w:r>
-        <w:t>Compétences</w:t>
-      </w:r>
-    </w:p>
-    <w:p>
-      <w:pPr>
-        <w:pStyle w:val="Titre1"/>
-      </w:pPr>
-      <w:r>
-        <w:t>Objectifs gameplay</w:t>
+        <w:t>Terminer le tableau en cours</w:t>
+      </w:r>
+    </w:p>
+    <w:p>
+      <w:pPr>
+        <w:pStyle w:val="Paragraphedeliste"/>
+        <w:numPr>
+          <w:ilvl w:val="0"/>
+          <w:numId w:val="13"/>
+        </w:numPr>
+        <w:ind w:left="1080"/>
+      </w:pPr>
+      <w:r>
+        <w:t>Terminer le niveau en cours pour atteindre le prochain spectre</w:t>
+      </w:r>
+    </w:p>
+    <w:p>
+      <w:pPr>
+        <w:pStyle w:val="Paragraphedeliste"/>
+        <w:numPr>
+          <w:ilvl w:val="0"/>
+          <w:numId w:val="13"/>
+        </w:numPr>
+        <w:ind w:left="1080"/>
+      </w:pPr>
+      <w:r>
+        <w:t xml:space="preserve">Obtenir les </w:t>
+      </w:r>
+      <w:r>
+        <w:t>compétences</w:t>
+      </w:r>
+      <w:r>
+        <w:t xml:space="preserve"> jugées les plus adéquates</w:t>
+      </w:r>
+      <w:r>
+        <w:t xml:space="preserve"> à la traversée du niveau</w:t>
       </w:r>
     </w:p>
     <w:p>
@@ -895,7 +1915,7 @@
         <w:ind w:left="360"/>
       </w:pPr>
       <w:r>
-        <w:t>Court terme</w:t>
+        <w:t>Conditions de victoire &amp; défaite</w:t>
       </w:r>
     </w:p>
     <w:p>
@@ -908,143 +1928,104 @@
         <w:ind w:left="1080"/>
       </w:pPr>
       <w:r>
-        <w:t>Atteindre la plateforme suivante</w:t>
+        <w:rPr>
+          <w:u w:val="single"/>
+        </w:rPr>
+        <w:t>Victoire :</w:t>
+      </w:r>
+      <w:r>
+        <w:t xml:space="preserve"> </w:t>
+      </w:r>
+      <w:r>
+        <w:t xml:space="preserve">Finir le </w:t>
+      </w:r>
+      <w:r>
+        <w:t>tableau/niveau</w:t>
+      </w:r>
+    </w:p>
+    <w:p>
+      <w:pPr>
+        <w:pStyle w:val="Paragraphedeliste"/>
+        <w:numPr>
+          <w:ilvl w:val="0"/>
+          <w:numId w:val="13"/>
+        </w:numPr>
+        <w:ind w:left="1080"/>
+      </w:pPr>
+      <w:r>
+        <w:rPr>
+          <w:u w:val="single"/>
+        </w:rPr>
+        <w:t>Défaite :</w:t>
+      </w:r>
+      <w:r>
+        <w:t xml:space="preserve"> tomber dans le vide</w:t>
+      </w:r>
+      <w:r>
+        <w:t xml:space="preserve"> (très court terme + possibilité de recommencer rapidement </w:t>
+      </w:r>
+      <w:r>
+        <w:sym w:font="Wingdings" w:char="F0E0"/>
+      </w:r>
+      <w:r>
+        <w:t xml:space="preserve"> éviter le punitif)</w:t>
+      </w:r>
+      <w:r>
+        <w:t xml:space="preserve"> </w:t>
+      </w:r>
+      <w:r>
+        <w:rPr>
+          <w:highlight w:val="yellow"/>
+        </w:rPr>
+        <w:t>/ Se prendre un piège</w:t>
+      </w:r>
+      <w:r>
+        <w:t xml:space="preserve"> </w:t>
+      </w:r>
+    </w:p>
+    <w:p>
+      <w:pPr>
+        <w:pStyle w:val="Titre1"/>
+      </w:pPr>
+      <w:r>
+        <w:t>3C</w:t>
       </w:r>
     </w:p>
     <w:p>
       <w:pPr>
         <w:pStyle w:val="Titre2"/>
-        <w:ind w:left="360"/>
-      </w:pPr>
-      <w:r>
-        <w:t>Long terme</w:t>
-      </w:r>
-    </w:p>
-    <w:p>
-      <w:pPr>
-        <w:pStyle w:val="Paragraphedeliste"/>
-        <w:numPr>
-          <w:ilvl w:val="0"/>
-          <w:numId w:val="13"/>
-        </w:numPr>
-        <w:ind w:left="1080"/>
-      </w:pPr>
-      <w:r>
-        <w:t>Terminer le tableau en cours</w:t>
-      </w:r>
-    </w:p>
-    <w:p>
-      <w:pPr>
-        <w:pStyle w:val="Paragraphedeliste"/>
-        <w:numPr>
-          <w:ilvl w:val="0"/>
-          <w:numId w:val="13"/>
-        </w:numPr>
-        <w:ind w:left="1080"/>
-      </w:pPr>
-      <w:r>
-        <w:t>Atteindre le tableau suivant</w:t>
-      </w:r>
-    </w:p>
-    <w:p>
-      <w:pPr>
-        <w:pStyle w:val="Paragraphedeliste"/>
-        <w:numPr>
-          <w:ilvl w:val="0"/>
-          <w:numId w:val="13"/>
-        </w:numPr>
-        <w:ind w:left="1080"/>
-      </w:pPr>
-      <w:r>
-        <w:t xml:space="preserve">Obtenir les </w:t>
-      </w:r>
-      <w:r>
-        <w:t>compétences</w:t>
-      </w:r>
-      <w:r>
-        <w:t xml:space="preserve"> jugées les plus adéquates</w:t>
-      </w:r>
-      <w:r>
-        <w:t xml:space="preserve"> à la traversée du niveau</w:t>
-      </w:r>
-    </w:p>
-    <w:p>
-      <w:pPr>
-        <w:pStyle w:val="Titre2"/>
-        <w:ind w:left="360"/>
-      </w:pPr>
-      <w:r>
-        <w:lastRenderedPageBreak/>
-        <w:t>Conditions de victoire &amp; défaite</w:t>
-      </w:r>
-    </w:p>
-    <w:p>
-      <w:pPr>
-        <w:pStyle w:val="Paragraphedeliste"/>
-        <w:numPr>
-          <w:ilvl w:val="0"/>
-          <w:numId w:val="13"/>
-        </w:numPr>
-        <w:ind w:left="1080"/>
-      </w:pPr>
-      <w:r>
-        <w:t xml:space="preserve">Victoire : </w:t>
-      </w:r>
-      <w:r>
-        <w:t>Finir le niveau</w:t>
-      </w:r>
-      <w:r>
-        <w:t>/Tableau</w:t>
-      </w:r>
-    </w:p>
-    <w:p>
-      <w:pPr>
-        <w:pStyle w:val="Paragraphedeliste"/>
-        <w:numPr>
-          <w:ilvl w:val="0"/>
-          <w:numId w:val="13"/>
-        </w:numPr>
-        <w:ind w:left="1080"/>
-      </w:pPr>
-      <w:r>
-        <w:t>Défaite : tomber dans le vide</w:t>
-      </w:r>
-      <w:r>
-        <w:t xml:space="preserve"> (très court terme + possibilité de recommencer rapidement </w:t>
-      </w:r>
-      <w:r>
-        <w:sym w:font="Wingdings" w:char="F0E0"/>
-      </w:r>
-      <w:r>
-        <w:t xml:space="preserve"> éviter le punitif)</w:t>
-      </w:r>
-      <w:r>
-        <w:t xml:space="preserve"> / Se prendre un piège (???)</w:t>
-      </w:r>
-    </w:p>
-    <w:p>
-      <w:pPr>
-        <w:pStyle w:val="Titre1"/>
-      </w:pPr>
-      <w:r>
-        <w:t>3C</w:t>
-      </w:r>
-    </w:p>
-    <w:p>
-      <w:pPr>
-        <w:pStyle w:val="Titre2"/>
-        <w:ind w:left="708"/>
-      </w:pPr>
+      </w:pPr>
+      <w:r>
+        <w:t xml:space="preserve">      </w:t>
+      </w:r>
       <w:r>
         <w:t>Character</w:t>
       </w:r>
     </w:p>
     <w:p>
-      <w:pPr>
-        <w:ind w:left="708"/>
-      </w:pPr>
-      <w:r>
-        <w:t xml:space="preserve">Personnage encapuchonné, mystère, « coquille » sur lequel on ne sait rien. Une </w:t>
+      <w:r>
+        <w:t>Un p</w:t>
+      </w:r>
+      <w:r>
+        <w:t>ersonnage encapuchonné</w:t>
+      </w:r>
+      <w:r>
+        <w:t xml:space="preserve"> et</w:t>
+      </w:r>
+      <w:r>
+        <w:t xml:space="preserve"> </w:t>
+      </w:r>
+      <w:r>
+        <w:t xml:space="preserve">mystérieux ; une forme de « coquille » </w:t>
+      </w:r>
+      <w:r>
+        <w:t xml:space="preserve">sur lequel on ne sait rien. </w:t>
+      </w:r>
+      <w:r>
+        <w:t>C’est u</w:t>
+      </w:r>
+      <w:r>
+        <w:t xml:space="preserve">ne </w:t>
       </w:r>
       <w:r>
         <w:t>enveloppe</w:t>
@@ -1057,37 +2038,73 @@
       </w:r>
     </w:p>
     <w:p>
-      <w:pPr>
-        <w:ind w:left="708"/>
-      </w:pPr>
-      <w:r>
-        <w:t>Faire évoluer la couleur du personnage en fonction de ses relations</w:t>
-      </w:r>
-      <w:r>
-        <w:t xml:space="preserve"> (personnage = reflet des choix des joueur-se-s)</w:t>
-      </w:r>
-      <w:r>
-        <w:t xml:space="preserve">. </w:t>
-      </w:r>
-    </w:p>
-    <w:p>
-      <w:pPr>
-        <w:ind w:left="708"/>
-      </w:pPr>
+      <w:r>
+        <w:t>Au tout début du jeu, son manteau est blanc : une couleur vierge à l’image d’un tableau blanc sur lequel on peut encore écrire beaucoup de choses. L</w:t>
+      </w:r>
+      <w:r>
+        <w:t xml:space="preserve">a couleur du personnage </w:t>
+      </w:r>
+      <w:r>
+        <w:t xml:space="preserve">évolue </w:t>
+      </w:r>
+      <w:r>
+        <w:t>en fonction de ses relations</w:t>
+      </w:r>
+      <w:r>
+        <w:t xml:space="preserve"> </w:t>
+      </w:r>
+      <w:r>
+        <w:t xml:space="preserve">et </w:t>
+      </w:r>
+      <w:r>
+        <w:t>refl</w:t>
+      </w:r>
+      <w:r>
+        <w:t>ète ainsi</w:t>
+      </w:r>
+      <w:r>
+        <w:t xml:space="preserve"> </w:t>
+      </w:r>
+      <w:r>
+        <w:t>l</w:t>
+      </w:r>
+      <w:r>
+        <w:t>es choix des joueur-se-s</w:t>
+      </w:r>
+      <w:r>
+        <w:t>.</w:t>
+      </w:r>
+      <w:r>
+        <w:t xml:space="preserve"> </w:t>
+      </w:r>
+    </w:p>
+    <w:p>
       <w:r>
         <w:t xml:space="preserve">Le </w:t>
       </w:r>
       <w:r>
-        <w:t>personnage cherche à faire une rencontre, t</w:t>
-      </w:r>
-      <w:r>
-        <w:t>out ce qui se passe dans le platforming représente ce qui se passe dans sa tête.</w:t>
-      </w:r>
-    </w:p>
-    <w:p>
-      <w:pPr>
-        <w:ind w:left="708"/>
-      </w:pPr>
+        <w:t>personnage cherche à faire une rencontr</w:t>
+      </w:r>
+      <w:r>
+        <w:t>e.</w:t>
+      </w:r>
+      <w:r>
+        <w:t xml:space="preserve"> </w:t>
+      </w:r>
+      <w:r>
+        <w:t>T</w:t>
+      </w:r>
+      <w:r>
+        <w:t>out ce qui se passe dans le platforming représente ce qui se passe dans sa tête</w:t>
+      </w:r>
+      <w:r>
+        <w:t>.</w:t>
+      </w:r>
+      <w:r>
+        <w:t xml:space="preserve"> </w:t>
+      </w:r>
+    </w:p>
+    <w:p>
       <w:r>
         <w:rPr>
           <w:highlight w:val="yellow"/>
@@ -1098,8 +2115,16 @@
         <w:rPr>
           <w:highlight w:val="yellow"/>
         </w:rPr>
-        <w:t>Développer le background du character</w:t>
-      </w:r>
+        <w:t xml:space="preserve">Développer le background du </w:t>
+      </w:r>
+      <w:proofErr w:type="spellStart"/>
+      <w:r>
+        <w:rPr>
+          <w:highlight w:val="yellow"/>
+        </w:rPr>
+        <w:t>character</w:t>
+      </w:r>
+      <w:proofErr w:type="spellEnd"/>
       <w:r>
         <w:rPr>
           <w:highlight w:val="yellow"/>
@@ -1136,7 +2161,7 @@
                     </pic:cNvPicPr>
                   </pic:nvPicPr>
                   <pic:blipFill>
-                    <a:blip r:embed="rId5" cstate="print">
+                    <a:blip r:embed="rId8" cstate="print">
                       <a:extLst>
                         <a:ext uri="{28A0092B-C50C-407E-A947-70E740481C1C}">
                           <a14:useLocalDpi xmlns:a14="http://schemas.microsoft.com/office/drawing/2010/main" val="0"/>
@@ -1168,21 +2193,28 @@
         </w:drawing>
       </w:r>
       <w:r>
-        <w:t>Exemple : Towerfall</w:t>
-      </w:r>
+        <w:t xml:space="preserve">Exemple : </w:t>
+      </w:r>
+      <w:proofErr w:type="spellStart"/>
+      <w:r>
+        <w:t>Towerfall</w:t>
+      </w:r>
+      <w:proofErr w:type="spellEnd"/>
     </w:p>
     <w:p>
       <w:pPr>
         <w:pStyle w:val="Titre2"/>
-        <w:ind w:left="708"/>
-      </w:pPr>
+      </w:pPr>
+      <w:r>
+        <w:lastRenderedPageBreak/>
+        <w:t xml:space="preserve">      </w:t>
+      </w:r>
       <w:r>
         <w:t>Controls</w:t>
       </w:r>
     </w:p>
     <w:p>
       <w:pPr>
-        <w:ind w:left="708"/>
         <w:rPr>
           <w:u w:val="single"/>
         </w:rPr>
@@ -1201,7 +2233,6 @@
           <w:ilvl w:val="0"/>
           <w:numId w:val="13"/>
         </w:numPr>
-        <w:ind w:left="1428"/>
       </w:pPr>
       <w:r>
         <w:t>Déplacements : stick gauche</w:t>
@@ -1214,7 +2245,6 @@
           <w:ilvl w:val="0"/>
           <w:numId w:val="13"/>
         </w:numPr>
-        <w:ind w:left="1428"/>
       </w:pPr>
       <w:r>
         <w:t>Saut : A</w:t>
@@ -1227,7 +2257,6 @@
           <w:ilvl w:val="0"/>
           <w:numId w:val="13"/>
         </w:numPr>
-        <w:ind w:left="1428"/>
       </w:pPr>
       <w:r>
         <w:t>Dash : X / RB / LB</w:t>
@@ -1240,11 +2269,12 @@
           <w:ilvl w:val="0"/>
           <w:numId w:val="13"/>
         </w:numPr>
-        <w:ind w:left="1428"/>
       </w:pPr>
       <w:r>
         <w:t xml:space="preserve">Communiquer : B / Y  </w:t>
       </w:r>
+      <w:bookmarkStart w:id="0" w:name="_GoBack"/>
+      <w:bookmarkEnd w:id="0"/>
     </w:p>
     <w:p>
       <w:pPr>
@@ -1253,7 +2283,6 @@
           <w:ilvl w:val="0"/>
           <w:numId w:val="13"/>
         </w:numPr>
-        <w:ind w:left="1428"/>
       </w:pPr>
       <w:r>
         <w:t>Pause : Start</w:t>
@@ -1266,7 +2295,6 @@
           <w:ilvl w:val="0"/>
           <w:numId w:val="13"/>
         </w:numPr>
-        <w:ind w:left="1428"/>
       </w:pPr>
       <w:r>
         <w:t>[Option] Camera : stick droit</w:t>
@@ -1274,7 +2302,6 @@
     </w:p>
     <w:p>
       <w:pPr>
-        <w:ind w:left="708"/>
         <w:rPr>
           <w:u w:val="single"/>
         </w:rPr>
@@ -1293,7 +2320,6 @@
           <w:ilvl w:val="0"/>
           <w:numId w:val="13"/>
         </w:numPr>
-        <w:ind w:left="1428"/>
       </w:pPr>
       <w:r>
         <w:t>Déplacements : flèches</w:t>
@@ -1306,7 +2332,6 @@
           <w:ilvl w:val="0"/>
           <w:numId w:val="13"/>
         </w:numPr>
-        <w:ind w:left="1428"/>
       </w:pPr>
       <w:r>
         <w:t>Saut : Space</w:t>
@@ -1319,7 +2344,6 @@
           <w:ilvl w:val="0"/>
           <w:numId w:val="13"/>
         </w:numPr>
-        <w:ind w:left="1428"/>
       </w:pPr>
       <w:r>
         <w:t>Dash : Shift</w:t>
@@ -1332,7 +2356,6 @@
           <w:ilvl w:val="0"/>
           <w:numId w:val="13"/>
         </w:numPr>
-        <w:ind w:left="1428"/>
       </w:pPr>
       <w:r>
         <w:t xml:space="preserve">Communiquer : C </w:t>
@@ -1345,7 +2368,6 @@
           <w:ilvl w:val="0"/>
           <w:numId w:val="13"/>
         </w:numPr>
-        <w:ind w:left="1428"/>
       </w:pPr>
       <w:r>
         <w:t>Pause : Escape</w:t>
@@ -1358,7 +2380,6 @@
           <w:ilvl w:val="0"/>
           <w:numId w:val="13"/>
         </w:numPr>
-        <w:ind w:left="1428"/>
       </w:pPr>
       <w:r>
         <w:t>[Option] Camera : molette souris / souris</w:t>
@@ -1370,7 +2391,6 @@
         <w:ind w:left="360"/>
       </w:pPr>
       <w:r>
-        <w:lastRenderedPageBreak/>
         <w:t>Camera</w:t>
       </w:r>
     </w:p>
@@ -1381,7 +2401,6 @@
           <w:ilvl w:val="0"/>
           <w:numId w:val="13"/>
         </w:numPr>
-        <w:ind w:left="1080"/>
       </w:pPr>
       <w:r>
         <w:t>Vue de côté</w:t>
@@ -1394,7 +2413,6 @@
           <w:ilvl w:val="0"/>
           <w:numId w:val="13"/>
         </w:numPr>
-        <w:ind w:left="1080"/>
       </w:pPr>
       <w:r>
         <w:t>2D</w:t>
@@ -1407,7 +2425,6 @@
           <w:ilvl w:val="0"/>
           <w:numId w:val="13"/>
         </w:numPr>
-        <w:ind w:left="1080"/>
       </w:pPr>
       <w:r>
         <w:t>Taille fixe</w:t>
@@ -1423,7 +2440,6 @@
           <w:ilvl w:val="0"/>
           <w:numId w:val="13"/>
         </w:numPr>
-        <w:ind w:left="1080"/>
       </w:pPr>
       <w:r>
         <w:t xml:space="preserve">Transition </w:t>
@@ -1439,7 +2455,6 @@
           <w:ilvl w:val="0"/>
           <w:numId w:val="13"/>
         </w:numPr>
-        <w:ind w:left="1080"/>
       </w:pPr>
       <w:r>
         <w:t>Transition spéciale entre les niveaux</w:t>
@@ -1489,6 +2504,7 @@
       <w:r>
         <w:t xml:space="preserve">+ choix à faire quand on consulte le </w:t>
       </w:r>
+      <w:proofErr w:type="spellStart"/>
       <w:r>
         <w:rPr>
           <w:i/>
@@ -1496,6 +2512,7 @@
         </w:rPr>
         <w:t>lore</w:t>
       </w:r>
+      <w:proofErr w:type="spellEnd"/>
       <w:r>
         <w:t xml:space="preserve"> (mise en tension du choix du joueur)</w:t>
       </w:r>
@@ -1533,6 +2550,7 @@
       <w:r>
         <w:t xml:space="preserve">Apprentissage des </w:t>
       </w:r>
+      <w:proofErr w:type="spellStart"/>
       <w:r>
         <w:rPr>
           <w:i/>
@@ -1540,6 +2558,7 @@
         </w:rPr>
         <w:t>skills</w:t>
       </w:r>
+      <w:proofErr w:type="spellEnd"/>
       <w:r>
         <w:t>.</w:t>
       </w:r>
@@ -1575,6 +2594,7 @@
       <w:r>
         <w:t xml:space="preserve">Réflexion sur les </w:t>
       </w:r>
+      <w:proofErr w:type="spellStart"/>
       <w:r>
         <w:rPr>
           <w:i/>
@@ -1582,6 +2602,7 @@
         </w:rPr>
         <w:t>skills</w:t>
       </w:r>
+      <w:proofErr w:type="spellEnd"/>
       <w:r>
         <w:t xml:space="preserve"> désirés par le joueur</w:t>
       </w:r>
@@ -1715,29 +2736,23 @@
           <w:b w:val="0"/>
           <w:bCs/>
         </w:rPr>
-        <w:t>PC (steam)</w:t>
-      </w:r>
-    </w:p>
-    <w:p>
-      <w:pPr>
-        <w:pStyle w:val="Titre2"/>
+        <w:t>PC (</w:t>
+      </w:r>
+      <w:proofErr w:type="spellStart"/>
+      <w:r>
         <w:rPr>
           <w:b w:val="0"/>
           <w:bCs/>
         </w:rPr>
-      </w:pPr>
-      <w:r>
-        <w:t>Nb de joueur</w:t>
-      </w:r>
-      <w:r>
-        <w:t xml:space="preserve"> : </w:t>
-      </w:r>
+        <w:t>steam</w:t>
+      </w:r>
+      <w:proofErr w:type="spellEnd"/>
       <w:r>
         <w:rPr>
           <w:b w:val="0"/>
           <w:bCs/>
         </w:rPr>
-        <w:t xml:space="preserve"> 1</w:t>
+        <w:t>)</w:t>
       </w:r>
     </w:p>
     <w:p>
@@ -1749,7 +2764,7 @@
         </w:rPr>
       </w:pPr>
       <w:r>
-        <w:t>Genre</w:t>
+        <w:t>Nb de joueur</w:t>
       </w:r>
       <w:r>
         <w:t xml:space="preserve"> : </w:t>
@@ -1759,7 +2774,7 @@
           <w:b w:val="0"/>
           <w:bCs/>
         </w:rPr>
-        <w:t>Platformer, expressif, narratif, dating sim</w:t>
+        <w:t xml:space="preserve"> 1</w:t>
       </w:r>
     </w:p>
     <w:p>
@@ -1771,16 +2786,56 @@
         </w:rPr>
       </w:pPr>
       <w:r>
-        <w:t>Durée de partie</w:t>
-      </w:r>
-      <w:r>
-        <w:t> </w:t>
-      </w:r>
+        <w:t>Genre</w:t>
+      </w:r>
+      <w:r>
+        <w:t xml:space="preserve"> : </w:t>
+      </w:r>
+      <w:proofErr w:type="spellStart"/>
       <w:r>
         <w:rPr>
           <w:b w:val="0"/>
           <w:bCs/>
         </w:rPr>
+        <w:t>Platformer</w:t>
+      </w:r>
+      <w:proofErr w:type="spellEnd"/>
+      <w:r>
+        <w:rPr>
+          <w:b w:val="0"/>
+          <w:bCs/>
+        </w:rPr>
+        <w:t xml:space="preserve">, expressif, narratif, dating </w:t>
+      </w:r>
+      <w:proofErr w:type="spellStart"/>
+      <w:r>
+        <w:rPr>
+          <w:b w:val="0"/>
+          <w:bCs/>
+        </w:rPr>
+        <w:t>sim</w:t>
+      </w:r>
+      <w:proofErr w:type="spellEnd"/>
+    </w:p>
+    <w:p>
+      <w:pPr>
+        <w:pStyle w:val="Titre2"/>
+        <w:rPr>
+          <w:b w:val="0"/>
+          <w:bCs/>
+        </w:rPr>
+      </w:pPr>
+      <w:r>
+        <w:t>Durée de partie</w:t>
+      </w:r>
+      <w:r>
+        <w:t> </w:t>
+      </w:r>
+      <w:r>
+        <w:rPr>
+          <w:b w:val="0"/>
+          <w:bCs/>
+        </w:rPr>
         <w:t>: ???</w:t>
       </w:r>
     </w:p>
@@ -1814,7 +2869,15 @@
         </w:numPr>
       </w:pPr>
       <w:r>
-        <w:t>Lien mécanique – narration ET level design - narration</w:t>
+        <w:t xml:space="preserve">Lien mécanique – narration ET </w:t>
+      </w:r>
+      <w:proofErr w:type="spellStart"/>
+      <w:r>
+        <w:t>level</w:t>
+      </w:r>
+      <w:proofErr w:type="spellEnd"/>
+      <w:r>
+        <w:t xml:space="preserve"> design - narration</w:t>
       </w:r>
     </w:p>
     <w:p>
@@ -1825,8 +2888,13 @@
           <w:numId w:val="13"/>
         </w:numPr>
       </w:pPr>
-      <w:r>
-        <w:t xml:space="preserve">Platformer narratif </w:t>
+      <w:proofErr w:type="spellStart"/>
+      <w:r>
+        <w:t>Platformer</w:t>
+      </w:r>
+      <w:proofErr w:type="spellEnd"/>
+      <w:r>
+        <w:t xml:space="preserve"> narratif </w:t>
       </w:r>
     </w:p>
     <w:p>
@@ -1881,17 +2949,27 @@
       <w:r>
         <w:t xml:space="preserve">des possibles (notions de choix de narration) qui affecte le </w:t>
       </w:r>
+      <w:proofErr w:type="spellStart"/>
       <w:r>
         <w:rPr>
           <w:i/>
         </w:rPr>
         <w:t>layout</w:t>
       </w:r>
+      <w:proofErr w:type="spellEnd"/>
       <w:r>
         <w:t xml:space="preserve"> du jeu et la relation entre les personnages communiquant.</w:t>
       </w:r>
       <w:r>
-        <w:t xml:space="preserve"> Layout = relation personnage.</w:t>
+        <w:t xml:space="preserve"> </w:t>
+      </w:r>
+      <w:proofErr w:type="spellStart"/>
+      <w:r>
+        <w:t>Layout</w:t>
+      </w:r>
+      <w:proofErr w:type="spellEnd"/>
+      <w:r>
+        <w:t xml:space="preserve"> = relation personnage.</w:t>
       </w:r>
     </w:p>
     <w:p>
@@ -1920,12 +2998,14 @@
       <w:r>
         <w:t xml:space="preserve">ou </w:t>
       </w:r>
+      <w:proofErr w:type="spellStart"/>
       <w:r>
         <w:rPr>
           <w:i/>
         </w:rPr>
         <w:t>layout</w:t>
       </w:r>
+      <w:proofErr w:type="spellEnd"/>
       <w:r>
         <w:t xml:space="preserve"> du jeu</w:t>
       </w:r>
@@ -1984,7 +3064,15 @@
         </w:numPr>
       </w:pPr>
       <w:r>
-        <w:t>Compétence dézoom caméra</w:t>
+        <w:t xml:space="preserve">Compétence </w:t>
+      </w:r>
+      <w:proofErr w:type="spellStart"/>
+      <w:r>
+        <w:t>dézoom</w:t>
+      </w:r>
+      <w:proofErr w:type="spellEnd"/>
+      <w:r>
+        <w:t xml:space="preserve"> caméra</w:t>
       </w:r>
     </w:p>
     <w:p>
@@ -2005,7 +3093,15 @@
         <w:t xml:space="preserve">grosse </w:t>
       </w:r>
       <w:r>
-        <w:t>torche / flamme dans laquelle on voit l’autre personnage ? La flamme s’éteind quand on finit de communiquer, la lumière disparaît sur l’écran (tout devient noir) puis d’autres flammes s’allument et dévoilent le niveau suivant.</w:t>
+        <w:t>torche / flamme dans laquelle on voit l’autre personnage ? La flamme s’</w:t>
+      </w:r>
+      <w:proofErr w:type="spellStart"/>
+      <w:r>
+        <w:t>éteind</w:t>
+      </w:r>
+      <w:proofErr w:type="spellEnd"/>
+      <w:r>
+        <w:t xml:space="preserve"> quand on finit de communiquer, la lumière disparaît sur l’écran (tout devient noir) puis d’autres flammes s’allument et dévoilent le niveau suivant.</w:t>
       </w:r>
       <w:r>
         <w:t xml:space="preserve"> On pourrait changer la couleur des flammes de la même façon qu’on changerait la couleur de l’habit du personnage.</w:t>
@@ -2041,7 +3137,15 @@
         <w:t xml:space="preserve">Idée tuto : </w:t>
       </w:r>
       <w:r>
-        <w:t>tableau 1 = on suit le fantôme 1 qui nous donne le saut, tableau 2 = on suit le fantôme 2 qui nous donne le dash, tableau 3 = les deux fantômes sont présents et on doit choisir</w:t>
+        <w:t xml:space="preserve">tableau 1 = on suit le fantôme 1 qui nous donne le saut, tableau 2 = on suit le fantôme 2 qui nous donne le </w:t>
+      </w:r>
+      <w:proofErr w:type="spellStart"/>
+      <w:r>
+        <w:t>dash</w:t>
+      </w:r>
+      <w:proofErr w:type="spellEnd"/>
+      <w:r>
+        <w:t>, tableau 3 = les deux fantômes sont présents et on doit choisir</w:t>
       </w:r>
     </w:p>
     <w:p>
@@ -2053,16 +3157,48 @@
         </w:numPr>
       </w:pPr>
       <w:r>
-        <w:t>Autel consultable qui nous donne du lore sur un personnage</w:t>
-      </w:r>
-      <w:r>
-        <w:t xml:space="preserve"> (ne pas imposer de lore, si lore imposé </w:t>
+        <w:t xml:space="preserve">Autel consultable qui nous donne du </w:t>
+      </w:r>
+      <w:proofErr w:type="spellStart"/>
+      <w:r>
+        <w:t>lore</w:t>
+      </w:r>
+      <w:proofErr w:type="spellEnd"/>
+      <w:r>
+        <w:t xml:space="preserve"> sur un personnage</w:t>
+      </w:r>
+      <w:r>
+        <w:t xml:space="preserve"> (ne pas imposer de </w:t>
+      </w:r>
+      <w:proofErr w:type="spellStart"/>
+      <w:r>
+        <w:t>lore</w:t>
+      </w:r>
+      <w:proofErr w:type="spellEnd"/>
+      <w:r>
+        <w:t xml:space="preserve">, si </w:t>
+      </w:r>
+      <w:proofErr w:type="spellStart"/>
+      <w:r>
+        <w:t>lore</w:t>
+      </w:r>
+      <w:proofErr w:type="spellEnd"/>
+      <w:r>
+        <w:t xml:space="preserve"> imposé </w:t>
       </w:r>
       <w:r>
         <w:sym w:font="Wingdings" w:char="F0E0"/>
       </w:r>
       <w:r>
-        <w:t xml:space="preserve"> récompense mécanique derrière, si lore imposé </w:t>
+        <w:t xml:space="preserve"> récompense mécanique derrière, si </w:t>
+      </w:r>
+      <w:proofErr w:type="spellStart"/>
+      <w:r>
+        <w:t>lore</w:t>
+      </w:r>
+      <w:proofErr w:type="spellEnd"/>
+      <w:r>
+        <w:t xml:space="preserve"> imposé </w:t>
       </w:r>
       <w:r>
         <w:sym w:font="Wingdings" w:char="F0E0"/>
@@ -2106,12 +3242,14 @@
         <w:lastRenderedPageBreak/>
         <w:t xml:space="preserve">La compétence de </w:t>
       </w:r>
+      <w:proofErr w:type="spellStart"/>
       <w:r>
         <w:rPr>
           <w:i/>
         </w:rPr>
         <w:t>dash</w:t>
       </w:r>
+      <w:proofErr w:type="spellEnd"/>
       <w:r>
         <w:t xml:space="preserve"> (acquisition et optimisation)</w:t>
       </w:r>
@@ -2174,6 +3312,118 @@
 <file path=word/numbering.xml><?xml version="1.0" encoding="utf-8"?>
 <w:numbering xmlns:wpc="http://schemas.microsoft.com/office/word/2010/wordprocessingCanvas" xmlns:cx="http://schemas.microsoft.com/office/drawing/2014/chartex" xmlns:cx1="http://schemas.microsoft.com/office/drawing/2015/9/8/chartex" xmlns:cx2="http://schemas.microsoft.com/office/drawing/2015/10/21/chartex" xmlns:cx3="http://schemas.microsoft.com/office/drawing/2016/5/9/chartex" xmlns:cx4="http://schemas.microsoft.com/office/drawing/2016/5/10/chartex" xmlns:cx5="http://schemas.microsoft.com/office/drawing/2016/5/11/chartex" xmlns:cx6="http://schemas.microsoft.com/office/drawing/2016/5/12/chartex" xmlns:cx7="http://schemas.microsoft.com/office/drawing/2016/5/13/chartex" xmlns:cx8="http://schemas.microsoft.com/office/drawing/2016/5/14/chartex" xmlns:mc="http://schemas.openxmlformats.org/markup-compatibility/2006" xmlns:aink="http://schemas.microsoft.com/office/drawing/2016/ink" xmlns:am3d="http://schemas.microsoft.com/office/drawing/2017/model3d" xmlns:o="urn:schemas-microsoft-com:office:office" xmlns:r="http://schemas.openxmlformats.org/officeDocument/2006/relationships" xmlns:m="http://schemas.openxmlformats.org/officeDocument/2006/math" xmlns:v="urn:schemas-microsoft-com:vml" xmlns:wp14="http://schemas.microsoft.com/office/word/2010/wordprocessingDrawing" xmlns:wp="http://schemas.openxmlformats.org/drawingml/2006/wordprocessingDrawing" xmlns:w10="urn:schemas-microsoft-com:office:word" xmlns:w="http://schemas.openxmlformats.org/wordprocessingml/2006/main" xmlns:w14="http://schemas.microsoft.com/office/word/2010/wordml" xmlns:w15="http://schemas.microsoft.com/office/word/2012/wordml" xmlns:w16cid="http://schemas.microsoft.com/office/word/2016/wordml/cid" xmlns:w16se="http://schemas.microsoft.com/office/word/2015/wordml/symex" xmlns:wpg="http://schemas.microsoft.com/office/word/2010/wordprocessingGroup" xmlns:wpi="http://schemas.microsoft.com/office/word/2010/wordprocessingInk" xmlns:wne="http://schemas.microsoft.com/office/word/2006/wordml" xmlns:wps="http://schemas.microsoft.com/office/word/2010/wordprocessingShape" mc:Ignorable="w14 w15 w16se w16cid wp14">
   <w:abstractNum w:abstractNumId="0" w15:restartNumberingAfterBreak="0">
+    <w:nsid w:val="0C7C14AD"/>
+    <w:multiLevelType w:val="hybridMultilevel"/>
+    <w:tmpl w:val="046E49B6"/>
+    <w:lvl w:ilvl="0" w:tplc="CA4EACA0">
+      <w:numFmt w:val="bullet"/>
+      <w:lvlText w:val=""/>
+      <w:lvlJc w:val="left"/>
+      <w:pPr>
+        <w:ind w:left="1068" w:hanging="360"/>
+      </w:pPr>
+      <w:rPr>
+        <w:rFonts w:ascii="Wingdings" w:eastAsiaTheme="minorHAnsi" w:hAnsi="Wingdings" w:cstheme="minorBidi" w:hint="default"/>
+      </w:rPr>
+    </w:lvl>
+    <w:lvl w:ilvl="1" w:tplc="040C0003" w:tentative="1">
+      <w:start w:val="1"/>
+      <w:numFmt w:val="bullet"/>
+      <w:lvlText w:val="o"/>
+      <w:lvlJc w:val="left"/>
+      <w:pPr>
+        <w:ind w:left="1788" w:hanging="360"/>
+      </w:pPr>
+      <w:rPr>
+        <w:rFonts w:ascii="Courier New" w:hAnsi="Courier New" w:cs="Courier New" w:hint="default"/>
+      </w:rPr>
+    </w:lvl>
+    <w:lvl w:ilvl="2" w:tplc="040C0005" w:tentative="1">
+      <w:start w:val="1"/>
+      <w:numFmt w:val="bullet"/>
+      <w:lvlText w:val=""/>
+      <w:lvlJc w:val="left"/>
+      <w:pPr>
+        <w:ind w:left="2508" w:hanging="360"/>
+      </w:pPr>
+      <w:rPr>
+        <w:rFonts w:ascii="Wingdings" w:hAnsi="Wingdings" w:hint="default"/>
+      </w:rPr>
+    </w:lvl>
+    <w:lvl w:ilvl="3" w:tplc="040C0001" w:tentative="1">
+      <w:start w:val="1"/>
+      <w:numFmt w:val="bullet"/>
+      <w:lvlText w:val=""/>
+      <w:lvlJc w:val="left"/>
+      <w:pPr>
+        <w:ind w:left="3228" w:hanging="360"/>
+      </w:pPr>
+      <w:rPr>
+        <w:rFonts w:ascii="Symbol" w:hAnsi="Symbol" w:hint="default"/>
+      </w:rPr>
+    </w:lvl>
+    <w:lvl w:ilvl="4" w:tplc="040C0003" w:tentative="1">
+      <w:start w:val="1"/>
+      <w:numFmt w:val="bullet"/>
+      <w:lvlText w:val="o"/>
+      <w:lvlJc w:val="left"/>
+      <w:pPr>
+        <w:ind w:left="3948" w:hanging="360"/>
+      </w:pPr>
+      <w:rPr>
+        <w:rFonts w:ascii="Courier New" w:hAnsi="Courier New" w:cs="Courier New" w:hint="default"/>
+      </w:rPr>
+    </w:lvl>
+    <w:lvl w:ilvl="5" w:tplc="040C0005" w:tentative="1">
+      <w:start w:val="1"/>
+      <w:numFmt w:val="bullet"/>
+      <w:lvlText w:val=""/>
+      <w:lvlJc w:val="left"/>
+      <w:pPr>
+        <w:ind w:left="4668" w:hanging="360"/>
+      </w:pPr>
+      <w:rPr>
+        <w:rFonts w:ascii="Wingdings" w:hAnsi="Wingdings" w:hint="default"/>
+      </w:rPr>
+    </w:lvl>
+    <w:lvl w:ilvl="6" w:tplc="040C0001" w:tentative="1">
+      <w:start w:val="1"/>
+      <w:numFmt w:val="bullet"/>
+      <w:lvlText w:val=""/>
+      <w:lvlJc w:val="left"/>
+      <w:pPr>
+        <w:ind w:left="5388" w:hanging="360"/>
+      </w:pPr>
+      <w:rPr>
+        <w:rFonts w:ascii="Symbol" w:hAnsi="Symbol" w:hint="default"/>
+      </w:rPr>
+    </w:lvl>
+    <w:lvl w:ilvl="7" w:tplc="040C0003" w:tentative="1">
+      <w:start w:val="1"/>
+      <w:numFmt w:val="bullet"/>
+      <w:lvlText w:val="o"/>
+      <w:lvlJc w:val="left"/>
+      <w:pPr>
+        <w:ind w:left="6108" w:hanging="360"/>
+      </w:pPr>
+      <w:rPr>
+        <w:rFonts w:ascii="Courier New" w:hAnsi="Courier New" w:cs="Courier New" w:hint="default"/>
+      </w:rPr>
+    </w:lvl>
+    <w:lvl w:ilvl="8" w:tplc="040C0005" w:tentative="1">
+      <w:start w:val="1"/>
+      <w:numFmt w:val="bullet"/>
+      <w:lvlText w:val=""/>
+      <w:lvlJc w:val="left"/>
+      <w:pPr>
+        <w:ind w:left="6828" w:hanging="360"/>
+      </w:pPr>
+      <w:rPr>
+        <w:rFonts w:ascii="Wingdings" w:hAnsi="Wingdings" w:hint="default"/>
+      </w:rPr>
+    </w:lvl>
+  </w:abstractNum>
+  <w:abstractNum w:abstractNumId="1" w15:restartNumberingAfterBreak="0">
     <w:nsid w:val="1489027E"/>
     <w:multiLevelType w:val="hybridMultilevel"/>
     <w:tmpl w:val="9B22E25C"/>
@@ -2285,7 +3535,119 @@
       </w:rPr>
     </w:lvl>
   </w:abstractNum>
-  <w:abstractNum w:abstractNumId="1" w15:restartNumberingAfterBreak="0">
+  <w:abstractNum w:abstractNumId="2" w15:restartNumberingAfterBreak="0">
+    <w:nsid w:val="1C314086"/>
+    <w:multiLevelType w:val="hybridMultilevel"/>
+    <w:tmpl w:val="3C7E194E"/>
+    <w:lvl w:ilvl="0" w:tplc="8C54076C">
+      <w:numFmt w:val="bullet"/>
+      <w:lvlText w:val=""/>
+      <w:lvlJc w:val="left"/>
+      <w:pPr>
+        <w:ind w:left="1068" w:hanging="360"/>
+      </w:pPr>
+      <w:rPr>
+        <w:rFonts w:ascii="Wingdings" w:eastAsiaTheme="minorHAnsi" w:hAnsi="Wingdings" w:cstheme="minorBidi" w:hint="default"/>
+      </w:rPr>
+    </w:lvl>
+    <w:lvl w:ilvl="1" w:tplc="040C0003" w:tentative="1">
+      <w:start w:val="1"/>
+      <w:numFmt w:val="bullet"/>
+      <w:lvlText w:val="o"/>
+      <w:lvlJc w:val="left"/>
+      <w:pPr>
+        <w:ind w:left="1788" w:hanging="360"/>
+      </w:pPr>
+      <w:rPr>
+        <w:rFonts w:ascii="Courier New" w:hAnsi="Courier New" w:cs="Courier New" w:hint="default"/>
+      </w:rPr>
+    </w:lvl>
+    <w:lvl w:ilvl="2" w:tplc="040C0005" w:tentative="1">
+      <w:start w:val="1"/>
+      <w:numFmt w:val="bullet"/>
+      <w:lvlText w:val=""/>
+      <w:lvlJc w:val="left"/>
+      <w:pPr>
+        <w:ind w:left="2508" w:hanging="360"/>
+      </w:pPr>
+      <w:rPr>
+        <w:rFonts w:ascii="Wingdings" w:hAnsi="Wingdings" w:hint="default"/>
+      </w:rPr>
+    </w:lvl>
+    <w:lvl w:ilvl="3" w:tplc="040C0001" w:tentative="1">
+      <w:start w:val="1"/>
+      <w:numFmt w:val="bullet"/>
+      <w:lvlText w:val=""/>
+      <w:lvlJc w:val="left"/>
+      <w:pPr>
+        <w:ind w:left="3228" w:hanging="360"/>
+      </w:pPr>
+      <w:rPr>
+        <w:rFonts w:ascii="Symbol" w:hAnsi="Symbol" w:hint="default"/>
+      </w:rPr>
+    </w:lvl>
+    <w:lvl w:ilvl="4" w:tplc="040C0003" w:tentative="1">
+      <w:start w:val="1"/>
+      <w:numFmt w:val="bullet"/>
+      <w:lvlText w:val="o"/>
+      <w:lvlJc w:val="left"/>
+      <w:pPr>
+        <w:ind w:left="3948" w:hanging="360"/>
+      </w:pPr>
+      <w:rPr>
+        <w:rFonts w:ascii="Courier New" w:hAnsi="Courier New" w:cs="Courier New" w:hint="default"/>
+      </w:rPr>
+    </w:lvl>
+    <w:lvl w:ilvl="5" w:tplc="040C0005" w:tentative="1">
+      <w:start w:val="1"/>
+      <w:numFmt w:val="bullet"/>
+      <w:lvlText w:val=""/>
+      <w:lvlJc w:val="left"/>
+      <w:pPr>
+        <w:ind w:left="4668" w:hanging="360"/>
+      </w:pPr>
+      <w:rPr>
+        <w:rFonts w:ascii="Wingdings" w:hAnsi="Wingdings" w:hint="default"/>
+      </w:rPr>
+    </w:lvl>
+    <w:lvl w:ilvl="6" w:tplc="040C0001" w:tentative="1">
+      <w:start w:val="1"/>
+      <w:numFmt w:val="bullet"/>
+      <w:lvlText w:val=""/>
+      <w:lvlJc w:val="left"/>
+      <w:pPr>
+        <w:ind w:left="5388" w:hanging="360"/>
+      </w:pPr>
+      <w:rPr>
+        <w:rFonts w:ascii="Symbol" w:hAnsi="Symbol" w:hint="default"/>
+      </w:rPr>
+    </w:lvl>
+    <w:lvl w:ilvl="7" w:tplc="040C0003" w:tentative="1">
+      <w:start w:val="1"/>
+      <w:numFmt w:val="bullet"/>
+      <w:lvlText w:val="o"/>
+      <w:lvlJc w:val="left"/>
+      <w:pPr>
+        <w:ind w:left="6108" w:hanging="360"/>
+      </w:pPr>
+      <w:rPr>
+        <w:rFonts w:ascii="Courier New" w:hAnsi="Courier New" w:cs="Courier New" w:hint="default"/>
+      </w:rPr>
+    </w:lvl>
+    <w:lvl w:ilvl="8" w:tplc="040C0005" w:tentative="1">
+      <w:start w:val="1"/>
+      <w:numFmt w:val="bullet"/>
+      <w:lvlText w:val=""/>
+      <w:lvlJc w:val="left"/>
+      <w:pPr>
+        <w:ind w:left="6828" w:hanging="360"/>
+      </w:pPr>
+      <w:rPr>
+        <w:rFonts w:ascii="Wingdings" w:hAnsi="Wingdings" w:hint="default"/>
+      </w:rPr>
+    </w:lvl>
+  </w:abstractNum>
+  <w:abstractNum w:abstractNumId="3" w15:restartNumberingAfterBreak="0">
     <w:nsid w:val="210A39BD"/>
     <w:multiLevelType w:val="hybridMultilevel"/>
     <w:tmpl w:val="DC2873AC"/>
@@ -2397,7 +3759,7 @@
       </w:rPr>
     </w:lvl>
   </w:abstractNum>
-  <w:abstractNum w:abstractNumId="2" w15:restartNumberingAfterBreak="0">
+  <w:abstractNum w:abstractNumId="4" w15:restartNumberingAfterBreak="0">
     <w:nsid w:val="2AC44F0C"/>
     <w:multiLevelType w:val="hybridMultilevel"/>
     <w:tmpl w:val="37BC923C"/>
@@ -2510,7 +3872,7 @@
       </w:rPr>
     </w:lvl>
   </w:abstractNum>
-  <w:abstractNum w:abstractNumId="3" w15:restartNumberingAfterBreak="0">
+  <w:abstractNum w:abstractNumId="5" w15:restartNumberingAfterBreak="0">
     <w:nsid w:val="2D8C0FF1"/>
     <w:multiLevelType w:val="hybridMultilevel"/>
     <w:tmpl w:val="5CEE8E16"/>
@@ -2622,7 +3984,7 @@
       </w:rPr>
     </w:lvl>
   </w:abstractNum>
-  <w:abstractNum w:abstractNumId="4" w15:restartNumberingAfterBreak="0">
+  <w:abstractNum w:abstractNumId="6" w15:restartNumberingAfterBreak="0">
     <w:nsid w:val="302375A8"/>
     <w:multiLevelType w:val="hybridMultilevel"/>
     <w:tmpl w:val="BF00DCF6"/>
@@ -2734,7 +4096,7 @@
       </w:rPr>
     </w:lvl>
   </w:abstractNum>
-  <w:abstractNum w:abstractNumId="5" w15:restartNumberingAfterBreak="0">
+  <w:abstractNum w:abstractNumId="7" w15:restartNumberingAfterBreak="0">
     <w:nsid w:val="33F87691"/>
     <w:multiLevelType w:val="hybridMultilevel"/>
     <w:tmpl w:val="2E587054"/>
@@ -2846,7 +4208,7 @@
       </w:rPr>
     </w:lvl>
   </w:abstractNum>
-  <w:abstractNum w:abstractNumId="6" w15:restartNumberingAfterBreak="0">
+  <w:abstractNum w:abstractNumId="8" w15:restartNumberingAfterBreak="0">
     <w:nsid w:val="417E4E1E"/>
     <w:multiLevelType w:val="hybridMultilevel"/>
     <w:tmpl w:val="7F9CFF70"/>
@@ -2935,7 +4297,7 @@
       </w:pPr>
     </w:lvl>
   </w:abstractNum>
-  <w:abstractNum w:abstractNumId="7" w15:restartNumberingAfterBreak="0">
+  <w:abstractNum w:abstractNumId="9" w15:restartNumberingAfterBreak="0">
     <w:nsid w:val="448A1573"/>
     <w:multiLevelType w:val="hybridMultilevel"/>
     <w:tmpl w:val="A8428B46"/>
@@ -3047,7 +4409,119 @@
       </w:rPr>
     </w:lvl>
   </w:abstractNum>
-  <w:abstractNum w:abstractNumId="8" w15:restartNumberingAfterBreak="0">
+  <w:abstractNum w:abstractNumId="10" w15:restartNumberingAfterBreak="0">
+    <w:nsid w:val="4DD47262"/>
+    <w:multiLevelType w:val="hybridMultilevel"/>
+    <w:tmpl w:val="6B340EBE"/>
+    <w:lvl w:ilvl="0" w:tplc="007835E2">
+      <w:numFmt w:val="bullet"/>
+      <w:lvlText w:val=""/>
+      <w:lvlJc w:val="left"/>
+      <w:pPr>
+        <w:ind w:left="1068" w:hanging="360"/>
+      </w:pPr>
+      <w:rPr>
+        <w:rFonts w:ascii="Wingdings" w:eastAsiaTheme="minorHAnsi" w:hAnsi="Wingdings" w:cstheme="minorBidi" w:hint="default"/>
+      </w:rPr>
+    </w:lvl>
+    <w:lvl w:ilvl="1" w:tplc="040C0003" w:tentative="1">
+      <w:start w:val="1"/>
+      <w:numFmt w:val="bullet"/>
+      <w:lvlText w:val="o"/>
+      <w:lvlJc w:val="left"/>
+      <w:pPr>
+        <w:ind w:left="1788" w:hanging="360"/>
+      </w:pPr>
+      <w:rPr>
+        <w:rFonts w:ascii="Courier New" w:hAnsi="Courier New" w:cs="Courier New" w:hint="default"/>
+      </w:rPr>
+    </w:lvl>
+    <w:lvl w:ilvl="2" w:tplc="040C0005" w:tentative="1">
+      <w:start w:val="1"/>
+      <w:numFmt w:val="bullet"/>
+      <w:lvlText w:val=""/>
+      <w:lvlJc w:val="left"/>
+      <w:pPr>
+        <w:ind w:left="2508" w:hanging="360"/>
+      </w:pPr>
+      <w:rPr>
+        <w:rFonts w:ascii="Wingdings" w:hAnsi="Wingdings" w:hint="default"/>
+      </w:rPr>
+    </w:lvl>
+    <w:lvl w:ilvl="3" w:tplc="040C0001" w:tentative="1">
+      <w:start w:val="1"/>
+      <w:numFmt w:val="bullet"/>
+      <w:lvlText w:val=""/>
+      <w:lvlJc w:val="left"/>
+      <w:pPr>
+        <w:ind w:left="3228" w:hanging="360"/>
+      </w:pPr>
+      <w:rPr>
+        <w:rFonts w:ascii="Symbol" w:hAnsi="Symbol" w:hint="default"/>
+      </w:rPr>
+    </w:lvl>
+    <w:lvl w:ilvl="4" w:tplc="040C0003" w:tentative="1">
+      <w:start w:val="1"/>
+      <w:numFmt w:val="bullet"/>
+      <w:lvlText w:val="o"/>
+      <w:lvlJc w:val="left"/>
+      <w:pPr>
+        <w:ind w:left="3948" w:hanging="360"/>
+      </w:pPr>
+      <w:rPr>
+        <w:rFonts w:ascii="Courier New" w:hAnsi="Courier New" w:cs="Courier New" w:hint="default"/>
+      </w:rPr>
+    </w:lvl>
+    <w:lvl w:ilvl="5" w:tplc="040C0005" w:tentative="1">
+      <w:start w:val="1"/>
+      <w:numFmt w:val="bullet"/>
+      <w:lvlText w:val=""/>
+      <w:lvlJc w:val="left"/>
+      <w:pPr>
+        <w:ind w:left="4668" w:hanging="360"/>
+      </w:pPr>
+      <w:rPr>
+        <w:rFonts w:ascii="Wingdings" w:hAnsi="Wingdings" w:hint="default"/>
+      </w:rPr>
+    </w:lvl>
+    <w:lvl w:ilvl="6" w:tplc="040C0001" w:tentative="1">
+      <w:start w:val="1"/>
+      <w:numFmt w:val="bullet"/>
+      <w:lvlText w:val=""/>
+      <w:lvlJc w:val="left"/>
+      <w:pPr>
+        <w:ind w:left="5388" w:hanging="360"/>
+      </w:pPr>
+      <w:rPr>
+        <w:rFonts w:ascii="Symbol" w:hAnsi="Symbol" w:hint="default"/>
+      </w:rPr>
+    </w:lvl>
+    <w:lvl w:ilvl="7" w:tplc="040C0003" w:tentative="1">
+      <w:start w:val="1"/>
+      <w:numFmt w:val="bullet"/>
+      <w:lvlText w:val="o"/>
+      <w:lvlJc w:val="left"/>
+      <w:pPr>
+        <w:ind w:left="6108" w:hanging="360"/>
+      </w:pPr>
+      <w:rPr>
+        <w:rFonts w:ascii="Courier New" w:hAnsi="Courier New" w:cs="Courier New" w:hint="default"/>
+      </w:rPr>
+    </w:lvl>
+    <w:lvl w:ilvl="8" w:tplc="040C0005" w:tentative="1">
+      <w:start w:val="1"/>
+      <w:numFmt w:val="bullet"/>
+      <w:lvlText w:val=""/>
+      <w:lvlJc w:val="left"/>
+      <w:pPr>
+        <w:ind w:left="6828" w:hanging="360"/>
+      </w:pPr>
+      <w:rPr>
+        <w:rFonts w:ascii="Wingdings" w:hAnsi="Wingdings" w:hint="default"/>
+      </w:rPr>
+    </w:lvl>
+  </w:abstractNum>
+  <w:abstractNum w:abstractNumId="11" w15:restartNumberingAfterBreak="0">
     <w:nsid w:val="5475557E"/>
     <w:multiLevelType w:val="hybridMultilevel"/>
     <w:tmpl w:val="2D6AB724"/>
@@ -3160,7 +4634,7 @@
       </w:rPr>
     </w:lvl>
   </w:abstractNum>
-  <w:abstractNum w:abstractNumId="9" w15:restartNumberingAfterBreak="0">
+  <w:abstractNum w:abstractNumId="12" w15:restartNumberingAfterBreak="0">
     <w:nsid w:val="55D644FA"/>
     <w:multiLevelType w:val="hybridMultilevel"/>
     <w:tmpl w:val="08645F76"/>
@@ -3273,7 +4747,7 @@
       </w:rPr>
     </w:lvl>
   </w:abstractNum>
-  <w:abstractNum w:abstractNumId="10" w15:restartNumberingAfterBreak="0">
+  <w:abstractNum w:abstractNumId="13" w15:restartNumberingAfterBreak="0">
     <w:nsid w:val="5F5C1CFF"/>
     <w:multiLevelType w:val="hybridMultilevel"/>
     <w:tmpl w:val="7E724B8E"/>
@@ -3385,7 +4859,7 @@
       </w:rPr>
     </w:lvl>
   </w:abstractNum>
-  <w:abstractNum w:abstractNumId="11" w15:restartNumberingAfterBreak="0">
+  <w:abstractNum w:abstractNumId="14" w15:restartNumberingAfterBreak="0">
     <w:nsid w:val="69204C6B"/>
     <w:multiLevelType w:val="hybridMultilevel"/>
     <w:tmpl w:val="6568E160"/>
@@ -3497,7 +4971,7 @@
       </w:rPr>
     </w:lvl>
   </w:abstractNum>
-  <w:abstractNum w:abstractNumId="12" w15:restartNumberingAfterBreak="0">
+  <w:abstractNum w:abstractNumId="15" w15:restartNumberingAfterBreak="0">
     <w:nsid w:val="71BF0BA1"/>
     <w:multiLevelType w:val="hybridMultilevel"/>
     <w:tmpl w:val="ABA442D2"/>
@@ -3610,7 +5084,7 @@
       </w:rPr>
     </w:lvl>
   </w:abstractNum>
-  <w:abstractNum w:abstractNumId="13" w15:restartNumberingAfterBreak="0">
+  <w:abstractNum w:abstractNumId="16" w15:restartNumberingAfterBreak="0">
     <w:nsid w:val="727C58DE"/>
     <w:multiLevelType w:val="hybridMultilevel"/>
     <w:tmpl w:val="B2B8E4F4"/>
@@ -3723,7 +5197,119 @@
       </w:rPr>
     </w:lvl>
   </w:abstractNum>
-  <w:abstractNum w:abstractNumId="14" w15:restartNumberingAfterBreak="0">
+  <w:abstractNum w:abstractNumId="17" w15:restartNumberingAfterBreak="0">
+    <w:nsid w:val="74012704"/>
+    <w:multiLevelType w:val="hybridMultilevel"/>
+    <w:tmpl w:val="6772F824"/>
+    <w:lvl w:ilvl="0" w:tplc="4F18D164">
+      <w:numFmt w:val="bullet"/>
+      <w:lvlText w:val=""/>
+      <w:lvlJc w:val="left"/>
+      <w:pPr>
+        <w:ind w:left="720" w:hanging="360"/>
+      </w:pPr>
+      <w:rPr>
+        <w:rFonts w:ascii="Symbol" w:eastAsiaTheme="minorHAnsi" w:hAnsi="Symbol" w:cstheme="minorBidi" w:hint="default"/>
+      </w:rPr>
+    </w:lvl>
+    <w:lvl w:ilvl="1" w:tplc="040C0003" w:tentative="1">
+      <w:start w:val="1"/>
+      <w:numFmt w:val="bullet"/>
+      <w:lvlText w:val="o"/>
+      <w:lvlJc w:val="left"/>
+      <w:pPr>
+        <w:ind w:left="1440" w:hanging="360"/>
+      </w:pPr>
+      <w:rPr>
+        <w:rFonts w:ascii="Courier New" w:hAnsi="Courier New" w:cs="Courier New" w:hint="default"/>
+      </w:rPr>
+    </w:lvl>
+    <w:lvl w:ilvl="2" w:tplc="040C0005" w:tentative="1">
+      <w:start w:val="1"/>
+      <w:numFmt w:val="bullet"/>
+      <w:lvlText w:val=""/>
+      <w:lvlJc w:val="left"/>
+      <w:pPr>
+        <w:ind w:left="2160" w:hanging="360"/>
+      </w:pPr>
+      <w:rPr>
+        <w:rFonts w:ascii="Wingdings" w:hAnsi="Wingdings" w:hint="default"/>
+      </w:rPr>
+    </w:lvl>
+    <w:lvl w:ilvl="3" w:tplc="040C0001" w:tentative="1">
+      <w:start w:val="1"/>
+      <w:numFmt w:val="bullet"/>
+      <w:lvlText w:val=""/>
+      <w:lvlJc w:val="left"/>
+      <w:pPr>
+        <w:ind w:left="2880" w:hanging="360"/>
+      </w:pPr>
+      <w:rPr>
+        <w:rFonts w:ascii="Symbol" w:hAnsi="Symbol" w:hint="default"/>
+      </w:rPr>
+    </w:lvl>
+    <w:lvl w:ilvl="4" w:tplc="040C0003" w:tentative="1">
+      <w:start w:val="1"/>
+      <w:numFmt w:val="bullet"/>
+      <w:lvlText w:val="o"/>
+      <w:lvlJc w:val="left"/>
+      <w:pPr>
+        <w:ind w:left="3600" w:hanging="360"/>
+      </w:pPr>
+      <w:rPr>
+        <w:rFonts w:ascii="Courier New" w:hAnsi="Courier New" w:cs="Courier New" w:hint="default"/>
+      </w:rPr>
+    </w:lvl>
+    <w:lvl w:ilvl="5" w:tplc="040C0005" w:tentative="1">
+      <w:start w:val="1"/>
+      <w:numFmt w:val="bullet"/>
+      <w:lvlText w:val=""/>
+      <w:lvlJc w:val="left"/>
+      <w:pPr>
+        <w:ind w:left="4320" w:hanging="360"/>
+      </w:pPr>
+      <w:rPr>
+        <w:rFonts w:ascii="Wingdings" w:hAnsi="Wingdings" w:hint="default"/>
+      </w:rPr>
+    </w:lvl>
+    <w:lvl w:ilvl="6" w:tplc="040C0001" w:tentative="1">
+      <w:start w:val="1"/>
+      <w:numFmt w:val="bullet"/>
+      <w:lvlText w:val=""/>
+      <w:lvlJc w:val="left"/>
+      <w:pPr>
+        <w:ind w:left="5040" w:hanging="360"/>
+      </w:pPr>
+      <w:rPr>
+        <w:rFonts w:ascii="Symbol" w:hAnsi="Symbol" w:hint="default"/>
+      </w:rPr>
+    </w:lvl>
+    <w:lvl w:ilvl="7" w:tplc="040C0003" w:tentative="1">
+      <w:start w:val="1"/>
+      <w:numFmt w:val="bullet"/>
+      <w:lvlText w:val="o"/>
+      <w:lvlJc w:val="left"/>
+      <w:pPr>
+        <w:ind w:left="5760" w:hanging="360"/>
+      </w:pPr>
+      <w:rPr>
+        <w:rFonts w:ascii="Courier New" w:hAnsi="Courier New" w:cs="Courier New" w:hint="default"/>
+      </w:rPr>
+    </w:lvl>
+    <w:lvl w:ilvl="8" w:tplc="040C0005" w:tentative="1">
+      <w:start w:val="1"/>
+      <w:numFmt w:val="bullet"/>
+      <w:lvlText w:val=""/>
+      <w:lvlJc w:val="left"/>
+      <w:pPr>
+        <w:ind w:left="6480" w:hanging="360"/>
+      </w:pPr>
+      <w:rPr>
+        <w:rFonts w:ascii="Wingdings" w:hAnsi="Wingdings" w:hint="default"/>
+      </w:rPr>
+    </w:lvl>
+  </w:abstractNum>
+  <w:abstractNum w:abstractNumId="18" w15:restartNumberingAfterBreak="0">
     <w:nsid w:val="74052774"/>
     <w:multiLevelType w:val="hybridMultilevel"/>
     <w:tmpl w:val="A2EA96CC"/>
@@ -3836,49 +5422,61 @@
     </w:lvl>
   </w:abstractNum>
   <w:num w:numId="1">
+    <w:abstractNumId w:val="13"/>
+  </w:num>
+  <w:num w:numId="2">
+    <w:abstractNumId w:val="14"/>
+  </w:num>
+  <w:num w:numId="3">
+    <w:abstractNumId w:val="5"/>
+  </w:num>
+  <w:num w:numId="4">
+    <w:abstractNumId w:val="3"/>
+  </w:num>
+  <w:num w:numId="5">
+    <w:abstractNumId w:val="9"/>
+  </w:num>
+  <w:num w:numId="6">
+    <w:abstractNumId w:val="6"/>
+  </w:num>
+  <w:num w:numId="7">
+    <w:abstractNumId w:val="1"/>
+  </w:num>
+  <w:num w:numId="8">
+    <w:abstractNumId w:val="15"/>
+  </w:num>
+  <w:num w:numId="9">
+    <w:abstractNumId w:val="11"/>
+  </w:num>
+  <w:num w:numId="10">
+    <w:abstractNumId w:val="4"/>
+  </w:num>
+  <w:num w:numId="11">
+    <w:abstractNumId w:val="16"/>
+  </w:num>
+  <w:num w:numId="12">
+    <w:abstractNumId w:val="12"/>
+  </w:num>
+  <w:num w:numId="13">
+    <w:abstractNumId w:val="18"/>
+  </w:num>
+  <w:num w:numId="14">
+    <w:abstractNumId w:val="7"/>
+  </w:num>
+  <w:num w:numId="15">
+    <w:abstractNumId w:val="8"/>
+  </w:num>
+  <w:num w:numId="16">
+    <w:abstractNumId w:val="2"/>
+  </w:num>
+  <w:num w:numId="17">
     <w:abstractNumId w:val="10"/>
   </w:num>
-  <w:num w:numId="2">
-    <w:abstractNumId w:val="11"/>
-  </w:num>
-  <w:num w:numId="3">
-    <w:abstractNumId w:val="3"/>
-  </w:num>
-  <w:num w:numId="4">
-    <w:abstractNumId w:val="1"/>
-  </w:num>
-  <w:num w:numId="5">
-    <w:abstractNumId w:val="7"/>
-  </w:num>
-  <w:num w:numId="6">
-    <w:abstractNumId w:val="4"/>
-  </w:num>
-  <w:num w:numId="7">
+  <w:num w:numId="18">
     <w:abstractNumId w:val="0"/>
   </w:num>
-  <w:num w:numId="8">
-    <w:abstractNumId w:val="12"/>
-  </w:num>
-  <w:num w:numId="9">
-    <w:abstractNumId w:val="8"/>
-  </w:num>
-  <w:num w:numId="10">
-    <w:abstractNumId w:val="2"/>
-  </w:num>
-  <w:num w:numId="11">
-    <w:abstractNumId w:val="13"/>
-  </w:num>
-  <w:num w:numId="12">
-    <w:abstractNumId w:val="9"/>
-  </w:num>
-  <w:num w:numId="13">
-    <w:abstractNumId w:val="14"/>
-  </w:num>
-  <w:num w:numId="14">
-    <w:abstractNumId w:val="5"/>
-  </w:num>
-  <w:num w:numId="15">
-    <w:abstractNumId w:val="6"/>
+  <w:num w:numId="19">
+    <w:abstractNumId w:val="17"/>
   </w:num>
 </w:numbering>
 </file>

</xml_diff>